<commit_message>
Feat: documentation table, fixing table 2 formating and filter
</commit_message>
<xml_diff>
--- a/src/data/RELATÓRIO MODELO.docx
+++ b/src/data/RELATÓRIO MODELO.docx
@@ -162,92 +162,98 @@
     </w:p>
     <w:p>
       <w:pPr>
-        <w:spacing w:before="240" w:after="240" w:line="240" w:lineRule="auto"/>
-        <w:rPr>
-          <w:sz w:val="20"/>
-          <w:szCs w:val="20"/>
-        </w:rPr>
-      </w:pPr>
-      <w:r>
-        <w:rPr>
-          <w:sz w:val="20"/>
-          <w:szCs w:val="20"/>
-        </w:rPr>
-        <w:t xml:space="preserve"> </w:t>
-      </w:r>
-    </w:p>
-    <w:p>
-      <w:pPr>
-        <w:spacing w:before="240" w:after="240" w:line="240" w:lineRule="auto"/>
-        <w:jc w:val="center"/>
-        <w:rPr>
-          <w:b/>
-          <w:sz w:val="20"/>
-          <w:szCs w:val="20"/>
-        </w:rPr>
-      </w:pPr>
-      <w:r>
-        <w:rPr>
-          <w:b/>
-          <w:sz w:val="20"/>
-          <w:szCs w:val="20"/>
-        </w:rPr>
-        <w:t xml:space="preserve">FISCALIZAÇÃO </w:t>
-      </w:r>
-      <w:r>
-        <w:rPr>
-          <w:b/>
-          <w:color w:val="FF0000"/>
-          <w:sz w:val="20"/>
-          <w:szCs w:val="20"/>
-        </w:rPr>
-        <w:t>DAS UNIDADES</w:t>
-      </w:r>
-      <w:r>
-        <w:rPr>
-          <w:b/>
-          <w:sz w:val="20"/>
-          <w:szCs w:val="20"/>
-        </w:rPr>
-        <w:t xml:space="preserve"> DO SISTEMA DE ABASTECIMENTO DE ÁGUA DO MUNICÍPIO DE [MUNICÍPIO]</w:t>
-      </w:r>
-      <w:r>
-        <w:rPr>
-          <w:b/>
-          <w:color w:val="FF0000"/>
-          <w:sz w:val="20"/>
-          <w:szCs w:val="20"/>
-        </w:rPr>
-        <w:t xml:space="preserve"> </w:t>
-      </w:r>
-      <w:r>
-        <w:rPr>
-          <w:b/>
-          <w:sz w:val="20"/>
-          <w:szCs w:val="20"/>
-        </w:rPr>
-        <w:t>–</w:t>
-      </w:r>
-      <w:r>
-        <w:rPr>
-          <w:b/>
-          <w:color w:val="FF0000"/>
-          <w:sz w:val="20"/>
-          <w:szCs w:val="20"/>
-        </w:rPr>
-        <w:t xml:space="preserve"> PRESTADOR DE SERVIÇO: COMPESA</w:t>
-      </w:r>
-    </w:p>
-    <w:p>
-      <w:pPr>
         <w:spacing w:line="240" w:lineRule="auto"/>
         <w:jc w:val="center"/>
         <w:rPr>
           <w:b/>
-          <w:sz w:val="20"/>
-          <w:szCs w:val="20"/>
-        </w:rPr>
-      </w:pPr>
+          <w:color w:val="FF0000"/>
+          <w:sz w:val="20"/>
+          <w:szCs w:val="20"/>
+        </w:rPr>
+      </w:pPr>
+      <w:r>
+        <w:rPr>
+          <w:b/>
+          <w:sz w:val="20"/>
+          <w:szCs w:val="20"/>
+        </w:rPr>
+        <w:t xml:space="preserve">FISCALIZAÇÃO </w:t>
+      </w:r>
+      <w:r>
+        <w:rPr>
+          <w:b/>
+          <w:color w:val="FF0000"/>
+          <w:sz w:val="20"/>
+          <w:szCs w:val="20"/>
+        </w:rPr>
+        <w:t>DAS UNIDADES</w:t>
+      </w:r>
+      <w:r>
+        <w:rPr>
+          <w:b/>
+          <w:sz w:val="20"/>
+          <w:szCs w:val="20"/>
+        </w:rPr>
+        <w:t xml:space="preserve"> DO SISTEMA DE ABASTECIMENTO DE ÁGUA DO MUNICÍPIO DE </w:t>
+      </w:r>
+      <w:r>
+        <w:rPr>
+          <w:b/>
+          <w:bCs/>
+          <w:color w:val="FF0000"/>
+          <w:sz w:val="20"/>
+          <w:szCs w:val="20"/>
+        </w:rPr>
+        <w:t>{{</w:t>
+      </w:r>
+      <w:proofErr w:type="spellStart"/>
+      <w:r>
+        <w:rPr>
+          <w:b/>
+          <w:bCs/>
+          <w:color w:val="FF0000"/>
+          <w:sz w:val="20"/>
+          <w:szCs w:val="20"/>
+        </w:rPr>
+        <w:t>Municipio</w:t>
+      </w:r>
+      <w:proofErr w:type="spellEnd"/>
+      <w:r>
+        <w:rPr>
+          <w:b/>
+          <w:bCs/>
+          <w:color w:val="FF0000"/>
+          <w:sz w:val="20"/>
+          <w:szCs w:val="20"/>
+        </w:rPr>
+        <w:t>}}</w:t>
+      </w:r>
+      <w:r>
+        <w:rPr>
+          <w:b/>
+          <w:color w:val="FF0000"/>
+          <w:sz w:val="20"/>
+          <w:szCs w:val="20"/>
+        </w:rPr>
+        <w:t xml:space="preserve"> </w:t>
+      </w:r>
+      <w:r>
+        <w:rPr>
+          <w:b/>
+          <w:sz w:val="20"/>
+          <w:szCs w:val="20"/>
+        </w:rPr>
+        <w:t>–</w:t>
+      </w:r>
+      <w:r>
+        <w:rPr>
+          <w:b/>
+          <w:color w:val="FF0000"/>
+          <w:sz w:val="20"/>
+          <w:szCs w:val="20"/>
+        </w:rPr>
+        <w:t xml:space="preserve"> PRESTADOR DE SERVIÇO: COMPESA</w:t>
+      </w:r>
     </w:p>
     <w:p>
       <w:pPr>
@@ -255,20 +261,10 @@
         <w:jc w:val="center"/>
         <w:rPr>
           <w:b/>
-          <w:color w:val="FF0000"/>
-          <w:sz w:val="20"/>
-          <w:szCs w:val="20"/>
-        </w:rPr>
-      </w:pPr>
-      <w:r>
-        <w:rPr>
-          <w:b/>
-          <w:color w:val="FF0000"/>
-          <w:sz w:val="20"/>
-          <w:szCs w:val="20"/>
-        </w:rPr>
-        <w:t>{{Analista 1}}</w:t>
-      </w:r>
+          <w:sz w:val="20"/>
+          <w:szCs w:val="20"/>
+        </w:rPr>
+      </w:pPr>
     </w:p>
     <w:p>
       <w:pPr>
@@ -288,40 +284,7 @@
           <w:sz w:val="20"/>
           <w:szCs w:val="20"/>
         </w:rPr>
-        <w:t>{{Analista 2}}</w:t>
-      </w:r>
-    </w:p>
-    <w:p>
-      <w:pPr>
-        <w:spacing w:before="240" w:after="240" w:line="240" w:lineRule="auto"/>
-        <w:jc w:val="center"/>
-        <w:rPr>
-          <w:b/>
-          <w:color w:val="FF0000"/>
-          <w:sz w:val="20"/>
-          <w:szCs w:val="20"/>
-        </w:rPr>
-      </w:pPr>
-    </w:p>
-    <w:p>
-      <w:pPr>
-        <w:spacing w:before="240" w:after="240" w:line="240" w:lineRule="auto"/>
-        <w:jc w:val="center"/>
-        <w:rPr>
-          <w:b/>
-          <w:color w:val="FF0000"/>
-          <w:sz w:val="20"/>
-          <w:szCs w:val="20"/>
-        </w:rPr>
-      </w:pPr>
-      <w:r>
-        <w:rPr>
-          <w:b/>
-          <w:color w:val="FF0000"/>
-          <w:sz w:val="20"/>
-          <w:szCs w:val="20"/>
-        </w:rPr>
-        <w:t>{{Mês}} de {{Ano}}</w:t>
+        <w:t>{{Analista 1}}</w:t>
       </w:r>
     </w:p>
     <w:p>
@@ -329,10 +292,21 @@
         <w:spacing w:line="240" w:lineRule="auto"/>
         <w:jc w:val="center"/>
         <w:rPr>
-          <w:sz w:val="20"/>
-          <w:szCs w:val="20"/>
-        </w:rPr>
-      </w:pPr>
+          <w:b/>
+          <w:color w:val="FF0000"/>
+          <w:sz w:val="20"/>
+          <w:szCs w:val="20"/>
+        </w:rPr>
+      </w:pPr>
+      <w:r>
+        <w:rPr>
+          <w:b/>
+          <w:color w:val="FF0000"/>
+          <w:sz w:val="20"/>
+          <w:szCs w:val="20"/>
+        </w:rPr>
+        <w:t>{{Analista 2}}</w:t>
+      </w:r>
     </w:p>
     <w:p>
       <w:pPr>
@@ -345,6 +319,67 @@
           <w:szCs w:val="20"/>
         </w:rPr>
       </w:pPr>
+    </w:p>
+    <w:p>
+      <w:pPr>
+        <w:spacing w:before="240" w:after="240" w:line="240" w:lineRule="auto"/>
+        <w:jc w:val="center"/>
+        <w:rPr>
+          <w:b/>
+          <w:color w:val="FF0000"/>
+          <w:sz w:val="20"/>
+          <w:szCs w:val="20"/>
+        </w:rPr>
+      </w:pPr>
+      <w:r>
+        <w:rPr>
+          <w:b/>
+          <w:color w:val="FF0000"/>
+          <w:sz w:val="20"/>
+          <w:szCs w:val="20"/>
+        </w:rPr>
+        <w:t>{{Mês}}</w:t>
+      </w:r>
+      <w:r>
+        <w:rPr>
+          <w:b/>
+          <w:color w:val="FF0000"/>
+          <w:sz w:val="20"/>
+          <w:szCs w:val="20"/>
+        </w:rPr>
+        <w:t xml:space="preserve"> </w:t>
+      </w:r>
+      <w:r>
+        <w:rPr>
+          <w:b/>
+          <w:color w:val="FF0000"/>
+          <w:sz w:val="20"/>
+          <w:szCs w:val="20"/>
+        </w:rPr>
+        <w:t>{{Ano}}</w:t>
+      </w:r>
+    </w:p>
+    <w:p>
+      <w:pPr>
+        <w:spacing w:line="240" w:lineRule="auto"/>
+        <w:jc w:val="center"/>
+        <w:rPr>
+          <w:sz w:val="20"/>
+          <w:szCs w:val="20"/>
+        </w:rPr>
+      </w:pPr>
+    </w:p>
+    <w:p>
+      <w:pPr>
+        <w:spacing w:before="240" w:after="240" w:line="240" w:lineRule="auto"/>
+        <w:jc w:val="center"/>
+        <w:rPr>
+          <w:b/>
+          <w:color w:val="FF0000"/>
+          <w:sz w:val="20"/>
+          <w:szCs w:val="20"/>
+        </w:rPr>
+      </w:pPr>
       <w:r>
         <w:rPr>
           <w:b/>
@@ -381,36 +416,36 @@
           <w:sz w:val="20"/>
           <w:szCs w:val="20"/>
         </w:rPr>
+        <w:t>SEI {{N° SEI}}</w:t>
+      </w:r>
+    </w:p>
+    <w:p>
+      <w:pPr>
+        <w:spacing w:before="240" w:after="240" w:line="240" w:lineRule="auto"/>
+        <w:rPr>
+          <w:b/>
+          <w:sz w:val="20"/>
+          <w:szCs w:val="20"/>
+        </w:rPr>
+      </w:pPr>
+    </w:p>
+    <w:p>
+      <w:pPr>
+        <w:spacing w:before="240" w:after="240" w:line="240" w:lineRule="auto"/>
+        <w:jc w:val="center"/>
+        <w:rPr>
+          <w:b/>
+          <w:sz w:val="20"/>
+          <w:szCs w:val="20"/>
+        </w:rPr>
+      </w:pPr>
+      <w:r>
+        <w:rPr>
+          <w:b/>
+          <w:sz w:val="20"/>
+          <w:szCs w:val="20"/>
+        </w:rPr>
         <w:lastRenderedPageBreak/>
-        <w:t>SEI {{N° SEI}}</w:t>
-      </w:r>
-    </w:p>
-    <w:p>
-      <w:pPr>
-        <w:spacing w:before="240" w:after="240" w:line="240" w:lineRule="auto"/>
-        <w:rPr>
-          <w:b/>
-          <w:sz w:val="20"/>
-          <w:szCs w:val="20"/>
-        </w:rPr>
-      </w:pPr>
-    </w:p>
-    <w:p>
-      <w:pPr>
-        <w:spacing w:before="240" w:after="240" w:line="240" w:lineRule="auto"/>
-        <w:jc w:val="center"/>
-        <w:rPr>
-          <w:b/>
-          <w:sz w:val="20"/>
-          <w:szCs w:val="20"/>
-        </w:rPr>
-      </w:pPr>
-      <w:r>
-        <w:rPr>
-          <w:b/>
-          <w:sz w:val="20"/>
-          <w:szCs w:val="20"/>
-        </w:rPr>
         <w:t>LISTA DE ABREVIATURAS E SIGLAS</w:t>
       </w:r>
     </w:p>
@@ -466,7 +501,6 @@
                 <w:sz w:val="20"/>
                 <w:szCs w:val="20"/>
               </w:rPr>
-              <w:lastRenderedPageBreak/>
               <w:t>Sigla</w:t>
             </w:r>
           </w:p>
@@ -1869,6 +1903,7 @@
           <w:sz w:val="20"/>
           <w:szCs w:val="20"/>
         </w:rPr>
+        <w:lastRenderedPageBreak/>
         <w:t>SUMÁRIO</w:t>
       </w:r>
     </w:p>
@@ -1896,7 +1931,6 @@
           <w:sz w:val="20"/>
           <w:szCs w:val="20"/>
         </w:rPr>
-        <w:lastRenderedPageBreak/>
         <w:t>1 – INTRODUÇÃO</w:t>
       </w:r>
     </w:p>
@@ -2128,6 +2162,16 @@
       <w:pPr>
         <w:spacing w:line="240" w:lineRule="auto"/>
         <w:rPr>
+          <w:sz w:val="20"/>
+          <w:szCs w:val="20"/>
+        </w:rPr>
+      </w:pPr>
+    </w:p>
+    <w:p>
+      <w:pPr>
+        <w:spacing w:before="240" w:after="240" w:line="240" w:lineRule="auto"/>
+        <w:rPr>
+          <w:b/>
           <w:sz w:val="20"/>
           <w:szCs w:val="20"/>
         </w:rPr>
@@ -2263,6 +2307,7 @@
           <w:sz w:val="20"/>
           <w:szCs w:val="20"/>
         </w:rPr>
+        <w:lastRenderedPageBreak/>
         <w:t>INTRODUÇÃO</w:t>
       </w:r>
     </w:p>
@@ -2296,7 +2341,6 @@
           <w:sz w:val="20"/>
           <w:szCs w:val="20"/>
         </w:rPr>
-        <w:lastRenderedPageBreak/>
         <w:t xml:space="preserve">As prestações dos serviços públicos de saneamento são essenciais para a saúde pública e a qualidade de vida dos usuários. Atualmente, no Estado de Pernambuco, a Companhia Pernambucana de Saneamento – Compesa realiza a prestação dos serviços de saneamento em 172 (cento e setenta e dois) municípios e no distrito de Fernando de Noronha. Considerando o contexto das transformações regulatórias, desafios operacionais e o cenário hídrico do Estado de Pernambuco associado </w:t>
       </w:r>
       <w:r>
@@ -2780,6 +2824,7 @@
           <w:sz w:val="20"/>
           <w:szCs w:val="20"/>
         </w:rPr>
+        <w:lastRenderedPageBreak/>
         <w:t>3.</w:t>
       </w:r>
       <w:r>
@@ -2866,7 +2911,6 @@
                 <w:sz w:val="20"/>
                 <w:szCs w:val="20"/>
               </w:rPr>
-              <w:lastRenderedPageBreak/>
               <w:t>3.1 DO TITULAR</w:t>
             </w:r>
           </w:p>
@@ -3776,6 +3820,7 @@
                 <w:sz w:val="20"/>
                 <w:szCs w:val="20"/>
               </w:rPr>
+              <w:lastRenderedPageBreak/>
               <w:t>Endereço:</w:t>
             </w:r>
           </w:p>
@@ -3849,7 +3894,6 @@
                 <w:sz w:val="20"/>
                 <w:szCs w:val="20"/>
               </w:rPr>
-              <w:lastRenderedPageBreak/>
               <w:t>Responsáveis pela fiscalização:</w:t>
             </w:r>
           </w:p>
@@ -4533,6 +4577,7 @@
           <w:sz w:val="20"/>
           <w:szCs w:val="20"/>
         </w:rPr>
+        <w:lastRenderedPageBreak/>
         <w:t>5.</w:t>
       </w:r>
       <w:r>
@@ -4568,7 +4613,6 @@
           <w:sz w:val="20"/>
           <w:szCs w:val="20"/>
         </w:rPr>
-        <w:lastRenderedPageBreak/>
         <w:t>O processo de fiscalização pela Coordenadoria de Saneamento da Arpe é detalhado e sistemático, e neste item estão consolidadas as principais informações do processo, abordando os seguintes subitens: Preparação e Planejamento, Execução da Fiscalização e Monitoramento e Avaliação.</w:t>
       </w:r>
     </w:p>
@@ -4726,17 +4770,6 @@
     <w:p>
       <w:pPr>
         <w:spacing w:before="240" w:after="240" w:line="240" w:lineRule="auto"/>
-        <w:jc w:val="both"/>
-        <w:rPr>
-          <w:b/>
-          <w:sz w:val="20"/>
-          <w:szCs w:val="20"/>
-        </w:rPr>
-      </w:pPr>
-    </w:p>
-    <w:p>
-      <w:pPr>
-        <w:spacing w:before="240" w:after="240" w:line="240" w:lineRule="auto"/>
         <w:jc w:val="center"/>
         <w:rPr>
           <w:sz w:val="20"/>
@@ -4759,1379 +4792,42 @@
         <w:t xml:space="preserve"> - Principais documentações solicitadas.</w:t>
       </w:r>
     </w:p>
-    <w:tbl>
-      <w:tblPr>
-        <w:tblStyle w:val="a2"/>
-        <w:tblpPr w:leftFromText="180" w:rightFromText="180" w:topFromText="180" w:bottomFromText="180" w:vertAnchor="text" w:tblpX="-15"/>
-        <w:tblW w:w="9025" w:type="dxa"/>
-        <w:tblInd w:w="0" w:type="dxa"/>
-        <w:tblBorders>
-          <w:top w:val="nil"/>
-          <w:left w:val="nil"/>
-          <w:bottom w:val="nil"/>
-          <w:right w:val="nil"/>
-          <w:insideH w:val="nil"/>
-          <w:insideV w:val="nil"/>
-        </w:tblBorders>
-        <w:tblLayout w:type="fixed"/>
-        <w:tblLook w:val="0600" w:firstRow="0" w:lastRow="0" w:firstColumn="0" w:lastColumn="0" w:noHBand="1" w:noVBand="1"/>
-      </w:tblPr>
-      <w:tblGrid>
-        <w:gridCol w:w="3865"/>
-        <w:gridCol w:w="648"/>
-        <w:gridCol w:w="733"/>
-        <w:gridCol w:w="3779"/>
-      </w:tblGrid>
-      <w:tr>
-        <w:trPr>
-          <w:trHeight w:val="56"/>
-        </w:trPr>
-        <w:tc>
-          <w:tcPr>
-            <w:tcW w:w="3864" w:type="dxa"/>
-            <w:tcBorders>
-              <w:top w:val="single" w:sz="8" w:space="0" w:color="000000"/>
-              <w:left w:val="single" w:sz="8" w:space="0" w:color="000000"/>
-              <w:bottom w:val="single" w:sz="8" w:space="0" w:color="000000"/>
-              <w:right w:val="single" w:sz="8" w:space="0" w:color="000000"/>
-            </w:tcBorders>
-            <w:shd w:val="clear" w:color="auto" w:fill="D9D9D9"/>
-            <w:tcMar>
-              <w:top w:w="0" w:type="dxa"/>
-              <w:bottom w:w="0" w:type="dxa"/>
-            </w:tcMar>
-            <w:vAlign w:val="center"/>
-          </w:tcPr>
-          <w:p>
-            <w:pPr>
-              <w:spacing w:line="240" w:lineRule="auto"/>
-              <w:jc w:val="center"/>
-              <w:rPr>
-                <w:b/>
-                <w:sz w:val="20"/>
-                <w:szCs w:val="20"/>
-              </w:rPr>
-            </w:pPr>
-            <w:r>
-              <w:rPr>
-                <w:b/>
-                <w:sz w:val="20"/>
-                <w:szCs w:val="20"/>
-              </w:rPr>
-              <w:lastRenderedPageBreak/>
-              <w:t>DOCUMENTAÇÃO</w:t>
-            </w:r>
-          </w:p>
-        </w:tc>
-        <w:tc>
-          <w:tcPr>
-            <w:tcW w:w="648" w:type="dxa"/>
-            <w:tcBorders>
-              <w:top w:val="single" w:sz="8" w:space="0" w:color="000000"/>
-              <w:left w:val="single" w:sz="8" w:space="0" w:color="000000"/>
-              <w:bottom w:val="single" w:sz="8" w:space="0" w:color="000000"/>
-              <w:right w:val="single" w:sz="8" w:space="0" w:color="000000"/>
-            </w:tcBorders>
-            <w:shd w:val="clear" w:color="auto" w:fill="D9D9D9"/>
-            <w:tcMar>
-              <w:top w:w="0" w:type="dxa"/>
-              <w:bottom w:w="0" w:type="dxa"/>
-            </w:tcMar>
-            <w:vAlign w:val="center"/>
-          </w:tcPr>
-          <w:p>
-            <w:pPr>
-              <w:spacing w:line="240" w:lineRule="auto"/>
-              <w:jc w:val="center"/>
-              <w:rPr>
-                <w:b/>
-                <w:sz w:val="20"/>
-                <w:szCs w:val="20"/>
-              </w:rPr>
-            </w:pPr>
-            <w:r>
-              <w:rPr>
-                <w:b/>
-                <w:sz w:val="20"/>
-                <w:szCs w:val="20"/>
-              </w:rPr>
-              <w:t>SIM</w:t>
-            </w:r>
-          </w:p>
-        </w:tc>
-        <w:tc>
-          <w:tcPr>
-            <w:tcW w:w="733" w:type="dxa"/>
-            <w:tcBorders>
-              <w:top w:val="single" w:sz="8" w:space="0" w:color="000000"/>
-              <w:left w:val="single" w:sz="8" w:space="0" w:color="000000"/>
-              <w:bottom w:val="single" w:sz="8" w:space="0" w:color="000000"/>
-              <w:right w:val="single" w:sz="8" w:space="0" w:color="000000"/>
-            </w:tcBorders>
-            <w:shd w:val="clear" w:color="auto" w:fill="D9D9D9"/>
-            <w:tcMar>
-              <w:top w:w="0" w:type="dxa"/>
-              <w:bottom w:w="0" w:type="dxa"/>
-            </w:tcMar>
-            <w:vAlign w:val="center"/>
-          </w:tcPr>
-          <w:p>
-            <w:pPr>
-              <w:spacing w:line="240" w:lineRule="auto"/>
-              <w:jc w:val="center"/>
-              <w:rPr>
-                <w:b/>
-                <w:sz w:val="20"/>
-                <w:szCs w:val="20"/>
-              </w:rPr>
-            </w:pPr>
-            <w:r>
-              <w:rPr>
-                <w:b/>
-                <w:sz w:val="20"/>
-                <w:szCs w:val="20"/>
-              </w:rPr>
-              <w:t>NÃO</w:t>
-            </w:r>
-          </w:p>
-        </w:tc>
-        <w:tc>
-          <w:tcPr>
-            <w:tcW w:w="3779" w:type="dxa"/>
-            <w:tcBorders>
-              <w:top w:val="single" w:sz="8" w:space="0" w:color="000000"/>
-              <w:left w:val="single" w:sz="8" w:space="0" w:color="000000"/>
-              <w:bottom w:val="single" w:sz="8" w:space="0" w:color="000000"/>
-              <w:right w:val="single" w:sz="8" w:space="0" w:color="000000"/>
-            </w:tcBorders>
-            <w:shd w:val="clear" w:color="auto" w:fill="D9D9D9"/>
-            <w:tcMar>
-              <w:top w:w="0" w:type="dxa"/>
-              <w:bottom w:w="0" w:type="dxa"/>
-            </w:tcMar>
-            <w:vAlign w:val="center"/>
-          </w:tcPr>
-          <w:p>
-            <w:pPr>
-              <w:spacing w:line="240" w:lineRule="auto"/>
-              <w:jc w:val="center"/>
-              <w:rPr>
-                <w:b/>
-                <w:sz w:val="20"/>
-                <w:szCs w:val="20"/>
-              </w:rPr>
-            </w:pPr>
-            <w:r>
-              <w:rPr>
-                <w:b/>
-                <w:sz w:val="20"/>
-                <w:szCs w:val="20"/>
-              </w:rPr>
-              <w:t>OBSERVAÇÕES</w:t>
-            </w:r>
-          </w:p>
-        </w:tc>
-      </w:tr>
-      <w:tr>
-        <w:trPr>
-          <w:trHeight w:val="56"/>
-        </w:trPr>
-        <w:tc>
-          <w:tcPr>
-            <w:tcW w:w="3864" w:type="dxa"/>
-            <w:tcBorders>
-              <w:top w:val="single" w:sz="8" w:space="0" w:color="000000"/>
-              <w:left w:val="single" w:sz="8" w:space="0" w:color="000000"/>
-              <w:bottom w:val="single" w:sz="8" w:space="0" w:color="000000"/>
-              <w:right w:val="single" w:sz="8" w:space="0" w:color="000000"/>
-            </w:tcBorders>
-            <w:vAlign w:val="center"/>
-          </w:tcPr>
-          <w:p>
-            <w:pPr>
-              <w:spacing w:before="240" w:after="240" w:line="240" w:lineRule="auto"/>
-              <w:rPr>
-                <w:sz w:val="20"/>
-                <w:szCs w:val="20"/>
-              </w:rPr>
-            </w:pPr>
-            <w:r>
-              <w:rPr>
-                <w:sz w:val="20"/>
-                <w:szCs w:val="20"/>
-              </w:rPr>
-              <w:t>Licença de Operação</w:t>
-            </w:r>
-          </w:p>
-        </w:tc>
-        <w:tc>
-          <w:tcPr>
-            <w:tcW w:w="648" w:type="dxa"/>
-            <w:tcBorders>
-              <w:top w:val="single" w:sz="8" w:space="0" w:color="000000"/>
-              <w:left w:val="single" w:sz="8" w:space="0" w:color="000000"/>
-              <w:bottom w:val="single" w:sz="8" w:space="0" w:color="000000"/>
-              <w:right w:val="single" w:sz="8" w:space="0" w:color="000000"/>
-            </w:tcBorders>
-            <w:vAlign w:val="center"/>
-          </w:tcPr>
-          <w:p>
-            <w:pPr>
-              <w:spacing w:line="240" w:lineRule="auto"/>
-              <w:rPr>
-                <w:sz w:val="20"/>
-                <w:szCs w:val="20"/>
-              </w:rPr>
-            </w:pPr>
-          </w:p>
-        </w:tc>
-        <w:tc>
-          <w:tcPr>
-            <w:tcW w:w="733" w:type="dxa"/>
-            <w:tcBorders>
-              <w:top w:val="single" w:sz="8" w:space="0" w:color="000000"/>
-              <w:left w:val="single" w:sz="8" w:space="0" w:color="000000"/>
-              <w:bottom w:val="single" w:sz="8" w:space="0" w:color="000000"/>
-              <w:right w:val="single" w:sz="8" w:space="0" w:color="000000"/>
-            </w:tcBorders>
-            <w:vAlign w:val="center"/>
-          </w:tcPr>
-          <w:p>
-            <w:pPr>
-              <w:spacing w:line="240" w:lineRule="auto"/>
-              <w:rPr>
-                <w:sz w:val="20"/>
-                <w:szCs w:val="20"/>
-              </w:rPr>
-            </w:pPr>
-          </w:p>
-        </w:tc>
-        <w:tc>
-          <w:tcPr>
-            <w:tcW w:w="3779" w:type="dxa"/>
-            <w:tcBorders>
-              <w:top w:val="single" w:sz="8" w:space="0" w:color="000000"/>
-              <w:left w:val="single" w:sz="8" w:space="0" w:color="000000"/>
-              <w:bottom w:val="single" w:sz="8" w:space="0" w:color="000000"/>
-              <w:right w:val="single" w:sz="8" w:space="0" w:color="000000"/>
-            </w:tcBorders>
-            <w:vAlign w:val="center"/>
-          </w:tcPr>
-          <w:p>
-            <w:pPr>
-              <w:spacing w:before="240" w:after="240" w:line="240" w:lineRule="auto"/>
-              <w:rPr>
-                <w:sz w:val="20"/>
-                <w:szCs w:val="20"/>
-              </w:rPr>
-            </w:pPr>
-            <w:r>
-              <w:rPr>
-                <w:sz w:val="20"/>
-                <w:szCs w:val="20"/>
-              </w:rPr>
-              <w:t>Justificar o não envio</w:t>
-            </w:r>
-          </w:p>
-        </w:tc>
-      </w:tr>
-      <w:tr>
-        <w:trPr>
-          <w:trHeight w:val="56"/>
-        </w:trPr>
-        <w:tc>
-          <w:tcPr>
-            <w:tcW w:w="3864" w:type="dxa"/>
-            <w:tcBorders>
-              <w:top w:val="single" w:sz="8" w:space="0" w:color="000000"/>
-              <w:left w:val="single" w:sz="8" w:space="0" w:color="000000"/>
-              <w:bottom w:val="single" w:sz="8" w:space="0" w:color="000000"/>
-              <w:right w:val="single" w:sz="8" w:space="0" w:color="000000"/>
-            </w:tcBorders>
-            <w:vAlign w:val="center"/>
-          </w:tcPr>
-          <w:p>
-            <w:pPr>
-              <w:spacing w:before="240" w:after="240" w:line="240" w:lineRule="auto"/>
-              <w:rPr>
-                <w:sz w:val="20"/>
-                <w:szCs w:val="20"/>
-              </w:rPr>
-            </w:pPr>
-            <w:r>
-              <w:rPr>
-                <w:sz w:val="20"/>
-                <w:szCs w:val="20"/>
-              </w:rPr>
-              <w:t>Outorga de uso dos recursos hídricos</w:t>
-            </w:r>
-          </w:p>
-        </w:tc>
-        <w:tc>
-          <w:tcPr>
-            <w:tcW w:w="648" w:type="dxa"/>
-            <w:tcBorders>
-              <w:top w:val="single" w:sz="8" w:space="0" w:color="000000"/>
-              <w:left w:val="single" w:sz="8" w:space="0" w:color="000000"/>
-              <w:bottom w:val="single" w:sz="8" w:space="0" w:color="000000"/>
-              <w:right w:val="single" w:sz="8" w:space="0" w:color="000000"/>
-            </w:tcBorders>
-            <w:vAlign w:val="center"/>
-          </w:tcPr>
-          <w:p>
-            <w:pPr>
-              <w:spacing w:line="240" w:lineRule="auto"/>
-              <w:rPr>
-                <w:sz w:val="20"/>
-                <w:szCs w:val="20"/>
-              </w:rPr>
-            </w:pPr>
-          </w:p>
-        </w:tc>
-        <w:tc>
-          <w:tcPr>
-            <w:tcW w:w="733" w:type="dxa"/>
-            <w:tcBorders>
-              <w:top w:val="single" w:sz="8" w:space="0" w:color="000000"/>
-              <w:left w:val="single" w:sz="8" w:space="0" w:color="000000"/>
-              <w:bottom w:val="single" w:sz="8" w:space="0" w:color="000000"/>
-              <w:right w:val="single" w:sz="8" w:space="0" w:color="000000"/>
-            </w:tcBorders>
-            <w:vAlign w:val="center"/>
-          </w:tcPr>
-          <w:p>
-            <w:pPr>
-              <w:spacing w:line="240" w:lineRule="auto"/>
-              <w:rPr>
-                <w:sz w:val="20"/>
-                <w:szCs w:val="20"/>
-              </w:rPr>
-            </w:pPr>
-          </w:p>
-        </w:tc>
-        <w:tc>
-          <w:tcPr>
-            <w:tcW w:w="3779" w:type="dxa"/>
-            <w:tcBorders>
-              <w:top w:val="single" w:sz="8" w:space="0" w:color="000000"/>
-              <w:left w:val="single" w:sz="8" w:space="0" w:color="000000"/>
-              <w:bottom w:val="single" w:sz="8" w:space="0" w:color="000000"/>
-              <w:right w:val="single" w:sz="8" w:space="0" w:color="000000"/>
-            </w:tcBorders>
-            <w:vAlign w:val="center"/>
-          </w:tcPr>
-          <w:p>
-            <w:pPr>
-              <w:spacing w:before="240" w:after="240" w:line="240" w:lineRule="auto"/>
-              <w:rPr>
-                <w:sz w:val="20"/>
-                <w:szCs w:val="20"/>
-              </w:rPr>
-            </w:pPr>
-            <w:r>
-              <w:rPr>
-                <w:sz w:val="20"/>
-                <w:szCs w:val="20"/>
-              </w:rPr>
-              <w:t>Justificar o não envio</w:t>
-            </w:r>
-          </w:p>
-        </w:tc>
-      </w:tr>
-      <w:tr>
-        <w:trPr>
-          <w:trHeight w:val="56"/>
-        </w:trPr>
-        <w:tc>
-          <w:tcPr>
-            <w:tcW w:w="3864" w:type="dxa"/>
-            <w:tcBorders>
-              <w:top w:val="single" w:sz="8" w:space="0" w:color="000000"/>
-              <w:left w:val="single" w:sz="8" w:space="0" w:color="000000"/>
-              <w:bottom w:val="single" w:sz="8" w:space="0" w:color="000000"/>
-              <w:right w:val="single" w:sz="8" w:space="0" w:color="000000"/>
-            </w:tcBorders>
-            <w:vAlign w:val="center"/>
-          </w:tcPr>
-          <w:p>
-            <w:pPr>
-              <w:spacing w:before="240" w:after="240" w:line="240" w:lineRule="auto"/>
-              <w:rPr>
-                <w:sz w:val="20"/>
-                <w:szCs w:val="20"/>
-              </w:rPr>
-            </w:pPr>
-            <w:r>
-              <w:rPr>
-                <w:sz w:val="20"/>
-                <w:szCs w:val="20"/>
-              </w:rPr>
-              <w:t>Cadastro esquemático</w:t>
-            </w:r>
-          </w:p>
-        </w:tc>
-        <w:tc>
-          <w:tcPr>
-            <w:tcW w:w="648" w:type="dxa"/>
-            <w:tcBorders>
-              <w:top w:val="single" w:sz="8" w:space="0" w:color="000000"/>
-              <w:left w:val="single" w:sz="8" w:space="0" w:color="000000"/>
-              <w:bottom w:val="single" w:sz="8" w:space="0" w:color="000000"/>
-              <w:right w:val="single" w:sz="8" w:space="0" w:color="000000"/>
-            </w:tcBorders>
-            <w:vAlign w:val="center"/>
-          </w:tcPr>
-          <w:p>
-            <w:pPr>
-              <w:spacing w:line="240" w:lineRule="auto"/>
-              <w:rPr>
-                <w:sz w:val="20"/>
-                <w:szCs w:val="20"/>
-              </w:rPr>
-            </w:pPr>
-          </w:p>
-        </w:tc>
-        <w:tc>
-          <w:tcPr>
-            <w:tcW w:w="733" w:type="dxa"/>
-            <w:tcBorders>
-              <w:top w:val="single" w:sz="8" w:space="0" w:color="000000"/>
-              <w:left w:val="single" w:sz="8" w:space="0" w:color="000000"/>
-              <w:bottom w:val="single" w:sz="8" w:space="0" w:color="000000"/>
-              <w:right w:val="single" w:sz="8" w:space="0" w:color="000000"/>
-            </w:tcBorders>
-            <w:vAlign w:val="center"/>
-          </w:tcPr>
-          <w:p>
-            <w:pPr>
-              <w:spacing w:line="240" w:lineRule="auto"/>
-              <w:rPr>
-                <w:sz w:val="20"/>
-                <w:szCs w:val="20"/>
-              </w:rPr>
-            </w:pPr>
-          </w:p>
-        </w:tc>
-        <w:tc>
-          <w:tcPr>
-            <w:tcW w:w="3779" w:type="dxa"/>
-            <w:tcBorders>
-              <w:top w:val="single" w:sz="8" w:space="0" w:color="000000"/>
-              <w:left w:val="single" w:sz="8" w:space="0" w:color="000000"/>
-              <w:bottom w:val="single" w:sz="8" w:space="0" w:color="000000"/>
-              <w:right w:val="single" w:sz="8" w:space="0" w:color="000000"/>
-            </w:tcBorders>
-            <w:vAlign w:val="center"/>
-          </w:tcPr>
-          <w:p>
-            <w:pPr>
-              <w:spacing w:before="240" w:after="240" w:line="240" w:lineRule="auto"/>
-              <w:rPr>
-                <w:sz w:val="20"/>
-                <w:szCs w:val="20"/>
-              </w:rPr>
-            </w:pPr>
-            <w:r>
-              <w:rPr>
-                <w:sz w:val="20"/>
-                <w:szCs w:val="20"/>
-              </w:rPr>
-              <w:t>Justificar o não envio</w:t>
-            </w:r>
-          </w:p>
-        </w:tc>
-      </w:tr>
-      <w:tr>
-        <w:trPr>
-          <w:trHeight w:val="56"/>
-        </w:trPr>
-        <w:tc>
-          <w:tcPr>
-            <w:tcW w:w="3864" w:type="dxa"/>
-            <w:tcBorders>
-              <w:top w:val="single" w:sz="8" w:space="0" w:color="000000"/>
-              <w:left w:val="single" w:sz="8" w:space="0" w:color="000000"/>
-              <w:bottom w:val="single" w:sz="8" w:space="0" w:color="000000"/>
-              <w:right w:val="single" w:sz="8" w:space="0" w:color="000000"/>
-            </w:tcBorders>
-            <w:vAlign w:val="center"/>
-          </w:tcPr>
-          <w:p>
-            <w:pPr>
-              <w:spacing w:before="240" w:after="240" w:line="240" w:lineRule="auto"/>
-              <w:rPr>
-                <w:sz w:val="20"/>
-                <w:szCs w:val="20"/>
-              </w:rPr>
-            </w:pPr>
-            <w:r>
-              <w:rPr>
-                <w:sz w:val="20"/>
-                <w:szCs w:val="20"/>
-              </w:rPr>
-              <w:t>Plano de Saneamento Básico</w:t>
-            </w:r>
-          </w:p>
-        </w:tc>
-        <w:tc>
-          <w:tcPr>
-            <w:tcW w:w="648" w:type="dxa"/>
-            <w:tcBorders>
-              <w:top w:val="single" w:sz="8" w:space="0" w:color="000000"/>
-              <w:left w:val="single" w:sz="8" w:space="0" w:color="000000"/>
-              <w:bottom w:val="single" w:sz="8" w:space="0" w:color="000000"/>
-              <w:right w:val="single" w:sz="8" w:space="0" w:color="000000"/>
-            </w:tcBorders>
-            <w:vAlign w:val="center"/>
-          </w:tcPr>
-          <w:p>
-            <w:pPr>
-              <w:spacing w:line="240" w:lineRule="auto"/>
-              <w:rPr>
-                <w:sz w:val="20"/>
-                <w:szCs w:val="20"/>
-              </w:rPr>
-            </w:pPr>
-          </w:p>
-        </w:tc>
-        <w:tc>
-          <w:tcPr>
-            <w:tcW w:w="733" w:type="dxa"/>
-            <w:tcBorders>
-              <w:top w:val="single" w:sz="8" w:space="0" w:color="000000"/>
-              <w:left w:val="single" w:sz="8" w:space="0" w:color="000000"/>
-              <w:bottom w:val="single" w:sz="8" w:space="0" w:color="000000"/>
-              <w:right w:val="single" w:sz="8" w:space="0" w:color="000000"/>
-            </w:tcBorders>
-            <w:vAlign w:val="center"/>
-          </w:tcPr>
-          <w:p>
-            <w:pPr>
-              <w:spacing w:line="240" w:lineRule="auto"/>
-              <w:rPr>
-                <w:sz w:val="20"/>
-                <w:szCs w:val="20"/>
-              </w:rPr>
-            </w:pPr>
-          </w:p>
-        </w:tc>
-        <w:tc>
-          <w:tcPr>
-            <w:tcW w:w="3779" w:type="dxa"/>
-            <w:tcBorders>
-              <w:top w:val="single" w:sz="8" w:space="0" w:color="000000"/>
-              <w:left w:val="single" w:sz="8" w:space="0" w:color="000000"/>
-              <w:bottom w:val="single" w:sz="8" w:space="0" w:color="000000"/>
-              <w:right w:val="single" w:sz="8" w:space="0" w:color="000000"/>
-            </w:tcBorders>
-            <w:vAlign w:val="center"/>
-          </w:tcPr>
-          <w:p>
-            <w:pPr>
-              <w:spacing w:before="240" w:after="240" w:line="240" w:lineRule="auto"/>
-              <w:rPr>
-                <w:sz w:val="20"/>
-                <w:szCs w:val="20"/>
-              </w:rPr>
-            </w:pPr>
-            <w:r>
-              <w:rPr>
-                <w:sz w:val="20"/>
-                <w:szCs w:val="20"/>
-              </w:rPr>
-              <w:t>Justificar o não envio</w:t>
-            </w:r>
-          </w:p>
-        </w:tc>
-      </w:tr>
-      <w:tr>
-        <w:trPr>
-          <w:trHeight w:val="56"/>
-        </w:trPr>
-        <w:tc>
-          <w:tcPr>
-            <w:tcW w:w="3864" w:type="dxa"/>
-            <w:tcBorders>
-              <w:top w:val="single" w:sz="8" w:space="0" w:color="000000"/>
-              <w:left w:val="single" w:sz="8" w:space="0" w:color="000000"/>
-              <w:bottom w:val="single" w:sz="8" w:space="0" w:color="000000"/>
-              <w:right w:val="single" w:sz="8" w:space="0" w:color="000000"/>
-            </w:tcBorders>
-            <w:vAlign w:val="center"/>
-          </w:tcPr>
-          <w:p>
-            <w:pPr>
-              <w:spacing w:before="240" w:after="240" w:line="240" w:lineRule="auto"/>
-              <w:rPr>
-                <w:sz w:val="20"/>
-                <w:szCs w:val="20"/>
-              </w:rPr>
-            </w:pPr>
-            <w:r>
-              <w:rPr>
-                <w:sz w:val="20"/>
-                <w:szCs w:val="20"/>
-              </w:rPr>
-              <w:t>Unidades paralisadas</w:t>
-            </w:r>
-          </w:p>
-        </w:tc>
-        <w:tc>
-          <w:tcPr>
-            <w:tcW w:w="648" w:type="dxa"/>
-            <w:tcBorders>
-              <w:top w:val="single" w:sz="8" w:space="0" w:color="000000"/>
-              <w:left w:val="single" w:sz="8" w:space="0" w:color="000000"/>
-              <w:bottom w:val="single" w:sz="8" w:space="0" w:color="000000"/>
-              <w:right w:val="single" w:sz="8" w:space="0" w:color="000000"/>
-            </w:tcBorders>
-            <w:vAlign w:val="center"/>
-          </w:tcPr>
-          <w:p>
-            <w:pPr>
-              <w:spacing w:line="240" w:lineRule="auto"/>
-              <w:rPr>
-                <w:sz w:val="20"/>
-                <w:szCs w:val="20"/>
-              </w:rPr>
-            </w:pPr>
-          </w:p>
-        </w:tc>
-        <w:tc>
-          <w:tcPr>
-            <w:tcW w:w="733" w:type="dxa"/>
-            <w:tcBorders>
-              <w:top w:val="single" w:sz="8" w:space="0" w:color="000000"/>
-              <w:left w:val="single" w:sz="8" w:space="0" w:color="000000"/>
-              <w:bottom w:val="single" w:sz="8" w:space="0" w:color="000000"/>
-              <w:right w:val="single" w:sz="8" w:space="0" w:color="000000"/>
-            </w:tcBorders>
-            <w:vAlign w:val="center"/>
-          </w:tcPr>
-          <w:p>
-            <w:pPr>
-              <w:spacing w:line="240" w:lineRule="auto"/>
-              <w:rPr>
-                <w:sz w:val="20"/>
-                <w:szCs w:val="20"/>
-              </w:rPr>
-            </w:pPr>
-          </w:p>
-        </w:tc>
-        <w:tc>
-          <w:tcPr>
-            <w:tcW w:w="3779" w:type="dxa"/>
-            <w:tcBorders>
-              <w:top w:val="single" w:sz="8" w:space="0" w:color="000000"/>
-              <w:left w:val="single" w:sz="8" w:space="0" w:color="000000"/>
-              <w:bottom w:val="single" w:sz="8" w:space="0" w:color="000000"/>
-              <w:right w:val="single" w:sz="8" w:space="0" w:color="000000"/>
-            </w:tcBorders>
-            <w:vAlign w:val="center"/>
-          </w:tcPr>
-          <w:p>
-            <w:pPr>
-              <w:spacing w:before="240" w:after="240" w:line="240" w:lineRule="auto"/>
-              <w:rPr>
-                <w:sz w:val="20"/>
-                <w:szCs w:val="20"/>
-              </w:rPr>
-            </w:pPr>
-            <w:r>
-              <w:rPr>
-                <w:sz w:val="20"/>
-                <w:szCs w:val="20"/>
-              </w:rPr>
-              <w:t>Justificar o não envio</w:t>
-            </w:r>
-          </w:p>
-        </w:tc>
-      </w:tr>
-      <w:tr>
-        <w:trPr>
-          <w:trHeight w:val="56"/>
-        </w:trPr>
-        <w:tc>
-          <w:tcPr>
-            <w:tcW w:w="3864" w:type="dxa"/>
-            <w:tcBorders>
-              <w:top w:val="single" w:sz="8" w:space="0" w:color="000000"/>
-              <w:left w:val="single" w:sz="8" w:space="0" w:color="000000"/>
-              <w:bottom w:val="single" w:sz="8" w:space="0" w:color="000000"/>
-              <w:right w:val="single" w:sz="8" w:space="0" w:color="000000"/>
-            </w:tcBorders>
-            <w:vAlign w:val="center"/>
-          </w:tcPr>
-          <w:p>
-            <w:pPr>
-              <w:spacing w:before="240" w:after="240" w:line="240" w:lineRule="auto"/>
-              <w:rPr>
-                <w:sz w:val="20"/>
-                <w:szCs w:val="20"/>
-              </w:rPr>
-            </w:pPr>
-            <w:r>
-              <w:rPr>
-                <w:sz w:val="20"/>
-                <w:szCs w:val="20"/>
-              </w:rPr>
-              <w:t>Unidades desativadas</w:t>
-            </w:r>
-          </w:p>
-        </w:tc>
-        <w:tc>
-          <w:tcPr>
-            <w:tcW w:w="648" w:type="dxa"/>
-            <w:tcBorders>
-              <w:top w:val="single" w:sz="8" w:space="0" w:color="000000"/>
-              <w:left w:val="single" w:sz="8" w:space="0" w:color="000000"/>
-              <w:bottom w:val="single" w:sz="8" w:space="0" w:color="000000"/>
-              <w:right w:val="single" w:sz="8" w:space="0" w:color="000000"/>
-            </w:tcBorders>
-            <w:vAlign w:val="center"/>
-          </w:tcPr>
-          <w:p>
-            <w:pPr>
-              <w:spacing w:line="240" w:lineRule="auto"/>
-              <w:rPr>
-                <w:sz w:val="20"/>
-                <w:szCs w:val="20"/>
-              </w:rPr>
-            </w:pPr>
-          </w:p>
-        </w:tc>
-        <w:tc>
-          <w:tcPr>
-            <w:tcW w:w="733" w:type="dxa"/>
-            <w:tcBorders>
-              <w:top w:val="single" w:sz="8" w:space="0" w:color="000000"/>
-              <w:left w:val="single" w:sz="8" w:space="0" w:color="000000"/>
-              <w:bottom w:val="single" w:sz="8" w:space="0" w:color="000000"/>
-              <w:right w:val="single" w:sz="8" w:space="0" w:color="000000"/>
-            </w:tcBorders>
-            <w:vAlign w:val="center"/>
-          </w:tcPr>
-          <w:p>
-            <w:pPr>
-              <w:spacing w:line="240" w:lineRule="auto"/>
-              <w:rPr>
-                <w:sz w:val="20"/>
-                <w:szCs w:val="20"/>
-              </w:rPr>
-            </w:pPr>
-          </w:p>
-        </w:tc>
-        <w:tc>
-          <w:tcPr>
-            <w:tcW w:w="3779" w:type="dxa"/>
-            <w:tcBorders>
-              <w:top w:val="single" w:sz="8" w:space="0" w:color="000000"/>
-              <w:left w:val="single" w:sz="8" w:space="0" w:color="000000"/>
-              <w:bottom w:val="single" w:sz="8" w:space="0" w:color="000000"/>
-              <w:right w:val="single" w:sz="8" w:space="0" w:color="000000"/>
-            </w:tcBorders>
-            <w:vAlign w:val="center"/>
-          </w:tcPr>
-          <w:p>
-            <w:pPr>
-              <w:spacing w:before="240" w:after="240" w:line="240" w:lineRule="auto"/>
-              <w:rPr>
-                <w:sz w:val="20"/>
-                <w:szCs w:val="20"/>
-              </w:rPr>
-            </w:pPr>
-            <w:r>
-              <w:rPr>
-                <w:sz w:val="20"/>
-                <w:szCs w:val="20"/>
-              </w:rPr>
-              <w:t>Justificar o não envio</w:t>
-            </w:r>
-          </w:p>
-        </w:tc>
-      </w:tr>
-      <w:tr>
-        <w:trPr>
-          <w:trHeight w:val="56"/>
-        </w:trPr>
-        <w:tc>
-          <w:tcPr>
-            <w:tcW w:w="3864" w:type="dxa"/>
-            <w:tcBorders>
-              <w:top w:val="single" w:sz="8" w:space="0" w:color="000000"/>
-              <w:left w:val="single" w:sz="8" w:space="0" w:color="000000"/>
-              <w:bottom w:val="single" w:sz="8" w:space="0" w:color="000000"/>
-              <w:right w:val="single" w:sz="8" w:space="0" w:color="000000"/>
-            </w:tcBorders>
-            <w:vAlign w:val="center"/>
-          </w:tcPr>
-          <w:p>
-            <w:pPr>
-              <w:spacing w:before="240" w:after="240" w:line="240" w:lineRule="auto"/>
-              <w:rPr>
-                <w:sz w:val="20"/>
-                <w:szCs w:val="20"/>
-              </w:rPr>
-            </w:pPr>
-            <w:proofErr w:type="spellStart"/>
-            <w:r>
-              <w:rPr>
-                <w:sz w:val="20"/>
-                <w:szCs w:val="20"/>
-              </w:rPr>
-              <w:t>ETAs</w:t>
-            </w:r>
-            <w:proofErr w:type="spellEnd"/>
-            <w:r>
-              <w:rPr>
-                <w:sz w:val="20"/>
-                <w:szCs w:val="20"/>
-              </w:rPr>
-              <w:t xml:space="preserve"> Certificadas (</w:t>
-            </w:r>
-            <w:proofErr w:type="spellStart"/>
-            <w:r>
-              <w:rPr>
-                <w:sz w:val="20"/>
-                <w:szCs w:val="20"/>
-              </w:rPr>
-              <w:t>ISOs</w:t>
-            </w:r>
-            <w:proofErr w:type="spellEnd"/>
-            <w:r>
-              <w:rPr>
-                <w:sz w:val="20"/>
-                <w:szCs w:val="20"/>
-              </w:rPr>
-              <w:t xml:space="preserve"> 9.000 e 14.000)</w:t>
-            </w:r>
-          </w:p>
-        </w:tc>
-        <w:tc>
-          <w:tcPr>
-            <w:tcW w:w="648" w:type="dxa"/>
-            <w:tcBorders>
-              <w:top w:val="single" w:sz="8" w:space="0" w:color="000000"/>
-              <w:left w:val="single" w:sz="8" w:space="0" w:color="000000"/>
-              <w:bottom w:val="single" w:sz="8" w:space="0" w:color="000000"/>
-              <w:right w:val="single" w:sz="8" w:space="0" w:color="000000"/>
-            </w:tcBorders>
-            <w:vAlign w:val="center"/>
-          </w:tcPr>
-          <w:p>
-            <w:pPr>
-              <w:spacing w:line="240" w:lineRule="auto"/>
-              <w:rPr>
-                <w:sz w:val="20"/>
-                <w:szCs w:val="20"/>
-              </w:rPr>
-            </w:pPr>
-          </w:p>
-        </w:tc>
-        <w:tc>
-          <w:tcPr>
-            <w:tcW w:w="733" w:type="dxa"/>
-            <w:tcBorders>
-              <w:top w:val="single" w:sz="8" w:space="0" w:color="000000"/>
-              <w:left w:val="single" w:sz="8" w:space="0" w:color="000000"/>
-              <w:bottom w:val="single" w:sz="8" w:space="0" w:color="000000"/>
-              <w:right w:val="single" w:sz="8" w:space="0" w:color="000000"/>
-            </w:tcBorders>
-            <w:vAlign w:val="center"/>
-          </w:tcPr>
-          <w:p>
-            <w:pPr>
-              <w:spacing w:line="240" w:lineRule="auto"/>
-              <w:rPr>
-                <w:sz w:val="20"/>
-                <w:szCs w:val="20"/>
-              </w:rPr>
-            </w:pPr>
-          </w:p>
-        </w:tc>
-        <w:tc>
-          <w:tcPr>
-            <w:tcW w:w="3779" w:type="dxa"/>
-            <w:tcBorders>
-              <w:top w:val="single" w:sz="8" w:space="0" w:color="000000"/>
-              <w:left w:val="single" w:sz="8" w:space="0" w:color="000000"/>
-              <w:bottom w:val="single" w:sz="8" w:space="0" w:color="000000"/>
-              <w:right w:val="single" w:sz="8" w:space="0" w:color="000000"/>
-            </w:tcBorders>
-            <w:vAlign w:val="center"/>
-          </w:tcPr>
-          <w:p>
-            <w:pPr>
-              <w:spacing w:before="240" w:after="240" w:line="240" w:lineRule="auto"/>
-              <w:rPr>
-                <w:sz w:val="20"/>
-                <w:szCs w:val="20"/>
-              </w:rPr>
-            </w:pPr>
-            <w:r>
-              <w:rPr>
-                <w:sz w:val="20"/>
-                <w:szCs w:val="20"/>
-              </w:rPr>
-              <w:t>Justificar o não envio</w:t>
-            </w:r>
-          </w:p>
-        </w:tc>
-      </w:tr>
-      <w:tr>
-        <w:trPr>
-          <w:trHeight w:val="56"/>
-        </w:trPr>
-        <w:tc>
-          <w:tcPr>
-            <w:tcW w:w="3864" w:type="dxa"/>
-            <w:tcBorders>
-              <w:top w:val="single" w:sz="8" w:space="0" w:color="000000"/>
-              <w:left w:val="single" w:sz="8" w:space="0" w:color="000000"/>
-              <w:bottom w:val="single" w:sz="8" w:space="0" w:color="000000"/>
-              <w:right w:val="single" w:sz="8" w:space="0" w:color="000000"/>
-            </w:tcBorders>
-            <w:vAlign w:val="center"/>
-          </w:tcPr>
-          <w:p>
-            <w:pPr>
-              <w:spacing w:before="240" w:after="240" w:line="240" w:lineRule="auto"/>
-              <w:rPr>
-                <w:sz w:val="20"/>
-                <w:szCs w:val="20"/>
-              </w:rPr>
-            </w:pPr>
-            <w:r>
-              <w:rPr>
-                <w:sz w:val="20"/>
-                <w:szCs w:val="20"/>
-              </w:rPr>
-              <w:t>Lavagem dos Reservatórios</w:t>
-            </w:r>
-          </w:p>
-        </w:tc>
-        <w:tc>
-          <w:tcPr>
-            <w:tcW w:w="648" w:type="dxa"/>
-            <w:tcBorders>
-              <w:top w:val="single" w:sz="8" w:space="0" w:color="000000"/>
-              <w:left w:val="single" w:sz="8" w:space="0" w:color="000000"/>
-              <w:bottom w:val="single" w:sz="8" w:space="0" w:color="000000"/>
-              <w:right w:val="single" w:sz="8" w:space="0" w:color="000000"/>
-            </w:tcBorders>
-            <w:vAlign w:val="center"/>
-          </w:tcPr>
-          <w:p>
-            <w:pPr>
-              <w:spacing w:line="240" w:lineRule="auto"/>
-              <w:rPr>
-                <w:sz w:val="20"/>
-                <w:szCs w:val="20"/>
-              </w:rPr>
-            </w:pPr>
-          </w:p>
-        </w:tc>
-        <w:tc>
-          <w:tcPr>
-            <w:tcW w:w="733" w:type="dxa"/>
-            <w:tcBorders>
-              <w:top w:val="single" w:sz="8" w:space="0" w:color="000000"/>
-              <w:left w:val="single" w:sz="8" w:space="0" w:color="000000"/>
-              <w:bottom w:val="single" w:sz="8" w:space="0" w:color="000000"/>
-              <w:right w:val="single" w:sz="8" w:space="0" w:color="000000"/>
-            </w:tcBorders>
-            <w:vAlign w:val="center"/>
-          </w:tcPr>
-          <w:p>
-            <w:pPr>
-              <w:spacing w:line="240" w:lineRule="auto"/>
-              <w:rPr>
-                <w:sz w:val="20"/>
-                <w:szCs w:val="20"/>
-              </w:rPr>
-            </w:pPr>
-          </w:p>
-        </w:tc>
-        <w:tc>
-          <w:tcPr>
-            <w:tcW w:w="3779" w:type="dxa"/>
-            <w:tcBorders>
-              <w:top w:val="single" w:sz="8" w:space="0" w:color="000000"/>
-              <w:left w:val="single" w:sz="8" w:space="0" w:color="000000"/>
-              <w:bottom w:val="single" w:sz="8" w:space="0" w:color="000000"/>
-              <w:right w:val="single" w:sz="8" w:space="0" w:color="000000"/>
-            </w:tcBorders>
-            <w:vAlign w:val="center"/>
-          </w:tcPr>
-          <w:p>
-            <w:pPr>
-              <w:spacing w:before="240" w:after="240" w:line="240" w:lineRule="auto"/>
-              <w:rPr>
-                <w:sz w:val="20"/>
-                <w:szCs w:val="20"/>
-              </w:rPr>
-            </w:pPr>
-            <w:r>
-              <w:rPr>
-                <w:sz w:val="20"/>
-                <w:szCs w:val="20"/>
-              </w:rPr>
-              <w:t>Justificar o não envio</w:t>
-            </w:r>
-          </w:p>
-        </w:tc>
-      </w:tr>
-      <w:tr>
-        <w:trPr>
-          <w:trHeight w:val="56"/>
-        </w:trPr>
-        <w:tc>
-          <w:tcPr>
-            <w:tcW w:w="3864" w:type="dxa"/>
-            <w:tcBorders>
-              <w:top w:val="single" w:sz="8" w:space="0" w:color="000000"/>
-              <w:left w:val="single" w:sz="8" w:space="0" w:color="000000"/>
-              <w:bottom w:val="single" w:sz="8" w:space="0" w:color="000000"/>
-              <w:right w:val="single" w:sz="8" w:space="0" w:color="000000"/>
-            </w:tcBorders>
-            <w:vAlign w:val="center"/>
-          </w:tcPr>
-          <w:p>
-            <w:pPr>
-              <w:spacing w:before="240" w:after="240" w:line="240" w:lineRule="auto"/>
-              <w:rPr>
-                <w:sz w:val="20"/>
-                <w:szCs w:val="20"/>
-              </w:rPr>
-            </w:pPr>
-            <w:r>
-              <w:rPr>
-                <w:sz w:val="20"/>
-                <w:szCs w:val="20"/>
-              </w:rPr>
-              <w:t>Plano de investimentos/obras</w:t>
-            </w:r>
-          </w:p>
-        </w:tc>
-        <w:tc>
-          <w:tcPr>
-            <w:tcW w:w="648" w:type="dxa"/>
-            <w:tcBorders>
-              <w:top w:val="single" w:sz="8" w:space="0" w:color="000000"/>
-              <w:left w:val="single" w:sz="8" w:space="0" w:color="000000"/>
-              <w:bottom w:val="single" w:sz="8" w:space="0" w:color="000000"/>
-              <w:right w:val="single" w:sz="8" w:space="0" w:color="000000"/>
-            </w:tcBorders>
-            <w:vAlign w:val="center"/>
-          </w:tcPr>
-          <w:p>
-            <w:pPr>
-              <w:spacing w:line="240" w:lineRule="auto"/>
-              <w:rPr>
-                <w:sz w:val="20"/>
-                <w:szCs w:val="20"/>
-              </w:rPr>
-            </w:pPr>
-          </w:p>
-        </w:tc>
-        <w:tc>
-          <w:tcPr>
-            <w:tcW w:w="733" w:type="dxa"/>
-            <w:tcBorders>
-              <w:top w:val="single" w:sz="8" w:space="0" w:color="000000"/>
-              <w:left w:val="single" w:sz="8" w:space="0" w:color="000000"/>
-              <w:bottom w:val="single" w:sz="8" w:space="0" w:color="000000"/>
-              <w:right w:val="single" w:sz="8" w:space="0" w:color="000000"/>
-            </w:tcBorders>
-            <w:vAlign w:val="center"/>
-          </w:tcPr>
-          <w:p>
-            <w:pPr>
-              <w:spacing w:line="240" w:lineRule="auto"/>
-              <w:rPr>
-                <w:sz w:val="20"/>
-                <w:szCs w:val="20"/>
-              </w:rPr>
-            </w:pPr>
-          </w:p>
-        </w:tc>
-        <w:tc>
-          <w:tcPr>
-            <w:tcW w:w="3779" w:type="dxa"/>
-            <w:tcBorders>
-              <w:top w:val="single" w:sz="8" w:space="0" w:color="000000"/>
-              <w:left w:val="single" w:sz="8" w:space="0" w:color="000000"/>
-              <w:bottom w:val="single" w:sz="8" w:space="0" w:color="000000"/>
-              <w:right w:val="single" w:sz="8" w:space="0" w:color="000000"/>
-            </w:tcBorders>
-            <w:vAlign w:val="center"/>
-          </w:tcPr>
-          <w:p>
-            <w:pPr>
-              <w:spacing w:before="240" w:after="240" w:line="240" w:lineRule="auto"/>
-              <w:rPr>
-                <w:sz w:val="20"/>
-                <w:szCs w:val="20"/>
-              </w:rPr>
-            </w:pPr>
-            <w:r>
-              <w:rPr>
-                <w:sz w:val="20"/>
-                <w:szCs w:val="20"/>
-              </w:rPr>
-              <w:t>Justificar o não envio</w:t>
-            </w:r>
-          </w:p>
-        </w:tc>
-      </w:tr>
-      <w:tr>
-        <w:trPr>
-          <w:trHeight w:val="56"/>
-        </w:trPr>
-        <w:tc>
-          <w:tcPr>
-            <w:tcW w:w="3864" w:type="dxa"/>
-            <w:tcBorders>
-              <w:top w:val="single" w:sz="8" w:space="0" w:color="000000"/>
-              <w:left w:val="single" w:sz="8" w:space="0" w:color="000000"/>
-              <w:bottom w:val="single" w:sz="8" w:space="0" w:color="000000"/>
-              <w:right w:val="single" w:sz="8" w:space="0" w:color="000000"/>
-            </w:tcBorders>
-            <w:vAlign w:val="center"/>
-          </w:tcPr>
-          <w:p>
-            <w:pPr>
-              <w:spacing w:before="240" w:after="240" w:line="240" w:lineRule="auto"/>
-              <w:rPr>
-                <w:sz w:val="20"/>
-                <w:szCs w:val="20"/>
-              </w:rPr>
-            </w:pPr>
-            <w:r>
-              <w:rPr>
-                <w:sz w:val="20"/>
-                <w:szCs w:val="20"/>
-              </w:rPr>
-              <w:t>Plano de amostragem do monitoramento da qualidade da água</w:t>
-            </w:r>
-          </w:p>
-        </w:tc>
-        <w:tc>
-          <w:tcPr>
-            <w:tcW w:w="648" w:type="dxa"/>
-            <w:tcBorders>
-              <w:top w:val="single" w:sz="8" w:space="0" w:color="000000"/>
-              <w:left w:val="single" w:sz="8" w:space="0" w:color="000000"/>
-              <w:bottom w:val="single" w:sz="8" w:space="0" w:color="000000"/>
-              <w:right w:val="single" w:sz="8" w:space="0" w:color="000000"/>
-            </w:tcBorders>
-            <w:vAlign w:val="center"/>
-          </w:tcPr>
-          <w:p>
-            <w:pPr>
-              <w:spacing w:line="240" w:lineRule="auto"/>
-              <w:rPr>
-                <w:sz w:val="20"/>
-                <w:szCs w:val="20"/>
-              </w:rPr>
-            </w:pPr>
-          </w:p>
-        </w:tc>
-        <w:tc>
-          <w:tcPr>
-            <w:tcW w:w="733" w:type="dxa"/>
-            <w:tcBorders>
-              <w:top w:val="single" w:sz="8" w:space="0" w:color="000000"/>
-              <w:left w:val="single" w:sz="8" w:space="0" w:color="000000"/>
-              <w:bottom w:val="single" w:sz="8" w:space="0" w:color="000000"/>
-              <w:right w:val="single" w:sz="8" w:space="0" w:color="000000"/>
-            </w:tcBorders>
-            <w:vAlign w:val="center"/>
-          </w:tcPr>
-          <w:p>
-            <w:pPr>
-              <w:spacing w:line="240" w:lineRule="auto"/>
-              <w:rPr>
-                <w:sz w:val="20"/>
-                <w:szCs w:val="20"/>
-              </w:rPr>
-            </w:pPr>
-          </w:p>
-        </w:tc>
-        <w:tc>
-          <w:tcPr>
-            <w:tcW w:w="3779" w:type="dxa"/>
-            <w:tcBorders>
-              <w:top w:val="single" w:sz="8" w:space="0" w:color="000000"/>
-              <w:left w:val="single" w:sz="8" w:space="0" w:color="000000"/>
-              <w:bottom w:val="single" w:sz="8" w:space="0" w:color="000000"/>
-              <w:right w:val="single" w:sz="8" w:space="0" w:color="000000"/>
-            </w:tcBorders>
-            <w:vAlign w:val="center"/>
-          </w:tcPr>
-          <w:p>
-            <w:pPr>
-              <w:spacing w:before="240" w:after="240" w:line="240" w:lineRule="auto"/>
-              <w:rPr>
-                <w:sz w:val="20"/>
-                <w:szCs w:val="20"/>
-              </w:rPr>
-            </w:pPr>
-            <w:r>
-              <w:rPr>
-                <w:sz w:val="20"/>
-                <w:szCs w:val="20"/>
-              </w:rPr>
-              <w:t>Justificar o não envio</w:t>
-            </w:r>
-          </w:p>
-        </w:tc>
-      </w:tr>
-      <w:tr>
-        <w:trPr>
-          <w:trHeight w:val="56"/>
-        </w:trPr>
-        <w:tc>
-          <w:tcPr>
-            <w:tcW w:w="3864" w:type="dxa"/>
-            <w:tcBorders>
-              <w:top w:val="single" w:sz="8" w:space="0" w:color="000000"/>
-              <w:left w:val="single" w:sz="8" w:space="0" w:color="000000"/>
-              <w:bottom w:val="single" w:sz="8" w:space="0" w:color="000000"/>
-              <w:right w:val="single" w:sz="8" w:space="0" w:color="000000"/>
-            </w:tcBorders>
-            <w:vAlign w:val="center"/>
-          </w:tcPr>
-          <w:p>
-            <w:pPr>
-              <w:spacing w:before="240" w:after="240" w:line="240" w:lineRule="auto"/>
-              <w:rPr>
-                <w:sz w:val="20"/>
-                <w:szCs w:val="20"/>
-              </w:rPr>
-            </w:pPr>
-            <w:r>
-              <w:rPr>
-                <w:sz w:val="20"/>
-                <w:szCs w:val="20"/>
-              </w:rPr>
-              <w:t xml:space="preserve">Plano de Ação para presença de Coliformes Totais nas </w:t>
-            </w:r>
-            <w:proofErr w:type="spellStart"/>
-            <w:r>
-              <w:rPr>
-                <w:sz w:val="20"/>
-                <w:szCs w:val="20"/>
-              </w:rPr>
-              <w:t>ETAs</w:t>
-            </w:r>
-            <w:proofErr w:type="spellEnd"/>
-            <w:r>
-              <w:rPr>
-                <w:sz w:val="20"/>
-                <w:szCs w:val="20"/>
-              </w:rPr>
-              <w:t xml:space="preserve"> e </w:t>
-            </w:r>
-            <w:proofErr w:type="spellStart"/>
-            <w:r>
-              <w:rPr>
-                <w:i/>
-                <w:sz w:val="20"/>
-                <w:szCs w:val="20"/>
-              </w:rPr>
-              <w:t>E</w:t>
-            </w:r>
-            <w:proofErr w:type="spellEnd"/>
-            <w:r>
-              <w:rPr>
-                <w:i/>
-                <w:sz w:val="20"/>
-                <w:szCs w:val="20"/>
-              </w:rPr>
-              <w:t>. Coli</w:t>
-            </w:r>
-            <w:r>
-              <w:rPr>
-                <w:sz w:val="20"/>
-                <w:szCs w:val="20"/>
-              </w:rPr>
-              <w:t xml:space="preserve"> na rede de distribuição</w:t>
-            </w:r>
-          </w:p>
-        </w:tc>
-        <w:tc>
-          <w:tcPr>
-            <w:tcW w:w="648" w:type="dxa"/>
-            <w:tcBorders>
-              <w:top w:val="single" w:sz="8" w:space="0" w:color="000000"/>
-              <w:left w:val="single" w:sz="8" w:space="0" w:color="000000"/>
-              <w:bottom w:val="single" w:sz="8" w:space="0" w:color="000000"/>
-              <w:right w:val="single" w:sz="8" w:space="0" w:color="000000"/>
-            </w:tcBorders>
-            <w:vAlign w:val="center"/>
-          </w:tcPr>
-          <w:p>
-            <w:pPr>
-              <w:spacing w:line="240" w:lineRule="auto"/>
-              <w:rPr>
-                <w:sz w:val="20"/>
-                <w:szCs w:val="20"/>
-              </w:rPr>
-            </w:pPr>
-          </w:p>
-        </w:tc>
-        <w:tc>
-          <w:tcPr>
-            <w:tcW w:w="733" w:type="dxa"/>
-            <w:tcBorders>
-              <w:top w:val="single" w:sz="8" w:space="0" w:color="000000"/>
-              <w:left w:val="single" w:sz="8" w:space="0" w:color="000000"/>
-              <w:bottom w:val="single" w:sz="8" w:space="0" w:color="000000"/>
-              <w:right w:val="single" w:sz="8" w:space="0" w:color="000000"/>
-            </w:tcBorders>
-            <w:vAlign w:val="center"/>
-          </w:tcPr>
-          <w:p>
-            <w:pPr>
-              <w:spacing w:line="240" w:lineRule="auto"/>
-              <w:rPr>
-                <w:sz w:val="20"/>
-                <w:szCs w:val="20"/>
-              </w:rPr>
-            </w:pPr>
-          </w:p>
-        </w:tc>
-        <w:tc>
-          <w:tcPr>
-            <w:tcW w:w="3779" w:type="dxa"/>
-            <w:tcBorders>
-              <w:top w:val="single" w:sz="8" w:space="0" w:color="000000"/>
-              <w:left w:val="single" w:sz="8" w:space="0" w:color="000000"/>
-              <w:bottom w:val="single" w:sz="8" w:space="0" w:color="000000"/>
-              <w:right w:val="single" w:sz="8" w:space="0" w:color="000000"/>
-            </w:tcBorders>
-            <w:vAlign w:val="center"/>
-          </w:tcPr>
-          <w:p>
-            <w:pPr>
-              <w:spacing w:before="240" w:after="240" w:line="240" w:lineRule="auto"/>
-              <w:rPr>
-                <w:sz w:val="20"/>
-                <w:szCs w:val="20"/>
-              </w:rPr>
-            </w:pPr>
-            <w:r>
-              <w:rPr>
-                <w:sz w:val="20"/>
-                <w:szCs w:val="20"/>
-              </w:rPr>
-              <w:t>Justificar o não envio</w:t>
-            </w:r>
-          </w:p>
-        </w:tc>
-      </w:tr>
-    </w:tbl>
+    <w:p>
+      <w:pPr>
+        <w:spacing w:line="240" w:lineRule="auto"/>
+        <w:rPr>
+          <w:sz w:val="20"/>
+          <w:szCs w:val="20"/>
+        </w:rPr>
+      </w:pPr>
+    </w:p>
+    <w:p>
+      <w:pPr>
+        <w:spacing w:line="240" w:lineRule="auto"/>
+        <w:rPr>
+          <w:sz w:val="20"/>
+          <w:szCs w:val="20"/>
+        </w:rPr>
+      </w:pPr>
+    </w:p>
+    <w:p>
+      <w:pPr>
+        <w:spacing w:line="240" w:lineRule="auto"/>
+        <w:rPr>
+          <w:sz w:val="20"/>
+          <w:szCs w:val="20"/>
+        </w:rPr>
+      </w:pPr>
+    </w:p>
+    <w:p>
+      <w:pPr>
+        <w:spacing w:line="240" w:lineRule="auto"/>
+        <w:rPr>
+          <w:sz w:val="20"/>
+          <w:szCs w:val="20"/>
+        </w:rPr>
+      </w:pPr>
+    </w:p>
     <w:p>
       <w:pPr>
         <w:spacing w:line="240" w:lineRule="auto"/>
@@ -6206,25 +4902,6 @@
           <w:szCs w:val="20"/>
         </w:rPr>
         <w:t>.</w:t>
-      </w:r>
-    </w:p>
-    <w:p>
-      <w:pPr>
-        <w:spacing w:line="240" w:lineRule="auto"/>
-        <w:jc w:val="center"/>
-        <w:rPr>
-          <w:color w:val="FF0000"/>
-          <w:sz w:val="20"/>
-          <w:szCs w:val="20"/>
-        </w:rPr>
-      </w:pPr>
-      <w:r>
-        <w:rPr>
-          <w:color w:val="FF0000"/>
-          <w:sz w:val="20"/>
-          <w:szCs w:val="20"/>
-        </w:rPr>
-        <w:t>[TABELA DOIS]</w:t>
       </w:r>
     </w:p>
     <w:p>
@@ -6711,6 +5388,7 @@
                 <w:sz w:val="20"/>
                 <w:szCs w:val="20"/>
               </w:rPr>
+              <w:lastRenderedPageBreak/>
               <w:t>NCs</w:t>
             </w:r>
             <w:proofErr w:type="spellEnd"/>
@@ -7690,7 +6368,6 @@
                 <w:sz w:val="20"/>
                 <w:szCs w:val="20"/>
               </w:rPr>
-              <w:lastRenderedPageBreak/>
               <w:t>Quantidade de domicílios residenciais existentes na área de abrangência do prestador de serviços</w:t>
             </w:r>
           </w:p>
@@ -8725,6 +7402,7 @@
                 <w:sz w:val="20"/>
                 <w:szCs w:val="20"/>
               </w:rPr>
+              <w:lastRenderedPageBreak/>
               <w:t>Distrito2</w:t>
             </w:r>
           </w:p>
@@ -8942,15 +7620,6 @@
     <w:p>
       <w:pPr>
         <w:spacing w:before="240" w:after="240" w:line="240" w:lineRule="auto"/>
-        <w:rPr>
-          <w:sz w:val="20"/>
-          <w:szCs w:val="20"/>
-        </w:rPr>
-      </w:pPr>
-    </w:p>
-    <w:p>
-      <w:pPr>
-        <w:spacing w:before="240" w:after="240" w:line="240" w:lineRule="auto"/>
         <w:jc w:val="both"/>
         <w:rPr>
           <w:sz w:val="20"/>
@@ -9233,6 +7902,36 @@
     <w:p>
       <w:pPr>
         <w:spacing w:before="240" w:after="240" w:line="240" w:lineRule="auto"/>
+        <w:rPr>
+          <w:b/>
+          <w:sz w:val="20"/>
+          <w:szCs w:val="20"/>
+        </w:rPr>
+      </w:pPr>
+    </w:p>
+    <w:p>
+      <w:pPr>
+        <w:spacing w:before="240" w:after="240" w:line="240" w:lineRule="auto"/>
+        <w:rPr>
+          <w:b/>
+          <w:sz w:val="20"/>
+          <w:szCs w:val="20"/>
+        </w:rPr>
+      </w:pPr>
+    </w:p>
+    <w:p>
+      <w:pPr>
+        <w:spacing w:before="240" w:after="240" w:line="240" w:lineRule="auto"/>
+        <w:rPr>
+          <w:b/>
+          <w:sz w:val="20"/>
+          <w:szCs w:val="20"/>
+        </w:rPr>
+      </w:pPr>
+    </w:p>
+    <w:p>
+      <w:pPr>
+        <w:spacing w:before="240" w:after="240" w:line="240" w:lineRule="auto"/>
         <w:jc w:val="center"/>
         <w:rPr>
           <w:sz w:val="20"/>
@@ -9307,25 +8006,6 @@
     <w:p>
       <w:pPr>
         <w:spacing w:before="240" w:after="240" w:line="240" w:lineRule="auto"/>
-        <w:jc w:val="center"/>
-        <w:rPr>
-          <w:color w:val="FF0000"/>
-          <w:sz w:val="20"/>
-          <w:szCs w:val="20"/>
-        </w:rPr>
-      </w:pPr>
-      <w:r>
-        <w:rPr>
-          <w:color w:val="FF0000"/>
-          <w:sz w:val="20"/>
-          <w:szCs w:val="20"/>
-        </w:rPr>
-        <w:t>[TABELA 6]</w:t>
-      </w:r>
-    </w:p>
-    <w:p>
-      <w:pPr>
-        <w:spacing w:before="240" w:after="240" w:line="240" w:lineRule="auto"/>
         <w:jc w:val="both"/>
         <w:rPr>
           <w:sz w:val="20"/>
@@ -9340,7 +8020,6 @@
           <w:sz w:val="20"/>
           <w:szCs w:val="20"/>
         </w:rPr>
-        <w:lastRenderedPageBreak/>
         <w:t>Obs</w:t>
       </w:r>
       <w:proofErr w:type="spellEnd"/>
@@ -9586,6 +8265,7 @@
           <w:szCs w:val="20"/>
           <w:highlight w:val="yellow"/>
         </w:rPr>
+        <w:lastRenderedPageBreak/>
         <w:t xml:space="preserve">Atenção com a "manutenção limpeza e conservação na unidade </w:t>
       </w:r>
       <w:proofErr w:type="spellStart"/>
@@ -10558,7 +9238,6 @@
           <w:szCs w:val="20"/>
           <w:highlight w:val="yellow"/>
         </w:rPr>
-        <w:lastRenderedPageBreak/>
         <w:t>Parâmetros monitorados:</w:t>
       </w:r>
       <w:r>
@@ -10965,6 +9644,7 @@
           <w:sz w:val="20"/>
           <w:szCs w:val="20"/>
         </w:rPr>
+        <w:lastRenderedPageBreak/>
         <w:t>5.3</w:t>
       </w:r>
       <w:r>
@@ -12125,7 +10805,6 @@
           <w:sz w:val="20"/>
           <w:szCs w:val="20"/>
         </w:rPr>
-        <w:lastRenderedPageBreak/>
         <w:t xml:space="preserve">Por fim, considerando a importância dos </w:t>
       </w:r>
       <w:proofErr w:type="spellStart"/>
@@ -12150,116 +10829,6 @@
         <w:spacing w:before="240" w:after="240" w:line="240" w:lineRule="auto"/>
         <w:jc w:val="both"/>
         <w:rPr>
-          <w:sz w:val="20"/>
-          <w:szCs w:val="20"/>
-        </w:rPr>
-      </w:pPr>
-    </w:p>
-    <w:p>
-      <w:pPr>
-        <w:spacing w:before="240" w:after="240" w:line="240" w:lineRule="auto"/>
-        <w:jc w:val="both"/>
-        <w:rPr>
-          <w:sz w:val="20"/>
-          <w:szCs w:val="20"/>
-        </w:rPr>
-      </w:pPr>
-    </w:p>
-    <w:p>
-      <w:pPr>
-        <w:spacing w:before="240" w:after="240" w:line="240" w:lineRule="auto"/>
-        <w:jc w:val="both"/>
-        <w:rPr>
-          <w:sz w:val="20"/>
-          <w:szCs w:val="20"/>
-        </w:rPr>
-      </w:pPr>
-    </w:p>
-    <w:p>
-      <w:pPr>
-        <w:spacing w:before="240" w:after="240" w:line="240" w:lineRule="auto"/>
-        <w:jc w:val="both"/>
-        <w:rPr>
-          <w:sz w:val="20"/>
-          <w:szCs w:val="20"/>
-        </w:rPr>
-      </w:pPr>
-    </w:p>
-    <w:p>
-      <w:pPr>
-        <w:spacing w:before="240" w:after="240" w:line="240" w:lineRule="auto"/>
-        <w:jc w:val="both"/>
-        <w:rPr>
-          <w:sz w:val="20"/>
-          <w:szCs w:val="20"/>
-        </w:rPr>
-      </w:pPr>
-    </w:p>
-    <w:p>
-      <w:pPr>
-        <w:spacing w:before="240" w:after="240" w:line="240" w:lineRule="auto"/>
-        <w:jc w:val="both"/>
-        <w:rPr>
-          <w:sz w:val="20"/>
-          <w:szCs w:val="20"/>
-        </w:rPr>
-      </w:pPr>
-    </w:p>
-    <w:p>
-      <w:pPr>
-        <w:spacing w:before="240" w:after="240" w:line="240" w:lineRule="auto"/>
-        <w:jc w:val="both"/>
-        <w:rPr>
-          <w:sz w:val="20"/>
-          <w:szCs w:val="20"/>
-        </w:rPr>
-      </w:pPr>
-    </w:p>
-    <w:p>
-      <w:pPr>
-        <w:spacing w:before="240" w:after="240" w:line="240" w:lineRule="auto"/>
-        <w:rPr>
-          <w:b/>
-          <w:sz w:val="20"/>
-          <w:szCs w:val="20"/>
-        </w:rPr>
-      </w:pPr>
-    </w:p>
-    <w:p>
-      <w:pPr>
-        <w:spacing w:before="240" w:after="240" w:line="240" w:lineRule="auto"/>
-        <w:rPr>
-          <w:b/>
-          <w:sz w:val="20"/>
-          <w:szCs w:val="20"/>
-        </w:rPr>
-      </w:pPr>
-    </w:p>
-    <w:p>
-      <w:pPr>
-        <w:spacing w:before="240" w:after="240" w:line="240" w:lineRule="auto"/>
-        <w:rPr>
-          <w:b/>
-          <w:sz w:val="20"/>
-          <w:szCs w:val="20"/>
-        </w:rPr>
-      </w:pPr>
-    </w:p>
-    <w:p>
-      <w:pPr>
-        <w:spacing w:before="240" w:after="240" w:line="240" w:lineRule="auto"/>
-        <w:rPr>
-          <w:b/>
-          <w:sz w:val="20"/>
-          <w:szCs w:val="20"/>
-        </w:rPr>
-      </w:pPr>
-    </w:p>
-    <w:p>
-      <w:pPr>
-        <w:spacing w:before="240" w:after="240" w:line="240" w:lineRule="auto"/>
-        <w:rPr>
-          <w:b/>
           <w:sz w:val="20"/>
           <w:szCs w:val="20"/>
         </w:rPr>
@@ -12719,6 +11288,7 @@
                 <w:sz w:val="20"/>
                 <w:szCs w:val="20"/>
               </w:rPr>
+              <w:lastRenderedPageBreak/>
               <w:t>ETA - X - Parâmetro Turbidez</w:t>
             </w:r>
           </w:p>
@@ -13921,7 +12491,6 @@
           <w:sz w:val="20"/>
           <w:szCs w:val="20"/>
         </w:rPr>
-        <w:lastRenderedPageBreak/>
         <w:drawing>
           <wp:inline distT="114300" distB="114300" distL="114300" distR="114300" wp14:anchorId="54CEABEE" wp14:editId="17A6A6F9">
             <wp:extent cx="5731200" cy="4051300"/>
@@ -14285,6 +12854,7 @@
           <w:sz w:val="20"/>
           <w:szCs w:val="20"/>
         </w:rPr>
+        <w:lastRenderedPageBreak/>
         <w:t>Cícero Henrique Macêdo Soares</w:t>
       </w:r>
     </w:p>
@@ -14319,7 +12889,6 @@
           <w:sz w:val="20"/>
           <w:szCs w:val="20"/>
         </w:rPr>
-        <w:lastRenderedPageBreak/>
         <w:t>Matrícula 335-2</w:t>
       </w:r>
     </w:p>
@@ -16185,6 +14754,7 @@
   <w:style w:type="paragraph" w:default="1" w:styleId="Normal">
     <w:name w:val="Normal"/>
     <w:qFormat/>
+    <w:rsid w:val="004A60D7"/>
   </w:style>
   <w:style w:type="paragraph" w:styleId="Ttulo1">
     <w:name w:val="heading 1"/>

</xml_diff>

<commit_message>
Feat: Table 1-6 mostly finished, table formating adjusted to maintain a pattern
</commit_message>
<xml_diff>
--- a/src/data/RELATÓRIO MODELO.docx
+++ b/src/data/RELATÓRIO MODELO.docx
@@ -204,29 +204,7 @@
           <w:sz w:val="20"/>
           <w:szCs w:val="20"/>
         </w:rPr>
-        <w:t>{{</w:t>
-      </w:r>
-      <w:proofErr w:type="spellStart"/>
-      <w:r>
-        <w:rPr>
-          <w:b/>
-          <w:bCs/>
-          <w:color w:val="FF0000"/>
-          <w:sz w:val="20"/>
-          <w:szCs w:val="20"/>
-        </w:rPr>
-        <w:t>Municipio</w:t>
-      </w:r>
-      <w:proofErr w:type="spellEnd"/>
-      <w:r>
-        <w:rPr>
-          <w:b/>
-          <w:bCs/>
-          <w:color w:val="FF0000"/>
-          <w:sz w:val="20"/>
-          <w:szCs w:val="20"/>
-        </w:rPr>
-        <w:t>}}</w:t>
+        <w:t>{{Municipio}}</w:t>
       </w:r>
       <w:r>
         <w:rPr>
@@ -682,7 +660,6 @@
                 <w:szCs w:val="20"/>
               </w:rPr>
             </w:pPr>
-            <w:proofErr w:type="spellStart"/>
             <w:r>
               <w:rPr>
                 <w:sz w:val="20"/>
@@ -690,7 +667,6 @@
               </w:rPr>
               <w:t>EEab</w:t>
             </w:r>
-            <w:proofErr w:type="spellEnd"/>
           </w:p>
         </w:tc>
         <w:tc>
@@ -745,7 +721,6 @@
                 <w:szCs w:val="20"/>
               </w:rPr>
             </w:pPr>
-            <w:proofErr w:type="spellStart"/>
             <w:r>
               <w:rPr>
                 <w:sz w:val="20"/>
@@ -753,7 +728,6 @@
               </w:rPr>
               <w:t>EEat</w:t>
             </w:r>
-            <w:proofErr w:type="spellEnd"/>
           </w:p>
         </w:tc>
         <w:tc>
@@ -2373,39 +2347,7 @@
           <w:sz w:val="20"/>
           <w:szCs w:val="20"/>
         </w:rPr>
-        <w:t xml:space="preserve">Nesse sentido, a Coordenadoria de Saneamento da Arpe (CSAN) desempenha um papel fundamental, através de ações regulatórias e de fiscalização, estrategicamente alinhadas à sua Agenda Regulatória, com o objetivo de realizar análises das unidades operacionais dos </w:t>
-      </w:r>
-      <w:proofErr w:type="spellStart"/>
-      <w:r>
-        <w:rPr>
-          <w:sz w:val="20"/>
-          <w:szCs w:val="20"/>
-        </w:rPr>
-        <w:t>SAAs</w:t>
-      </w:r>
-      <w:proofErr w:type="spellEnd"/>
-      <w:r>
-        <w:rPr>
-          <w:sz w:val="20"/>
-          <w:szCs w:val="20"/>
-        </w:rPr>
-        <w:t xml:space="preserve"> e de </w:t>
-      </w:r>
-      <w:proofErr w:type="spellStart"/>
-      <w:r>
-        <w:rPr>
-          <w:sz w:val="20"/>
-          <w:szCs w:val="20"/>
-        </w:rPr>
-        <w:t>SESs</w:t>
-      </w:r>
-      <w:proofErr w:type="spellEnd"/>
-      <w:r>
-        <w:rPr>
-          <w:sz w:val="20"/>
-          <w:szCs w:val="20"/>
-        </w:rPr>
-        <w:t>, observando as condições operacionais, de conservação e de manutenção das unidades, verificação da legislação vigente, da qualidade e excelência operacional, da satisfação do usuário e da qualidade do serviço prestado.</w:t>
+        <w:t>Nesse sentido, a Coordenadoria de Saneamento da Arpe (CSAN) desempenha um papel fundamental, através de ações regulatórias e de fiscalização, estrategicamente alinhadas à sua Agenda Regulatória, com o objetivo de realizar análises das unidades operacionais dos SAAs e de SESs, observando as condições operacionais, de conservação e de manutenção das unidades, verificação da legislação vigente, da qualidade e excelência operacional, da satisfação do usuário e da qualidade do serviço prestado.</w:t>
       </w:r>
     </w:p>
     <w:p>
@@ -2445,25 +2387,7 @@
           <w:sz w:val="20"/>
           <w:szCs w:val="20"/>
         </w:rPr>
-        <w:t>{{</w:t>
-      </w:r>
-      <w:proofErr w:type="spellStart"/>
-      <w:r>
-        <w:rPr>
-          <w:color w:val="FF0000"/>
-          <w:sz w:val="20"/>
-          <w:szCs w:val="20"/>
-        </w:rPr>
-        <w:t>Municipio</w:t>
-      </w:r>
-      <w:proofErr w:type="spellEnd"/>
-      <w:r>
-        <w:rPr>
-          <w:color w:val="FF0000"/>
-          <w:sz w:val="20"/>
-          <w:szCs w:val="20"/>
-        </w:rPr>
-        <w:t>}}</w:t>
+        <w:t>{{Municipio}}</w:t>
       </w:r>
       <w:r>
         <w:rPr>
@@ -2553,23 +2477,7 @@
           <w:sz w:val="20"/>
           <w:szCs w:val="20"/>
         </w:rPr>
-        <w:t xml:space="preserve">A fiscalização direta e periódica dos </w:t>
-      </w:r>
-      <w:proofErr w:type="spellStart"/>
-      <w:r>
-        <w:rPr>
-          <w:sz w:val="20"/>
-          <w:szCs w:val="20"/>
-        </w:rPr>
-        <w:t>SAAs</w:t>
-      </w:r>
-      <w:proofErr w:type="spellEnd"/>
-      <w:r>
-        <w:rPr>
-          <w:sz w:val="20"/>
-          <w:szCs w:val="20"/>
-        </w:rPr>
-        <w:t xml:space="preserve"> do município de </w:t>
+        <w:t xml:space="preserve">A fiscalização direta e periódica dos SAAs do município de </w:t>
       </w:r>
       <w:r>
         <w:rPr>
@@ -2577,25 +2485,7 @@
           <w:sz w:val="20"/>
           <w:szCs w:val="20"/>
         </w:rPr>
-        <w:t>{{</w:t>
-      </w:r>
-      <w:proofErr w:type="spellStart"/>
-      <w:r>
-        <w:rPr>
-          <w:color w:val="FF0000"/>
-          <w:sz w:val="20"/>
-          <w:szCs w:val="20"/>
-        </w:rPr>
-        <w:t>Municipio</w:t>
-      </w:r>
-      <w:proofErr w:type="spellEnd"/>
-      <w:r>
-        <w:rPr>
-          <w:color w:val="FF0000"/>
-          <w:sz w:val="20"/>
-          <w:szCs w:val="20"/>
-        </w:rPr>
-        <w:t>}}</w:t>
+        <w:t>{{Municipio}}</w:t>
       </w:r>
       <w:r>
         <w:rPr>
@@ -3057,23 +2947,7 @@
                 <w:sz w:val="20"/>
                 <w:szCs w:val="20"/>
               </w:rPr>
-              <w:t xml:space="preserve">Avenida Cruz </w:t>
-            </w:r>
-            <w:proofErr w:type="spellStart"/>
-            <w:r>
-              <w:rPr>
-                <w:sz w:val="20"/>
-                <w:szCs w:val="20"/>
-              </w:rPr>
-              <w:t>Cabugá</w:t>
-            </w:r>
-            <w:proofErr w:type="spellEnd"/>
-            <w:r>
-              <w:rPr>
-                <w:sz w:val="20"/>
-                <w:szCs w:val="20"/>
-              </w:rPr>
-              <w:t>, 1387 - Santo Amaro - Recife, PE - CEP: 50040-905</w:t>
+              <w:t>Avenida Cruz Cabugá, 1387 - Santo Amaro - Recife, PE - CEP: 50040-905</w:t>
             </w:r>
           </w:p>
         </w:tc>
@@ -3222,25 +3096,7 @@
                 <w:sz w:val="20"/>
                 <w:szCs w:val="20"/>
               </w:rPr>
-              <w:t>{{</w:t>
-            </w:r>
-            <w:proofErr w:type="spellStart"/>
-            <w:r>
-              <w:rPr>
-                <w:color w:val="FF0000"/>
-                <w:sz w:val="20"/>
-                <w:szCs w:val="20"/>
-              </w:rPr>
-              <w:t>Municipio</w:t>
-            </w:r>
-            <w:proofErr w:type="spellEnd"/>
-            <w:r>
-              <w:rPr>
-                <w:color w:val="FF0000"/>
-                <w:sz w:val="20"/>
-                <w:szCs w:val="20"/>
-              </w:rPr>
-              <w:t>}}</w:t>
+              <w:t>{{Municipio}}</w:t>
             </w:r>
           </w:p>
         </w:tc>
@@ -3501,23 +3357,7 @@
                 <w:sz w:val="20"/>
                 <w:szCs w:val="20"/>
               </w:rPr>
-              <w:t xml:space="preserve">Av. Cruz </w:t>
-            </w:r>
-            <w:proofErr w:type="spellStart"/>
-            <w:r>
-              <w:rPr>
-                <w:sz w:val="20"/>
-                <w:szCs w:val="20"/>
-              </w:rPr>
-              <w:t>Cabugá</w:t>
-            </w:r>
-            <w:proofErr w:type="spellEnd"/>
-            <w:r>
-              <w:rPr>
-                <w:sz w:val="20"/>
-                <w:szCs w:val="20"/>
-              </w:rPr>
-              <w:t>, 1387 - Santo Amaro - Recife, PE - CEP: 50040-905</w:t>
+              <w:t>Av. Cruz Cabugá, 1387 - Santo Amaro - Recife, PE - CEP: 50040-905</w:t>
             </w:r>
           </w:p>
         </w:tc>
@@ -4019,25 +3859,7 @@
                 <w:sz w:val="20"/>
                 <w:szCs w:val="20"/>
               </w:rPr>
-              <w:t>{{</w:t>
-            </w:r>
-            <w:proofErr w:type="spellStart"/>
-            <w:r>
-              <w:rPr>
-                <w:color w:val="FF0000"/>
-                <w:sz w:val="20"/>
-                <w:szCs w:val="20"/>
-              </w:rPr>
-              <w:t>Periodo</w:t>
-            </w:r>
-            <w:proofErr w:type="spellEnd"/>
-            <w:r>
-              <w:rPr>
-                <w:color w:val="FF0000"/>
-                <w:sz w:val="20"/>
-                <w:szCs w:val="20"/>
-              </w:rPr>
-              <w:t>}}</w:t>
+              <w:t>{{Periodo}}</w:t>
             </w:r>
           </w:p>
         </w:tc>
@@ -4184,25 +4006,7 @@
           <w:sz w:val="20"/>
           <w:szCs w:val="20"/>
         </w:rPr>
-        <w:t>{{</w:t>
-      </w:r>
-      <w:proofErr w:type="spellStart"/>
-      <w:r>
-        <w:rPr>
-          <w:color w:val="FF0000"/>
-          <w:sz w:val="20"/>
-          <w:szCs w:val="20"/>
-        </w:rPr>
-        <w:t>Municipio</w:t>
-      </w:r>
-      <w:proofErr w:type="spellEnd"/>
-      <w:r>
-        <w:rPr>
-          <w:color w:val="FF0000"/>
-          <w:sz w:val="20"/>
-          <w:szCs w:val="20"/>
-        </w:rPr>
-        <w:t xml:space="preserve">}} </w:t>
+        <w:t xml:space="preserve">{{Municipio}} </w:t>
       </w:r>
       <w:r>
         <w:rPr>
@@ -4294,23 +4098,7 @@
           <w:sz w:val="20"/>
           <w:szCs w:val="20"/>
         </w:rPr>
-        <w:t xml:space="preserve"> - a execução da fiscalização é pautada por um arcabouço de normas e diretrizes, possibilitando que todas as etapas dos </w:t>
-      </w:r>
-      <w:proofErr w:type="spellStart"/>
-      <w:r>
-        <w:rPr>
-          <w:sz w:val="20"/>
-          <w:szCs w:val="20"/>
-        </w:rPr>
-        <w:t>SASs</w:t>
-      </w:r>
-      <w:proofErr w:type="spellEnd"/>
-      <w:r>
-        <w:rPr>
-          <w:sz w:val="20"/>
-          <w:szCs w:val="20"/>
-        </w:rPr>
-        <w:t xml:space="preserve"> sejam desenvolvidas de maneira eficiente e em conformidade aos padrões estabelecidos:</w:t>
+        <w:t xml:space="preserve"> - a execução da fiscalização é pautada por um arcabouço de normas e diretrizes, possibilitando que todas as etapas dos SASs sejam desenvolvidas de maneira eficiente e em conformidade aos padrões estabelecidos:</w:t>
       </w:r>
     </w:p>
     <w:p>
@@ -4434,41 +4222,13 @@
         </w:rPr>
         <w:t xml:space="preserve">Resoluções da ARPE nº 062/2009, </w:t>
       </w:r>
-      <w:proofErr w:type="spellStart"/>
       <w:r>
         <w:rPr>
           <w:sz w:val="20"/>
           <w:szCs w:val="20"/>
           <w:highlight w:val="yellow"/>
         </w:rPr>
-        <w:t>xx</w:t>
-      </w:r>
-      <w:proofErr w:type="spellEnd"/>
-      <w:r>
-        <w:rPr>
-          <w:sz w:val="20"/>
-          <w:szCs w:val="20"/>
-          <w:highlight w:val="yellow"/>
-        </w:rPr>
-        <w:t xml:space="preserve"> de 2024 e </w:t>
-      </w:r>
-      <w:proofErr w:type="spellStart"/>
-      <w:r>
-        <w:rPr>
-          <w:sz w:val="20"/>
-          <w:szCs w:val="20"/>
-          <w:highlight w:val="yellow"/>
-        </w:rPr>
-        <w:t>yy</w:t>
-      </w:r>
-      <w:proofErr w:type="spellEnd"/>
-      <w:r>
-        <w:rPr>
-          <w:sz w:val="20"/>
-          <w:szCs w:val="20"/>
-          <w:highlight w:val="yellow"/>
-        </w:rPr>
-        <w:t xml:space="preserve"> de 2024</w:t>
+        <w:t>xx de 2024 e yy de 2024</w:t>
       </w:r>
       <w:r>
         <w:rPr>
@@ -4876,25 +4636,7 @@
           <w:sz w:val="20"/>
           <w:szCs w:val="20"/>
         </w:rPr>
-        <w:t>{{</w:t>
-      </w:r>
-      <w:proofErr w:type="spellStart"/>
-      <w:r>
-        <w:rPr>
-          <w:color w:val="FF0000"/>
-          <w:sz w:val="20"/>
-          <w:szCs w:val="20"/>
-        </w:rPr>
-        <w:t>Municipio</w:t>
-      </w:r>
-      <w:proofErr w:type="spellEnd"/>
-      <w:r>
-        <w:rPr>
-          <w:color w:val="FF0000"/>
-          <w:sz w:val="20"/>
-          <w:szCs w:val="20"/>
-        </w:rPr>
-        <w:t>}}</w:t>
+        <w:t>{{Municipio}}</w:t>
       </w:r>
       <w:r>
         <w:rPr>
@@ -4993,15 +4735,7 @@
           <w:sz w:val="20"/>
           <w:szCs w:val="20"/>
         </w:rPr>
-        <w:t xml:space="preserve"> - Contexto histórico resumido das fiscalizações do município </w:t>
-      </w:r>
-      <w:proofErr w:type="gramStart"/>
-      <w:r>
-        <w:rPr>
-          <w:sz w:val="20"/>
-          <w:szCs w:val="20"/>
-        </w:rPr>
-        <w:t xml:space="preserve">de  </w:t>
+        <w:t xml:space="preserve"> - Contexto histórico resumido das fiscalizações do município de  </w:t>
       </w:r>
       <w:r>
         <w:rPr>
@@ -5009,34 +4743,7 @@
           <w:sz w:val="20"/>
           <w:szCs w:val="20"/>
         </w:rPr>
-        <w:t>{</w:t>
-      </w:r>
-      <w:proofErr w:type="gramEnd"/>
-      <w:r>
-        <w:rPr>
-          <w:color w:val="FF0000"/>
-          <w:sz w:val="20"/>
-          <w:szCs w:val="20"/>
-        </w:rPr>
-        <w:t>{</w:t>
-      </w:r>
-      <w:proofErr w:type="spellStart"/>
-      <w:r>
-        <w:rPr>
-          <w:color w:val="FF0000"/>
-          <w:sz w:val="20"/>
-          <w:szCs w:val="20"/>
-        </w:rPr>
-        <w:t>Municipio</w:t>
-      </w:r>
-      <w:proofErr w:type="spellEnd"/>
-      <w:r>
-        <w:rPr>
-          <w:color w:val="FF0000"/>
-          <w:sz w:val="20"/>
-          <w:szCs w:val="20"/>
-        </w:rPr>
-        <w:t>}}</w:t>
+        <w:t>{{Municipio}}</w:t>
       </w:r>
       <w:r>
         <w:rPr>
@@ -5168,16 +4875,16 @@
             <w:pPr>
               <w:spacing w:before="240" w:after="240" w:line="240" w:lineRule="auto"/>
               <w:rPr>
-                <w:sz w:val="20"/>
-                <w:szCs w:val="20"/>
-                <w:highlight w:val="yellow"/>
+                <w:color w:val="EE0000"/>
+                <w:sz w:val="20"/>
+                <w:szCs w:val="20"/>
               </w:rPr>
             </w:pPr>
             <w:r>
               <w:rPr>
-                <w:sz w:val="20"/>
-                <w:szCs w:val="20"/>
-                <w:highlight w:val="yellow"/>
+                <w:color w:val="EE0000"/>
+                <w:sz w:val="20"/>
+                <w:szCs w:val="20"/>
               </w:rPr>
               <w:t>{{Ultima Fiscalização}}</w:t>
             </w:r>
@@ -5219,25 +4926,7 @@
                 <w:sz w:val="20"/>
                 <w:szCs w:val="20"/>
               </w:rPr>
-              <w:t xml:space="preserve">TOTAL DE </w:t>
-            </w:r>
-            <w:proofErr w:type="spellStart"/>
-            <w:r>
-              <w:rPr>
-                <w:b/>
-                <w:sz w:val="20"/>
-                <w:szCs w:val="20"/>
-              </w:rPr>
-              <w:t>NCs</w:t>
-            </w:r>
-            <w:proofErr w:type="spellEnd"/>
-            <w:r>
-              <w:rPr>
-                <w:b/>
-                <w:sz w:val="20"/>
-                <w:szCs w:val="20"/>
-              </w:rPr>
-              <w:t xml:space="preserve"> DA ÚLTIMA FISCALIZAÇÂO</w:t>
+              <w:t>TOTAL DE NCs DA ÚLTIMA FISCALIZAÇÂO</w:t>
             </w:r>
           </w:p>
         </w:tc>
@@ -5261,16 +4950,16 @@
             <w:pPr>
               <w:spacing w:before="240" w:after="240" w:line="240" w:lineRule="auto"/>
               <w:rPr>
-                <w:sz w:val="20"/>
-                <w:szCs w:val="20"/>
-                <w:highlight w:val="yellow"/>
+                <w:color w:val="EE0000"/>
+                <w:sz w:val="20"/>
+                <w:szCs w:val="20"/>
               </w:rPr>
             </w:pPr>
             <w:r>
               <w:rPr>
-                <w:sz w:val="20"/>
-                <w:szCs w:val="20"/>
-                <w:highlight w:val="yellow"/>
+                <w:color w:val="EE0000"/>
+                <w:sz w:val="20"/>
+                <w:szCs w:val="20"/>
               </w:rPr>
               <w:t>{{Total NCS UF}}</w:t>
             </w:r>
@@ -5336,16 +5025,16 @@
             <w:pPr>
               <w:spacing w:line="240" w:lineRule="auto"/>
               <w:rPr>
-                <w:sz w:val="20"/>
-                <w:szCs w:val="20"/>
-                <w:highlight w:val="yellow"/>
+                <w:color w:val="EE0000"/>
+                <w:sz w:val="20"/>
+                <w:szCs w:val="20"/>
               </w:rPr>
             </w:pPr>
             <w:r>
               <w:rPr>
-                <w:sz w:val="20"/>
-                <w:szCs w:val="20"/>
-                <w:highlight w:val="yellow"/>
+                <w:color w:val="EE0000"/>
+                <w:sz w:val="20"/>
+                <w:szCs w:val="20"/>
               </w:rPr>
               <w:t>{{Desdobramentos}}</w:t>
             </w:r>
@@ -5381,7 +5070,6 @@
                 <w:szCs w:val="20"/>
               </w:rPr>
             </w:pPr>
-            <w:proofErr w:type="spellStart"/>
             <w:r>
               <w:rPr>
                 <w:b/>
@@ -5389,16 +5077,7 @@
                 <w:szCs w:val="20"/>
               </w:rPr>
               <w:lastRenderedPageBreak/>
-              <w:t>NCs</w:t>
-            </w:r>
-            <w:proofErr w:type="spellEnd"/>
-            <w:r>
-              <w:rPr>
-                <w:b/>
-                <w:sz w:val="20"/>
-                <w:szCs w:val="20"/>
-              </w:rPr>
-              <w:t xml:space="preserve"> RESIDUAIS</w:t>
+              <w:t>NCs RESIDUAIS</w:t>
             </w:r>
           </w:p>
         </w:tc>
@@ -5422,16 +5101,16 @@
             <w:pPr>
               <w:spacing w:before="240" w:after="240" w:line="240" w:lineRule="auto"/>
               <w:rPr>
-                <w:sz w:val="20"/>
-                <w:szCs w:val="20"/>
-                <w:highlight w:val="yellow"/>
+                <w:color w:val="EE0000"/>
+                <w:sz w:val="20"/>
+                <w:szCs w:val="20"/>
               </w:rPr>
             </w:pPr>
             <w:r>
               <w:rPr>
-                <w:sz w:val="20"/>
-                <w:szCs w:val="20"/>
-                <w:highlight w:val="yellow"/>
+                <w:color w:val="EE0000"/>
+                <w:sz w:val="20"/>
+                <w:szCs w:val="20"/>
               </w:rPr>
               <w:t>{{NCS Residuais}}</w:t>
             </w:r>
@@ -5477,23 +5156,7 @@
           <w:sz w:val="20"/>
           <w:szCs w:val="20"/>
         </w:rPr>
-        <w:t xml:space="preserve"> – os principais elementos avaliados na fase preparatória estão </w:t>
-      </w:r>
-      <w:proofErr w:type="gramStart"/>
-      <w:r>
-        <w:rPr>
-          <w:sz w:val="20"/>
-          <w:szCs w:val="20"/>
-        </w:rPr>
-        <w:t>descritas</w:t>
-      </w:r>
-      <w:proofErr w:type="gramEnd"/>
-      <w:r>
-        <w:rPr>
-          <w:sz w:val="20"/>
-          <w:szCs w:val="20"/>
-        </w:rPr>
-        <w:t xml:space="preserve"> nas </w:t>
+        <w:t xml:space="preserve"> – os principais elementos avaliados na fase preparatória estão descritas nas </w:t>
       </w:r>
       <w:r>
         <w:rPr>
@@ -5567,25 +5230,7 @@
           <w:sz w:val="20"/>
           <w:szCs w:val="20"/>
         </w:rPr>
-        <w:t>{{</w:t>
-      </w:r>
-      <w:proofErr w:type="spellStart"/>
-      <w:r>
-        <w:rPr>
-          <w:color w:val="FF0000"/>
-          <w:sz w:val="20"/>
-          <w:szCs w:val="20"/>
-        </w:rPr>
-        <w:t>Municipio</w:t>
-      </w:r>
-      <w:proofErr w:type="spellEnd"/>
-      <w:r>
-        <w:rPr>
-          <w:color w:val="FF0000"/>
-          <w:sz w:val="20"/>
-          <w:szCs w:val="20"/>
-        </w:rPr>
-        <w:t>}}</w:t>
+        <w:t>{{Municipio}}</w:t>
       </w:r>
       <w:r>
         <w:rPr>
@@ -5595,846 +5240,6 @@
         <w:t>.</w:t>
       </w:r>
     </w:p>
-    <w:tbl>
-      <w:tblPr>
-        <w:tblStyle w:val="a4"/>
-        <w:tblW w:w="9030" w:type="dxa"/>
-        <w:tblInd w:w="0" w:type="dxa"/>
-        <w:tblBorders>
-          <w:top w:val="nil"/>
-          <w:left w:val="nil"/>
-          <w:bottom w:val="nil"/>
-          <w:right w:val="nil"/>
-          <w:insideH w:val="nil"/>
-          <w:insideV w:val="nil"/>
-        </w:tblBorders>
-        <w:tblLayout w:type="fixed"/>
-        <w:tblLook w:val="0600" w:firstRow="0" w:lastRow="0" w:firstColumn="0" w:lastColumn="0" w:noHBand="1" w:noVBand="1"/>
-      </w:tblPr>
-      <w:tblGrid>
-        <w:gridCol w:w="6045"/>
-        <w:gridCol w:w="1860"/>
-        <w:gridCol w:w="1125"/>
-      </w:tblGrid>
-      <w:tr>
-        <w:trPr>
-          <w:trHeight w:val="344"/>
-        </w:trPr>
-        <w:tc>
-          <w:tcPr>
-            <w:tcW w:w="6045" w:type="dxa"/>
-            <w:tcBorders>
-              <w:top w:val="single" w:sz="8" w:space="0" w:color="808080"/>
-              <w:left w:val="single" w:sz="8" w:space="0" w:color="808080"/>
-              <w:bottom w:val="single" w:sz="8" w:space="0" w:color="808080"/>
-              <w:right w:val="single" w:sz="8" w:space="0" w:color="808080"/>
-            </w:tcBorders>
-            <w:shd w:val="clear" w:color="auto" w:fill="D9D9D9"/>
-            <w:tcMar>
-              <w:top w:w="-13" w:type="dxa"/>
-              <w:left w:w="-13" w:type="dxa"/>
-              <w:bottom w:w="-13" w:type="dxa"/>
-              <w:right w:w="-13" w:type="dxa"/>
-            </w:tcMar>
-            <w:vAlign w:val="center"/>
-          </w:tcPr>
-          <w:p>
-            <w:pPr>
-              <w:spacing w:before="240" w:after="240" w:line="240" w:lineRule="auto"/>
-              <w:rPr>
-                <w:b/>
-                <w:sz w:val="20"/>
-                <w:szCs w:val="20"/>
-              </w:rPr>
-            </w:pPr>
-            <w:r>
-              <w:rPr>
-                <w:b/>
-                <w:sz w:val="20"/>
-                <w:szCs w:val="20"/>
-              </w:rPr>
-              <w:t>INFORMAÇÃO</w:t>
-            </w:r>
-          </w:p>
-        </w:tc>
-        <w:tc>
-          <w:tcPr>
-            <w:tcW w:w="1860" w:type="dxa"/>
-            <w:tcBorders>
-              <w:top w:val="single" w:sz="8" w:space="0" w:color="808080"/>
-              <w:left w:val="single" w:sz="8" w:space="0" w:color="808080"/>
-              <w:bottom w:val="single" w:sz="8" w:space="0" w:color="808080"/>
-              <w:right w:val="single" w:sz="8" w:space="0" w:color="808080"/>
-            </w:tcBorders>
-            <w:shd w:val="clear" w:color="auto" w:fill="D9D9D9"/>
-            <w:tcMar>
-              <w:top w:w="-13" w:type="dxa"/>
-              <w:left w:w="-13" w:type="dxa"/>
-              <w:bottom w:w="-13" w:type="dxa"/>
-              <w:right w:w="-13" w:type="dxa"/>
-            </w:tcMar>
-            <w:vAlign w:val="center"/>
-          </w:tcPr>
-          <w:p>
-            <w:pPr>
-              <w:spacing w:before="240" w:after="240" w:line="240" w:lineRule="auto"/>
-              <w:rPr>
-                <w:b/>
-                <w:sz w:val="20"/>
-                <w:szCs w:val="20"/>
-              </w:rPr>
-            </w:pPr>
-            <w:r>
-              <w:rPr>
-                <w:b/>
-                <w:sz w:val="20"/>
-                <w:szCs w:val="20"/>
-              </w:rPr>
-              <w:t>PERNAMBUCO</w:t>
-            </w:r>
-          </w:p>
-        </w:tc>
-        <w:tc>
-          <w:tcPr>
-            <w:tcW w:w="1125" w:type="dxa"/>
-            <w:tcBorders>
-              <w:top w:val="single" w:sz="8" w:space="0" w:color="808080"/>
-              <w:left w:val="single" w:sz="8" w:space="0" w:color="808080"/>
-              <w:bottom w:val="single" w:sz="8" w:space="0" w:color="808080"/>
-              <w:right w:val="single" w:sz="8" w:space="0" w:color="808080"/>
-            </w:tcBorders>
-            <w:shd w:val="clear" w:color="auto" w:fill="D9D9D9"/>
-            <w:tcMar>
-              <w:top w:w="-13" w:type="dxa"/>
-              <w:left w:w="-13" w:type="dxa"/>
-              <w:bottom w:w="-13" w:type="dxa"/>
-              <w:right w:w="-13" w:type="dxa"/>
-            </w:tcMar>
-            <w:vAlign w:val="center"/>
-          </w:tcPr>
-          <w:p>
-            <w:pPr>
-              <w:spacing w:before="240" w:after="240" w:line="240" w:lineRule="auto"/>
-              <w:rPr>
-                <w:b/>
-                <w:sz w:val="20"/>
-                <w:szCs w:val="20"/>
-                <w:highlight w:val="yellow"/>
-              </w:rPr>
-            </w:pPr>
-            <w:r>
-              <w:rPr>
-                <w:b/>
-                <w:sz w:val="20"/>
-                <w:szCs w:val="20"/>
-                <w:highlight w:val="yellow"/>
-              </w:rPr>
-              <w:t>XXXX</w:t>
-            </w:r>
-          </w:p>
-        </w:tc>
-      </w:tr>
-      <w:tr>
-        <w:trPr>
-          <w:trHeight w:val="344"/>
-        </w:trPr>
-        <w:tc>
-          <w:tcPr>
-            <w:tcW w:w="6045" w:type="dxa"/>
-            <w:tcBorders>
-              <w:top w:val="single" w:sz="8" w:space="0" w:color="808080"/>
-              <w:left w:val="single" w:sz="8" w:space="0" w:color="808080"/>
-              <w:bottom w:val="single" w:sz="8" w:space="0" w:color="808080"/>
-              <w:right w:val="single" w:sz="8" w:space="0" w:color="808080"/>
-            </w:tcBorders>
-            <w:tcMar>
-              <w:top w:w="-13" w:type="dxa"/>
-              <w:left w:w="-13" w:type="dxa"/>
-              <w:bottom w:w="-13" w:type="dxa"/>
-              <w:right w:w="-13" w:type="dxa"/>
-            </w:tcMar>
-            <w:vAlign w:val="center"/>
-          </w:tcPr>
-          <w:p>
-            <w:pPr>
-              <w:spacing w:before="240" w:after="240" w:line="240" w:lineRule="auto"/>
-              <w:rPr>
-                <w:sz w:val="20"/>
-                <w:szCs w:val="20"/>
-              </w:rPr>
-            </w:pPr>
-            <w:r>
-              <w:rPr>
-                <w:sz w:val="20"/>
-                <w:szCs w:val="20"/>
-              </w:rPr>
-              <w:t>Quantidade de economias residenciais ativas de água</w:t>
-            </w:r>
-          </w:p>
-        </w:tc>
-        <w:tc>
-          <w:tcPr>
-            <w:tcW w:w="1860" w:type="dxa"/>
-            <w:tcBorders>
-              <w:top w:val="single" w:sz="8" w:space="0" w:color="808080"/>
-              <w:left w:val="single" w:sz="8" w:space="0" w:color="808080"/>
-              <w:bottom w:val="single" w:sz="8" w:space="0" w:color="808080"/>
-              <w:right w:val="single" w:sz="8" w:space="0" w:color="808080"/>
-            </w:tcBorders>
-            <w:tcMar>
-              <w:top w:w="-13" w:type="dxa"/>
-              <w:left w:w="-13" w:type="dxa"/>
-              <w:bottom w:w="-13" w:type="dxa"/>
-              <w:right w:w="-13" w:type="dxa"/>
-            </w:tcMar>
-            <w:vAlign w:val="center"/>
-          </w:tcPr>
-          <w:p>
-            <w:pPr>
-              <w:spacing w:before="240" w:after="240" w:line="240" w:lineRule="auto"/>
-              <w:rPr>
-                <w:sz w:val="20"/>
-                <w:szCs w:val="20"/>
-              </w:rPr>
-            </w:pPr>
-            <w:r>
-              <w:rPr>
-                <w:sz w:val="20"/>
-                <w:szCs w:val="20"/>
-              </w:rPr>
-              <w:t>2.261.695</w:t>
-            </w:r>
-          </w:p>
-        </w:tc>
-        <w:tc>
-          <w:tcPr>
-            <w:tcW w:w="1125" w:type="dxa"/>
-            <w:tcBorders>
-              <w:top w:val="single" w:sz="8" w:space="0" w:color="808080"/>
-              <w:left w:val="single" w:sz="8" w:space="0" w:color="808080"/>
-              <w:bottom w:val="single" w:sz="8" w:space="0" w:color="808080"/>
-              <w:right w:val="single" w:sz="8" w:space="0" w:color="808080"/>
-            </w:tcBorders>
-            <w:tcMar>
-              <w:top w:w="-13" w:type="dxa"/>
-              <w:left w:w="-13" w:type="dxa"/>
-              <w:bottom w:w="-13" w:type="dxa"/>
-              <w:right w:w="-13" w:type="dxa"/>
-            </w:tcMar>
-            <w:vAlign w:val="center"/>
-          </w:tcPr>
-          <w:p>
-            <w:pPr>
-              <w:spacing w:line="240" w:lineRule="auto"/>
-              <w:rPr>
-                <w:sz w:val="20"/>
-                <w:szCs w:val="20"/>
-              </w:rPr>
-            </w:pPr>
-          </w:p>
-        </w:tc>
-      </w:tr>
-      <w:tr>
-        <w:trPr>
-          <w:trHeight w:val="344"/>
-        </w:trPr>
-        <w:tc>
-          <w:tcPr>
-            <w:tcW w:w="6045" w:type="dxa"/>
-            <w:tcBorders>
-              <w:top w:val="single" w:sz="8" w:space="0" w:color="808080"/>
-              <w:left w:val="single" w:sz="8" w:space="0" w:color="808080"/>
-              <w:bottom w:val="single" w:sz="8" w:space="0" w:color="808080"/>
-              <w:right w:val="single" w:sz="8" w:space="0" w:color="808080"/>
-            </w:tcBorders>
-            <w:tcMar>
-              <w:top w:w="-13" w:type="dxa"/>
-              <w:left w:w="-13" w:type="dxa"/>
-              <w:bottom w:w="-13" w:type="dxa"/>
-              <w:right w:w="-13" w:type="dxa"/>
-            </w:tcMar>
-            <w:vAlign w:val="center"/>
-          </w:tcPr>
-          <w:p>
-            <w:pPr>
-              <w:spacing w:before="240" w:after="240" w:line="240" w:lineRule="auto"/>
-              <w:rPr>
-                <w:sz w:val="20"/>
-                <w:szCs w:val="20"/>
-              </w:rPr>
-            </w:pPr>
-            <w:r>
-              <w:rPr>
-                <w:sz w:val="20"/>
-                <w:szCs w:val="20"/>
-              </w:rPr>
-              <w:t>Quantidade de economias residenciais inativas de água</w:t>
-            </w:r>
-          </w:p>
-        </w:tc>
-        <w:tc>
-          <w:tcPr>
-            <w:tcW w:w="1860" w:type="dxa"/>
-            <w:tcBorders>
-              <w:top w:val="single" w:sz="8" w:space="0" w:color="808080"/>
-              <w:left w:val="single" w:sz="8" w:space="0" w:color="808080"/>
-              <w:bottom w:val="single" w:sz="8" w:space="0" w:color="808080"/>
-              <w:right w:val="single" w:sz="8" w:space="0" w:color="808080"/>
-            </w:tcBorders>
-            <w:tcMar>
-              <w:top w:w="-13" w:type="dxa"/>
-              <w:left w:w="-13" w:type="dxa"/>
-              <w:bottom w:w="-13" w:type="dxa"/>
-              <w:right w:w="-13" w:type="dxa"/>
-            </w:tcMar>
-            <w:vAlign w:val="center"/>
-          </w:tcPr>
-          <w:p>
-            <w:pPr>
-              <w:spacing w:before="240" w:after="240" w:line="240" w:lineRule="auto"/>
-              <w:rPr>
-                <w:sz w:val="20"/>
-                <w:szCs w:val="20"/>
-              </w:rPr>
-            </w:pPr>
-            <w:r>
-              <w:rPr>
-                <w:sz w:val="20"/>
-                <w:szCs w:val="20"/>
-              </w:rPr>
-              <w:t>377.745</w:t>
-            </w:r>
-          </w:p>
-        </w:tc>
-        <w:tc>
-          <w:tcPr>
-            <w:tcW w:w="1125" w:type="dxa"/>
-            <w:tcBorders>
-              <w:top w:val="single" w:sz="8" w:space="0" w:color="808080"/>
-              <w:left w:val="single" w:sz="8" w:space="0" w:color="808080"/>
-              <w:bottom w:val="single" w:sz="8" w:space="0" w:color="808080"/>
-              <w:right w:val="single" w:sz="8" w:space="0" w:color="808080"/>
-            </w:tcBorders>
-            <w:tcMar>
-              <w:top w:w="-13" w:type="dxa"/>
-              <w:left w:w="-13" w:type="dxa"/>
-              <w:bottom w:w="-13" w:type="dxa"/>
-              <w:right w:w="-13" w:type="dxa"/>
-            </w:tcMar>
-            <w:vAlign w:val="center"/>
-          </w:tcPr>
-          <w:p>
-            <w:pPr>
-              <w:spacing w:line="240" w:lineRule="auto"/>
-              <w:rPr>
-                <w:sz w:val="20"/>
-                <w:szCs w:val="20"/>
-              </w:rPr>
-            </w:pPr>
-          </w:p>
-        </w:tc>
-      </w:tr>
-      <w:tr>
-        <w:trPr>
-          <w:trHeight w:val="344"/>
-        </w:trPr>
-        <w:tc>
-          <w:tcPr>
-            <w:tcW w:w="6045" w:type="dxa"/>
-            <w:tcBorders>
-              <w:top w:val="single" w:sz="8" w:space="0" w:color="808080"/>
-              <w:left w:val="single" w:sz="8" w:space="0" w:color="808080"/>
-              <w:bottom w:val="single" w:sz="8" w:space="0" w:color="808080"/>
-              <w:right w:val="single" w:sz="8" w:space="0" w:color="808080"/>
-            </w:tcBorders>
-            <w:tcMar>
-              <w:top w:w="-13" w:type="dxa"/>
-              <w:left w:w="-13" w:type="dxa"/>
-              <w:bottom w:w="-13" w:type="dxa"/>
-              <w:right w:w="-13" w:type="dxa"/>
-            </w:tcMar>
-            <w:vAlign w:val="center"/>
-          </w:tcPr>
-          <w:p>
-            <w:pPr>
-              <w:spacing w:before="240" w:after="240" w:line="240" w:lineRule="auto"/>
-              <w:rPr>
-                <w:sz w:val="20"/>
-                <w:szCs w:val="20"/>
-              </w:rPr>
-            </w:pPr>
-            <w:r>
-              <w:rPr>
-                <w:sz w:val="20"/>
-                <w:szCs w:val="20"/>
-              </w:rPr>
-              <w:t>Quantidade de economias residenciais ativas de esgoto</w:t>
-            </w:r>
-          </w:p>
-        </w:tc>
-        <w:tc>
-          <w:tcPr>
-            <w:tcW w:w="1860" w:type="dxa"/>
-            <w:tcBorders>
-              <w:top w:val="single" w:sz="8" w:space="0" w:color="808080"/>
-              <w:left w:val="single" w:sz="8" w:space="0" w:color="808080"/>
-              <w:bottom w:val="single" w:sz="8" w:space="0" w:color="808080"/>
-              <w:right w:val="single" w:sz="8" w:space="0" w:color="808080"/>
-            </w:tcBorders>
-            <w:tcMar>
-              <w:top w:w="-13" w:type="dxa"/>
-              <w:left w:w="-13" w:type="dxa"/>
-              <w:bottom w:w="-13" w:type="dxa"/>
-              <w:right w:w="-13" w:type="dxa"/>
-            </w:tcMar>
-            <w:vAlign w:val="center"/>
-          </w:tcPr>
-          <w:p>
-            <w:pPr>
-              <w:spacing w:before="240" w:after="240" w:line="240" w:lineRule="auto"/>
-              <w:rPr>
-                <w:sz w:val="20"/>
-                <w:szCs w:val="20"/>
-              </w:rPr>
-            </w:pPr>
-            <w:r>
-              <w:rPr>
-                <w:sz w:val="20"/>
-                <w:szCs w:val="20"/>
-              </w:rPr>
-              <w:t>654.143</w:t>
-            </w:r>
-          </w:p>
-        </w:tc>
-        <w:tc>
-          <w:tcPr>
-            <w:tcW w:w="1125" w:type="dxa"/>
-            <w:tcBorders>
-              <w:top w:val="single" w:sz="8" w:space="0" w:color="808080"/>
-              <w:left w:val="single" w:sz="8" w:space="0" w:color="808080"/>
-              <w:bottom w:val="single" w:sz="8" w:space="0" w:color="808080"/>
-              <w:right w:val="single" w:sz="8" w:space="0" w:color="808080"/>
-            </w:tcBorders>
-            <w:tcMar>
-              <w:top w:w="-13" w:type="dxa"/>
-              <w:left w:w="-13" w:type="dxa"/>
-              <w:bottom w:w="-13" w:type="dxa"/>
-              <w:right w:w="-13" w:type="dxa"/>
-            </w:tcMar>
-            <w:vAlign w:val="center"/>
-          </w:tcPr>
-          <w:p>
-            <w:pPr>
-              <w:spacing w:line="240" w:lineRule="auto"/>
-              <w:rPr>
-                <w:sz w:val="20"/>
-                <w:szCs w:val="20"/>
-              </w:rPr>
-            </w:pPr>
-          </w:p>
-        </w:tc>
-      </w:tr>
-      <w:tr>
-        <w:trPr>
-          <w:trHeight w:val="344"/>
-        </w:trPr>
-        <w:tc>
-          <w:tcPr>
-            <w:tcW w:w="6045" w:type="dxa"/>
-            <w:tcBorders>
-              <w:top w:val="single" w:sz="8" w:space="0" w:color="808080"/>
-              <w:left w:val="single" w:sz="8" w:space="0" w:color="808080"/>
-              <w:bottom w:val="single" w:sz="8" w:space="0" w:color="808080"/>
-              <w:right w:val="single" w:sz="8" w:space="0" w:color="808080"/>
-            </w:tcBorders>
-            <w:tcMar>
-              <w:top w:w="-13" w:type="dxa"/>
-              <w:left w:w="-13" w:type="dxa"/>
-              <w:bottom w:w="-13" w:type="dxa"/>
-              <w:right w:w="-13" w:type="dxa"/>
-            </w:tcMar>
-            <w:vAlign w:val="center"/>
-          </w:tcPr>
-          <w:p>
-            <w:pPr>
-              <w:spacing w:before="240" w:after="240" w:line="240" w:lineRule="auto"/>
-              <w:rPr>
-                <w:sz w:val="20"/>
-                <w:szCs w:val="20"/>
-              </w:rPr>
-            </w:pPr>
-            <w:r>
-              <w:rPr>
-                <w:sz w:val="20"/>
-                <w:szCs w:val="20"/>
-              </w:rPr>
-              <w:t>Quantidade de economias residenciais inativas de esgoto</w:t>
-            </w:r>
-          </w:p>
-        </w:tc>
-        <w:tc>
-          <w:tcPr>
-            <w:tcW w:w="1860" w:type="dxa"/>
-            <w:tcBorders>
-              <w:top w:val="single" w:sz="8" w:space="0" w:color="808080"/>
-              <w:left w:val="single" w:sz="8" w:space="0" w:color="808080"/>
-              <w:bottom w:val="single" w:sz="8" w:space="0" w:color="808080"/>
-              <w:right w:val="single" w:sz="8" w:space="0" w:color="808080"/>
-            </w:tcBorders>
-            <w:tcMar>
-              <w:top w:w="-13" w:type="dxa"/>
-              <w:left w:w="-13" w:type="dxa"/>
-              <w:bottom w:w="-13" w:type="dxa"/>
-              <w:right w:w="-13" w:type="dxa"/>
-            </w:tcMar>
-            <w:vAlign w:val="center"/>
-          </w:tcPr>
-          <w:p>
-            <w:pPr>
-              <w:spacing w:before="240" w:after="240" w:line="240" w:lineRule="auto"/>
-              <w:rPr>
-                <w:sz w:val="20"/>
-                <w:szCs w:val="20"/>
-              </w:rPr>
-            </w:pPr>
-            <w:r>
-              <w:rPr>
-                <w:sz w:val="20"/>
-                <w:szCs w:val="20"/>
-              </w:rPr>
-              <w:t>300.683</w:t>
-            </w:r>
-          </w:p>
-        </w:tc>
-        <w:tc>
-          <w:tcPr>
-            <w:tcW w:w="1125" w:type="dxa"/>
-            <w:tcBorders>
-              <w:top w:val="single" w:sz="8" w:space="0" w:color="808080"/>
-              <w:left w:val="single" w:sz="8" w:space="0" w:color="808080"/>
-              <w:bottom w:val="single" w:sz="8" w:space="0" w:color="808080"/>
-              <w:right w:val="single" w:sz="8" w:space="0" w:color="808080"/>
-            </w:tcBorders>
-            <w:tcMar>
-              <w:top w:w="-13" w:type="dxa"/>
-              <w:left w:w="-13" w:type="dxa"/>
-              <w:bottom w:w="-13" w:type="dxa"/>
-              <w:right w:w="-13" w:type="dxa"/>
-            </w:tcMar>
-            <w:vAlign w:val="center"/>
-          </w:tcPr>
-          <w:p>
-            <w:pPr>
-              <w:spacing w:line="240" w:lineRule="auto"/>
-              <w:rPr>
-                <w:sz w:val="20"/>
-                <w:szCs w:val="20"/>
-              </w:rPr>
-            </w:pPr>
-          </w:p>
-        </w:tc>
-      </w:tr>
-      <w:tr>
-        <w:trPr>
-          <w:trHeight w:val="344"/>
-        </w:trPr>
-        <w:tc>
-          <w:tcPr>
-            <w:tcW w:w="6045" w:type="dxa"/>
-            <w:tcBorders>
-              <w:top w:val="single" w:sz="8" w:space="0" w:color="808080"/>
-              <w:left w:val="single" w:sz="8" w:space="0" w:color="808080"/>
-              <w:bottom w:val="single" w:sz="8" w:space="0" w:color="808080"/>
-              <w:right w:val="single" w:sz="8" w:space="0" w:color="808080"/>
-            </w:tcBorders>
-            <w:tcMar>
-              <w:top w:w="-13" w:type="dxa"/>
-              <w:left w:w="-13" w:type="dxa"/>
-              <w:bottom w:w="-13" w:type="dxa"/>
-              <w:right w:w="-13" w:type="dxa"/>
-            </w:tcMar>
-            <w:vAlign w:val="center"/>
-          </w:tcPr>
-          <w:p>
-            <w:pPr>
-              <w:spacing w:before="240" w:after="240" w:line="240" w:lineRule="auto"/>
-              <w:rPr>
-                <w:sz w:val="20"/>
-                <w:szCs w:val="20"/>
-              </w:rPr>
-            </w:pPr>
-            <w:r>
-              <w:rPr>
-                <w:sz w:val="20"/>
-                <w:szCs w:val="20"/>
-              </w:rPr>
-              <w:t>Quantidade de economias residenciais ativas com tratamento de esgoto</w:t>
-            </w:r>
-          </w:p>
-        </w:tc>
-        <w:tc>
-          <w:tcPr>
-            <w:tcW w:w="1860" w:type="dxa"/>
-            <w:tcBorders>
-              <w:top w:val="single" w:sz="8" w:space="0" w:color="808080"/>
-              <w:left w:val="single" w:sz="8" w:space="0" w:color="808080"/>
-              <w:bottom w:val="single" w:sz="8" w:space="0" w:color="808080"/>
-              <w:right w:val="single" w:sz="8" w:space="0" w:color="808080"/>
-            </w:tcBorders>
-            <w:tcMar>
-              <w:top w:w="-13" w:type="dxa"/>
-              <w:left w:w="-13" w:type="dxa"/>
-              <w:bottom w:w="-13" w:type="dxa"/>
-              <w:right w:w="-13" w:type="dxa"/>
-            </w:tcMar>
-            <w:vAlign w:val="center"/>
-          </w:tcPr>
-          <w:p>
-            <w:pPr>
-              <w:spacing w:before="240" w:after="240" w:line="240" w:lineRule="auto"/>
-              <w:rPr>
-                <w:sz w:val="20"/>
-                <w:szCs w:val="20"/>
-              </w:rPr>
-            </w:pPr>
-            <w:r>
-              <w:rPr>
-                <w:sz w:val="20"/>
-                <w:szCs w:val="20"/>
-              </w:rPr>
-              <w:t>654.143</w:t>
-            </w:r>
-          </w:p>
-        </w:tc>
-        <w:tc>
-          <w:tcPr>
-            <w:tcW w:w="1125" w:type="dxa"/>
-            <w:tcBorders>
-              <w:top w:val="single" w:sz="8" w:space="0" w:color="808080"/>
-              <w:left w:val="single" w:sz="8" w:space="0" w:color="808080"/>
-              <w:bottom w:val="single" w:sz="8" w:space="0" w:color="808080"/>
-              <w:right w:val="single" w:sz="8" w:space="0" w:color="808080"/>
-            </w:tcBorders>
-            <w:tcMar>
-              <w:top w:w="-13" w:type="dxa"/>
-              <w:left w:w="-13" w:type="dxa"/>
-              <w:bottom w:w="-13" w:type="dxa"/>
-              <w:right w:w="-13" w:type="dxa"/>
-            </w:tcMar>
-            <w:vAlign w:val="center"/>
-          </w:tcPr>
-          <w:p>
-            <w:pPr>
-              <w:spacing w:line="240" w:lineRule="auto"/>
-              <w:rPr>
-                <w:sz w:val="20"/>
-                <w:szCs w:val="20"/>
-              </w:rPr>
-            </w:pPr>
-          </w:p>
-        </w:tc>
-      </w:tr>
-      <w:tr>
-        <w:trPr>
-          <w:trHeight w:val="344"/>
-        </w:trPr>
-        <w:tc>
-          <w:tcPr>
-            <w:tcW w:w="6045" w:type="dxa"/>
-            <w:tcBorders>
-              <w:top w:val="single" w:sz="8" w:space="0" w:color="808080"/>
-              <w:left w:val="single" w:sz="8" w:space="0" w:color="808080"/>
-              <w:bottom w:val="single" w:sz="8" w:space="0" w:color="808080"/>
-              <w:right w:val="single" w:sz="8" w:space="0" w:color="808080"/>
-            </w:tcBorders>
-            <w:tcMar>
-              <w:top w:w="-13" w:type="dxa"/>
-              <w:left w:w="-13" w:type="dxa"/>
-              <w:bottom w:w="-13" w:type="dxa"/>
-              <w:right w:w="-13" w:type="dxa"/>
-            </w:tcMar>
-            <w:vAlign w:val="center"/>
-          </w:tcPr>
-          <w:p>
-            <w:pPr>
-              <w:spacing w:before="240" w:after="240" w:line="240" w:lineRule="auto"/>
-              <w:rPr>
-                <w:sz w:val="20"/>
-                <w:szCs w:val="20"/>
-              </w:rPr>
-            </w:pPr>
-            <w:r>
-              <w:rPr>
-                <w:sz w:val="20"/>
-                <w:szCs w:val="20"/>
-              </w:rPr>
-              <w:t>Quantidade de economias residenciais inativas com tratamento de esgoto</w:t>
-            </w:r>
-          </w:p>
-        </w:tc>
-        <w:tc>
-          <w:tcPr>
-            <w:tcW w:w="1860" w:type="dxa"/>
-            <w:tcBorders>
-              <w:top w:val="single" w:sz="8" w:space="0" w:color="808080"/>
-              <w:left w:val="single" w:sz="8" w:space="0" w:color="808080"/>
-              <w:bottom w:val="single" w:sz="8" w:space="0" w:color="808080"/>
-              <w:right w:val="single" w:sz="8" w:space="0" w:color="808080"/>
-            </w:tcBorders>
-            <w:tcMar>
-              <w:top w:w="-13" w:type="dxa"/>
-              <w:left w:w="-13" w:type="dxa"/>
-              <w:bottom w:w="-13" w:type="dxa"/>
-              <w:right w:w="-13" w:type="dxa"/>
-            </w:tcMar>
-            <w:vAlign w:val="center"/>
-          </w:tcPr>
-          <w:p>
-            <w:pPr>
-              <w:spacing w:before="240" w:after="240" w:line="240" w:lineRule="auto"/>
-              <w:rPr>
-                <w:sz w:val="20"/>
-                <w:szCs w:val="20"/>
-              </w:rPr>
-            </w:pPr>
-            <w:r>
-              <w:rPr>
-                <w:sz w:val="20"/>
-                <w:szCs w:val="20"/>
-              </w:rPr>
-              <w:t>300.683</w:t>
-            </w:r>
-          </w:p>
-        </w:tc>
-        <w:tc>
-          <w:tcPr>
-            <w:tcW w:w="1125" w:type="dxa"/>
-            <w:tcBorders>
-              <w:top w:val="single" w:sz="8" w:space="0" w:color="808080"/>
-              <w:left w:val="single" w:sz="8" w:space="0" w:color="808080"/>
-              <w:bottom w:val="single" w:sz="8" w:space="0" w:color="808080"/>
-              <w:right w:val="single" w:sz="8" w:space="0" w:color="808080"/>
-            </w:tcBorders>
-            <w:tcMar>
-              <w:top w:w="-13" w:type="dxa"/>
-              <w:left w:w="-13" w:type="dxa"/>
-              <w:bottom w:w="-13" w:type="dxa"/>
-              <w:right w:w="-13" w:type="dxa"/>
-            </w:tcMar>
-            <w:vAlign w:val="center"/>
-          </w:tcPr>
-          <w:p>
-            <w:pPr>
-              <w:spacing w:line="240" w:lineRule="auto"/>
-              <w:rPr>
-                <w:sz w:val="20"/>
-                <w:szCs w:val="20"/>
-              </w:rPr>
-            </w:pPr>
-          </w:p>
-        </w:tc>
-      </w:tr>
-      <w:tr>
-        <w:trPr>
-          <w:trHeight w:val="344"/>
-        </w:trPr>
-        <w:tc>
-          <w:tcPr>
-            <w:tcW w:w="6045" w:type="dxa"/>
-            <w:tcBorders>
-              <w:top w:val="single" w:sz="8" w:space="0" w:color="808080"/>
-              <w:left w:val="single" w:sz="8" w:space="0" w:color="808080"/>
-              <w:bottom w:val="single" w:sz="8" w:space="0" w:color="808080"/>
-              <w:right w:val="single" w:sz="8" w:space="0" w:color="808080"/>
-            </w:tcBorders>
-            <w:tcMar>
-              <w:top w:w="-13" w:type="dxa"/>
-              <w:left w:w="-13" w:type="dxa"/>
-              <w:bottom w:w="-13" w:type="dxa"/>
-              <w:right w:w="-13" w:type="dxa"/>
-            </w:tcMar>
-            <w:vAlign w:val="center"/>
-          </w:tcPr>
-          <w:p>
-            <w:pPr>
-              <w:spacing w:before="240" w:after="240" w:line="240" w:lineRule="auto"/>
-              <w:rPr>
-                <w:sz w:val="20"/>
-                <w:szCs w:val="20"/>
-              </w:rPr>
-            </w:pPr>
-            <w:r>
-              <w:rPr>
-                <w:sz w:val="20"/>
-                <w:szCs w:val="20"/>
-              </w:rPr>
-              <w:t>Quantidade de domicílios residenciais existentes na área de abrangência do prestador de serviços</w:t>
-            </w:r>
-          </w:p>
-        </w:tc>
-        <w:tc>
-          <w:tcPr>
-            <w:tcW w:w="1860" w:type="dxa"/>
-            <w:tcBorders>
-              <w:top w:val="single" w:sz="8" w:space="0" w:color="808080"/>
-              <w:left w:val="single" w:sz="8" w:space="0" w:color="808080"/>
-              <w:bottom w:val="single" w:sz="8" w:space="0" w:color="808080"/>
-              <w:right w:val="single" w:sz="8" w:space="0" w:color="808080"/>
-            </w:tcBorders>
-            <w:tcMar>
-              <w:top w:w="-13" w:type="dxa"/>
-              <w:left w:w="-13" w:type="dxa"/>
-              <w:bottom w:w="-13" w:type="dxa"/>
-              <w:right w:w="-13" w:type="dxa"/>
-            </w:tcMar>
-            <w:vAlign w:val="center"/>
-          </w:tcPr>
-          <w:p>
-            <w:pPr>
-              <w:spacing w:before="240" w:after="240" w:line="240" w:lineRule="auto"/>
-              <w:rPr>
-                <w:sz w:val="20"/>
-                <w:szCs w:val="20"/>
-              </w:rPr>
-            </w:pPr>
-            <w:r>
-              <w:rPr>
-                <w:sz w:val="20"/>
-                <w:szCs w:val="20"/>
-              </w:rPr>
-              <w:t>2.646.895</w:t>
-            </w:r>
-          </w:p>
-        </w:tc>
-        <w:tc>
-          <w:tcPr>
-            <w:tcW w:w="1125" w:type="dxa"/>
-            <w:tcBorders>
-              <w:top w:val="single" w:sz="8" w:space="0" w:color="808080"/>
-              <w:left w:val="single" w:sz="8" w:space="0" w:color="808080"/>
-              <w:bottom w:val="single" w:sz="8" w:space="0" w:color="808080"/>
-              <w:right w:val="single" w:sz="8" w:space="0" w:color="808080"/>
-            </w:tcBorders>
-            <w:tcMar>
-              <w:top w:w="-13" w:type="dxa"/>
-              <w:left w:w="-13" w:type="dxa"/>
-              <w:bottom w:w="-13" w:type="dxa"/>
-              <w:right w:w="-13" w:type="dxa"/>
-            </w:tcMar>
-            <w:vAlign w:val="center"/>
-          </w:tcPr>
-          <w:p>
-            <w:pPr>
-              <w:spacing w:line="240" w:lineRule="auto"/>
-              <w:rPr>
-                <w:sz w:val="20"/>
-                <w:szCs w:val="20"/>
-              </w:rPr>
-            </w:pPr>
-          </w:p>
-        </w:tc>
-      </w:tr>
-    </w:tbl>
     <w:p>
       <w:pPr>
         <w:spacing w:before="240" w:after="240" w:line="240" w:lineRule="auto"/>
@@ -6500,25 +5305,7 @@
           <w:sz w:val="20"/>
           <w:szCs w:val="20"/>
         </w:rPr>
-        <w:t>{{</w:t>
-      </w:r>
-      <w:proofErr w:type="spellStart"/>
-      <w:r>
-        <w:rPr>
-          <w:color w:val="FF0000"/>
-          <w:sz w:val="20"/>
-          <w:szCs w:val="20"/>
-        </w:rPr>
-        <w:t>Municipio</w:t>
-      </w:r>
-      <w:proofErr w:type="spellEnd"/>
-      <w:r>
-        <w:rPr>
-          <w:color w:val="FF0000"/>
-          <w:sz w:val="20"/>
-          <w:szCs w:val="20"/>
-        </w:rPr>
-        <w:t>}}</w:t>
+        <w:t>{{Municipio}}</w:t>
       </w:r>
       <w:r>
         <w:rPr>
@@ -6528,1069 +5315,6 @@
         <w:t>.</w:t>
       </w:r>
     </w:p>
-    <w:tbl>
-      <w:tblPr>
-        <w:tblStyle w:val="a5"/>
-        <w:tblW w:w="9025" w:type="dxa"/>
-        <w:tblInd w:w="0" w:type="dxa"/>
-        <w:tblBorders>
-          <w:top w:val="nil"/>
-          <w:left w:val="nil"/>
-          <w:bottom w:val="nil"/>
-          <w:right w:val="nil"/>
-          <w:insideH w:val="nil"/>
-          <w:insideV w:val="nil"/>
-        </w:tblBorders>
-        <w:tblLayout w:type="fixed"/>
-        <w:tblLook w:val="0600" w:firstRow="0" w:lastRow="0" w:firstColumn="0" w:lastColumn="0" w:noHBand="1" w:noVBand="1"/>
-      </w:tblPr>
-      <w:tblGrid>
-        <w:gridCol w:w="2189"/>
-        <w:gridCol w:w="884"/>
-        <w:gridCol w:w="893"/>
-        <w:gridCol w:w="1064"/>
-        <w:gridCol w:w="911"/>
-        <w:gridCol w:w="965"/>
-        <w:gridCol w:w="1109"/>
-        <w:gridCol w:w="1010"/>
-      </w:tblGrid>
-      <w:tr>
-        <w:trPr>
-          <w:trHeight w:val="530"/>
-        </w:trPr>
-        <w:tc>
-          <w:tcPr>
-            <w:tcW w:w="2188" w:type="dxa"/>
-            <w:tcBorders>
-              <w:top w:val="single" w:sz="8" w:space="0" w:color="000000"/>
-              <w:left w:val="single" w:sz="8" w:space="0" w:color="000000"/>
-              <w:bottom w:val="single" w:sz="8" w:space="0" w:color="000000"/>
-              <w:right w:val="single" w:sz="8" w:space="0" w:color="000000"/>
-            </w:tcBorders>
-            <w:shd w:val="clear" w:color="auto" w:fill="D9D9D9"/>
-            <w:tcMar>
-              <w:top w:w="100" w:type="dxa"/>
-              <w:left w:w="100" w:type="dxa"/>
-              <w:bottom w:w="100" w:type="dxa"/>
-              <w:right w:w="100" w:type="dxa"/>
-            </w:tcMar>
-          </w:tcPr>
-          <w:p>
-            <w:pPr>
-              <w:spacing w:before="240" w:after="240" w:line="240" w:lineRule="auto"/>
-              <w:rPr>
-                <w:b/>
-                <w:sz w:val="20"/>
-                <w:szCs w:val="20"/>
-              </w:rPr>
-            </w:pPr>
-            <w:r>
-              <w:rPr>
-                <w:b/>
-                <w:sz w:val="20"/>
-                <w:szCs w:val="20"/>
-              </w:rPr>
-              <w:t>MUNICÍPIO</w:t>
-            </w:r>
-          </w:p>
-        </w:tc>
-        <w:tc>
-          <w:tcPr>
-            <w:tcW w:w="884" w:type="dxa"/>
-            <w:tcBorders>
-              <w:top w:val="single" w:sz="8" w:space="0" w:color="000000"/>
-              <w:left w:val="single" w:sz="8" w:space="0" w:color="000000"/>
-              <w:bottom w:val="single" w:sz="8" w:space="0" w:color="000000"/>
-              <w:right w:val="single" w:sz="8" w:space="0" w:color="000000"/>
-            </w:tcBorders>
-            <w:shd w:val="clear" w:color="auto" w:fill="D9D9D9"/>
-            <w:tcMar>
-              <w:top w:w="100" w:type="dxa"/>
-              <w:left w:w="100" w:type="dxa"/>
-              <w:bottom w:w="100" w:type="dxa"/>
-              <w:right w:w="100" w:type="dxa"/>
-            </w:tcMar>
-          </w:tcPr>
-          <w:p>
-            <w:pPr>
-              <w:spacing w:before="240" w:after="240" w:line="240" w:lineRule="auto"/>
-              <w:rPr>
-                <w:b/>
-                <w:sz w:val="20"/>
-                <w:szCs w:val="20"/>
-              </w:rPr>
-            </w:pPr>
-            <w:r>
-              <w:rPr>
-                <w:b/>
-                <w:sz w:val="20"/>
-                <w:szCs w:val="20"/>
-              </w:rPr>
-              <w:t>IUA</w:t>
-            </w:r>
-          </w:p>
-        </w:tc>
-        <w:tc>
-          <w:tcPr>
-            <w:tcW w:w="893" w:type="dxa"/>
-            <w:tcBorders>
-              <w:top w:val="single" w:sz="8" w:space="0" w:color="000000"/>
-              <w:left w:val="single" w:sz="8" w:space="0" w:color="000000"/>
-              <w:bottom w:val="single" w:sz="8" w:space="0" w:color="000000"/>
-              <w:right w:val="single" w:sz="8" w:space="0" w:color="000000"/>
-            </w:tcBorders>
-            <w:shd w:val="clear" w:color="auto" w:fill="D9D9D9"/>
-            <w:tcMar>
-              <w:top w:w="100" w:type="dxa"/>
-              <w:left w:w="100" w:type="dxa"/>
-              <w:bottom w:w="100" w:type="dxa"/>
-              <w:right w:w="100" w:type="dxa"/>
-            </w:tcMar>
-          </w:tcPr>
-          <w:p>
-            <w:pPr>
-              <w:spacing w:before="240" w:after="240" w:line="240" w:lineRule="auto"/>
-              <w:rPr>
-                <w:b/>
-                <w:sz w:val="20"/>
-                <w:szCs w:val="20"/>
-              </w:rPr>
-            </w:pPr>
-            <w:r>
-              <w:rPr>
-                <w:b/>
-                <w:sz w:val="20"/>
-                <w:szCs w:val="20"/>
-              </w:rPr>
-              <w:t>IUE</w:t>
-            </w:r>
-          </w:p>
-        </w:tc>
-        <w:tc>
-          <w:tcPr>
-            <w:tcW w:w="1064" w:type="dxa"/>
-            <w:tcBorders>
-              <w:top w:val="single" w:sz="8" w:space="0" w:color="000000"/>
-              <w:left w:val="single" w:sz="8" w:space="0" w:color="000000"/>
-              <w:bottom w:val="single" w:sz="8" w:space="0" w:color="000000"/>
-              <w:right w:val="single" w:sz="8" w:space="0" w:color="000000"/>
-            </w:tcBorders>
-            <w:shd w:val="clear" w:color="auto" w:fill="D9D9D9"/>
-            <w:tcMar>
-              <w:top w:w="100" w:type="dxa"/>
-              <w:left w:w="100" w:type="dxa"/>
-              <w:bottom w:w="100" w:type="dxa"/>
-              <w:right w:w="100" w:type="dxa"/>
-            </w:tcMar>
-          </w:tcPr>
-          <w:p>
-            <w:pPr>
-              <w:spacing w:before="240" w:after="240" w:line="240" w:lineRule="auto"/>
-              <w:rPr>
-                <w:b/>
-                <w:sz w:val="20"/>
-                <w:szCs w:val="20"/>
-              </w:rPr>
-            </w:pPr>
-            <w:r>
-              <w:rPr>
-                <w:b/>
-                <w:sz w:val="20"/>
-                <w:szCs w:val="20"/>
-              </w:rPr>
-              <w:t>IUT</w:t>
-            </w:r>
-          </w:p>
-        </w:tc>
-        <w:tc>
-          <w:tcPr>
-            <w:tcW w:w="911" w:type="dxa"/>
-            <w:tcBorders>
-              <w:top w:val="single" w:sz="8" w:space="0" w:color="000000"/>
-              <w:left w:val="single" w:sz="8" w:space="0" w:color="000000"/>
-              <w:bottom w:val="single" w:sz="8" w:space="0" w:color="000000"/>
-              <w:right w:val="single" w:sz="8" w:space="0" w:color="000000"/>
-            </w:tcBorders>
-            <w:shd w:val="clear" w:color="auto" w:fill="D9D9D9"/>
-            <w:tcMar>
-              <w:top w:w="100" w:type="dxa"/>
-              <w:left w:w="100" w:type="dxa"/>
-              <w:bottom w:w="100" w:type="dxa"/>
-              <w:right w:w="100" w:type="dxa"/>
-            </w:tcMar>
-          </w:tcPr>
-          <w:p>
-            <w:pPr>
-              <w:spacing w:before="240" w:after="240" w:line="240" w:lineRule="auto"/>
-              <w:rPr>
-                <w:b/>
-                <w:sz w:val="20"/>
-                <w:szCs w:val="20"/>
-              </w:rPr>
-            </w:pPr>
-            <w:r>
-              <w:rPr>
-                <w:b/>
-                <w:sz w:val="20"/>
-                <w:szCs w:val="20"/>
-              </w:rPr>
-              <w:t>ICA</w:t>
-            </w:r>
-          </w:p>
-        </w:tc>
-        <w:tc>
-          <w:tcPr>
-            <w:tcW w:w="965" w:type="dxa"/>
-            <w:tcBorders>
-              <w:top w:val="single" w:sz="8" w:space="0" w:color="000000"/>
-              <w:left w:val="single" w:sz="8" w:space="0" w:color="000000"/>
-              <w:bottom w:val="single" w:sz="8" w:space="0" w:color="000000"/>
-              <w:right w:val="single" w:sz="8" w:space="0" w:color="000000"/>
-            </w:tcBorders>
-            <w:shd w:val="clear" w:color="auto" w:fill="D9D9D9"/>
-            <w:tcMar>
-              <w:top w:w="100" w:type="dxa"/>
-              <w:left w:w="100" w:type="dxa"/>
-              <w:bottom w:w="100" w:type="dxa"/>
-              <w:right w:w="100" w:type="dxa"/>
-            </w:tcMar>
-          </w:tcPr>
-          <w:p>
-            <w:pPr>
-              <w:spacing w:before="240" w:after="240" w:line="240" w:lineRule="auto"/>
-              <w:rPr>
-                <w:b/>
-                <w:sz w:val="20"/>
-                <w:szCs w:val="20"/>
-              </w:rPr>
-            </w:pPr>
-            <w:r>
-              <w:rPr>
-                <w:b/>
-                <w:sz w:val="20"/>
-                <w:szCs w:val="20"/>
-              </w:rPr>
-              <w:t>ICE</w:t>
-            </w:r>
-          </w:p>
-        </w:tc>
-        <w:tc>
-          <w:tcPr>
-            <w:tcW w:w="1109" w:type="dxa"/>
-            <w:tcBorders>
-              <w:top w:val="single" w:sz="8" w:space="0" w:color="000000"/>
-              <w:left w:val="single" w:sz="8" w:space="0" w:color="000000"/>
-              <w:bottom w:val="single" w:sz="8" w:space="0" w:color="000000"/>
-              <w:right w:val="single" w:sz="8" w:space="0" w:color="000000"/>
-            </w:tcBorders>
-            <w:shd w:val="clear" w:color="auto" w:fill="D9D9D9"/>
-            <w:tcMar>
-              <w:top w:w="100" w:type="dxa"/>
-              <w:left w:w="100" w:type="dxa"/>
-              <w:bottom w:w="100" w:type="dxa"/>
-              <w:right w:w="100" w:type="dxa"/>
-            </w:tcMar>
-          </w:tcPr>
-          <w:p>
-            <w:pPr>
-              <w:spacing w:before="240" w:after="240" w:line="240" w:lineRule="auto"/>
-              <w:rPr>
-                <w:b/>
-                <w:sz w:val="20"/>
-                <w:szCs w:val="20"/>
-              </w:rPr>
-            </w:pPr>
-            <w:r>
-              <w:rPr>
-                <w:b/>
-                <w:sz w:val="20"/>
-                <w:szCs w:val="20"/>
-              </w:rPr>
-              <w:t>IPD</w:t>
-            </w:r>
-          </w:p>
-        </w:tc>
-        <w:tc>
-          <w:tcPr>
-            <w:tcW w:w="1010" w:type="dxa"/>
-            <w:tcBorders>
-              <w:top w:val="single" w:sz="8" w:space="0" w:color="000000"/>
-              <w:left w:val="single" w:sz="8" w:space="0" w:color="000000"/>
-              <w:bottom w:val="single" w:sz="8" w:space="0" w:color="000000"/>
-              <w:right w:val="single" w:sz="8" w:space="0" w:color="000000"/>
-            </w:tcBorders>
-            <w:shd w:val="clear" w:color="auto" w:fill="D9D9D9"/>
-            <w:tcMar>
-              <w:top w:w="100" w:type="dxa"/>
-              <w:left w:w="100" w:type="dxa"/>
-              <w:bottom w:w="100" w:type="dxa"/>
-              <w:right w:w="100" w:type="dxa"/>
-            </w:tcMar>
-          </w:tcPr>
-          <w:p>
-            <w:pPr>
-              <w:spacing w:before="240" w:after="240" w:line="240" w:lineRule="auto"/>
-              <w:rPr>
-                <w:b/>
-                <w:sz w:val="20"/>
-                <w:szCs w:val="20"/>
-              </w:rPr>
-            </w:pPr>
-            <w:r>
-              <w:rPr>
-                <w:b/>
-                <w:sz w:val="20"/>
-                <w:szCs w:val="20"/>
-              </w:rPr>
-              <w:t>IQAP</w:t>
-            </w:r>
-          </w:p>
-        </w:tc>
-      </w:tr>
-      <w:tr>
-        <w:trPr>
-          <w:trHeight w:val="530"/>
-        </w:trPr>
-        <w:tc>
-          <w:tcPr>
-            <w:tcW w:w="2188" w:type="dxa"/>
-            <w:tcBorders>
-              <w:top w:val="single" w:sz="8" w:space="0" w:color="000000"/>
-              <w:left w:val="single" w:sz="8" w:space="0" w:color="000000"/>
-              <w:bottom w:val="single" w:sz="8" w:space="0" w:color="000000"/>
-              <w:right w:val="single" w:sz="8" w:space="0" w:color="000000"/>
-            </w:tcBorders>
-            <w:tcMar>
-              <w:top w:w="100" w:type="dxa"/>
-              <w:left w:w="100" w:type="dxa"/>
-              <w:bottom w:w="100" w:type="dxa"/>
-              <w:right w:w="100" w:type="dxa"/>
-            </w:tcMar>
-          </w:tcPr>
-          <w:p>
-            <w:pPr>
-              <w:spacing w:before="240" w:after="240" w:line="240" w:lineRule="auto"/>
-              <w:jc w:val="both"/>
-              <w:rPr>
-                <w:b/>
-                <w:sz w:val="20"/>
-                <w:szCs w:val="20"/>
-                <w:highlight w:val="yellow"/>
-              </w:rPr>
-            </w:pPr>
-            <w:r>
-              <w:rPr>
-                <w:sz w:val="20"/>
-                <w:szCs w:val="20"/>
-              </w:rPr>
-              <w:t xml:space="preserve"> </w:t>
-            </w:r>
-            <w:r>
-              <w:rPr>
-                <w:color w:val="FF0000"/>
-                <w:sz w:val="20"/>
-                <w:szCs w:val="20"/>
-              </w:rPr>
-              <w:t>{{</w:t>
-            </w:r>
-            <w:proofErr w:type="spellStart"/>
-            <w:r>
-              <w:rPr>
-                <w:color w:val="FF0000"/>
-                <w:sz w:val="20"/>
-                <w:szCs w:val="20"/>
-              </w:rPr>
-              <w:t>Municipio</w:t>
-            </w:r>
-            <w:proofErr w:type="spellEnd"/>
-            <w:r>
-              <w:rPr>
-                <w:color w:val="FF0000"/>
-                <w:sz w:val="20"/>
-                <w:szCs w:val="20"/>
-              </w:rPr>
-              <w:t>}}</w:t>
-            </w:r>
-          </w:p>
-        </w:tc>
-        <w:tc>
-          <w:tcPr>
-            <w:tcW w:w="884" w:type="dxa"/>
-            <w:tcBorders>
-              <w:top w:val="single" w:sz="8" w:space="0" w:color="000000"/>
-              <w:left w:val="single" w:sz="8" w:space="0" w:color="000000"/>
-              <w:bottom w:val="single" w:sz="8" w:space="0" w:color="000000"/>
-              <w:right w:val="single" w:sz="8" w:space="0" w:color="000000"/>
-            </w:tcBorders>
-            <w:tcMar>
-              <w:top w:w="100" w:type="dxa"/>
-              <w:left w:w="100" w:type="dxa"/>
-              <w:bottom w:w="100" w:type="dxa"/>
-              <w:right w:w="100" w:type="dxa"/>
-            </w:tcMar>
-          </w:tcPr>
-          <w:p>
-            <w:pPr>
-              <w:spacing w:before="240" w:after="240" w:line="240" w:lineRule="auto"/>
-              <w:rPr>
-                <w:sz w:val="20"/>
-                <w:szCs w:val="20"/>
-              </w:rPr>
-            </w:pPr>
-            <w:r>
-              <w:rPr>
-                <w:sz w:val="20"/>
-                <w:szCs w:val="20"/>
-              </w:rPr>
-              <w:t>100 %</w:t>
-            </w:r>
-          </w:p>
-        </w:tc>
-        <w:tc>
-          <w:tcPr>
-            <w:tcW w:w="893" w:type="dxa"/>
-            <w:tcBorders>
-              <w:top w:val="single" w:sz="8" w:space="0" w:color="000000"/>
-              <w:left w:val="single" w:sz="8" w:space="0" w:color="000000"/>
-              <w:bottom w:val="single" w:sz="8" w:space="0" w:color="000000"/>
-              <w:right w:val="single" w:sz="8" w:space="0" w:color="000000"/>
-            </w:tcBorders>
-            <w:tcMar>
-              <w:top w:w="100" w:type="dxa"/>
-              <w:left w:w="100" w:type="dxa"/>
-              <w:bottom w:w="100" w:type="dxa"/>
-              <w:right w:w="100" w:type="dxa"/>
-            </w:tcMar>
-          </w:tcPr>
-          <w:p>
-            <w:pPr>
-              <w:spacing w:before="240" w:after="240" w:line="240" w:lineRule="auto"/>
-              <w:rPr>
-                <w:sz w:val="20"/>
-                <w:szCs w:val="20"/>
-              </w:rPr>
-            </w:pPr>
-            <w:r>
-              <w:rPr>
-                <w:sz w:val="20"/>
-                <w:szCs w:val="20"/>
-              </w:rPr>
-              <w:t>5,83</w:t>
-            </w:r>
-          </w:p>
-        </w:tc>
-        <w:tc>
-          <w:tcPr>
-            <w:tcW w:w="1064" w:type="dxa"/>
-            <w:tcBorders>
-              <w:top w:val="single" w:sz="8" w:space="0" w:color="000000"/>
-              <w:left w:val="single" w:sz="8" w:space="0" w:color="000000"/>
-              <w:bottom w:val="single" w:sz="8" w:space="0" w:color="000000"/>
-              <w:right w:val="single" w:sz="8" w:space="0" w:color="000000"/>
-            </w:tcBorders>
-            <w:tcMar>
-              <w:top w:w="100" w:type="dxa"/>
-              <w:left w:w="100" w:type="dxa"/>
-              <w:bottom w:w="100" w:type="dxa"/>
-              <w:right w:w="100" w:type="dxa"/>
-            </w:tcMar>
-          </w:tcPr>
-          <w:p>
-            <w:pPr>
-              <w:spacing w:before="240" w:after="240" w:line="240" w:lineRule="auto"/>
-              <w:rPr>
-                <w:sz w:val="20"/>
-                <w:szCs w:val="20"/>
-              </w:rPr>
-            </w:pPr>
-            <w:r>
-              <w:rPr>
-                <w:sz w:val="20"/>
-                <w:szCs w:val="20"/>
-              </w:rPr>
-              <w:t>-</w:t>
-            </w:r>
-          </w:p>
-        </w:tc>
-        <w:tc>
-          <w:tcPr>
-            <w:tcW w:w="911" w:type="dxa"/>
-            <w:tcBorders>
-              <w:top w:val="single" w:sz="8" w:space="0" w:color="000000"/>
-              <w:left w:val="single" w:sz="8" w:space="0" w:color="000000"/>
-              <w:bottom w:val="single" w:sz="8" w:space="0" w:color="000000"/>
-              <w:right w:val="single" w:sz="8" w:space="0" w:color="000000"/>
-            </w:tcBorders>
-            <w:tcMar>
-              <w:top w:w="100" w:type="dxa"/>
-              <w:left w:w="100" w:type="dxa"/>
-              <w:bottom w:w="100" w:type="dxa"/>
-              <w:right w:w="100" w:type="dxa"/>
-            </w:tcMar>
-          </w:tcPr>
-          <w:p>
-            <w:pPr>
-              <w:spacing w:before="240" w:after="240" w:line="240" w:lineRule="auto"/>
-              <w:rPr>
-                <w:sz w:val="20"/>
-                <w:szCs w:val="20"/>
-              </w:rPr>
-            </w:pPr>
-            <w:r>
-              <w:rPr>
-                <w:sz w:val="20"/>
-                <w:szCs w:val="20"/>
-              </w:rPr>
-              <w:t>-</w:t>
-            </w:r>
-          </w:p>
-        </w:tc>
-        <w:tc>
-          <w:tcPr>
-            <w:tcW w:w="965" w:type="dxa"/>
-            <w:tcBorders>
-              <w:top w:val="single" w:sz="8" w:space="0" w:color="000000"/>
-              <w:left w:val="single" w:sz="8" w:space="0" w:color="000000"/>
-              <w:bottom w:val="single" w:sz="8" w:space="0" w:color="000000"/>
-              <w:right w:val="single" w:sz="8" w:space="0" w:color="000000"/>
-            </w:tcBorders>
-            <w:tcMar>
-              <w:top w:w="100" w:type="dxa"/>
-              <w:left w:w="100" w:type="dxa"/>
-              <w:bottom w:w="100" w:type="dxa"/>
-              <w:right w:w="100" w:type="dxa"/>
-            </w:tcMar>
-          </w:tcPr>
-          <w:p>
-            <w:pPr>
-              <w:spacing w:before="240" w:after="240" w:line="240" w:lineRule="auto"/>
-              <w:rPr>
-                <w:sz w:val="20"/>
-                <w:szCs w:val="20"/>
-              </w:rPr>
-            </w:pPr>
-            <w:r>
-              <w:rPr>
-                <w:sz w:val="20"/>
-                <w:szCs w:val="20"/>
-              </w:rPr>
-              <w:t>-</w:t>
-            </w:r>
-          </w:p>
-        </w:tc>
-        <w:tc>
-          <w:tcPr>
-            <w:tcW w:w="1109" w:type="dxa"/>
-            <w:tcBorders>
-              <w:top w:val="single" w:sz="8" w:space="0" w:color="000000"/>
-              <w:left w:val="single" w:sz="8" w:space="0" w:color="000000"/>
-              <w:bottom w:val="single" w:sz="8" w:space="0" w:color="000000"/>
-              <w:right w:val="single" w:sz="8" w:space="0" w:color="000000"/>
-            </w:tcBorders>
-            <w:tcMar>
-              <w:top w:w="100" w:type="dxa"/>
-              <w:left w:w="100" w:type="dxa"/>
-              <w:bottom w:w="100" w:type="dxa"/>
-              <w:right w:w="100" w:type="dxa"/>
-            </w:tcMar>
-          </w:tcPr>
-          <w:p>
-            <w:pPr>
-              <w:spacing w:before="240" w:after="240" w:line="240" w:lineRule="auto"/>
-              <w:rPr>
-                <w:sz w:val="20"/>
-                <w:szCs w:val="20"/>
-              </w:rPr>
-            </w:pPr>
-            <w:r>
-              <w:rPr>
-                <w:sz w:val="20"/>
-                <w:szCs w:val="20"/>
-              </w:rPr>
-              <w:t>59,02 %</w:t>
-            </w:r>
-          </w:p>
-        </w:tc>
-        <w:tc>
-          <w:tcPr>
-            <w:tcW w:w="1010" w:type="dxa"/>
-            <w:tcBorders>
-              <w:top w:val="single" w:sz="8" w:space="0" w:color="000000"/>
-              <w:left w:val="single" w:sz="8" w:space="0" w:color="000000"/>
-              <w:bottom w:val="single" w:sz="8" w:space="0" w:color="000000"/>
-              <w:right w:val="single" w:sz="8" w:space="0" w:color="000000"/>
-            </w:tcBorders>
-            <w:tcMar>
-              <w:top w:w="100" w:type="dxa"/>
-              <w:left w:w="100" w:type="dxa"/>
-              <w:bottom w:w="100" w:type="dxa"/>
-              <w:right w:w="100" w:type="dxa"/>
-            </w:tcMar>
-          </w:tcPr>
-          <w:p>
-            <w:pPr>
-              <w:spacing w:before="240" w:after="240" w:line="240" w:lineRule="auto"/>
-              <w:rPr>
-                <w:sz w:val="20"/>
-                <w:szCs w:val="20"/>
-              </w:rPr>
-            </w:pPr>
-            <w:r>
-              <w:rPr>
-                <w:sz w:val="20"/>
-                <w:szCs w:val="20"/>
-              </w:rPr>
-              <w:t>73 %</w:t>
-            </w:r>
-          </w:p>
-        </w:tc>
-      </w:tr>
-      <w:tr>
-        <w:trPr>
-          <w:trHeight w:val="530"/>
-        </w:trPr>
-        <w:tc>
-          <w:tcPr>
-            <w:tcW w:w="2188" w:type="dxa"/>
-            <w:tcBorders>
-              <w:top w:val="single" w:sz="8" w:space="0" w:color="000000"/>
-              <w:left w:val="single" w:sz="8" w:space="0" w:color="000000"/>
-              <w:bottom w:val="single" w:sz="8" w:space="0" w:color="000000"/>
-              <w:right w:val="single" w:sz="8" w:space="0" w:color="000000"/>
-            </w:tcBorders>
-            <w:tcMar>
-              <w:top w:w="100" w:type="dxa"/>
-              <w:left w:w="100" w:type="dxa"/>
-              <w:bottom w:w="100" w:type="dxa"/>
-              <w:right w:w="100" w:type="dxa"/>
-            </w:tcMar>
-          </w:tcPr>
-          <w:p>
-            <w:pPr>
-              <w:spacing w:before="240" w:after="240" w:line="240" w:lineRule="auto"/>
-              <w:rPr>
-                <w:b/>
-                <w:sz w:val="20"/>
-                <w:szCs w:val="20"/>
-              </w:rPr>
-            </w:pPr>
-            <w:r>
-              <w:rPr>
-                <w:b/>
-                <w:sz w:val="20"/>
-                <w:szCs w:val="20"/>
-              </w:rPr>
-              <w:t>Distrito1</w:t>
-            </w:r>
-          </w:p>
-        </w:tc>
-        <w:tc>
-          <w:tcPr>
-            <w:tcW w:w="884" w:type="dxa"/>
-            <w:tcBorders>
-              <w:top w:val="single" w:sz="8" w:space="0" w:color="000000"/>
-              <w:left w:val="single" w:sz="8" w:space="0" w:color="000000"/>
-              <w:bottom w:val="single" w:sz="8" w:space="0" w:color="000000"/>
-              <w:right w:val="single" w:sz="8" w:space="0" w:color="000000"/>
-            </w:tcBorders>
-            <w:tcMar>
-              <w:top w:w="100" w:type="dxa"/>
-              <w:left w:w="100" w:type="dxa"/>
-              <w:bottom w:w="100" w:type="dxa"/>
-              <w:right w:w="100" w:type="dxa"/>
-            </w:tcMar>
-          </w:tcPr>
-          <w:p>
-            <w:pPr>
-              <w:spacing w:line="240" w:lineRule="auto"/>
-              <w:rPr>
-                <w:sz w:val="20"/>
-                <w:szCs w:val="20"/>
-              </w:rPr>
-            </w:pPr>
-          </w:p>
-        </w:tc>
-        <w:tc>
-          <w:tcPr>
-            <w:tcW w:w="893" w:type="dxa"/>
-            <w:tcBorders>
-              <w:top w:val="single" w:sz="8" w:space="0" w:color="000000"/>
-              <w:left w:val="single" w:sz="8" w:space="0" w:color="000000"/>
-              <w:bottom w:val="single" w:sz="8" w:space="0" w:color="000000"/>
-              <w:right w:val="single" w:sz="8" w:space="0" w:color="000000"/>
-            </w:tcBorders>
-            <w:tcMar>
-              <w:top w:w="100" w:type="dxa"/>
-              <w:left w:w="100" w:type="dxa"/>
-              <w:bottom w:w="100" w:type="dxa"/>
-              <w:right w:w="100" w:type="dxa"/>
-            </w:tcMar>
-          </w:tcPr>
-          <w:p>
-            <w:pPr>
-              <w:spacing w:line="240" w:lineRule="auto"/>
-              <w:rPr>
-                <w:sz w:val="20"/>
-                <w:szCs w:val="20"/>
-              </w:rPr>
-            </w:pPr>
-          </w:p>
-        </w:tc>
-        <w:tc>
-          <w:tcPr>
-            <w:tcW w:w="1064" w:type="dxa"/>
-            <w:tcBorders>
-              <w:top w:val="single" w:sz="8" w:space="0" w:color="000000"/>
-              <w:left w:val="single" w:sz="8" w:space="0" w:color="000000"/>
-              <w:bottom w:val="single" w:sz="8" w:space="0" w:color="000000"/>
-              <w:right w:val="single" w:sz="8" w:space="0" w:color="000000"/>
-            </w:tcBorders>
-            <w:tcMar>
-              <w:top w:w="100" w:type="dxa"/>
-              <w:left w:w="100" w:type="dxa"/>
-              <w:bottom w:w="100" w:type="dxa"/>
-              <w:right w:w="100" w:type="dxa"/>
-            </w:tcMar>
-          </w:tcPr>
-          <w:p>
-            <w:pPr>
-              <w:spacing w:line="240" w:lineRule="auto"/>
-              <w:rPr>
-                <w:sz w:val="20"/>
-                <w:szCs w:val="20"/>
-              </w:rPr>
-            </w:pPr>
-          </w:p>
-        </w:tc>
-        <w:tc>
-          <w:tcPr>
-            <w:tcW w:w="911" w:type="dxa"/>
-            <w:tcBorders>
-              <w:top w:val="single" w:sz="8" w:space="0" w:color="000000"/>
-              <w:left w:val="single" w:sz="8" w:space="0" w:color="000000"/>
-              <w:bottom w:val="single" w:sz="8" w:space="0" w:color="000000"/>
-              <w:right w:val="single" w:sz="8" w:space="0" w:color="000000"/>
-            </w:tcBorders>
-            <w:tcMar>
-              <w:top w:w="100" w:type="dxa"/>
-              <w:left w:w="100" w:type="dxa"/>
-              <w:bottom w:w="100" w:type="dxa"/>
-              <w:right w:w="100" w:type="dxa"/>
-            </w:tcMar>
-          </w:tcPr>
-          <w:p>
-            <w:pPr>
-              <w:spacing w:line="240" w:lineRule="auto"/>
-              <w:rPr>
-                <w:sz w:val="20"/>
-                <w:szCs w:val="20"/>
-              </w:rPr>
-            </w:pPr>
-          </w:p>
-        </w:tc>
-        <w:tc>
-          <w:tcPr>
-            <w:tcW w:w="965" w:type="dxa"/>
-            <w:tcBorders>
-              <w:top w:val="single" w:sz="8" w:space="0" w:color="000000"/>
-              <w:left w:val="single" w:sz="8" w:space="0" w:color="000000"/>
-              <w:bottom w:val="single" w:sz="8" w:space="0" w:color="000000"/>
-              <w:right w:val="single" w:sz="8" w:space="0" w:color="000000"/>
-            </w:tcBorders>
-            <w:tcMar>
-              <w:top w:w="100" w:type="dxa"/>
-              <w:left w:w="100" w:type="dxa"/>
-              <w:bottom w:w="100" w:type="dxa"/>
-              <w:right w:w="100" w:type="dxa"/>
-            </w:tcMar>
-          </w:tcPr>
-          <w:p>
-            <w:pPr>
-              <w:spacing w:line="240" w:lineRule="auto"/>
-              <w:rPr>
-                <w:sz w:val="20"/>
-                <w:szCs w:val="20"/>
-              </w:rPr>
-            </w:pPr>
-          </w:p>
-        </w:tc>
-        <w:tc>
-          <w:tcPr>
-            <w:tcW w:w="1109" w:type="dxa"/>
-            <w:tcBorders>
-              <w:top w:val="single" w:sz="8" w:space="0" w:color="000000"/>
-              <w:left w:val="single" w:sz="8" w:space="0" w:color="000000"/>
-              <w:bottom w:val="single" w:sz="8" w:space="0" w:color="000000"/>
-              <w:right w:val="single" w:sz="8" w:space="0" w:color="000000"/>
-            </w:tcBorders>
-            <w:tcMar>
-              <w:top w:w="100" w:type="dxa"/>
-              <w:left w:w="100" w:type="dxa"/>
-              <w:bottom w:w="100" w:type="dxa"/>
-              <w:right w:w="100" w:type="dxa"/>
-            </w:tcMar>
-          </w:tcPr>
-          <w:p>
-            <w:pPr>
-              <w:spacing w:line="240" w:lineRule="auto"/>
-              <w:rPr>
-                <w:sz w:val="20"/>
-                <w:szCs w:val="20"/>
-              </w:rPr>
-            </w:pPr>
-          </w:p>
-        </w:tc>
-        <w:tc>
-          <w:tcPr>
-            <w:tcW w:w="1010" w:type="dxa"/>
-            <w:tcBorders>
-              <w:top w:val="single" w:sz="8" w:space="0" w:color="000000"/>
-              <w:left w:val="single" w:sz="8" w:space="0" w:color="000000"/>
-              <w:bottom w:val="single" w:sz="8" w:space="0" w:color="000000"/>
-              <w:right w:val="single" w:sz="8" w:space="0" w:color="000000"/>
-            </w:tcBorders>
-            <w:tcMar>
-              <w:top w:w="100" w:type="dxa"/>
-              <w:left w:w="100" w:type="dxa"/>
-              <w:bottom w:w="100" w:type="dxa"/>
-              <w:right w:w="100" w:type="dxa"/>
-            </w:tcMar>
-          </w:tcPr>
-          <w:p>
-            <w:pPr>
-              <w:spacing w:line="240" w:lineRule="auto"/>
-              <w:rPr>
-                <w:sz w:val="20"/>
-                <w:szCs w:val="20"/>
-              </w:rPr>
-            </w:pPr>
-          </w:p>
-        </w:tc>
-      </w:tr>
-      <w:tr>
-        <w:trPr>
-          <w:trHeight w:val="530"/>
-        </w:trPr>
-        <w:tc>
-          <w:tcPr>
-            <w:tcW w:w="2188" w:type="dxa"/>
-            <w:tcBorders>
-              <w:top w:val="single" w:sz="8" w:space="0" w:color="000000"/>
-              <w:left w:val="single" w:sz="8" w:space="0" w:color="000000"/>
-              <w:bottom w:val="single" w:sz="8" w:space="0" w:color="000000"/>
-              <w:right w:val="single" w:sz="8" w:space="0" w:color="000000"/>
-            </w:tcBorders>
-            <w:tcMar>
-              <w:top w:w="100" w:type="dxa"/>
-              <w:left w:w="100" w:type="dxa"/>
-              <w:bottom w:w="100" w:type="dxa"/>
-              <w:right w:w="100" w:type="dxa"/>
-            </w:tcMar>
-          </w:tcPr>
-          <w:p>
-            <w:pPr>
-              <w:spacing w:before="240" w:after="240" w:line="240" w:lineRule="auto"/>
-              <w:rPr>
-                <w:b/>
-                <w:sz w:val="20"/>
-                <w:szCs w:val="20"/>
-              </w:rPr>
-            </w:pPr>
-            <w:r>
-              <w:rPr>
-                <w:b/>
-                <w:sz w:val="20"/>
-                <w:szCs w:val="20"/>
-              </w:rPr>
-              <w:lastRenderedPageBreak/>
-              <w:t>Distrito2</w:t>
-            </w:r>
-          </w:p>
-        </w:tc>
-        <w:tc>
-          <w:tcPr>
-            <w:tcW w:w="884" w:type="dxa"/>
-            <w:tcBorders>
-              <w:top w:val="single" w:sz="8" w:space="0" w:color="000000"/>
-              <w:left w:val="single" w:sz="8" w:space="0" w:color="000000"/>
-              <w:bottom w:val="single" w:sz="8" w:space="0" w:color="000000"/>
-              <w:right w:val="single" w:sz="8" w:space="0" w:color="000000"/>
-            </w:tcBorders>
-            <w:tcMar>
-              <w:top w:w="100" w:type="dxa"/>
-              <w:left w:w="100" w:type="dxa"/>
-              <w:bottom w:w="100" w:type="dxa"/>
-              <w:right w:w="100" w:type="dxa"/>
-            </w:tcMar>
-          </w:tcPr>
-          <w:p>
-            <w:pPr>
-              <w:spacing w:line="240" w:lineRule="auto"/>
-              <w:rPr>
-                <w:sz w:val="20"/>
-                <w:szCs w:val="20"/>
-              </w:rPr>
-            </w:pPr>
-          </w:p>
-        </w:tc>
-        <w:tc>
-          <w:tcPr>
-            <w:tcW w:w="893" w:type="dxa"/>
-            <w:tcBorders>
-              <w:top w:val="single" w:sz="8" w:space="0" w:color="000000"/>
-              <w:left w:val="single" w:sz="8" w:space="0" w:color="000000"/>
-              <w:bottom w:val="single" w:sz="8" w:space="0" w:color="000000"/>
-              <w:right w:val="single" w:sz="8" w:space="0" w:color="000000"/>
-            </w:tcBorders>
-            <w:tcMar>
-              <w:top w:w="100" w:type="dxa"/>
-              <w:left w:w="100" w:type="dxa"/>
-              <w:bottom w:w="100" w:type="dxa"/>
-              <w:right w:w="100" w:type="dxa"/>
-            </w:tcMar>
-          </w:tcPr>
-          <w:p>
-            <w:pPr>
-              <w:spacing w:line="240" w:lineRule="auto"/>
-              <w:rPr>
-                <w:sz w:val="20"/>
-                <w:szCs w:val="20"/>
-              </w:rPr>
-            </w:pPr>
-          </w:p>
-        </w:tc>
-        <w:tc>
-          <w:tcPr>
-            <w:tcW w:w="1064" w:type="dxa"/>
-            <w:tcBorders>
-              <w:top w:val="single" w:sz="8" w:space="0" w:color="000000"/>
-              <w:left w:val="single" w:sz="8" w:space="0" w:color="000000"/>
-              <w:bottom w:val="single" w:sz="8" w:space="0" w:color="000000"/>
-              <w:right w:val="single" w:sz="8" w:space="0" w:color="000000"/>
-            </w:tcBorders>
-            <w:tcMar>
-              <w:top w:w="100" w:type="dxa"/>
-              <w:left w:w="100" w:type="dxa"/>
-              <w:bottom w:w="100" w:type="dxa"/>
-              <w:right w:w="100" w:type="dxa"/>
-            </w:tcMar>
-          </w:tcPr>
-          <w:p>
-            <w:pPr>
-              <w:spacing w:line="240" w:lineRule="auto"/>
-              <w:rPr>
-                <w:sz w:val="20"/>
-                <w:szCs w:val="20"/>
-              </w:rPr>
-            </w:pPr>
-          </w:p>
-        </w:tc>
-        <w:tc>
-          <w:tcPr>
-            <w:tcW w:w="911" w:type="dxa"/>
-            <w:tcBorders>
-              <w:top w:val="single" w:sz="8" w:space="0" w:color="000000"/>
-              <w:left w:val="single" w:sz="8" w:space="0" w:color="000000"/>
-              <w:bottom w:val="single" w:sz="8" w:space="0" w:color="000000"/>
-              <w:right w:val="single" w:sz="8" w:space="0" w:color="000000"/>
-            </w:tcBorders>
-            <w:tcMar>
-              <w:top w:w="100" w:type="dxa"/>
-              <w:left w:w="100" w:type="dxa"/>
-              <w:bottom w:w="100" w:type="dxa"/>
-              <w:right w:w="100" w:type="dxa"/>
-            </w:tcMar>
-          </w:tcPr>
-          <w:p>
-            <w:pPr>
-              <w:spacing w:line="240" w:lineRule="auto"/>
-              <w:rPr>
-                <w:sz w:val="20"/>
-                <w:szCs w:val="20"/>
-              </w:rPr>
-            </w:pPr>
-          </w:p>
-        </w:tc>
-        <w:tc>
-          <w:tcPr>
-            <w:tcW w:w="965" w:type="dxa"/>
-            <w:tcBorders>
-              <w:top w:val="single" w:sz="8" w:space="0" w:color="000000"/>
-              <w:left w:val="single" w:sz="8" w:space="0" w:color="000000"/>
-              <w:bottom w:val="single" w:sz="8" w:space="0" w:color="000000"/>
-              <w:right w:val="single" w:sz="8" w:space="0" w:color="000000"/>
-            </w:tcBorders>
-            <w:tcMar>
-              <w:top w:w="100" w:type="dxa"/>
-              <w:left w:w="100" w:type="dxa"/>
-              <w:bottom w:w="100" w:type="dxa"/>
-              <w:right w:w="100" w:type="dxa"/>
-            </w:tcMar>
-          </w:tcPr>
-          <w:p>
-            <w:pPr>
-              <w:spacing w:line="240" w:lineRule="auto"/>
-              <w:rPr>
-                <w:sz w:val="20"/>
-                <w:szCs w:val="20"/>
-              </w:rPr>
-            </w:pPr>
-          </w:p>
-        </w:tc>
-        <w:tc>
-          <w:tcPr>
-            <w:tcW w:w="1109" w:type="dxa"/>
-            <w:tcBorders>
-              <w:top w:val="single" w:sz="8" w:space="0" w:color="000000"/>
-              <w:left w:val="single" w:sz="8" w:space="0" w:color="000000"/>
-              <w:bottom w:val="single" w:sz="8" w:space="0" w:color="000000"/>
-              <w:right w:val="single" w:sz="8" w:space="0" w:color="000000"/>
-            </w:tcBorders>
-            <w:tcMar>
-              <w:top w:w="100" w:type="dxa"/>
-              <w:left w:w="100" w:type="dxa"/>
-              <w:bottom w:w="100" w:type="dxa"/>
-              <w:right w:w="100" w:type="dxa"/>
-            </w:tcMar>
-          </w:tcPr>
-          <w:p>
-            <w:pPr>
-              <w:spacing w:line="240" w:lineRule="auto"/>
-              <w:rPr>
-                <w:sz w:val="20"/>
-                <w:szCs w:val="20"/>
-              </w:rPr>
-            </w:pPr>
-          </w:p>
-        </w:tc>
-        <w:tc>
-          <w:tcPr>
-            <w:tcW w:w="1010" w:type="dxa"/>
-            <w:tcBorders>
-              <w:top w:val="single" w:sz="8" w:space="0" w:color="000000"/>
-              <w:left w:val="single" w:sz="8" w:space="0" w:color="000000"/>
-              <w:bottom w:val="single" w:sz="8" w:space="0" w:color="000000"/>
-              <w:right w:val="single" w:sz="8" w:space="0" w:color="000000"/>
-            </w:tcBorders>
-            <w:tcMar>
-              <w:top w:w="100" w:type="dxa"/>
-              <w:left w:w="100" w:type="dxa"/>
-              <w:bottom w:w="100" w:type="dxa"/>
-              <w:right w:w="100" w:type="dxa"/>
-            </w:tcMar>
-          </w:tcPr>
-          <w:p>
-            <w:pPr>
-              <w:spacing w:line="240" w:lineRule="auto"/>
-              <w:rPr>
-                <w:sz w:val="20"/>
-                <w:szCs w:val="20"/>
-              </w:rPr>
-            </w:pPr>
-          </w:p>
-        </w:tc>
-      </w:tr>
-    </w:tbl>
     <w:p>
       <w:pPr>
         <w:spacing w:before="240" w:after="240" w:line="240" w:lineRule="auto"/>
@@ -7627,23 +5351,13 @@
           <w:highlight w:val="yellow"/>
         </w:rPr>
       </w:pPr>
-      <w:proofErr w:type="spellStart"/>
-      <w:r>
-        <w:rPr>
-          <w:b/>
-          <w:sz w:val="20"/>
-          <w:szCs w:val="20"/>
-        </w:rPr>
-        <w:t>Obs</w:t>
-      </w:r>
-      <w:proofErr w:type="spellEnd"/>
-      <w:r>
-        <w:rPr>
-          <w:b/>
-          <w:sz w:val="20"/>
-          <w:szCs w:val="20"/>
-        </w:rPr>
-        <w:t>:</w:t>
+      <w:r>
+        <w:rPr>
+          <w:b/>
+          <w:sz w:val="20"/>
+          <w:szCs w:val="20"/>
+        </w:rPr>
+        <w:t>Obs:</w:t>
       </w:r>
       <w:r>
         <w:rPr>
@@ -7692,43 +5406,7 @@
           <w:szCs w:val="20"/>
           <w:highlight w:val="yellow"/>
         </w:rPr>
-        <w:t xml:space="preserve"> estão alguns indicadores regulatórios, com destaque para o IUA (99%), indicando uma elevada universalização do abastecimento de água e o atingimento da meta contratual para o ano de 2023. Para o IPD (valor acumulado para o ano de 2023), com 63,76 %, mostra uma ineficiência significativa do sistema. </w:t>
-      </w:r>
-      <w:proofErr w:type="gramStart"/>
-      <w:r>
-        <w:rPr>
-          <w:sz w:val="20"/>
-          <w:szCs w:val="20"/>
-          <w:highlight w:val="yellow"/>
-        </w:rPr>
-        <w:t>O IQAP na rede de distribuição têm</w:t>
-      </w:r>
-      <w:proofErr w:type="gramEnd"/>
-      <w:r>
-        <w:rPr>
-          <w:sz w:val="20"/>
-          <w:szCs w:val="20"/>
-          <w:highlight w:val="yellow"/>
-        </w:rPr>
-        <w:t xml:space="preserve"> um valor de 92 % sugerindo que a qualidade da água distribuída é relativamente </w:t>
-      </w:r>
-      <w:proofErr w:type="spellStart"/>
-      <w:r>
-        <w:rPr>
-          <w:sz w:val="20"/>
-          <w:szCs w:val="20"/>
-          <w:highlight w:val="yellow"/>
-        </w:rPr>
-        <w:t>boa</w:t>
-      </w:r>
-      <w:proofErr w:type="spellEnd"/>
-      <w:r>
-        <w:rPr>
-          <w:sz w:val="20"/>
-          <w:szCs w:val="20"/>
-          <w:highlight w:val="yellow"/>
-        </w:rPr>
-        <w:t xml:space="preserve"> e que atende a maioria dos padrões de potabilidade exigidos. Por fim, para os Indicadores IUE, IUT, ICA e ICE não existe qualquer tipo de informação associada, o que dificulta uma avaliação mais detalhada e chama a atenção para a necessidade de investimentos e melhorias para atingir as metas de universalização do saneamento, apesar de estar destacado na planilha de acompanhamento (processo SEI nº0030200027.004527/2023-88) que o município atendeu as metas contratuais para o ano de 2023."</w:t>
+        <w:t xml:space="preserve"> estão alguns indicadores regulatórios, com destaque para o IUA (99%), indicando uma elevada universalização do abastecimento de água e o atingimento da meta contratual para o ano de 2023. Para o IPD (valor acumulado para o ano de 2023), com 63,76 %, mostra uma ineficiência significativa do sistema. O IQAP na rede de distribuição têm um valor de 92 % sugerindo que a qualidade da água distribuída é relativamente boa e que atende a maioria dos padrões de potabilidade exigidos. Por fim, para os Indicadores IUE, IUT, ICA e ICE não existe qualquer tipo de informação associada, o que dificulta uma avaliação mais detalhada e chama a atenção para a necessidade de investimentos e melhorias para atingir as metas de universalização do saneamento, apesar de estar destacado na planilha de acompanhamento (processo SEI nº0030200027.004527/2023-88) que o município atendeu as metas contratuais para o ano de 2023."</w:t>
       </w:r>
     </w:p>
     <w:p>
@@ -7798,88 +5476,132 @@
           <w:sz w:val="20"/>
           <w:szCs w:val="20"/>
         </w:rPr>
-        <w:t>{{</w:t>
-      </w:r>
-      <w:proofErr w:type="spellStart"/>
+        <w:t>{{Periodo}}</w:t>
+      </w:r>
+      <w:r>
+        <w:rPr>
+          <w:sz w:val="20"/>
+          <w:szCs w:val="20"/>
+        </w:rPr>
+        <w:t xml:space="preserve"> de 2025, os analistas 1 e 2, executaram a fiscalização periódica direta no município de </w:t>
+      </w:r>
       <w:r>
         <w:rPr>
           <w:color w:val="FF0000"/>
           <w:sz w:val="20"/>
           <w:szCs w:val="20"/>
         </w:rPr>
-        <w:t>Periodo</w:t>
-      </w:r>
-      <w:proofErr w:type="spellEnd"/>
+        <w:t>{{Municipio}}</w:t>
+      </w:r>
+      <w:r>
+        <w:rPr>
+          <w:sz w:val="20"/>
+          <w:szCs w:val="20"/>
+        </w:rPr>
+        <w:t xml:space="preserve">. As Não Conformidades constatadas in loco estão relacionadas na </w:t>
+      </w:r>
+      <w:r>
+        <w:rPr>
+          <w:b/>
+          <w:sz w:val="20"/>
+          <w:szCs w:val="20"/>
+        </w:rPr>
+        <w:t>Tabela 6</w:t>
+      </w:r>
+      <w:r>
+        <w:rPr>
+          <w:sz w:val="20"/>
+          <w:szCs w:val="20"/>
+        </w:rPr>
+        <w:t xml:space="preserve"> e os seus registros fotográficos estão no </w:t>
+      </w:r>
+      <w:r>
+        <w:rPr>
+          <w:b/>
+          <w:sz w:val="20"/>
+          <w:szCs w:val="20"/>
+        </w:rPr>
+        <w:t>Apêndice 1</w:t>
+      </w:r>
+      <w:r>
+        <w:rPr>
+          <w:sz w:val="20"/>
+          <w:szCs w:val="20"/>
+        </w:rPr>
+        <w:t>.</w:t>
+      </w:r>
+    </w:p>
+    <w:p>
+      <w:pPr>
+        <w:spacing w:before="240" w:after="240" w:line="240" w:lineRule="auto"/>
+        <w:rPr>
+          <w:b/>
+          <w:sz w:val="20"/>
+          <w:szCs w:val="20"/>
+        </w:rPr>
+      </w:pPr>
+    </w:p>
+    <w:p>
+      <w:pPr>
+        <w:spacing w:before="240" w:after="240" w:line="240" w:lineRule="auto"/>
+        <w:rPr>
+          <w:b/>
+          <w:sz w:val="20"/>
+          <w:szCs w:val="20"/>
+        </w:rPr>
+      </w:pPr>
+    </w:p>
+    <w:p>
+      <w:pPr>
+        <w:spacing w:before="240" w:after="240" w:line="240" w:lineRule="auto"/>
+        <w:rPr>
+          <w:b/>
+          <w:sz w:val="20"/>
+          <w:szCs w:val="20"/>
+        </w:rPr>
+      </w:pPr>
+    </w:p>
+    <w:p>
+      <w:pPr>
+        <w:spacing w:before="240" w:after="240" w:line="240" w:lineRule="auto"/>
+        <w:rPr>
+          <w:b/>
+          <w:sz w:val="20"/>
+          <w:szCs w:val="20"/>
+        </w:rPr>
+      </w:pPr>
+    </w:p>
+    <w:p>
+      <w:pPr>
+        <w:spacing w:before="240" w:after="240" w:line="240" w:lineRule="auto"/>
+        <w:jc w:val="center"/>
+        <w:rPr>
+          <w:sz w:val="20"/>
+          <w:szCs w:val="20"/>
+        </w:rPr>
+      </w:pPr>
+      <w:r>
+        <w:rPr>
+          <w:b/>
+          <w:sz w:val="20"/>
+          <w:szCs w:val="20"/>
+        </w:rPr>
+        <w:t>Tabela 6</w:t>
+      </w:r>
+      <w:r>
+        <w:rPr>
+          <w:sz w:val="20"/>
+          <w:szCs w:val="20"/>
+        </w:rPr>
+        <w:t xml:space="preserve"> - Lista de NCs do SAA </w:t>
+      </w:r>
       <w:r>
         <w:rPr>
           <w:color w:val="FF0000"/>
           <w:sz w:val="20"/>
           <w:szCs w:val="20"/>
         </w:rPr>
-        <w:t>}}</w:t>
-      </w:r>
-      <w:r>
-        <w:rPr>
-          <w:sz w:val="20"/>
-          <w:szCs w:val="20"/>
-        </w:rPr>
-        <w:t xml:space="preserve"> de 2025, os analistas 1 e 2, executaram a fiscalização periódica direta no município de </w:t>
-      </w:r>
-      <w:r>
-        <w:rPr>
-          <w:color w:val="FF0000"/>
-          <w:sz w:val="20"/>
-          <w:szCs w:val="20"/>
-        </w:rPr>
-        <w:t>{{</w:t>
-      </w:r>
-      <w:proofErr w:type="spellStart"/>
-      <w:r>
-        <w:rPr>
-          <w:color w:val="FF0000"/>
-          <w:sz w:val="20"/>
-          <w:szCs w:val="20"/>
-        </w:rPr>
-        <w:t>Municipio</w:t>
-      </w:r>
-      <w:proofErr w:type="spellEnd"/>
-      <w:r>
-        <w:rPr>
-          <w:color w:val="FF0000"/>
-          <w:sz w:val="20"/>
-          <w:szCs w:val="20"/>
-        </w:rPr>
-        <w:t>}}</w:t>
-      </w:r>
-      <w:r>
-        <w:rPr>
-          <w:sz w:val="20"/>
-          <w:szCs w:val="20"/>
-        </w:rPr>
-        <w:t xml:space="preserve">. As Não Conformidades constatadas in loco estão relacionadas na </w:t>
-      </w:r>
-      <w:r>
-        <w:rPr>
-          <w:b/>
-          <w:sz w:val="20"/>
-          <w:szCs w:val="20"/>
-        </w:rPr>
-        <w:t>Tabela 6</w:t>
-      </w:r>
-      <w:r>
-        <w:rPr>
-          <w:sz w:val="20"/>
-          <w:szCs w:val="20"/>
-        </w:rPr>
-        <w:t xml:space="preserve"> e os seus registros fotográficos estão no </w:t>
-      </w:r>
-      <w:r>
-        <w:rPr>
-          <w:b/>
-          <w:sz w:val="20"/>
-          <w:szCs w:val="20"/>
-        </w:rPr>
-        <w:t>Apêndice 1</w:t>
+        <w:t>{{Municipio}}</w:t>
       </w:r>
       <w:r>
         <w:rPr>
@@ -7892,120 +5614,6 @@
     <w:p>
       <w:pPr>
         <w:spacing w:before="240" w:after="240" w:line="240" w:lineRule="auto"/>
-        <w:rPr>
-          <w:b/>
-          <w:sz w:val="20"/>
-          <w:szCs w:val="20"/>
-        </w:rPr>
-      </w:pPr>
-    </w:p>
-    <w:p>
-      <w:pPr>
-        <w:spacing w:before="240" w:after="240" w:line="240" w:lineRule="auto"/>
-        <w:rPr>
-          <w:b/>
-          <w:sz w:val="20"/>
-          <w:szCs w:val="20"/>
-        </w:rPr>
-      </w:pPr>
-    </w:p>
-    <w:p>
-      <w:pPr>
-        <w:spacing w:before="240" w:after="240" w:line="240" w:lineRule="auto"/>
-        <w:rPr>
-          <w:b/>
-          <w:sz w:val="20"/>
-          <w:szCs w:val="20"/>
-        </w:rPr>
-      </w:pPr>
-    </w:p>
-    <w:p>
-      <w:pPr>
-        <w:spacing w:before="240" w:after="240" w:line="240" w:lineRule="auto"/>
-        <w:rPr>
-          <w:b/>
-          <w:sz w:val="20"/>
-          <w:szCs w:val="20"/>
-        </w:rPr>
-      </w:pPr>
-    </w:p>
-    <w:p>
-      <w:pPr>
-        <w:spacing w:before="240" w:after="240" w:line="240" w:lineRule="auto"/>
-        <w:jc w:val="center"/>
-        <w:rPr>
-          <w:sz w:val="20"/>
-          <w:szCs w:val="20"/>
-        </w:rPr>
-      </w:pPr>
-      <w:r>
-        <w:rPr>
-          <w:b/>
-          <w:sz w:val="20"/>
-          <w:szCs w:val="20"/>
-        </w:rPr>
-        <w:t>Tabela 6</w:t>
-      </w:r>
-      <w:r>
-        <w:rPr>
-          <w:sz w:val="20"/>
-          <w:szCs w:val="20"/>
-        </w:rPr>
-        <w:t xml:space="preserve"> - Lista de </w:t>
-      </w:r>
-      <w:proofErr w:type="spellStart"/>
-      <w:r>
-        <w:rPr>
-          <w:sz w:val="20"/>
-          <w:szCs w:val="20"/>
-        </w:rPr>
-        <w:t>NCs</w:t>
-      </w:r>
-      <w:proofErr w:type="spellEnd"/>
-      <w:r>
-        <w:rPr>
-          <w:sz w:val="20"/>
-          <w:szCs w:val="20"/>
-        </w:rPr>
-        <w:t xml:space="preserve"> do SAA </w:t>
-      </w:r>
-      <w:r>
-        <w:rPr>
-          <w:color w:val="FF0000"/>
-          <w:sz w:val="20"/>
-          <w:szCs w:val="20"/>
-        </w:rPr>
-        <w:t>{{</w:t>
-      </w:r>
-      <w:proofErr w:type="spellStart"/>
-      <w:r>
-        <w:rPr>
-          <w:color w:val="FF0000"/>
-          <w:sz w:val="20"/>
-          <w:szCs w:val="20"/>
-        </w:rPr>
-        <w:t>Municipio</w:t>
-      </w:r>
-      <w:proofErr w:type="spellEnd"/>
-      <w:r>
-        <w:rPr>
-          <w:color w:val="FF0000"/>
-          <w:sz w:val="20"/>
-          <w:szCs w:val="20"/>
-        </w:rPr>
-        <w:t>}}</w:t>
-      </w:r>
-      <w:r>
-        <w:rPr>
-          <w:sz w:val="20"/>
-          <w:szCs w:val="20"/>
-        </w:rPr>
-        <w:t>.</w:t>
-      </w:r>
-    </w:p>
-    <w:p>
-      <w:pPr>
-        <w:spacing w:before="240" w:after="240" w:line="240" w:lineRule="auto"/>
         <w:jc w:val="both"/>
         <w:rPr>
           <w:sz w:val="20"/>
@@ -8013,23 +5621,13 @@
           <w:highlight w:val="yellow"/>
         </w:rPr>
       </w:pPr>
-      <w:proofErr w:type="spellStart"/>
-      <w:r>
-        <w:rPr>
-          <w:b/>
-          <w:sz w:val="20"/>
-          <w:szCs w:val="20"/>
-        </w:rPr>
-        <w:t>Obs</w:t>
-      </w:r>
-      <w:proofErr w:type="spellEnd"/>
-      <w:r>
-        <w:rPr>
-          <w:b/>
-          <w:sz w:val="20"/>
-          <w:szCs w:val="20"/>
-        </w:rPr>
-        <w:t xml:space="preserve">: </w:t>
+      <w:r>
+        <w:rPr>
+          <w:b/>
+          <w:sz w:val="20"/>
+          <w:szCs w:val="20"/>
+        </w:rPr>
+        <w:t xml:space="preserve">Obs: </w:t>
       </w:r>
       <w:r>
         <w:rPr>
@@ -8044,61 +5642,16 @@
           <w:szCs w:val="20"/>
           <w:highlight w:val="yellow"/>
         </w:rPr>
-        <w:t xml:space="preserve">"A última fiscalização aconteceu em 2018 com a constatação de 35 (trinta e cinco) </w:t>
-      </w:r>
-      <w:proofErr w:type="spellStart"/>
+        <w:t xml:space="preserve">"A última fiscalização aconteceu em 2018 com a constatação de 35 (trinta e cinco) NCs, em 2023 aconteceu a fiscalização de retorno, com a verificação de 7 (sete) NCs. A mais recente </w:t>
+      </w:r>
       <w:r>
         <w:rPr>
           <w:sz w:val="20"/>
           <w:szCs w:val="20"/>
           <w:highlight w:val="yellow"/>
         </w:rPr>
-        <w:t>NCs</w:t>
-      </w:r>
-      <w:proofErr w:type="spellEnd"/>
-      <w:r>
-        <w:rPr>
-          <w:sz w:val="20"/>
-          <w:szCs w:val="20"/>
-          <w:highlight w:val="yellow"/>
-        </w:rPr>
-        <w:t xml:space="preserve">, em 2023 aconteceu a fiscalização de retorno, com a verificação de 7 (sete) </w:t>
-      </w:r>
-      <w:proofErr w:type="spellStart"/>
-      <w:r>
-        <w:rPr>
-          <w:sz w:val="20"/>
-          <w:szCs w:val="20"/>
-          <w:highlight w:val="yellow"/>
-        </w:rPr>
-        <w:t>NCs</w:t>
-      </w:r>
-      <w:proofErr w:type="spellEnd"/>
-      <w:r>
-        <w:rPr>
-          <w:sz w:val="20"/>
-          <w:szCs w:val="20"/>
-          <w:highlight w:val="yellow"/>
-        </w:rPr>
-        <w:t xml:space="preserve">. A mais recente fiscalização resultou em 23 (vinte e três) </w:t>
-      </w:r>
-      <w:proofErr w:type="spellStart"/>
-      <w:r>
-        <w:rPr>
-          <w:sz w:val="20"/>
-          <w:szCs w:val="20"/>
-          <w:highlight w:val="yellow"/>
-        </w:rPr>
-        <w:t>NCs</w:t>
-      </w:r>
-      <w:proofErr w:type="spellEnd"/>
-      <w:r>
-        <w:rPr>
-          <w:sz w:val="20"/>
-          <w:szCs w:val="20"/>
-          <w:highlight w:val="yellow"/>
-        </w:rPr>
-        <w:t>. Confrontando as últimas fiscalizações com a atual tem-se que:</w:t>
+        <w:lastRenderedPageBreak/>
+        <w:t>fiscalização resultou em 23 (vinte e três) NCs. Confrontando as últimas fiscalizações com a atual tem-se que:</w:t>
       </w:r>
     </w:p>
     <w:p>
@@ -8203,25 +5756,7 @@
           <w:szCs w:val="20"/>
           <w:highlight w:val="yellow"/>
         </w:rPr>
-        <w:t xml:space="preserve">Presença de vários pontos de vazamento no corpo do RAP - </w:t>
-      </w:r>
-      <w:proofErr w:type="spellStart"/>
-      <w:r>
-        <w:rPr>
-          <w:sz w:val="20"/>
-          <w:szCs w:val="20"/>
-          <w:highlight w:val="yellow"/>
-        </w:rPr>
-        <w:t>Murupé</w:t>
-      </w:r>
-      <w:proofErr w:type="spellEnd"/>
-      <w:r>
-        <w:rPr>
-          <w:sz w:val="20"/>
-          <w:szCs w:val="20"/>
-          <w:highlight w:val="yellow"/>
-        </w:rPr>
-        <w:t>, além da registrada na Foto 15.</w:t>
+        <w:t>Presença de vários pontos de vazamento no corpo do RAP - Murupé, além da registrada na Foto 15.</w:t>
       </w:r>
     </w:p>
     <w:p>
@@ -8265,44 +5800,7 @@
           <w:szCs w:val="20"/>
           <w:highlight w:val="yellow"/>
         </w:rPr>
-        <w:lastRenderedPageBreak/>
-        <w:t xml:space="preserve">Atenção com a "manutenção limpeza e conservação na unidade </w:t>
-      </w:r>
-      <w:proofErr w:type="spellStart"/>
-      <w:r>
-        <w:rPr>
-          <w:sz w:val="20"/>
-          <w:szCs w:val="20"/>
-          <w:highlight w:val="yellow"/>
-        </w:rPr>
-        <w:t>EEab</w:t>
-      </w:r>
-      <w:proofErr w:type="spellEnd"/>
-      <w:r>
-        <w:rPr>
-          <w:sz w:val="20"/>
-          <w:szCs w:val="20"/>
-          <w:highlight w:val="yellow"/>
-        </w:rPr>
-        <w:t xml:space="preserve"> - </w:t>
-      </w:r>
-      <w:proofErr w:type="spellStart"/>
-      <w:r>
-        <w:rPr>
-          <w:sz w:val="20"/>
-          <w:szCs w:val="20"/>
-          <w:highlight w:val="yellow"/>
-        </w:rPr>
-        <w:t>Vertentinha</w:t>
-      </w:r>
-      <w:proofErr w:type="spellEnd"/>
-      <w:r>
-        <w:rPr>
-          <w:sz w:val="20"/>
-          <w:szCs w:val="20"/>
-          <w:highlight w:val="yellow"/>
-        </w:rPr>
-        <w:t xml:space="preserve">, principalmente no banheiro da elevatório. Este ponto também foi observado no </w:t>
+        <w:t xml:space="preserve">Atenção com a "manutenção limpeza e conservação na unidade EEab - Vertentinha, principalmente no banheiro da elevatório. Este ponto também foi observado no </w:t>
       </w:r>
       <w:r>
         <w:rPr>
@@ -8540,18 +6038,8 @@
                 <w:sz w:val="20"/>
                 <w:szCs w:val="20"/>
               </w:rPr>
-              <w:t>CLORO (</w:t>
+              <w:t>CLORO (mg.L</w:t>
             </w:r>
-            <w:proofErr w:type="gramStart"/>
-            <w:r>
-              <w:rPr>
-                <w:b/>
-                <w:sz w:val="20"/>
-                <w:szCs w:val="20"/>
-              </w:rPr>
-              <w:t>mg.L</w:t>
-            </w:r>
-            <w:proofErr w:type="gramEnd"/>
             <w:r>
               <w:rPr>
                 <w:b/>
@@ -9019,23 +6507,13 @@
           <w:highlight w:val="yellow"/>
         </w:rPr>
       </w:pPr>
-      <w:proofErr w:type="spellStart"/>
-      <w:r>
-        <w:rPr>
-          <w:b/>
-          <w:sz w:val="20"/>
-          <w:szCs w:val="20"/>
-        </w:rPr>
-        <w:t>Obs</w:t>
-      </w:r>
-      <w:proofErr w:type="spellEnd"/>
-      <w:r>
-        <w:rPr>
-          <w:b/>
-          <w:sz w:val="20"/>
-          <w:szCs w:val="20"/>
-        </w:rPr>
-        <w:t>:</w:t>
+      <w:r>
+        <w:rPr>
+          <w:b/>
+          <w:sz w:val="20"/>
+          <w:szCs w:val="20"/>
+        </w:rPr>
+        <w:t>Obs:</w:t>
       </w:r>
       <w:r>
         <w:rPr>
@@ -9067,25 +6545,7 @@
           <w:szCs w:val="20"/>
           <w:highlight w:val="yellow"/>
         </w:rPr>
-        <w:t xml:space="preserve"> são em relação a saída do tratamento de água, a turbidez na saída do(s) filtro(s) e o cloro residual livre após o tratamento final. De acordo com a Portaria GM/MS Nº888/2021, o cloro encontra-se dentro dos padrões estabelecidos, entretanto, a turbidez está fora do intervalo. Para a ETA - </w:t>
-      </w:r>
-      <w:proofErr w:type="spellStart"/>
-      <w:r>
-        <w:rPr>
-          <w:sz w:val="20"/>
-          <w:szCs w:val="20"/>
-          <w:highlight w:val="yellow"/>
-        </w:rPr>
-        <w:t>Murupé</w:t>
-      </w:r>
-      <w:proofErr w:type="spellEnd"/>
-      <w:r>
-        <w:rPr>
-          <w:sz w:val="20"/>
-          <w:szCs w:val="20"/>
-          <w:highlight w:val="yellow"/>
-        </w:rPr>
-        <w:t xml:space="preserve"> os parâmetros não foram aferidos pois a sala de química estava em manutenção.</w:t>
+        <w:t xml:space="preserve"> são em relação a saída do tratamento de água, a turbidez na saída do(s) filtro(s) e o cloro residual livre após o tratamento final. De acordo com a Portaria GM/MS Nº888/2021, o cloro encontra-se dentro dos padrões estabelecidos, entretanto, a turbidez está fora do intervalo. Para a ETA - Murupé os parâmetros não foram aferidos pois a sala de química estava em manutenção.</w:t>
       </w:r>
     </w:p>
     <w:p>
@@ -9115,27 +6575,25 @@
           <w:szCs w:val="20"/>
           <w:highlight w:val="yellow"/>
         </w:rPr>
-        <w:t xml:space="preserve">A Compesa enviou o Plano de Amostragem do Monitoramento da Qualidade da Água e o Plano de Ação para Presença de Coliformes Totais nas </w:t>
-      </w:r>
-      <w:proofErr w:type="spellStart"/>
-      <w:r>
-        <w:rPr>
+        <w:t xml:space="preserve">A Compesa enviou o Plano de Amostragem do Monitoramento da Qualidade da Água e o Plano de Ação para Presença de Coliformes Totais nas ETAs e </w:t>
+      </w:r>
+      <w:r>
+        <w:rPr>
+          <w:i/>
           <w:sz w:val="20"/>
           <w:szCs w:val="20"/>
           <w:highlight w:val="yellow"/>
         </w:rPr>
-        <w:t>ETAs</w:t>
-      </w:r>
-      <w:proofErr w:type="spellEnd"/>
+        <w:t>E. coli</w:t>
+      </w:r>
       <w:r>
         <w:rPr>
           <w:sz w:val="20"/>
           <w:szCs w:val="20"/>
           <w:highlight w:val="yellow"/>
         </w:rPr>
-        <w:t xml:space="preserve"> e </w:t>
-      </w:r>
-      <w:proofErr w:type="spellStart"/>
+        <w:t xml:space="preserve"> na Rede de Distribuição. A primeira descreve uma metodologia detalhada para garantir que a água fornecida à população atenda aos padrões de qualidade exigidos e a segunda sobre as ações a serem tomadas quando são identificadas presenças de coliformes totais nas saídas das ETAs e de </w:t>
+      </w:r>
       <w:r>
         <w:rPr>
           <w:i/>
@@ -9143,78 +6601,15 @@
           <w:szCs w:val="20"/>
           <w:highlight w:val="yellow"/>
         </w:rPr>
-        <w:t>E</w:t>
-      </w:r>
-      <w:proofErr w:type="spellEnd"/>
-      <w:r>
-        <w:rPr>
-          <w:i/>
+        <w:t>E. coli</w:t>
+      </w:r>
+      <w:r>
+        <w:rPr>
           <w:sz w:val="20"/>
           <w:szCs w:val="20"/>
           <w:highlight w:val="yellow"/>
         </w:rPr>
-        <w:t>. coli</w:t>
-      </w:r>
-      <w:r>
-        <w:rPr>
-          <w:sz w:val="20"/>
-          <w:szCs w:val="20"/>
-          <w:highlight w:val="yellow"/>
-        </w:rPr>
-        <w:t xml:space="preserve"> na Rede de Distribuição. A primeira descreve uma metodologia detalhada para garantir que a água fornecida à população atenda aos padrões de qualidade exigidos e a segunda sobre as ações a serem tomadas quando são identificadas presenças de coliformes totais nas saídas das </w:t>
-      </w:r>
-      <w:proofErr w:type="spellStart"/>
-      <w:r>
-        <w:rPr>
-          <w:sz w:val="20"/>
-          <w:szCs w:val="20"/>
-          <w:highlight w:val="yellow"/>
-        </w:rPr>
-        <w:t>ETAs</w:t>
-      </w:r>
-      <w:proofErr w:type="spellEnd"/>
-      <w:r>
-        <w:rPr>
-          <w:sz w:val="20"/>
-          <w:szCs w:val="20"/>
-          <w:highlight w:val="yellow"/>
-        </w:rPr>
-        <w:t xml:space="preserve"> e de </w:t>
-      </w:r>
-      <w:r>
-        <w:rPr>
-          <w:i/>
-          <w:sz w:val="20"/>
-          <w:szCs w:val="20"/>
-          <w:highlight w:val="yellow"/>
-        </w:rPr>
-        <w:t>E. coli</w:t>
-      </w:r>
-      <w:r>
-        <w:rPr>
-          <w:sz w:val="20"/>
-          <w:szCs w:val="20"/>
-          <w:highlight w:val="yellow"/>
-        </w:rPr>
-        <w:t xml:space="preserve"> na rede de distribuição. Nesse sentido, </w:t>
-      </w:r>
-      <w:proofErr w:type="gramStart"/>
-      <w:r>
-        <w:rPr>
-          <w:sz w:val="20"/>
-          <w:szCs w:val="20"/>
-          <w:highlight w:val="yellow"/>
-        </w:rPr>
-        <w:t>os principais ações</w:t>
-      </w:r>
-      <w:proofErr w:type="gramEnd"/>
-      <w:r>
-        <w:rPr>
-          <w:sz w:val="20"/>
-          <w:szCs w:val="20"/>
-          <w:highlight w:val="yellow"/>
-        </w:rPr>
-        <w:t xml:space="preserve"> são:</w:t>
+        <w:t xml:space="preserve"> na rede de distribuição. Nesse sentido, os principais ações são:</w:t>
       </w:r>
     </w:p>
     <w:p>
@@ -9246,45 +6641,16 @@
           <w:szCs w:val="20"/>
           <w:highlight w:val="yellow"/>
         </w:rPr>
-        <w:t xml:space="preserve"> Físico-químicos (cor, turbidez, cloro residual livre) </w:t>
-      </w:r>
-      <w:proofErr w:type="gramStart"/>
-      <w:r>
-        <w:rPr>
+        <w:t xml:space="preserve"> Físico-químicos (cor, turbidez, cloro residual livre) e Bacteriológicos (Coliformes totais e </w:t>
+      </w:r>
+      <w:r>
+        <w:rPr>
+          <w:i/>
           <w:sz w:val="20"/>
           <w:szCs w:val="20"/>
           <w:highlight w:val="yellow"/>
         </w:rPr>
-        <w:t>e Bacteriológicos</w:t>
-      </w:r>
-      <w:proofErr w:type="gramEnd"/>
-      <w:r>
-        <w:rPr>
-          <w:sz w:val="20"/>
-          <w:szCs w:val="20"/>
-          <w:highlight w:val="yellow"/>
-        </w:rPr>
-        <w:t xml:space="preserve"> (Coliformes totais e </w:t>
-      </w:r>
-      <w:proofErr w:type="spellStart"/>
-      <w:r>
-        <w:rPr>
-          <w:i/>
-          <w:sz w:val="20"/>
-          <w:szCs w:val="20"/>
-          <w:highlight w:val="yellow"/>
-        </w:rPr>
-        <w:t>E</w:t>
-      </w:r>
-      <w:proofErr w:type="spellEnd"/>
-      <w:r>
-        <w:rPr>
-          <w:i/>
-          <w:sz w:val="20"/>
-          <w:szCs w:val="20"/>
-          <w:highlight w:val="yellow"/>
-        </w:rPr>
-        <w:t>. coli</w:t>
+        <w:t>E. coli</w:t>
       </w:r>
       <w:r>
         <w:rPr>
@@ -9324,25 +6690,7 @@
           <w:szCs w:val="20"/>
           <w:highlight w:val="yellow"/>
         </w:rPr>
-        <w:t xml:space="preserve"> mensalmente, </w:t>
-      </w:r>
-      <w:proofErr w:type="gramStart"/>
-      <w:r>
-        <w:rPr>
-          <w:sz w:val="20"/>
-          <w:szCs w:val="20"/>
-          <w:highlight w:val="yellow"/>
-        </w:rPr>
-        <w:t>bimestralmente, e semestralmente</w:t>
-      </w:r>
-      <w:proofErr w:type="gramEnd"/>
-      <w:r>
-        <w:rPr>
-          <w:sz w:val="20"/>
-          <w:szCs w:val="20"/>
-          <w:highlight w:val="yellow"/>
-        </w:rPr>
-        <w:t>.</w:t>
+        <w:t xml:space="preserve"> mensalmente, bimestralmente, e semestralmente.</w:t>
       </w:r>
     </w:p>
     <w:p>
@@ -9366,6 +6714,7 @@
           <w:szCs w:val="20"/>
           <w:highlight w:val="yellow"/>
         </w:rPr>
+        <w:lastRenderedPageBreak/>
         <w:t>Pontos de coleta:</w:t>
       </w:r>
       <w:r>
@@ -9374,79 +6723,7 @@
           <w:szCs w:val="20"/>
           <w:highlight w:val="yellow"/>
         </w:rPr>
-        <w:t xml:space="preserve"> Manancial (Barragem Siriji e Riacho </w:t>
-      </w:r>
-      <w:proofErr w:type="spellStart"/>
-      <w:r>
-        <w:rPr>
-          <w:sz w:val="20"/>
-          <w:szCs w:val="20"/>
-          <w:highlight w:val="yellow"/>
-        </w:rPr>
-        <w:t>Vertentinha</w:t>
-      </w:r>
-      <w:proofErr w:type="spellEnd"/>
-      <w:r>
-        <w:rPr>
-          <w:sz w:val="20"/>
-          <w:szCs w:val="20"/>
-          <w:highlight w:val="yellow"/>
-        </w:rPr>
-        <w:t xml:space="preserve">), ETA (saídas da ETA </w:t>
-      </w:r>
-      <w:proofErr w:type="spellStart"/>
-      <w:r>
-        <w:rPr>
-          <w:sz w:val="20"/>
-          <w:szCs w:val="20"/>
-          <w:highlight w:val="yellow"/>
-        </w:rPr>
-        <w:t>Murupé</w:t>
-      </w:r>
-      <w:proofErr w:type="spellEnd"/>
-      <w:r>
-        <w:rPr>
-          <w:sz w:val="20"/>
-          <w:szCs w:val="20"/>
-          <w:highlight w:val="yellow"/>
-        </w:rPr>
-        <w:t xml:space="preserve"> e ETA Vicência) </w:t>
-      </w:r>
-      <w:proofErr w:type="gramStart"/>
-      <w:r>
-        <w:rPr>
-          <w:sz w:val="20"/>
-          <w:szCs w:val="20"/>
-          <w:highlight w:val="yellow"/>
-        </w:rPr>
-        <w:t>e Reservatórios</w:t>
-      </w:r>
-      <w:proofErr w:type="gramEnd"/>
-      <w:r>
-        <w:rPr>
-          <w:sz w:val="20"/>
-          <w:szCs w:val="20"/>
-          <w:highlight w:val="yellow"/>
-        </w:rPr>
-        <w:t xml:space="preserve"> (diversos pontos na cidade, como Rua Bairro Novo e Rua Maria </w:t>
-      </w:r>
-      <w:proofErr w:type="spellStart"/>
-      <w:r>
-        <w:rPr>
-          <w:sz w:val="20"/>
-          <w:szCs w:val="20"/>
-          <w:highlight w:val="yellow"/>
-        </w:rPr>
-        <w:t>Albertins</w:t>
-      </w:r>
-      <w:proofErr w:type="spellEnd"/>
-      <w:r>
-        <w:rPr>
-          <w:sz w:val="20"/>
-          <w:szCs w:val="20"/>
-          <w:highlight w:val="yellow"/>
-        </w:rPr>
-        <w:t>).</w:t>
+        <w:t xml:space="preserve"> Manancial (Barragem Siriji e Riacho Vertentinha), ETA (saídas da ETA Murupé e ETA Vicência) e Reservatórios (diversos pontos na cidade, como Rua Bairro Novo e Rua Maria Albertins).</w:t>
       </w:r>
     </w:p>
     <w:p>
@@ -9478,60 +6755,24 @@
           <w:szCs w:val="20"/>
           <w:highlight w:val="yellow"/>
         </w:rPr>
-        <w:t xml:space="preserve">(detectadas presenças de coliformes totais nas saídas das </w:t>
-      </w:r>
-      <w:proofErr w:type="spellStart"/>
-      <w:r>
-        <w:rPr>
+        <w:t xml:space="preserve">(detectadas presenças de coliformes totais nas saídas das ETAs e de </w:t>
+      </w:r>
+      <w:r>
+        <w:rPr>
+          <w:i/>
           <w:sz w:val="20"/>
           <w:szCs w:val="20"/>
           <w:highlight w:val="yellow"/>
         </w:rPr>
-        <w:t>ETAs</w:t>
-      </w:r>
-      <w:proofErr w:type="spellEnd"/>
+        <w:t>E. coli</w:t>
+      </w:r>
       <w:r>
         <w:rPr>
           <w:sz w:val="20"/>
           <w:szCs w:val="20"/>
           <w:highlight w:val="yellow"/>
         </w:rPr>
-        <w:t xml:space="preserve"> e de </w:t>
-      </w:r>
-      <w:r>
-        <w:rPr>
-          <w:i/>
-          <w:sz w:val="20"/>
-          <w:szCs w:val="20"/>
-          <w:highlight w:val="yellow"/>
-        </w:rPr>
-        <w:t>E. coli</w:t>
-      </w:r>
-      <w:r>
-        <w:rPr>
-          <w:sz w:val="20"/>
-          <w:szCs w:val="20"/>
-          <w:highlight w:val="yellow"/>
-        </w:rPr>
-        <w:t xml:space="preserve"> na rede de distribuição): ajustes na dosagem de produtos químicos, limpeza do reservatório e </w:t>
-      </w:r>
-      <w:proofErr w:type="spellStart"/>
-      <w:r>
-        <w:rPr>
-          <w:sz w:val="20"/>
-          <w:szCs w:val="20"/>
-          <w:highlight w:val="yellow"/>
-        </w:rPr>
-        <w:t>recoletas</w:t>
-      </w:r>
-      <w:proofErr w:type="spellEnd"/>
-      <w:r>
-        <w:rPr>
-          <w:sz w:val="20"/>
-          <w:szCs w:val="20"/>
-          <w:highlight w:val="yellow"/>
-        </w:rPr>
-        <w:t xml:space="preserve"> sucessivas até que os resultados sejam satisfatórios.</w:t>
+        <w:t xml:space="preserve"> na rede de distribuição): ajustes na dosagem de produtos químicos, limpeza do reservatório e recoletas sucessivas até que os resultados sejam satisfatórios.</w:t>
       </w:r>
     </w:p>
     <w:p>
@@ -9563,88 +6804,51 @@
           <w:szCs w:val="20"/>
           <w:highlight w:val="yellow"/>
         </w:rPr>
-        <w:t xml:space="preserve"> (detectadas presenças de coliformes totais nas saídas das </w:t>
-      </w:r>
-      <w:proofErr w:type="spellStart"/>
-      <w:r>
-        <w:rPr>
+        <w:t xml:space="preserve"> (detectadas presenças de coliformes totais nas saídas das ETAs e de </w:t>
+      </w:r>
+      <w:r>
+        <w:rPr>
+          <w:i/>
           <w:sz w:val="20"/>
           <w:szCs w:val="20"/>
           <w:highlight w:val="yellow"/>
         </w:rPr>
-        <w:t>ETAs</w:t>
-      </w:r>
-      <w:proofErr w:type="spellEnd"/>
+        <w:t>E. coli</w:t>
+      </w:r>
       <w:r>
         <w:rPr>
           <w:sz w:val="20"/>
           <w:szCs w:val="20"/>
           <w:highlight w:val="yellow"/>
         </w:rPr>
-        <w:t xml:space="preserve"> e de </w:t>
-      </w:r>
-      <w:r>
-        <w:rPr>
-          <w:i/>
-          <w:sz w:val="20"/>
-          <w:szCs w:val="20"/>
-          <w:highlight w:val="yellow"/>
-        </w:rPr>
-        <w:t>E. coli</w:t>
-      </w:r>
-      <w:r>
-        <w:rPr>
-          <w:sz w:val="20"/>
-          <w:szCs w:val="20"/>
-          <w:highlight w:val="yellow"/>
-        </w:rPr>
-        <w:t xml:space="preserve"> na rede de distribuição): </w:t>
-      </w:r>
-      <w:proofErr w:type="spellStart"/>
-      <w:r>
-        <w:rPr>
-          <w:sz w:val="20"/>
-          <w:szCs w:val="20"/>
-          <w:highlight w:val="yellow"/>
-        </w:rPr>
-        <w:t>recoleta</w:t>
-      </w:r>
-      <w:proofErr w:type="spellEnd"/>
-      <w:r>
-        <w:rPr>
-          <w:sz w:val="20"/>
-          <w:szCs w:val="20"/>
-          <w:highlight w:val="yellow"/>
-        </w:rPr>
-        <w:t xml:space="preserve"> imediata e amostras adicionais a montante e jusante do ponto de detecção, ações corretivas como descargas na rede e investigação de possíveis infiltrações de esgoto e interrupção do abastecimento no trecho afetado em caso de confirmação de contaminação."</w:t>
-      </w:r>
-    </w:p>
-    <w:p>
-      <w:pPr>
-        <w:spacing w:before="240" w:after="240" w:line="240" w:lineRule="auto"/>
-        <w:rPr>
-          <w:b/>
-          <w:sz w:val="20"/>
-          <w:szCs w:val="20"/>
-        </w:rPr>
-      </w:pPr>
-    </w:p>
-    <w:p>
-      <w:pPr>
-        <w:spacing w:before="240" w:after="240" w:line="240" w:lineRule="auto"/>
-        <w:rPr>
-          <w:b/>
-          <w:sz w:val="20"/>
-          <w:szCs w:val="20"/>
-        </w:rPr>
-      </w:pPr>
-      <w:r>
-        <w:rPr>
-          <w:b/>
-          <w:sz w:val="20"/>
-          <w:szCs w:val="20"/>
-        </w:rPr>
-        <w:lastRenderedPageBreak/>
+        <w:t xml:space="preserve"> na rede de distribuição): recoleta imediata e amostras adicionais a montante e jusante do ponto de detecção, ações corretivas como descargas na rede e investigação de possíveis infiltrações de esgoto e interrupção do abastecimento no trecho afetado em caso de confirmação de contaminação."</w:t>
+      </w:r>
+    </w:p>
+    <w:p>
+      <w:pPr>
+        <w:spacing w:before="240" w:after="240" w:line="240" w:lineRule="auto"/>
+        <w:rPr>
+          <w:b/>
+          <w:sz w:val="20"/>
+          <w:szCs w:val="20"/>
+        </w:rPr>
+      </w:pPr>
+    </w:p>
+    <w:p>
+      <w:pPr>
+        <w:spacing w:before="240" w:after="240" w:line="240" w:lineRule="auto"/>
+        <w:rPr>
+          <w:b/>
+          <w:sz w:val="20"/>
+          <w:szCs w:val="20"/>
+        </w:rPr>
+      </w:pPr>
+      <w:r>
+        <w:rPr>
+          <w:b/>
+          <w:sz w:val="20"/>
+          <w:szCs w:val="20"/>
+        </w:rPr>
         <w:t>5.3</w:t>
       </w:r>
       <w:r>
@@ -9846,25 +7050,7 @@
           <w:szCs w:val="20"/>
           <w:highlight w:val="yellow"/>
         </w:rPr>
-        <w:t xml:space="preserve"> para resolutividade das 11 (onze) </w:t>
-      </w:r>
-      <w:proofErr w:type="spellStart"/>
-      <w:r>
-        <w:rPr>
-          <w:sz w:val="20"/>
-          <w:szCs w:val="20"/>
-          <w:highlight w:val="yellow"/>
-        </w:rPr>
-        <w:t>NCs</w:t>
-      </w:r>
-      <w:proofErr w:type="spellEnd"/>
-      <w:r>
-        <w:rPr>
-          <w:sz w:val="20"/>
-          <w:szCs w:val="20"/>
-          <w:highlight w:val="yellow"/>
-        </w:rPr>
-        <w:t xml:space="preserve"> constatadas, conforme disposto na </w:t>
+        <w:t xml:space="preserve"> para resolutividade das 11 (onze) NCs constatadas, conforme disposto na </w:t>
       </w:r>
       <w:r>
         <w:rPr>
@@ -9999,6 +7185,7 @@
           <w:sz w:val="20"/>
           <w:szCs w:val="20"/>
         </w:rPr>
+        <w:lastRenderedPageBreak/>
         <w:t>Considerando as definições do Art. 1º da Resolução Arpe 62/2009 e a legislação em vigor, seguem algumas recomendações:</w:t>
       </w:r>
     </w:p>
@@ -10114,25 +7301,7 @@
           <w:szCs w:val="20"/>
           <w:highlight w:val="yellow"/>
         </w:rPr>
-        <w:t xml:space="preserve">Seguir o fluxo de trabalho intersetorial entre o MPPE, </w:t>
-      </w:r>
-      <w:proofErr w:type="spellStart"/>
-      <w:r>
-        <w:rPr>
-          <w:sz w:val="20"/>
-          <w:szCs w:val="20"/>
-          <w:highlight w:val="yellow"/>
-        </w:rPr>
-        <w:t>Vigiagua</w:t>
-      </w:r>
-      <w:proofErr w:type="spellEnd"/>
-      <w:r>
-        <w:rPr>
-          <w:sz w:val="20"/>
-          <w:szCs w:val="20"/>
-          <w:highlight w:val="yellow"/>
-        </w:rPr>
-        <w:t xml:space="preserve"> e Arpe para a resolutividade das inconformidades da qualidade da água.</w:t>
+        <w:t>Seguir o fluxo de trabalho intersetorial entre o MPPE, Vigiagua e Arpe para a resolutividade das inconformidades da qualidade da água.</w:t>
       </w:r>
     </w:p>
     <w:p>
@@ -10195,25 +7364,7 @@
           <w:sz w:val="20"/>
           <w:szCs w:val="20"/>
         </w:rPr>
-        <w:t>{{</w:t>
-      </w:r>
-      <w:proofErr w:type="spellStart"/>
-      <w:r>
-        <w:rPr>
-          <w:color w:val="FF0000"/>
-          <w:sz w:val="20"/>
-          <w:szCs w:val="20"/>
-        </w:rPr>
-        <w:t>Municipio</w:t>
-      </w:r>
-      <w:proofErr w:type="spellEnd"/>
-      <w:r>
-        <w:rPr>
-          <w:color w:val="FF0000"/>
-          <w:sz w:val="20"/>
-          <w:szCs w:val="20"/>
-        </w:rPr>
-        <w:t>}}</w:t>
+        <w:t>{{Municipio}}</w:t>
       </w:r>
       <w:r>
         <w:rPr>
@@ -10283,23 +7434,13 @@
           <w:szCs w:val="20"/>
         </w:rPr>
       </w:pPr>
-      <w:proofErr w:type="gramStart"/>
       <w:r>
         <w:rPr>
           <w:sz w:val="20"/>
           <w:szCs w:val="20"/>
           <w:highlight w:val="yellow"/>
         </w:rPr>
-        <w:t>O cadastro esquemático dos sistemas não foram</w:t>
-      </w:r>
-      <w:proofErr w:type="gramEnd"/>
-      <w:r>
-        <w:rPr>
-          <w:sz w:val="20"/>
-          <w:szCs w:val="20"/>
-          <w:highlight w:val="yellow"/>
-        </w:rPr>
-        <w:t xml:space="preserve"> enviados para a agência, devendo ser justificado o não envio.</w:t>
+        <w:t>O cadastro esquemático dos sistemas não foram enviados para a agência, devendo ser justificado o não envio.</w:t>
       </w:r>
     </w:p>
     <w:p>
@@ -10322,43 +7463,7 @@
           <w:szCs w:val="20"/>
           <w:highlight w:val="yellow"/>
         </w:rPr>
-        <w:t xml:space="preserve">A(s) unidade(s) XX e YY estavam </w:t>
-      </w:r>
-      <w:proofErr w:type="gramStart"/>
-      <w:r>
-        <w:rPr>
-          <w:sz w:val="20"/>
-          <w:szCs w:val="20"/>
-          <w:highlight w:val="yellow"/>
-        </w:rPr>
-        <w:t>paralisada</w:t>
-      </w:r>
-      <w:proofErr w:type="gramEnd"/>
-      <w:r>
-        <w:rPr>
-          <w:sz w:val="20"/>
-          <w:szCs w:val="20"/>
-          <w:highlight w:val="yellow"/>
-        </w:rPr>
-        <w:t xml:space="preserve">(s). Assim, a espera-se que a prestadora encaminhe os devidos esclarecimentos em relação a paralisação em conformidade com os </w:t>
-      </w:r>
-      <w:proofErr w:type="spellStart"/>
-      <w:r>
-        <w:rPr>
-          <w:sz w:val="20"/>
-          <w:szCs w:val="20"/>
-          <w:highlight w:val="yellow"/>
-        </w:rPr>
-        <w:t>Arts</w:t>
-      </w:r>
-      <w:proofErr w:type="spellEnd"/>
-      <w:r>
-        <w:rPr>
-          <w:sz w:val="20"/>
-          <w:szCs w:val="20"/>
-          <w:highlight w:val="yellow"/>
-        </w:rPr>
-        <w:t>. 36 e 37 da Resolução Arpe 62/2009.</w:t>
+        <w:t>A(s) unidade(s) XX e YY estavam paralisada(s). Assim, a espera-se que a prestadora encaminhe os devidos esclarecimentos em relação a paralisação em conformidade com os Arts. 36 e 37 da Resolução Arpe 62/2009.</w:t>
       </w:r>
     </w:p>
     <w:p>
@@ -10404,43 +7509,7 @@
           <w:szCs w:val="20"/>
           <w:highlight w:val="yellow"/>
         </w:rPr>
-        <w:t xml:space="preserve">As </w:t>
-      </w:r>
-      <w:proofErr w:type="spellStart"/>
-      <w:r>
-        <w:rPr>
-          <w:sz w:val="20"/>
-          <w:szCs w:val="20"/>
-          <w:highlight w:val="yellow"/>
-        </w:rPr>
-        <w:t>ETAs</w:t>
-      </w:r>
-      <w:proofErr w:type="spellEnd"/>
-      <w:r>
-        <w:rPr>
-          <w:sz w:val="20"/>
-          <w:szCs w:val="20"/>
-          <w:highlight w:val="yellow"/>
-        </w:rPr>
-        <w:t xml:space="preserve"> fiscalizadas estavam certificadas pelas </w:t>
-      </w:r>
-      <w:proofErr w:type="spellStart"/>
-      <w:r>
-        <w:rPr>
-          <w:sz w:val="20"/>
-          <w:szCs w:val="20"/>
-          <w:highlight w:val="yellow"/>
-        </w:rPr>
-        <w:t>ISOs</w:t>
-      </w:r>
-      <w:proofErr w:type="spellEnd"/>
-      <w:r>
-        <w:rPr>
-          <w:sz w:val="20"/>
-          <w:szCs w:val="20"/>
-          <w:highlight w:val="yellow"/>
-        </w:rPr>
-        <w:t xml:space="preserve"> 9.000 e 14.000.</w:t>
+        <w:t>As ETAs fiscalizadas estavam certificadas pelas ISOs 9.000 e 14.000.</w:t>
       </w:r>
     </w:p>
     <w:p>
@@ -10486,25 +7555,7 @@
           <w:szCs w:val="20"/>
           <w:highlight w:val="yellow"/>
         </w:rPr>
-        <w:t xml:space="preserve">A comprovação da Lavagem dos Reservatórios não foi </w:t>
-      </w:r>
-      <w:proofErr w:type="gramStart"/>
-      <w:r>
-        <w:rPr>
-          <w:sz w:val="20"/>
-          <w:szCs w:val="20"/>
-          <w:highlight w:val="yellow"/>
-        </w:rPr>
-        <w:t>enviado</w:t>
-      </w:r>
-      <w:proofErr w:type="gramEnd"/>
-      <w:r>
-        <w:rPr>
-          <w:sz w:val="20"/>
-          <w:szCs w:val="20"/>
-          <w:highlight w:val="yellow"/>
-        </w:rPr>
-        <w:t xml:space="preserve"> para a agência, devendo ser justificado o não envio.</w:t>
+        <w:t>A comprovação da Lavagem dos Reservatórios não foi enviado para a agência, devendo ser justificado o não envio.</w:t>
       </w:r>
     </w:p>
     <w:p>
@@ -10573,43 +7624,7 @@
           <w:szCs w:val="20"/>
           <w:highlight w:val="yellow"/>
         </w:rPr>
-        <w:t xml:space="preserve">O Plano de Ação para presença de Coliformes Totais nas </w:t>
-      </w:r>
-      <w:proofErr w:type="spellStart"/>
-      <w:r>
-        <w:rPr>
-          <w:sz w:val="20"/>
-          <w:szCs w:val="20"/>
-          <w:highlight w:val="yellow"/>
-        </w:rPr>
-        <w:t>ETAs</w:t>
-      </w:r>
-      <w:proofErr w:type="spellEnd"/>
-      <w:r>
-        <w:rPr>
-          <w:sz w:val="20"/>
-          <w:szCs w:val="20"/>
-          <w:highlight w:val="yellow"/>
-        </w:rPr>
-        <w:t xml:space="preserve"> e </w:t>
-      </w:r>
-      <w:proofErr w:type="spellStart"/>
-      <w:r>
-        <w:rPr>
-          <w:sz w:val="20"/>
-          <w:szCs w:val="20"/>
-          <w:highlight w:val="yellow"/>
-        </w:rPr>
-        <w:t>E</w:t>
-      </w:r>
-      <w:proofErr w:type="spellEnd"/>
-      <w:r>
-        <w:rPr>
-          <w:sz w:val="20"/>
-          <w:szCs w:val="20"/>
-          <w:highlight w:val="yellow"/>
-        </w:rPr>
-        <w:t>. Coli na rede de distribuição.</w:t>
+        <w:t>O Plano de Ação para presença de Coliformes Totais nas ETAs e E. Coli na rede de distribuição.</w:t>
       </w:r>
     </w:p>
     <w:p>
@@ -10632,43 +7647,7 @@
           <w:szCs w:val="20"/>
           <w:highlight w:val="yellow"/>
         </w:rPr>
-        <w:t xml:space="preserve">Plano de Ação para presença de Coliformes Totais nas </w:t>
-      </w:r>
-      <w:proofErr w:type="spellStart"/>
-      <w:r>
-        <w:rPr>
-          <w:sz w:val="20"/>
-          <w:szCs w:val="20"/>
-          <w:highlight w:val="yellow"/>
-        </w:rPr>
-        <w:t>ETAs</w:t>
-      </w:r>
-      <w:proofErr w:type="spellEnd"/>
-      <w:r>
-        <w:rPr>
-          <w:sz w:val="20"/>
-          <w:szCs w:val="20"/>
-          <w:highlight w:val="yellow"/>
-        </w:rPr>
-        <w:t xml:space="preserve"> e </w:t>
-      </w:r>
-      <w:proofErr w:type="spellStart"/>
-      <w:r>
-        <w:rPr>
-          <w:sz w:val="20"/>
-          <w:szCs w:val="20"/>
-          <w:highlight w:val="yellow"/>
-        </w:rPr>
-        <w:t>E</w:t>
-      </w:r>
-      <w:proofErr w:type="spellEnd"/>
-      <w:r>
-        <w:rPr>
-          <w:sz w:val="20"/>
-          <w:szCs w:val="20"/>
-          <w:highlight w:val="yellow"/>
-        </w:rPr>
-        <w:t>. Coli na rede de distribuição.</w:t>
+        <w:t>Plano de Ação para presença de Coliformes Totais nas ETAs e E. Coli na rede de distribuição.</w:t>
       </w:r>
     </w:p>
     <w:p>
@@ -10691,25 +7670,7 @@
           <w:szCs w:val="20"/>
           <w:highlight w:val="yellow"/>
         </w:rPr>
-        <w:t xml:space="preserve">As informações sobre indicadores regulatórios, na Tabela 5, indicam que o município possui 100% de acesso ao abastecimento de água (IAA), mas apenas 5,83% de atendimento em esgotamento sanitário, necessitando urgentemente de investimentos. As perdas são altas, com 59,02%, revelando ineficiências significativas. O IQAP de 73% sugere uma qualidade de água relativamente </w:t>
-      </w:r>
-      <w:proofErr w:type="spellStart"/>
-      <w:r>
-        <w:rPr>
-          <w:sz w:val="20"/>
-          <w:szCs w:val="20"/>
-          <w:highlight w:val="yellow"/>
-        </w:rPr>
-        <w:t>boa</w:t>
-      </w:r>
-      <w:proofErr w:type="spellEnd"/>
-      <w:r>
-        <w:rPr>
-          <w:sz w:val="20"/>
-          <w:szCs w:val="20"/>
-          <w:highlight w:val="yellow"/>
-        </w:rPr>
-        <w:t>, mas ainda necessita de melhorias para atender aos padrões legais.</w:t>
+        <w:t>As informações sobre indicadores regulatórios, na Tabela 5, indicam que o município possui 100% de acesso ao abastecimento de água (IAA), mas apenas 5,83% de atendimento em esgotamento sanitário, necessitando urgentemente de investimentos. As perdas são altas, com 59,02%, revelando ineficiências significativas. O IQAP de 73% sugere uma qualidade de água relativamente boa, mas ainda necessita de melhorias para atender aos padrões legais.</w:t>
       </w:r>
     </w:p>
     <w:p>
@@ -10805,23 +7766,8 @@
           <w:sz w:val="20"/>
           <w:szCs w:val="20"/>
         </w:rPr>
-        <w:t xml:space="preserve">Por fim, considerando a importância dos </w:t>
-      </w:r>
-      <w:proofErr w:type="spellStart"/>
-      <w:r>
-        <w:rPr>
-          <w:sz w:val="20"/>
-          <w:szCs w:val="20"/>
-        </w:rPr>
-        <w:t>SAAs</w:t>
-      </w:r>
-      <w:proofErr w:type="spellEnd"/>
-      <w:r>
-        <w:rPr>
-          <w:sz w:val="20"/>
-          <w:szCs w:val="20"/>
-        </w:rPr>
-        <w:t xml:space="preserve"> para a promoção da saúde pública, preservação do meio ambiente e desenvolvimento sustentável, torna-se eminente que os serviços prestados estejam em conformidade com a legislação em vigor e, que existam, ações corretivas, acompanhadas de uma gestão transparente e responsiva para o cumprimento das determinações, recomendações e resolutividade das não conformidades. Este conjunto tem potencial para a promoção de um futuro sustentável e garantia de um serviço prestado com qualidade.</w:t>
+        <w:lastRenderedPageBreak/>
+        <w:t>Por fim, considerando a importância dos SAAs para a promoção da saúde pública, preservação do meio ambiente e desenvolvimento sustentável, torna-se eminente que os serviços prestados estejam em conformidade com a legislação em vigor e, que existam, ações corretivas, acompanhadas de uma gestão transparente e responsiva para o cumprimento das determinações, recomendações e resolutividade das não conformidades. Este conjunto tem potencial para a promoção de um futuro sustentável e garantia de um serviço prestado com qualidade.</w:t>
       </w:r>
     </w:p>
     <w:p>
@@ -10851,277 +7797,6 @@
         </w:rPr>
         <w:t>APÊNDICE 1 - NÃO CONFORMIDADES</w:t>
       </w:r>
-    </w:p>
-    <w:p>
-      <w:pPr>
-        <w:spacing w:before="240" w:after="240" w:line="240" w:lineRule="auto"/>
-        <w:jc w:val="center"/>
-        <w:rPr>
-          <w:sz w:val="20"/>
-          <w:szCs w:val="20"/>
-        </w:rPr>
-      </w:pPr>
-    </w:p>
-    <w:p>
-      <w:pPr>
-        <w:spacing w:line="240" w:lineRule="auto"/>
-        <w:jc w:val="center"/>
-        <w:rPr>
-          <w:color w:val="FF0000"/>
-          <w:sz w:val="20"/>
-          <w:szCs w:val="20"/>
-        </w:rPr>
-      </w:pPr>
-    </w:p>
-    <w:p>
-      <w:pPr>
-        <w:spacing w:before="240" w:after="240" w:line="240" w:lineRule="auto"/>
-        <w:jc w:val="center"/>
-        <w:rPr>
-          <w:sz w:val="20"/>
-          <w:szCs w:val="20"/>
-        </w:rPr>
-      </w:pPr>
-    </w:p>
-    <w:p>
-      <w:pPr>
-        <w:spacing w:before="240" w:after="240" w:line="240" w:lineRule="auto"/>
-        <w:rPr>
-          <w:b/>
-          <w:sz w:val="20"/>
-          <w:szCs w:val="20"/>
-        </w:rPr>
-      </w:pPr>
-    </w:p>
-    <w:p>
-      <w:pPr>
-        <w:spacing w:before="240" w:after="240" w:line="240" w:lineRule="auto"/>
-        <w:rPr>
-          <w:b/>
-          <w:sz w:val="20"/>
-          <w:szCs w:val="20"/>
-        </w:rPr>
-      </w:pPr>
-    </w:p>
-    <w:p>
-      <w:pPr>
-        <w:spacing w:before="240" w:after="240" w:line="240" w:lineRule="auto"/>
-        <w:rPr>
-          <w:b/>
-          <w:sz w:val="20"/>
-          <w:szCs w:val="20"/>
-        </w:rPr>
-      </w:pPr>
-    </w:p>
-    <w:p>
-      <w:pPr>
-        <w:spacing w:before="240" w:after="240" w:line="240" w:lineRule="auto"/>
-        <w:rPr>
-          <w:b/>
-          <w:sz w:val="20"/>
-          <w:szCs w:val="20"/>
-        </w:rPr>
-      </w:pPr>
-    </w:p>
-    <w:p>
-      <w:pPr>
-        <w:spacing w:before="240" w:after="240" w:line="240" w:lineRule="auto"/>
-        <w:rPr>
-          <w:b/>
-          <w:sz w:val="20"/>
-          <w:szCs w:val="20"/>
-        </w:rPr>
-      </w:pPr>
-    </w:p>
-    <w:p>
-      <w:pPr>
-        <w:spacing w:before="240" w:after="240" w:line="240" w:lineRule="auto"/>
-        <w:rPr>
-          <w:b/>
-          <w:sz w:val="20"/>
-          <w:szCs w:val="20"/>
-        </w:rPr>
-      </w:pPr>
-    </w:p>
-    <w:p>
-      <w:pPr>
-        <w:spacing w:before="240" w:after="240" w:line="240" w:lineRule="auto"/>
-        <w:rPr>
-          <w:b/>
-          <w:sz w:val="20"/>
-          <w:szCs w:val="20"/>
-        </w:rPr>
-      </w:pPr>
-    </w:p>
-    <w:p>
-      <w:pPr>
-        <w:spacing w:before="240" w:after="240" w:line="240" w:lineRule="auto"/>
-        <w:rPr>
-          <w:b/>
-          <w:sz w:val="20"/>
-          <w:szCs w:val="20"/>
-        </w:rPr>
-      </w:pPr>
-    </w:p>
-    <w:p>
-      <w:pPr>
-        <w:spacing w:before="240" w:after="240" w:line="240" w:lineRule="auto"/>
-        <w:rPr>
-          <w:b/>
-          <w:sz w:val="20"/>
-          <w:szCs w:val="20"/>
-        </w:rPr>
-      </w:pPr>
-    </w:p>
-    <w:p>
-      <w:pPr>
-        <w:spacing w:before="240" w:after="240" w:line="240" w:lineRule="auto"/>
-        <w:rPr>
-          <w:b/>
-          <w:sz w:val="20"/>
-          <w:szCs w:val="20"/>
-        </w:rPr>
-      </w:pPr>
-    </w:p>
-    <w:p>
-      <w:pPr>
-        <w:spacing w:before="240" w:after="240" w:line="240" w:lineRule="auto"/>
-        <w:rPr>
-          <w:b/>
-          <w:sz w:val="20"/>
-          <w:szCs w:val="20"/>
-        </w:rPr>
-      </w:pPr>
-    </w:p>
-    <w:p>
-      <w:pPr>
-        <w:spacing w:before="240" w:after="240" w:line="240" w:lineRule="auto"/>
-        <w:rPr>
-          <w:b/>
-          <w:sz w:val="20"/>
-          <w:szCs w:val="20"/>
-        </w:rPr>
-      </w:pPr>
-    </w:p>
-    <w:p>
-      <w:pPr>
-        <w:spacing w:before="240" w:after="240" w:line="240" w:lineRule="auto"/>
-        <w:rPr>
-          <w:b/>
-          <w:sz w:val="20"/>
-          <w:szCs w:val="20"/>
-        </w:rPr>
-      </w:pPr>
-    </w:p>
-    <w:p>
-      <w:pPr>
-        <w:spacing w:before="240" w:after="240" w:line="240" w:lineRule="auto"/>
-        <w:rPr>
-          <w:b/>
-          <w:sz w:val="20"/>
-          <w:szCs w:val="20"/>
-        </w:rPr>
-      </w:pPr>
-    </w:p>
-    <w:p>
-      <w:pPr>
-        <w:spacing w:before="240" w:after="240" w:line="240" w:lineRule="auto"/>
-        <w:rPr>
-          <w:b/>
-          <w:sz w:val="20"/>
-          <w:szCs w:val="20"/>
-        </w:rPr>
-      </w:pPr>
-    </w:p>
-    <w:p>
-      <w:pPr>
-        <w:spacing w:before="240" w:after="240" w:line="240" w:lineRule="auto"/>
-        <w:rPr>
-          <w:b/>
-          <w:sz w:val="20"/>
-          <w:szCs w:val="20"/>
-        </w:rPr>
-      </w:pPr>
-    </w:p>
-    <w:p>
-      <w:pPr>
-        <w:spacing w:before="240" w:after="240" w:line="240" w:lineRule="auto"/>
-        <w:rPr>
-          <w:b/>
-          <w:sz w:val="20"/>
-          <w:szCs w:val="20"/>
-        </w:rPr>
-      </w:pPr>
-    </w:p>
-    <w:p>
-      <w:pPr>
-        <w:spacing w:before="240" w:after="240" w:line="240" w:lineRule="auto"/>
-        <w:rPr>
-          <w:b/>
-          <w:sz w:val="20"/>
-          <w:szCs w:val="20"/>
-        </w:rPr>
-      </w:pPr>
-    </w:p>
-    <w:p>
-      <w:pPr>
-        <w:spacing w:before="240" w:after="240" w:line="240" w:lineRule="auto"/>
-        <w:rPr>
-          <w:b/>
-          <w:sz w:val="20"/>
-          <w:szCs w:val="20"/>
-        </w:rPr>
-      </w:pPr>
-    </w:p>
-    <w:p>
-      <w:pPr>
-        <w:spacing w:before="240" w:after="240" w:line="240" w:lineRule="auto"/>
-        <w:rPr>
-          <w:b/>
-          <w:sz w:val="20"/>
-          <w:szCs w:val="20"/>
-        </w:rPr>
-      </w:pPr>
-    </w:p>
-    <w:p>
-      <w:pPr>
-        <w:spacing w:before="240" w:after="240" w:line="240" w:lineRule="auto"/>
-        <w:rPr>
-          <w:b/>
-          <w:sz w:val="20"/>
-          <w:szCs w:val="20"/>
-        </w:rPr>
-      </w:pPr>
-    </w:p>
-    <w:p>
-      <w:pPr>
-        <w:spacing w:before="240" w:after="240" w:line="240" w:lineRule="auto"/>
-        <w:rPr>
-          <w:b/>
-          <w:sz w:val="20"/>
-          <w:szCs w:val="20"/>
-        </w:rPr>
-      </w:pPr>
-    </w:p>
-    <w:p>
-      <w:pPr>
-        <w:spacing w:before="240" w:after="240" w:line="240" w:lineRule="auto"/>
-        <w:rPr>
-          <w:b/>
-          <w:sz w:val="20"/>
-          <w:szCs w:val="20"/>
-        </w:rPr>
-      </w:pPr>
-    </w:p>
-    <w:p>
-      <w:pPr>
-        <w:spacing w:before="240" w:after="240" w:line="240" w:lineRule="auto"/>
-        <w:rPr>
-          <w:b/>
-          <w:sz w:val="20"/>
-          <w:szCs w:val="20"/>
-        </w:rPr>
-      </w:pPr>
     </w:p>
     <w:p>
       <w:pPr>
@@ -11288,7 +7963,6 @@
                 <w:sz w:val="20"/>
                 <w:szCs w:val="20"/>
               </w:rPr>
-              <w:lastRenderedPageBreak/>
               <w:t>ETA - X - Parâmetro Turbidez</w:t>
             </w:r>
           </w:p>
@@ -11683,104 +8357,15 @@
           <w:szCs w:val="20"/>
         </w:rPr>
       </w:pPr>
-    </w:p>
-    <w:p>
-      <w:pPr>
-        <w:spacing w:before="240" w:after="240" w:line="240" w:lineRule="auto"/>
-        <w:rPr>
-          <w:b/>
-          <w:sz w:val="20"/>
-          <w:szCs w:val="20"/>
-        </w:rPr>
-      </w:pPr>
-    </w:p>
-    <w:p>
-      <w:pPr>
-        <w:spacing w:before="240" w:after="240" w:line="240" w:lineRule="auto"/>
-        <w:rPr>
-          <w:b/>
-          <w:sz w:val="20"/>
-          <w:szCs w:val="20"/>
-        </w:rPr>
-      </w:pPr>
-    </w:p>
-    <w:p>
-      <w:pPr>
-        <w:spacing w:before="240" w:after="240" w:line="240" w:lineRule="auto"/>
-        <w:rPr>
-          <w:b/>
-          <w:sz w:val="20"/>
-          <w:szCs w:val="20"/>
-        </w:rPr>
-      </w:pPr>
-    </w:p>
-    <w:p>
-      <w:pPr>
-        <w:spacing w:before="240" w:after="240" w:line="240" w:lineRule="auto"/>
-        <w:rPr>
-          <w:b/>
-          <w:sz w:val="20"/>
-          <w:szCs w:val="20"/>
-        </w:rPr>
-      </w:pPr>
-    </w:p>
-    <w:p>
-      <w:pPr>
-        <w:spacing w:before="240" w:after="240" w:line="240" w:lineRule="auto"/>
-        <w:rPr>
-          <w:b/>
-          <w:sz w:val="20"/>
-          <w:szCs w:val="20"/>
-        </w:rPr>
-      </w:pPr>
-    </w:p>
-    <w:p>
-      <w:pPr>
-        <w:spacing w:before="240" w:after="240" w:line="240" w:lineRule="auto"/>
-        <w:rPr>
-          <w:b/>
-          <w:sz w:val="20"/>
-          <w:szCs w:val="20"/>
-        </w:rPr>
-      </w:pPr>
-    </w:p>
-    <w:p>
-      <w:pPr>
-        <w:spacing w:before="240" w:after="240" w:line="240" w:lineRule="auto"/>
-        <w:rPr>
-          <w:b/>
-          <w:sz w:val="20"/>
-          <w:szCs w:val="20"/>
-        </w:rPr>
-      </w:pPr>
-    </w:p>
-    <w:p>
-      <w:pPr>
-        <w:spacing w:before="240" w:after="240" w:line="240" w:lineRule="auto"/>
-        <w:rPr>
-          <w:b/>
-          <w:sz w:val="20"/>
-          <w:szCs w:val="20"/>
-        </w:rPr>
-      </w:pPr>
-      <w:r>
-        <w:rPr>
-          <w:b/>
-          <w:sz w:val="20"/>
-          <w:szCs w:val="20"/>
-        </w:rPr>
+      <w:r>
+        <w:rPr>
+          <w:b/>
+          <w:sz w:val="20"/>
+          <w:szCs w:val="20"/>
+        </w:rPr>
+        <w:lastRenderedPageBreak/>
         <w:t>APÊNDICE 3 – CONDIÇÕES GERAIS</w:t>
       </w:r>
-    </w:p>
-    <w:p>
-      <w:pPr>
-        <w:spacing w:before="240" w:after="240" w:line="240" w:lineRule="auto"/>
-        <w:rPr>
-          <w:b/>
-          <w:sz w:val="20"/>
-          <w:szCs w:val="20"/>
-        </w:rPr>
-      </w:pPr>
     </w:p>
     <w:p>
       <w:pPr>
@@ -12383,38 +8968,19 @@
           <w:szCs w:val="20"/>
         </w:rPr>
       </w:pPr>
-    </w:p>
-    <w:p>
-      <w:pPr>
-        <w:spacing w:before="240" w:after="240" w:line="240" w:lineRule="auto"/>
-        <w:rPr>
-          <w:b/>
-          <w:sz w:val="20"/>
-          <w:szCs w:val="20"/>
-        </w:rPr>
-      </w:pPr>
-      <w:r>
-        <w:rPr>
-          <w:b/>
-          <w:sz w:val="20"/>
-          <w:szCs w:val="20"/>
-        </w:rPr>
+      <w:r>
+        <w:rPr>
+          <w:b/>
+          <w:sz w:val="20"/>
+          <w:szCs w:val="20"/>
+        </w:rPr>
+        <w:lastRenderedPageBreak/>
         <w:t>ANEXO 1 – CADASTRO ESQUEMÁTICO DO SISTEMA FISCALIZADO</w:t>
       </w:r>
     </w:p>
     <w:p>
       <w:pPr>
         <w:spacing w:before="240" w:after="240" w:line="240" w:lineRule="auto"/>
-        <w:rPr>
-          <w:b/>
-          <w:sz w:val="20"/>
-          <w:szCs w:val="20"/>
-        </w:rPr>
-      </w:pPr>
-    </w:p>
-    <w:p>
-      <w:pPr>
-        <w:spacing w:before="240" w:after="240" w:line="240" w:lineRule="auto"/>
         <w:jc w:val="center"/>
         <w:rPr>
           <w:sz w:val="20"/>
@@ -12434,25 +9000,7 @@
           <w:sz w:val="20"/>
           <w:szCs w:val="20"/>
         </w:rPr>
-        <w:t>{{</w:t>
-      </w:r>
-      <w:proofErr w:type="spellStart"/>
-      <w:r>
-        <w:rPr>
-          <w:color w:val="FF0000"/>
-          <w:sz w:val="20"/>
-          <w:szCs w:val="20"/>
-        </w:rPr>
-        <w:t>Municipio</w:t>
-      </w:r>
-      <w:proofErr w:type="spellEnd"/>
-      <w:r>
-        <w:rPr>
-          <w:color w:val="FF0000"/>
-          <w:sz w:val="20"/>
-          <w:szCs w:val="20"/>
-        </w:rPr>
-        <w:t>}}</w:t>
+        <w:t>{{Municipio}}</w:t>
       </w:r>
       <w:r>
         <w:rPr>
@@ -12558,25 +9106,7 @@
           <w:sz w:val="20"/>
           <w:szCs w:val="20"/>
         </w:rPr>
-        <w:t>{{</w:t>
-      </w:r>
-      <w:proofErr w:type="spellStart"/>
-      <w:r>
-        <w:rPr>
-          <w:color w:val="FF0000"/>
-          <w:sz w:val="20"/>
-          <w:szCs w:val="20"/>
-        </w:rPr>
-        <w:t>Municipio</w:t>
-      </w:r>
-      <w:proofErr w:type="spellEnd"/>
-      <w:r>
-        <w:rPr>
-          <w:color w:val="FF0000"/>
-          <w:sz w:val="20"/>
-          <w:szCs w:val="20"/>
-        </w:rPr>
-        <w:t>}}</w:t>
+        <w:t>{{Municipio}}</w:t>
       </w:r>
       <w:r>
         <w:rPr>
@@ -13107,25 +9637,7 @@
           <w:sz w:val="20"/>
           <w:szCs w:val="20"/>
         </w:rPr>
-        <w:t xml:space="preserve">Rodrigo </w:t>
-      </w:r>
-      <w:proofErr w:type="spellStart"/>
-      <w:r>
-        <w:rPr>
-          <w:b/>
-          <w:sz w:val="20"/>
-          <w:szCs w:val="20"/>
-        </w:rPr>
-        <w:t>Antonio</w:t>
-      </w:r>
-      <w:proofErr w:type="spellEnd"/>
-      <w:r>
-        <w:rPr>
-          <w:b/>
-          <w:sz w:val="20"/>
-          <w:szCs w:val="20"/>
-        </w:rPr>
-        <w:t xml:space="preserve"> Pinto de Melo</w:t>
+        <w:t>Rodrigo Antonio Pinto de Melo</w:t>
       </w:r>
     </w:p>
     <w:p>

</xml_diff>

<commit_message>
Fix: fixing substitue_placeholders breaking formating of all the paragraph and dealing with key error
</commit_message>
<xml_diff>
--- a/src/data/RELATÓRIO MODELO.docx
+++ b/src/data/RELATÓRIO MODELO.docx
@@ -204,7 +204,29 @@
           <w:sz w:val="20"/>
           <w:szCs w:val="20"/>
         </w:rPr>
-        <w:t>{{Municipio}}</w:t>
+        <w:t>{{</w:t>
+      </w:r>
+      <w:proofErr w:type="spellStart"/>
+      <w:r>
+        <w:rPr>
+          <w:b/>
+          <w:bCs/>
+          <w:color w:val="FF0000"/>
+          <w:sz w:val="20"/>
+          <w:szCs w:val="20"/>
+        </w:rPr>
+        <w:t>Municipio</w:t>
+      </w:r>
+      <w:proofErr w:type="spellEnd"/>
+      <w:r>
+        <w:rPr>
+          <w:b/>
+          <w:bCs/>
+          <w:color w:val="FF0000"/>
+          <w:sz w:val="20"/>
+          <w:szCs w:val="20"/>
+        </w:rPr>
+        <w:t>}}</w:t>
       </w:r>
       <w:r>
         <w:rPr>
@@ -660,6 +682,7 @@
                 <w:szCs w:val="20"/>
               </w:rPr>
             </w:pPr>
+            <w:proofErr w:type="spellStart"/>
             <w:r>
               <w:rPr>
                 <w:sz w:val="20"/>
@@ -667,6 +690,7 @@
               </w:rPr>
               <w:t>EEab</w:t>
             </w:r>
+            <w:proofErr w:type="spellEnd"/>
           </w:p>
         </w:tc>
         <w:tc>
@@ -721,6 +745,7 @@
                 <w:szCs w:val="20"/>
               </w:rPr>
             </w:pPr>
+            <w:proofErr w:type="spellStart"/>
             <w:r>
               <w:rPr>
                 <w:sz w:val="20"/>
@@ -728,6 +753,7 @@
               </w:rPr>
               <w:t>EEat</w:t>
             </w:r>
+            <w:proofErr w:type="spellEnd"/>
           </w:p>
         </w:tc>
         <w:tc>
@@ -2347,7 +2373,39 @@
           <w:sz w:val="20"/>
           <w:szCs w:val="20"/>
         </w:rPr>
-        <w:t>Nesse sentido, a Coordenadoria de Saneamento da Arpe (CSAN) desempenha um papel fundamental, através de ações regulatórias e de fiscalização, estrategicamente alinhadas à sua Agenda Regulatória, com o objetivo de realizar análises das unidades operacionais dos SAAs e de SESs, observando as condições operacionais, de conservação e de manutenção das unidades, verificação da legislação vigente, da qualidade e excelência operacional, da satisfação do usuário e da qualidade do serviço prestado.</w:t>
+        <w:t xml:space="preserve">Nesse sentido, a Coordenadoria de Saneamento da Arpe (CSAN) desempenha um papel fundamental, através de ações regulatórias e de fiscalização, estrategicamente alinhadas à sua Agenda Regulatória, com o objetivo de realizar análises das unidades operacionais dos </w:t>
+      </w:r>
+      <w:proofErr w:type="spellStart"/>
+      <w:r>
+        <w:rPr>
+          <w:sz w:val="20"/>
+          <w:szCs w:val="20"/>
+        </w:rPr>
+        <w:t>SAAs</w:t>
+      </w:r>
+      <w:proofErr w:type="spellEnd"/>
+      <w:r>
+        <w:rPr>
+          <w:sz w:val="20"/>
+          <w:szCs w:val="20"/>
+        </w:rPr>
+        <w:t xml:space="preserve"> e de </w:t>
+      </w:r>
+      <w:proofErr w:type="spellStart"/>
+      <w:r>
+        <w:rPr>
+          <w:sz w:val="20"/>
+          <w:szCs w:val="20"/>
+        </w:rPr>
+        <w:t>SESs</w:t>
+      </w:r>
+      <w:proofErr w:type="spellEnd"/>
+      <w:r>
+        <w:rPr>
+          <w:sz w:val="20"/>
+          <w:szCs w:val="20"/>
+        </w:rPr>
+        <w:t>, observando as condições operacionais, de conservação e de manutenção das unidades, verificação da legislação vigente, da qualidade e excelência operacional, da satisfação do usuário e da qualidade do serviço prestado.</w:t>
       </w:r>
     </w:p>
     <w:p>
@@ -2387,7 +2445,25 @@
           <w:sz w:val="20"/>
           <w:szCs w:val="20"/>
         </w:rPr>
-        <w:t>{{Municipio}}</w:t>
+        <w:t>{{</w:t>
+      </w:r>
+      <w:proofErr w:type="spellStart"/>
+      <w:r>
+        <w:rPr>
+          <w:color w:val="FF0000"/>
+          <w:sz w:val="20"/>
+          <w:szCs w:val="20"/>
+        </w:rPr>
+        <w:t>Municipio</w:t>
+      </w:r>
+      <w:proofErr w:type="spellEnd"/>
+      <w:r>
+        <w:rPr>
+          <w:color w:val="FF0000"/>
+          <w:sz w:val="20"/>
+          <w:szCs w:val="20"/>
+        </w:rPr>
+        <w:t>}}</w:t>
       </w:r>
       <w:r>
         <w:rPr>
@@ -2477,7 +2553,23 @@
           <w:sz w:val="20"/>
           <w:szCs w:val="20"/>
         </w:rPr>
-        <w:t xml:space="preserve">A fiscalização direta e periódica dos SAAs do município de </w:t>
+        <w:t xml:space="preserve">A fiscalização direta e periódica dos </w:t>
+      </w:r>
+      <w:proofErr w:type="spellStart"/>
+      <w:r>
+        <w:rPr>
+          <w:sz w:val="20"/>
+          <w:szCs w:val="20"/>
+        </w:rPr>
+        <w:t>SAAs</w:t>
+      </w:r>
+      <w:proofErr w:type="spellEnd"/>
+      <w:r>
+        <w:rPr>
+          <w:sz w:val="20"/>
+          <w:szCs w:val="20"/>
+        </w:rPr>
+        <w:t xml:space="preserve"> do município de </w:t>
       </w:r>
       <w:r>
         <w:rPr>
@@ -2485,7 +2577,25 @@
           <w:sz w:val="20"/>
           <w:szCs w:val="20"/>
         </w:rPr>
-        <w:t>{{Municipio}}</w:t>
+        <w:t>{{</w:t>
+      </w:r>
+      <w:proofErr w:type="spellStart"/>
+      <w:r>
+        <w:rPr>
+          <w:color w:val="FF0000"/>
+          <w:sz w:val="20"/>
+          <w:szCs w:val="20"/>
+        </w:rPr>
+        <w:t>Municipio</w:t>
+      </w:r>
+      <w:proofErr w:type="spellEnd"/>
+      <w:r>
+        <w:rPr>
+          <w:color w:val="FF0000"/>
+          <w:sz w:val="20"/>
+          <w:szCs w:val="20"/>
+        </w:rPr>
+        <w:t>}}</w:t>
       </w:r>
       <w:r>
         <w:rPr>
@@ -2947,7 +3057,23 @@
                 <w:sz w:val="20"/>
                 <w:szCs w:val="20"/>
               </w:rPr>
-              <w:t>Avenida Cruz Cabugá, 1387 - Santo Amaro - Recife, PE - CEP: 50040-905</w:t>
+              <w:t xml:space="preserve">Avenida Cruz </w:t>
+            </w:r>
+            <w:proofErr w:type="spellStart"/>
+            <w:r>
+              <w:rPr>
+                <w:sz w:val="20"/>
+                <w:szCs w:val="20"/>
+              </w:rPr>
+              <w:t>Cabugá</w:t>
+            </w:r>
+            <w:proofErr w:type="spellEnd"/>
+            <w:r>
+              <w:rPr>
+                <w:sz w:val="20"/>
+                <w:szCs w:val="20"/>
+              </w:rPr>
+              <w:t>, 1387 - Santo Amaro - Recife, PE - CEP: 50040-905</w:t>
             </w:r>
           </w:p>
         </w:tc>
@@ -3096,7 +3222,25 @@
                 <w:sz w:val="20"/>
                 <w:szCs w:val="20"/>
               </w:rPr>
-              <w:t>{{Municipio}}</w:t>
+              <w:t>{{</w:t>
+            </w:r>
+            <w:proofErr w:type="spellStart"/>
+            <w:r>
+              <w:rPr>
+                <w:color w:val="FF0000"/>
+                <w:sz w:val="20"/>
+                <w:szCs w:val="20"/>
+              </w:rPr>
+              <w:t>Municipio</w:t>
+            </w:r>
+            <w:proofErr w:type="spellEnd"/>
+            <w:r>
+              <w:rPr>
+                <w:color w:val="FF0000"/>
+                <w:sz w:val="20"/>
+                <w:szCs w:val="20"/>
+              </w:rPr>
+              <w:t>}}</w:t>
             </w:r>
           </w:p>
         </w:tc>
@@ -3357,7 +3501,23 @@
                 <w:sz w:val="20"/>
                 <w:szCs w:val="20"/>
               </w:rPr>
-              <w:t>Av. Cruz Cabugá, 1387 - Santo Amaro - Recife, PE - CEP: 50040-905</w:t>
+              <w:t xml:space="preserve">Av. Cruz </w:t>
+            </w:r>
+            <w:proofErr w:type="spellStart"/>
+            <w:r>
+              <w:rPr>
+                <w:sz w:val="20"/>
+                <w:szCs w:val="20"/>
+              </w:rPr>
+              <w:t>Cabugá</w:t>
+            </w:r>
+            <w:proofErr w:type="spellEnd"/>
+            <w:r>
+              <w:rPr>
+                <w:sz w:val="20"/>
+                <w:szCs w:val="20"/>
+              </w:rPr>
+              <w:t>, 1387 - Santo Amaro - Recife, PE - CEP: 50040-905</w:t>
             </w:r>
           </w:p>
         </w:tc>
@@ -3859,7 +4019,25 @@
                 <w:sz w:val="20"/>
                 <w:szCs w:val="20"/>
               </w:rPr>
-              <w:t>{{Periodo}}</w:t>
+              <w:t>{{</w:t>
+            </w:r>
+            <w:proofErr w:type="spellStart"/>
+            <w:r>
+              <w:rPr>
+                <w:color w:val="FF0000"/>
+                <w:sz w:val="20"/>
+                <w:szCs w:val="20"/>
+              </w:rPr>
+              <w:t>Periodo</w:t>
+            </w:r>
+            <w:proofErr w:type="spellEnd"/>
+            <w:r>
+              <w:rPr>
+                <w:color w:val="FF0000"/>
+                <w:sz w:val="20"/>
+                <w:szCs w:val="20"/>
+              </w:rPr>
+              <w:t>}}</w:t>
             </w:r>
           </w:p>
         </w:tc>
@@ -4006,7 +4184,25 @@
           <w:sz w:val="20"/>
           <w:szCs w:val="20"/>
         </w:rPr>
-        <w:t xml:space="preserve">{{Municipio}} </w:t>
+        <w:t>{{</w:t>
+      </w:r>
+      <w:proofErr w:type="spellStart"/>
+      <w:r>
+        <w:rPr>
+          <w:color w:val="FF0000"/>
+          <w:sz w:val="20"/>
+          <w:szCs w:val="20"/>
+        </w:rPr>
+        <w:t>Municipio</w:t>
+      </w:r>
+      <w:proofErr w:type="spellEnd"/>
+      <w:r>
+        <w:rPr>
+          <w:color w:val="FF0000"/>
+          <w:sz w:val="20"/>
+          <w:szCs w:val="20"/>
+        </w:rPr>
+        <w:t xml:space="preserve">}} </w:t>
       </w:r>
       <w:r>
         <w:rPr>
@@ -4098,7 +4294,23 @@
           <w:sz w:val="20"/>
           <w:szCs w:val="20"/>
         </w:rPr>
-        <w:t xml:space="preserve"> - a execução da fiscalização é pautada por um arcabouço de normas e diretrizes, possibilitando que todas as etapas dos SASs sejam desenvolvidas de maneira eficiente e em conformidade aos padrões estabelecidos:</w:t>
+        <w:t xml:space="preserve"> - a execução da fiscalização é pautada por um arcabouço de normas e diretrizes, possibilitando que todas as etapas dos </w:t>
+      </w:r>
+      <w:proofErr w:type="spellStart"/>
+      <w:r>
+        <w:rPr>
+          <w:sz w:val="20"/>
+          <w:szCs w:val="20"/>
+        </w:rPr>
+        <w:t>SASs</w:t>
+      </w:r>
+      <w:proofErr w:type="spellEnd"/>
+      <w:r>
+        <w:rPr>
+          <w:sz w:val="20"/>
+          <w:szCs w:val="20"/>
+        </w:rPr>
+        <w:t xml:space="preserve"> sejam desenvolvidas de maneira eficiente e em conformidade aos padrões estabelecidos:</w:t>
       </w:r>
     </w:p>
     <w:p>
@@ -4222,13 +4434,41 @@
         </w:rPr>
         <w:t xml:space="preserve">Resoluções da ARPE nº 062/2009, </w:t>
       </w:r>
-      <w:r>
-        <w:rPr>
-          <w:sz w:val="20"/>
-          <w:szCs w:val="20"/>
-          <w:highlight w:val="yellow"/>
-        </w:rPr>
-        <w:t>xx de 2024 e yy de 2024</w:t>
+      <w:proofErr w:type="spellStart"/>
+      <w:r>
+        <w:rPr>
+          <w:sz w:val="20"/>
+          <w:szCs w:val="20"/>
+          <w:highlight w:val="yellow"/>
+        </w:rPr>
+        <w:t>xx</w:t>
+      </w:r>
+      <w:proofErr w:type="spellEnd"/>
+      <w:r>
+        <w:rPr>
+          <w:sz w:val="20"/>
+          <w:szCs w:val="20"/>
+          <w:highlight w:val="yellow"/>
+        </w:rPr>
+        <w:t xml:space="preserve"> de 2024 e </w:t>
+      </w:r>
+      <w:proofErr w:type="spellStart"/>
+      <w:r>
+        <w:rPr>
+          <w:sz w:val="20"/>
+          <w:szCs w:val="20"/>
+          <w:highlight w:val="yellow"/>
+        </w:rPr>
+        <w:t>yy</w:t>
+      </w:r>
+      <w:proofErr w:type="spellEnd"/>
+      <w:r>
+        <w:rPr>
+          <w:sz w:val="20"/>
+          <w:szCs w:val="20"/>
+          <w:highlight w:val="yellow"/>
+        </w:rPr>
+        <w:t xml:space="preserve"> de 2024</w:t>
       </w:r>
       <w:r>
         <w:rPr>
@@ -4636,7 +4876,25 @@
           <w:sz w:val="20"/>
           <w:szCs w:val="20"/>
         </w:rPr>
-        <w:t>{{Municipio}}</w:t>
+        <w:t>{{</w:t>
+      </w:r>
+      <w:proofErr w:type="spellStart"/>
+      <w:r>
+        <w:rPr>
+          <w:color w:val="FF0000"/>
+          <w:sz w:val="20"/>
+          <w:szCs w:val="20"/>
+        </w:rPr>
+        <w:t>Municipio</w:t>
+      </w:r>
+      <w:proofErr w:type="spellEnd"/>
+      <w:r>
+        <w:rPr>
+          <w:color w:val="FF0000"/>
+          <w:sz w:val="20"/>
+          <w:szCs w:val="20"/>
+        </w:rPr>
+        <w:t>}}</w:t>
       </w:r>
       <w:r>
         <w:rPr>
@@ -4735,7 +4993,15 @@
           <w:sz w:val="20"/>
           <w:szCs w:val="20"/>
         </w:rPr>
-        <w:t xml:space="preserve"> - Contexto histórico resumido das fiscalizações do município de  </w:t>
+        <w:t xml:space="preserve"> - Contexto histórico resumido das fiscalizações do município </w:t>
+      </w:r>
+      <w:proofErr w:type="gramStart"/>
+      <w:r>
+        <w:rPr>
+          <w:sz w:val="20"/>
+          <w:szCs w:val="20"/>
+        </w:rPr>
+        <w:t xml:space="preserve">de  </w:t>
       </w:r>
       <w:r>
         <w:rPr>
@@ -4743,7 +5009,34 @@
           <w:sz w:val="20"/>
           <w:szCs w:val="20"/>
         </w:rPr>
-        <w:t>{{Municipio}}</w:t>
+        <w:t>{</w:t>
+      </w:r>
+      <w:proofErr w:type="gramEnd"/>
+      <w:r>
+        <w:rPr>
+          <w:color w:val="FF0000"/>
+          <w:sz w:val="20"/>
+          <w:szCs w:val="20"/>
+        </w:rPr>
+        <w:t>{</w:t>
+      </w:r>
+      <w:proofErr w:type="spellStart"/>
+      <w:r>
+        <w:rPr>
+          <w:color w:val="FF0000"/>
+          <w:sz w:val="20"/>
+          <w:szCs w:val="20"/>
+        </w:rPr>
+        <w:t>Municipio</w:t>
+      </w:r>
+      <w:proofErr w:type="spellEnd"/>
+      <w:r>
+        <w:rPr>
+          <w:color w:val="FF0000"/>
+          <w:sz w:val="20"/>
+          <w:szCs w:val="20"/>
+        </w:rPr>
+        <w:t>}}</w:t>
       </w:r>
       <w:r>
         <w:rPr>
@@ -4926,7 +5219,25 @@
                 <w:sz w:val="20"/>
                 <w:szCs w:val="20"/>
               </w:rPr>
-              <w:t>TOTAL DE NCs DA ÚLTIMA FISCALIZAÇÂO</w:t>
+              <w:t xml:space="preserve">TOTAL DE </w:t>
+            </w:r>
+            <w:proofErr w:type="spellStart"/>
+            <w:r>
+              <w:rPr>
+                <w:b/>
+                <w:sz w:val="20"/>
+                <w:szCs w:val="20"/>
+              </w:rPr>
+              <w:t>NCs</w:t>
+            </w:r>
+            <w:proofErr w:type="spellEnd"/>
+            <w:r>
+              <w:rPr>
+                <w:b/>
+                <w:sz w:val="20"/>
+                <w:szCs w:val="20"/>
+              </w:rPr>
+              <w:t xml:space="preserve"> DA ÚLTIMA FISCALIZAÇÂO</w:t>
             </w:r>
           </w:p>
         </w:tc>
@@ -5070,6 +5381,7 @@
                 <w:szCs w:val="20"/>
               </w:rPr>
             </w:pPr>
+            <w:proofErr w:type="spellStart"/>
             <w:r>
               <w:rPr>
                 <w:b/>
@@ -5077,7 +5389,16 @@
                 <w:szCs w:val="20"/>
               </w:rPr>
               <w:lastRenderedPageBreak/>
-              <w:t>NCs RESIDUAIS</w:t>
+              <w:t>NCs</w:t>
+            </w:r>
+            <w:proofErr w:type="spellEnd"/>
+            <w:r>
+              <w:rPr>
+                <w:b/>
+                <w:sz w:val="20"/>
+                <w:szCs w:val="20"/>
+              </w:rPr>
+              <w:t xml:space="preserve"> RESIDUAIS</w:t>
             </w:r>
           </w:p>
         </w:tc>
@@ -5156,7 +5477,23 @@
           <w:sz w:val="20"/>
           <w:szCs w:val="20"/>
         </w:rPr>
-        <w:t xml:space="preserve"> – os principais elementos avaliados na fase preparatória estão descritas nas </w:t>
+        <w:t xml:space="preserve"> – os principais elementos avaliados na fase preparatória estão </w:t>
+      </w:r>
+      <w:proofErr w:type="gramStart"/>
+      <w:r>
+        <w:rPr>
+          <w:sz w:val="20"/>
+          <w:szCs w:val="20"/>
+        </w:rPr>
+        <w:t>descritas</w:t>
+      </w:r>
+      <w:proofErr w:type="gramEnd"/>
+      <w:r>
+        <w:rPr>
+          <w:sz w:val="20"/>
+          <w:szCs w:val="20"/>
+        </w:rPr>
+        <w:t xml:space="preserve"> nas </w:t>
       </w:r>
       <w:r>
         <w:rPr>
@@ -5230,7 +5567,25 @@
           <w:sz w:val="20"/>
           <w:szCs w:val="20"/>
         </w:rPr>
-        <w:t>{{Municipio}}</w:t>
+        <w:t>{{</w:t>
+      </w:r>
+      <w:proofErr w:type="spellStart"/>
+      <w:r>
+        <w:rPr>
+          <w:color w:val="FF0000"/>
+          <w:sz w:val="20"/>
+          <w:szCs w:val="20"/>
+        </w:rPr>
+        <w:t>Municipio</w:t>
+      </w:r>
+      <w:proofErr w:type="spellEnd"/>
+      <w:r>
+        <w:rPr>
+          <w:color w:val="FF0000"/>
+          <w:sz w:val="20"/>
+          <w:szCs w:val="20"/>
+        </w:rPr>
+        <w:t>}}</w:t>
       </w:r>
       <w:r>
         <w:rPr>
@@ -5305,7 +5660,25 @@
           <w:sz w:val="20"/>
           <w:szCs w:val="20"/>
         </w:rPr>
-        <w:t>{{Municipio}}</w:t>
+        <w:t>{{</w:t>
+      </w:r>
+      <w:proofErr w:type="spellStart"/>
+      <w:r>
+        <w:rPr>
+          <w:color w:val="FF0000"/>
+          <w:sz w:val="20"/>
+          <w:szCs w:val="20"/>
+        </w:rPr>
+        <w:t>Municipio</w:t>
+      </w:r>
+      <w:proofErr w:type="spellEnd"/>
+      <w:r>
+        <w:rPr>
+          <w:color w:val="FF0000"/>
+          <w:sz w:val="20"/>
+          <w:szCs w:val="20"/>
+        </w:rPr>
+        <w:t>}}</w:t>
       </w:r>
       <w:r>
         <w:rPr>
@@ -5351,13 +5724,23 @@
           <w:highlight w:val="yellow"/>
         </w:rPr>
       </w:pPr>
-      <w:r>
-        <w:rPr>
-          <w:b/>
-          <w:sz w:val="20"/>
-          <w:szCs w:val="20"/>
-        </w:rPr>
-        <w:t>Obs:</w:t>
+      <w:proofErr w:type="spellStart"/>
+      <w:r>
+        <w:rPr>
+          <w:b/>
+          <w:sz w:val="20"/>
+          <w:szCs w:val="20"/>
+        </w:rPr>
+        <w:t>Obs</w:t>
+      </w:r>
+      <w:proofErr w:type="spellEnd"/>
+      <w:r>
+        <w:rPr>
+          <w:b/>
+          <w:sz w:val="20"/>
+          <w:szCs w:val="20"/>
+        </w:rPr>
+        <w:t>:</w:t>
       </w:r>
       <w:r>
         <w:rPr>
@@ -5406,7 +5789,43 @@
           <w:szCs w:val="20"/>
           <w:highlight w:val="yellow"/>
         </w:rPr>
-        <w:t xml:space="preserve"> estão alguns indicadores regulatórios, com destaque para o IUA (99%), indicando uma elevada universalização do abastecimento de água e o atingimento da meta contratual para o ano de 2023. Para o IPD (valor acumulado para o ano de 2023), com 63,76 %, mostra uma ineficiência significativa do sistema. O IQAP na rede de distribuição têm um valor de 92 % sugerindo que a qualidade da água distribuída é relativamente boa e que atende a maioria dos padrões de potabilidade exigidos. Por fim, para os Indicadores IUE, IUT, ICA e ICE não existe qualquer tipo de informação associada, o que dificulta uma avaliação mais detalhada e chama a atenção para a necessidade de investimentos e melhorias para atingir as metas de universalização do saneamento, apesar de estar destacado na planilha de acompanhamento (processo SEI nº0030200027.004527/2023-88) que o município atendeu as metas contratuais para o ano de 2023."</w:t>
+        <w:t xml:space="preserve"> estão alguns indicadores regulatórios, com destaque para o IUA (99%), indicando uma elevada universalização do abastecimento de água e o atingimento da meta contratual para o ano de 2023. Para o IPD (valor acumulado para o ano de 2023), com 63,76 %, mostra uma ineficiência significativa do sistema. </w:t>
+      </w:r>
+      <w:proofErr w:type="gramStart"/>
+      <w:r>
+        <w:rPr>
+          <w:sz w:val="20"/>
+          <w:szCs w:val="20"/>
+          <w:highlight w:val="yellow"/>
+        </w:rPr>
+        <w:t>O IQAP na rede de distribuição têm</w:t>
+      </w:r>
+      <w:proofErr w:type="gramEnd"/>
+      <w:r>
+        <w:rPr>
+          <w:sz w:val="20"/>
+          <w:szCs w:val="20"/>
+          <w:highlight w:val="yellow"/>
+        </w:rPr>
+        <w:t xml:space="preserve"> um valor de 92 % sugerindo que a qualidade da água distribuída é relativamente </w:t>
+      </w:r>
+      <w:proofErr w:type="spellStart"/>
+      <w:r>
+        <w:rPr>
+          <w:sz w:val="20"/>
+          <w:szCs w:val="20"/>
+          <w:highlight w:val="yellow"/>
+        </w:rPr>
+        <w:t>boa</w:t>
+      </w:r>
+      <w:proofErr w:type="spellEnd"/>
+      <w:r>
+        <w:rPr>
+          <w:sz w:val="20"/>
+          <w:szCs w:val="20"/>
+          <w:highlight w:val="yellow"/>
+        </w:rPr>
+        <w:t xml:space="preserve"> e que atende a maioria dos padrões de potabilidade exigidos. Por fim, para os Indicadores IUE, IUT, ICA e ICE não existe qualquer tipo de informação associada, o que dificulta uma avaliação mais detalhada e chama a atenção para a necessidade de investimentos e melhorias para atingir as metas de universalização do saneamento, apesar de estar destacado na planilha de acompanhamento (processo SEI nº0030200027.004527/2023-88) que o município atendeu as metas contratuais para o ano de 2023."</w:t>
       </w:r>
     </w:p>
     <w:p>
@@ -5457,7 +5876,7 @@
     </w:p>
     <w:p>
       <w:pPr>
-        <w:spacing w:before="240" w:after="240" w:line="240" w:lineRule="auto"/>
+        <w:spacing w:line="240" w:lineRule="auto"/>
         <w:rPr>
           <w:sz w:val="20"/>
           <w:szCs w:val="20"/>
@@ -5476,22 +5895,88 @@
           <w:sz w:val="20"/>
           <w:szCs w:val="20"/>
         </w:rPr>
-        <w:t>{{Periodo}}</w:t>
-      </w:r>
-      <w:r>
-        <w:rPr>
-          <w:sz w:val="20"/>
-          <w:szCs w:val="20"/>
-        </w:rPr>
-        <w:t xml:space="preserve"> de 2025, os analistas 1 e 2, executaram a fiscalização periódica direta no município de </w:t>
-      </w:r>
+        <w:t>{{</w:t>
+      </w:r>
+      <w:proofErr w:type="spellStart"/>
       <w:r>
         <w:rPr>
           <w:color w:val="FF0000"/>
           <w:sz w:val="20"/>
           <w:szCs w:val="20"/>
         </w:rPr>
-        <w:t>{{Municipio}}</w:t>
+        <w:t>Periodo</w:t>
+      </w:r>
+      <w:proofErr w:type="spellEnd"/>
+      <w:r>
+        <w:rPr>
+          <w:color w:val="FF0000"/>
+          <w:sz w:val="20"/>
+          <w:szCs w:val="20"/>
+        </w:rPr>
+        <w:t>}}</w:t>
+      </w:r>
+      <w:r>
+        <w:rPr>
+          <w:sz w:val="20"/>
+          <w:szCs w:val="20"/>
+        </w:rPr>
+        <w:t xml:space="preserve"> de 2025, </w:t>
+      </w:r>
+      <w:r>
+        <w:rPr>
+          <w:color w:val="FF0000"/>
+          <w:sz w:val="20"/>
+          <w:szCs w:val="20"/>
+        </w:rPr>
+        <w:t>{{Analista 1}}</w:t>
+      </w:r>
+      <w:r>
+        <w:rPr>
+          <w:sz w:val="20"/>
+          <w:szCs w:val="20"/>
+        </w:rPr>
+        <w:t xml:space="preserve"> e </w:t>
+      </w:r>
+      <w:r>
+        <w:rPr>
+          <w:color w:val="FF0000"/>
+          <w:sz w:val="20"/>
+          <w:szCs w:val="20"/>
+        </w:rPr>
+        <w:t>{{Analista 2}}</w:t>
+      </w:r>
+      <w:r>
+        <w:rPr>
+          <w:sz w:val="20"/>
+          <w:szCs w:val="20"/>
+        </w:rPr>
+        <w:t xml:space="preserve">, executaram a fiscalização periódica direta no município de </w:t>
+      </w:r>
+      <w:r>
+        <w:rPr>
+          <w:color w:val="FF0000"/>
+          <w:sz w:val="20"/>
+          <w:szCs w:val="20"/>
+        </w:rPr>
+        <w:t>{{</w:t>
+      </w:r>
+      <w:proofErr w:type="spellStart"/>
+      <w:r>
+        <w:rPr>
+          <w:color w:val="FF0000"/>
+          <w:sz w:val="20"/>
+          <w:szCs w:val="20"/>
+        </w:rPr>
+        <w:t>Municipio</w:t>
+      </w:r>
+      <w:proofErr w:type="spellEnd"/>
+      <w:r>
+        <w:rPr>
+          <w:color w:val="FF0000"/>
+          <w:sz w:val="20"/>
+          <w:szCs w:val="20"/>
+        </w:rPr>
+        <w:t>}}</w:t>
       </w:r>
       <w:r>
         <w:rPr>
@@ -5533,39 +6018,8 @@
     </w:p>
     <w:p>
       <w:pPr>
-        <w:spacing w:before="240" w:after="240" w:line="240" w:lineRule="auto"/>
-        <w:rPr>
-          <w:b/>
-          <w:sz w:val="20"/>
-          <w:szCs w:val="20"/>
-        </w:rPr>
-      </w:pPr>
-    </w:p>
-    <w:p>
-      <w:pPr>
-        <w:spacing w:before="240" w:after="240" w:line="240" w:lineRule="auto"/>
-        <w:rPr>
-          <w:b/>
-          <w:sz w:val="20"/>
-          <w:szCs w:val="20"/>
-        </w:rPr>
-      </w:pPr>
-    </w:p>
-    <w:p>
-      <w:pPr>
-        <w:spacing w:before="240" w:after="240" w:line="240" w:lineRule="auto"/>
-        <w:rPr>
-          <w:b/>
-          <w:sz w:val="20"/>
-          <w:szCs w:val="20"/>
-        </w:rPr>
-      </w:pPr>
-    </w:p>
-    <w:p>
-      <w:pPr>
-        <w:spacing w:before="240" w:after="240" w:line="240" w:lineRule="auto"/>
-        <w:rPr>
-          <w:b/>
+        <w:spacing w:line="240" w:lineRule="auto"/>
+        <w:rPr>
           <w:sz w:val="20"/>
           <w:szCs w:val="20"/>
         </w:rPr>
@@ -5593,7 +6047,23 @@
           <w:sz w:val="20"/>
           <w:szCs w:val="20"/>
         </w:rPr>
-        <w:t xml:space="preserve"> - Lista de NCs do SAA </w:t>
+        <w:t xml:space="preserve"> - Lista de </w:t>
+      </w:r>
+      <w:proofErr w:type="spellStart"/>
+      <w:r>
+        <w:rPr>
+          <w:sz w:val="20"/>
+          <w:szCs w:val="20"/>
+        </w:rPr>
+        <w:t>NCs</w:t>
+      </w:r>
+      <w:proofErr w:type="spellEnd"/>
+      <w:r>
+        <w:rPr>
+          <w:sz w:val="20"/>
+          <w:szCs w:val="20"/>
+        </w:rPr>
+        <w:t xml:space="preserve"> do SAA </w:t>
       </w:r>
       <w:r>
         <w:rPr>
@@ -5601,7 +6071,25 @@
           <w:sz w:val="20"/>
           <w:szCs w:val="20"/>
         </w:rPr>
-        <w:t>{{Municipio}}</w:t>
+        <w:t>{{</w:t>
+      </w:r>
+      <w:proofErr w:type="spellStart"/>
+      <w:r>
+        <w:rPr>
+          <w:color w:val="FF0000"/>
+          <w:sz w:val="20"/>
+          <w:szCs w:val="20"/>
+        </w:rPr>
+        <w:t>Municipio</w:t>
+      </w:r>
+      <w:proofErr w:type="spellEnd"/>
+      <w:r>
+        <w:rPr>
+          <w:color w:val="FF0000"/>
+          <w:sz w:val="20"/>
+          <w:szCs w:val="20"/>
+        </w:rPr>
+        <w:t>}}</w:t>
       </w:r>
       <w:r>
         <w:rPr>
@@ -5614,6 +6102,16 @@
     <w:p>
       <w:pPr>
         <w:spacing w:before="240" w:after="240" w:line="240" w:lineRule="auto"/>
+        <w:jc w:val="center"/>
+        <w:rPr>
+          <w:sz w:val="20"/>
+          <w:szCs w:val="20"/>
+        </w:rPr>
+      </w:pPr>
+    </w:p>
+    <w:p>
+      <w:pPr>
+        <w:spacing w:before="240" w:after="240" w:line="240" w:lineRule="auto"/>
         <w:jc w:val="both"/>
         <w:rPr>
           <w:sz w:val="20"/>
@@ -5621,13 +6119,23 @@
           <w:highlight w:val="yellow"/>
         </w:rPr>
       </w:pPr>
-      <w:r>
-        <w:rPr>
-          <w:b/>
-          <w:sz w:val="20"/>
-          <w:szCs w:val="20"/>
-        </w:rPr>
-        <w:t xml:space="preserve">Obs: </w:t>
+      <w:proofErr w:type="spellStart"/>
+      <w:r>
+        <w:rPr>
+          <w:b/>
+          <w:sz w:val="20"/>
+          <w:szCs w:val="20"/>
+        </w:rPr>
+        <w:t>Obs</w:t>
+      </w:r>
+      <w:proofErr w:type="spellEnd"/>
+      <w:r>
+        <w:rPr>
+          <w:b/>
+          <w:sz w:val="20"/>
+          <w:szCs w:val="20"/>
+        </w:rPr>
+        <w:t xml:space="preserve">: </w:t>
       </w:r>
       <w:r>
         <w:rPr>
@@ -5642,16 +6150,61 @@
           <w:szCs w:val="20"/>
           <w:highlight w:val="yellow"/>
         </w:rPr>
-        <w:t xml:space="preserve">"A última fiscalização aconteceu em 2018 com a constatação de 35 (trinta e cinco) NCs, em 2023 aconteceu a fiscalização de retorno, com a verificação de 7 (sete) NCs. A mais recente </w:t>
-      </w:r>
-      <w:r>
-        <w:rPr>
-          <w:sz w:val="20"/>
-          <w:szCs w:val="20"/>
-          <w:highlight w:val="yellow"/>
-        </w:rPr>
-        <w:lastRenderedPageBreak/>
-        <w:t>fiscalização resultou em 23 (vinte e três) NCs. Confrontando as últimas fiscalizações com a atual tem-se que:</w:t>
+        <w:t xml:space="preserve">"A última fiscalização aconteceu em 2018 com a constatação de 35 (trinta e cinco) </w:t>
+      </w:r>
+      <w:proofErr w:type="spellStart"/>
+      <w:r>
+        <w:rPr>
+          <w:sz w:val="20"/>
+          <w:szCs w:val="20"/>
+          <w:highlight w:val="yellow"/>
+        </w:rPr>
+        <w:t>NCs</w:t>
+      </w:r>
+      <w:proofErr w:type="spellEnd"/>
+      <w:r>
+        <w:rPr>
+          <w:sz w:val="20"/>
+          <w:szCs w:val="20"/>
+          <w:highlight w:val="yellow"/>
+        </w:rPr>
+        <w:t xml:space="preserve">, em 2023 aconteceu a fiscalização de retorno, com a verificação de 7 (sete) </w:t>
+      </w:r>
+      <w:proofErr w:type="spellStart"/>
+      <w:r>
+        <w:rPr>
+          <w:sz w:val="20"/>
+          <w:szCs w:val="20"/>
+          <w:highlight w:val="yellow"/>
+        </w:rPr>
+        <w:t>NCs</w:t>
+      </w:r>
+      <w:proofErr w:type="spellEnd"/>
+      <w:r>
+        <w:rPr>
+          <w:sz w:val="20"/>
+          <w:szCs w:val="20"/>
+          <w:highlight w:val="yellow"/>
+        </w:rPr>
+        <w:t xml:space="preserve">. A mais recente fiscalização resultou em 23 (vinte e três) </w:t>
+      </w:r>
+      <w:proofErr w:type="spellStart"/>
+      <w:r>
+        <w:rPr>
+          <w:sz w:val="20"/>
+          <w:szCs w:val="20"/>
+          <w:highlight w:val="yellow"/>
+        </w:rPr>
+        <w:t>NCs</w:t>
+      </w:r>
+      <w:proofErr w:type="spellEnd"/>
+      <w:r>
+        <w:rPr>
+          <w:sz w:val="20"/>
+          <w:szCs w:val="20"/>
+          <w:highlight w:val="yellow"/>
+        </w:rPr>
+        <w:t>. Confrontando as últimas fiscalizações com a atual tem-se que:</w:t>
       </w:r>
     </w:p>
     <w:p>
@@ -5695,6 +6248,7 @@
           <w:szCs w:val="20"/>
           <w:highlight w:val="yellow"/>
         </w:rPr>
+        <w:lastRenderedPageBreak/>
         <w:t xml:space="preserve">Permanência de inadequações nas estruturas das escadas de acesso aos filtros da ETA - Vicência, agora com a ausência de guarda - corpo. Este aspecto também foi observado no </w:t>
       </w:r>
       <w:r>
@@ -5756,7 +6310,25 @@
           <w:szCs w:val="20"/>
           <w:highlight w:val="yellow"/>
         </w:rPr>
-        <w:t>Presença de vários pontos de vazamento no corpo do RAP - Murupé, além da registrada na Foto 15.</w:t>
+        <w:t xml:space="preserve">Presença de vários pontos de vazamento no corpo do RAP - </w:t>
+      </w:r>
+      <w:proofErr w:type="spellStart"/>
+      <w:r>
+        <w:rPr>
+          <w:sz w:val="20"/>
+          <w:szCs w:val="20"/>
+          <w:highlight w:val="yellow"/>
+        </w:rPr>
+        <w:t>Murupé</w:t>
+      </w:r>
+      <w:proofErr w:type="spellEnd"/>
+      <w:r>
+        <w:rPr>
+          <w:sz w:val="20"/>
+          <w:szCs w:val="20"/>
+          <w:highlight w:val="yellow"/>
+        </w:rPr>
+        <w:t>, além da registrada na Foto 15.</w:t>
       </w:r>
     </w:p>
     <w:p>
@@ -5800,7 +6372,43 @@
           <w:szCs w:val="20"/>
           <w:highlight w:val="yellow"/>
         </w:rPr>
-        <w:t xml:space="preserve">Atenção com a "manutenção limpeza e conservação na unidade EEab - Vertentinha, principalmente no banheiro da elevatório. Este ponto também foi observado no </w:t>
+        <w:t xml:space="preserve">Atenção com a "manutenção limpeza e conservação na unidade </w:t>
+      </w:r>
+      <w:proofErr w:type="spellStart"/>
+      <w:r>
+        <w:rPr>
+          <w:sz w:val="20"/>
+          <w:szCs w:val="20"/>
+          <w:highlight w:val="yellow"/>
+        </w:rPr>
+        <w:t>EEab</w:t>
+      </w:r>
+      <w:proofErr w:type="spellEnd"/>
+      <w:r>
+        <w:rPr>
+          <w:sz w:val="20"/>
+          <w:szCs w:val="20"/>
+          <w:highlight w:val="yellow"/>
+        </w:rPr>
+        <w:t xml:space="preserve"> - </w:t>
+      </w:r>
+      <w:proofErr w:type="spellStart"/>
+      <w:r>
+        <w:rPr>
+          <w:sz w:val="20"/>
+          <w:szCs w:val="20"/>
+          <w:highlight w:val="yellow"/>
+        </w:rPr>
+        <w:t>Vertentinha</w:t>
+      </w:r>
+      <w:proofErr w:type="spellEnd"/>
+      <w:r>
+        <w:rPr>
+          <w:sz w:val="20"/>
+          <w:szCs w:val="20"/>
+          <w:highlight w:val="yellow"/>
+        </w:rPr>
+        <w:t xml:space="preserve">, principalmente no banheiro da elevatório. Este ponto também foi observado no </w:t>
       </w:r>
       <w:r>
         <w:rPr>
@@ -6038,8 +6646,18 @@
                 <w:sz w:val="20"/>
                 <w:szCs w:val="20"/>
               </w:rPr>
-              <w:t>CLORO (mg.L</w:t>
+              <w:t>CLORO (</w:t>
             </w:r>
+            <w:proofErr w:type="gramStart"/>
+            <w:r>
+              <w:rPr>
+                <w:b/>
+                <w:sz w:val="20"/>
+                <w:szCs w:val="20"/>
+              </w:rPr>
+              <w:t>mg.L</w:t>
+            </w:r>
+            <w:proofErr w:type="gramEnd"/>
             <w:r>
               <w:rPr>
                 <w:b/>
@@ -6507,13 +7125,23 @@
           <w:highlight w:val="yellow"/>
         </w:rPr>
       </w:pPr>
-      <w:r>
-        <w:rPr>
-          <w:b/>
-          <w:sz w:val="20"/>
-          <w:szCs w:val="20"/>
-        </w:rPr>
-        <w:t>Obs:</w:t>
+      <w:proofErr w:type="spellStart"/>
+      <w:r>
+        <w:rPr>
+          <w:b/>
+          <w:sz w:val="20"/>
+          <w:szCs w:val="20"/>
+        </w:rPr>
+        <w:t>Obs</w:t>
+      </w:r>
+      <w:proofErr w:type="spellEnd"/>
+      <w:r>
+        <w:rPr>
+          <w:b/>
+          <w:sz w:val="20"/>
+          <w:szCs w:val="20"/>
+        </w:rPr>
+        <w:t>:</w:t>
       </w:r>
       <w:r>
         <w:rPr>
@@ -6545,7 +7173,25 @@
           <w:szCs w:val="20"/>
           <w:highlight w:val="yellow"/>
         </w:rPr>
-        <w:t xml:space="preserve"> são em relação a saída do tratamento de água, a turbidez na saída do(s) filtro(s) e o cloro residual livre após o tratamento final. De acordo com a Portaria GM/MS Nº888/2021, o cloro encontra-se dentro dos padrões estabelecidos, entretanto, a turbidez está fora do intervalo. Para a ETA - Murupé os parâmetros não foram aferidos pois a sala de química estava em manutenção.</w:t>
+        <w:t xml:space="preserve"> são em relação a saída do tratamento de água, a turbidez na saída do(s) filtro(s) e o cloro residual livre após o tratamento final. De acordo com a Portaria GM/MS Nº888/2021, o cloro encontra-se dentro dos padrões estabelecidos, entretanto, a turbidez está fora do intervalo. Para a ETA - </w:t>
+      </w:r>
+      <w:proofErr w:type="spellStart"/>
+      <w:r>
+        <w:rPr>
+          <w:sz w:val="20"/>
+          <w:szCs w:val="20"/>
+          <w:highlight w:val="yellow"/>
+        </w:rPr>
+        <w:t>Murupé</w:t>
+      </w:r>
+      <w:proofErr w:type="spellEnd"/>
+      <w:r>
+        <w:rPr>
+          <w:sz w:val="20"/>
+          <w:szCs w:val="20"/>
+          <w:highlight w:val="yellow"/>
+        </w:rPr>
+        <w:t xml:space="preserve"> os parâmetros não foram aferidos pois a sala de química estava em manutenção.</w:t>
       </w:r>
     </w:p>
     <w:p>
@@ -6575,8 +7221,27 @@
           <w:szCs w:val="20"/>
           <w:highlight w:val="yellow"/>
         </w:rPr>
-        <w:t xml:space="preserve">A Compesa enviou o Plano de Amostragem do Monitoramento da Qualidade da Água e o Plano de Ação para Presença de Coliformes Totais nas ETAs e </w:t>
-      </w:r>
+        <w:t xml:space="preserve">A Compesa enviou o Plano de Amostragem do Monitoramento da Qualidade da Água e o Plano de Ação para Presença de Coliformes Totais nas </w:t>
+      </w:r>
+      <w:proofErr w:type="spellStart"/>
+      <w:r>
+        <w:rPr>
+          <w:sz w:val="20"/>
+          <w:szCs w:val="20"/>
+          <w:highlight w:val="yellow"/>
+        </w:rPr>
+        <w:t>ETAs</w:t>
+      </w:r>
+      <w:proofErr w:type="spellEnd"/>
+      <w:r>
+        <w:rPr>
+          <w:sz w:val="20"/>
+          <w:szCs w:val="20"/>
+          <w:highlight w:val="yellow"/>
+        </w:rPr>
+        <w:t xml:space="preserve"> e </w:t>
+      </w:r>
+      <w:proofErr w:type="spellStart"/>
       <w:r>
         <w:rPr>
           <w:i/>
@@ -6584,6 +7249,51 @@
           <w:szCs w:val="20"/>
           <w:highlight w:val="yellow"/>
         </w:rPr>
+        <w:t>E</w:t>
+      </w:r>
+      <w:proofErr w:type="spellEnd"/>
+      <w:r>
+        <w:rPr>
+          <w:i/>
+          <w:sz w:val="20"/>
+          <w:szCs w:val="20"/>
+          <w:highlight w:val="yellow"/>
+        </w:rPr>
+        <w:t>. coli</w:t>
+      </w:r>
+      <w:r>
+        <w:rPr>
+          <w:sz w:val="20"/>
+          <w:szCs w:val="20"/>
+          <w:highlight w:val="yellow"/>
+        </w:rPr>
+        <w:t xml:space="preserve"> na Rede de Distribuição. A primeira descreve uma metodologia detalhada para garantir que a água fornecida à população atenda aos padrões de qualidade exigidos e a segunda sobre as ações a serem tomadas quando são identificadas presenças de coliformes totais nas saídas das </w:t>
+      </w:r>
+      <w:proofErr w:type="spellStart"/>
+      <w:r>
+        <w:rPr>
+          <w:sz w:val="20"/>
+          <w:szCs w:val="20"/>
+          <w:highlight w:val="yellow"/>
+        </w:rPr>
+        <w:t>ETAs</w:t>
+      </w:r>
+      <w:proofErr w:type="spellEnd"/>
+      <w:r>
+        <w:rPr>
+          <w:sz w:val="20"/>
+          <w:szCs w:val="20"/>
+          <w:highlight w:val="yellow"/>
+        </w:rPr>
+        <w:t xml:space="preserve"> e de </w:t>
+      </w:r>
+      <w:r>
+        <w:rPr>
+          <w:i/>
+          <w:sz w:val="20"/>
+          <w:szCs w:val="20"/>
+          <w:highlight w:val="yellow"/>
+        </w:rPr>
         <w:t>E. coli</w:t>
       </w:r>
       <w:r>
@@ -6592,24 +7302,25 @@
           <w:szCs w:val="20"/>
           <w:highlight w:val="yellow"/>
         </w:rPr>
-        <w:t xml:space="preserve"> na Rede de Distribuição. A primeira descreve uma metodologia detalhada para garantir que a água fornecida à população atenda aos padrões de qualidade exigidos e a segunda sobre as ações a serem tomadas quando são identificadas presenças de coliformes totais nas saídas das ETAs e de </w:t>
-      </w:r>
-      <w:r>
-        <w:rPr>
-          <w:i/>
-          <w:sz w:val="20"/>
-          <w:szCs w:val="20"/>
-          <w:highlight w:val="yellow"/>
-        </w:rPr>
-        <w:t>E. coli</w:t>
-      </w:r>
-      <w:r>
-        <w:rPr>
-          <w:sz w:val="20"/>
-          <w:szCs w:val="20"/>
-          <w:highlight w:val="yellow"/>
-        </w:rPr>
-        <w:t xml:space="preserve"> na rede de distribuição. Nesse sentido, os principais ações são:</w:t>
+        <w:t xml:space="preserve"> na rede de distribuição. Nesse sentido, </w:t>
+      </w:r>
+      <w:proofErr w:type="gramStart"/>
+      <w:r>
+        <w:rPr>
+          <w:sz w:val="20"/>
+          <w:szCs w:val="20"/>
+          <w:highlight w:val="yellow"/>
+        </w:rPr>
+        <w:t>os principais ações</w:t>
+      </w:r>
+      <w:proofErr w:type="gramEnd"/>
+      <w:r>
+        <w:rPr>
+          <w:sz w:val="20"/>
+          <w:szCs w:val="20"/>
+          <w:highlight w:val="yellow"/>
+        </w:rPr>
+        <w:t xml:space="preserve"> são:</w:t>
       </w:r>
     </w:p>
     <w:p>
@@ -6641,8 +7352,27 @@
           <w:szCs w:val="20"/>
           <w:highlight w:val="yellow"/>
         </w:rPr>
-        <w:t xml:space="preserve"> Físico-químicos (cor, turbidez, cloro residual livre) e Bacteriológicos (Coliformes totais e </w:t>
-      </w:r>
+        <w:t xml:space="preserve"> Físico-químicos (cor, turbidez, cloro residual livre) </w:t>
+      </w:r>
+      <w:proofErr w:type="gramStart"/>
+      <w:r>
+        <w:rPr>
+          <w:sz w:val="20"/>
+          <w:szCs w:val="20"/>
+          <w:highlight w:val="yellow"/>
+        </w:rPr>
+        <w:t>e Bacteriológicos</w:t>
+      </w:r>
+      <w:proofErr w:type="gramEnd"/>
+      <w:r>
+        <w:rPr>
+          <w:sz w:val="20"/>
+          <w:szCs w:val="20"/>
+          <w:highlight w:val="yellow"/>
+        </w:rPr>
+        <w:t xml:space="preserve"> (Coliformes totais e </w:t>
+      </w:r>
+      <w:proofErr w:type="spellStart"/>
       <w:r>
         <w:rPr>
           <w:i/>
@@ -6650,7 +7380,17 @@
           <w:szCs w:val="20"/>
           <w:highlight w:val="yellow"/>
         </w:rPr>
-        <w:t>E. coli</w:t>
+        <w:t>E</w:t>
+      </w:r>
+      <w:proofErr w:type="spellEnd"/>
+      <w:r>
+        <w:rPr>
+          <w:i/>
+          <w:sz w:val="20"/>
+          <w:szCs w:val="20"/>
+          <w:highlight w:val="yellow"/>
+        </w:rPr>
+        <w:t>. coli</w:t>
       </w:r>
       <w:r>
         <w:rPr>
@@ -6690,7 +7430,25 @@
           <w:szCs w:val="20"/>
           <w:highlight w:val="yellow"/>
         </w:rPr>
-        <w:t xml:space="preserve"> mensalmente, bimestralmente, e semestralmente.</w:t>
+        <w:t xml:space="preserve"> mensalmente, </w:t>
+      </w:r>
+      <w:proofErr w:type="gramStart"/>
+      <w:r>
+        <w:rPr>
+          <w:sz w:val="20"/>
+          <w:szCs w:val="20"/>
+          <w:highlight w:val="yellow"/>
+        </w:rPr>
+        <w:t>bimestralmente, e semestralmente</w:t>
+      </w:r>
+      <w:proofErr w:type="gramEnd"/>
+      <w:r>
+        <w:rPr>
+          <w:sz w:val="20"/>
+          <w:szCs w:val="20"/>
+          <w:highlight w:val="yellow"/>
+        </w:rPr>
+        <w:t>.</w:t>
       </w:r>
     </w:p>
     <w:p>
@@ -6714,7 +7472,6 @@
           <w:szCs w:val="20"/>
           <w:highlight w:val="yellow"/>
         </w:rPr>
-        <w:lastRenderedPageBreak/>
         <w:t>Pontos de coleta:</w:t>
       </w:r>
       <w:r>
@@ -6723,7 +7480,79 @@
           <w:szCs w:val="20"/>
           <w:highlight w:val="yellow"/>
         </w:rPr>
-        <w:t xml:space="preserve"> Manancial (Barragem Siriji e Riacho Vertentinha), ETA (saídas da ETA Murupé e ETA Vicência) e Reservatórios (diversos pontos na cidade, como Rua Bairro Novo e Rua Maria Albertins).</w:t>
+        <w:t xml:space="preserve"> Manancial (Barragem Siriji e Riacho </w:t>
+      </w:r>
+      <w:proofErr w:type="spellStart"/>
+      <w:r>
+        <w:rPr>
+          <w:sz w:val="20"/>
+          <w:szCs w:val="20"/>
+          <w:highlight w:val="yellow"/>
+        </w:rPr>
+        <w:t>Vertentinha</w:t>
+      </w:r>
+      <w:proofErr w:type="spellEnd"/>
+      <w:r>
+        <w:rPr>
+          <w:sz w:val="20"/>
+          <w:szCs w:val="20"/>
+          <w:highlight w:val="yellow"/>
+        </w:rPr>
+        <w:t xml:space="preserve">), ETA (saídas da ETA </w:t>
+      </w:r>
+      <w:proofErr w:type="spellStart"/>
+      <w:r>
+        <w:rPr>
+          <w:sz w:val="20"/>
+          <w:szCs w:val="20"/>
+          <w:highlight w:val="yellow"/>
+        </w:rPr>
+        <w:t>Murupé</w:t>
+      </w:r>
+      <w:proofErr w:type="spellEnd"/>
+      <w:r>
+        <w:rPr>
+          <w:sz w:val="20"/>
+          <w:szCs w:val="20"/>
+          <w:highlight w:val="yellow"/>
+        </w:rPr>
+        <w:t xml:space="preserve"> e ETA Vicência) </w:t>
+      </w:r>
+      <w:proofErr w:type="gramStart"/>
+      <w:r>
+        <w:rPr>
+          <w:sz w:val="20"/>
+          <w:szCs w:val="20"/>
+          <w:highlight w:val="yellow"/>
+        </w:rPr>
+        <w:t>e Reservatórios</w:t>
+      </w:r>
+      <w:proofErr w:type="gramEnd"/>
+      <w:r>
+        <w:rPr>
+          <w:sz w:val="20"/>
+          <w:szCs w:val="20"/>
+          <w:highlight w:val="yellow"/>
+        </w:rPr>
+        <w:t xml:space="preserve"> (diversos pontos na cidade, como Rua Bairro Novo e Rua Maria </w:t>
+      </w:r>
+      <w:proofErr w:type="spellStart"/>
+      <w:r>
+        <w:rPr>
+          <w:sz w:val="20"/>
+          <w:szCs w:val="20"/>
+          <w:highlight w:val="yellow"/>
+        </w:rPr>
+        <w:t>Albertins</w:t>
+      </w:r>
+      <w:proofErr w:type="spellEnd"/>
+      <w:r>
+        <w:rPr>
+          <w:sz w:val="20"/>
+          <w:szCs w:val="20"/>
+          <w:highlight w:val="yellow"/>
+        </w:rPr>
+        <w:t>).</w:t>
       </w:r>
     </w:p>
     <w:p>
@@ -6755,7 +7584,25 @@
           <w:szCs w:val="20"/>
           <w:highlight w:val="yellow"/>
         </w:rPr>
-        <w:t xml:space="preserve">(detectadas presenças de coliformes totais nas saídas das ETAs e de </w:t>
+        <w:t xml:space="preserve">(detectadas presenças de coliformes totais nas saídas das </w:t>
+      </w:r>
+      <w:proofErr w:type="spellStart"/>
+      <w:r>
+        <w:rPr>
+          <w:sz w:val="20"/>
+          <w:szCs w:val="20"/>
+          <w:highlight w:val="yellow"/>
+        </w:rPr>
+        <w:t>ETAs</w:t>
+      </w:r>
+      <w:proofErr w:type="spellEnd"/>
+      <w:r>
+        <w:rPr>
+          <w:sz w:val="20"/>
+          <w:szCs w:val="20"/>
+          <w:highlight w:val="yellow"/>
+        </w:rPr>
+        <w:t xml:space="preserve"> e de </w:t>
       </w:r>
       <w:r>
         <w:rPr>
@@ -6772,7 +7619,25 @@
           <w:szCs w:val="20"/>
           <w:highlight w:val="yellow"/>
         </w:rPr>
-        <w:t xml:space="preserve"> na rede de distribuição): ajustes na dosagem de produtos químicos, limpeza do reservatório e recoletas sucessivas até que os resultados sejam satisfatórios.</w:t>
+        <w:t xml:space="preserve"> na rede de distribuição): ajustes na dosagem de produtos químicos, limpeza do reservatório e </w:t>
+      </w:r>
+      <w:proofErr w:type="spellStart"/>
+      <w:r>
+        <w:rPr>
+          <w:sz w:val="20"/>
+          <w:szCs w:val="20"/>
+          <w:highlight w:val="yellow"/>
+        </w:rPr>
+        <w:t>recoletas</w:t>
+      </w:r>
+      <w:proofErr w:type="spellEnd"/>
+      <w:r>
+        <w:rPr>
+          <w:sz w:val="20"/>
+          <w:szCs w:val="20"/>
+          <w:highlight w:val="yellow"/>
+        </w:rPr>
+        <w:t xml:space="preserve"> sucessivas até que os resultados sejam satisfatórios.</w:t>
       </w:r>
     </w:p>
     <w:p>
@@ -6796,6 +7661,7 @@
           <w:szCs w:val="20"/>
           <w:highlight w:val="yellow"/>
         </w:rPr>
+        <w:lastRenderedPageBreak/>
         <w:t>Ações na rede de distribuição</w:t>
       </w:r>
       <w:r>
@@ -6804,7 +7670,25 @@
           <w:szCs w:val="20"/>
           <w:highlight w:val="yellow"/>
         </w:rPr>
-        <w:t xml:space="preserve"> (detectadas presenças de coliformes totais nas saídas das ETAs e de </w:t>
+        <w:t xml:space="preserve"> (detectadas presenças de coliformes totais nas saídas das </w:t>
+      </w:r>
+      <w:proofErr w:type="spellStart"/>
+      <w:r>
+        <w:rPr>
+          <w:sz w:val="20"/>
+          <w:szCs w:val="20"/>
+          <w:highlight w:val="yellow"/>
+        </w:rPr>
+        <w:t>ETAs</w:t>
+      </w:r>
+      <w:proofErr w:type="spellEnd"/>
+      <w:r>
+        <w:rPr>
+          <w:sz w:val="20"/>
+          <w:szCs w:val="20"/>
+          <w:highlight w:val="yellow"/>
+        </w:rPr>
+        <w:t xml:space="preserve"> e de </w:t>
       </w:r>
       <w:r>
         <w:rPr>
@@ -6821,7 +7705,25 @@
           <w:szCs w:val="20"/>
           <w:highlight w:val="yellow"/>
         </w:rPr>
-        <w:t xml:space="preserve"> na rede de distribuição): recoleta imediata e amostras adicionais a montante e jusante do ponto de detecção, ações corretivas como descargas na rede e investigação de possíveis infiltrações de esgoto e interrupção do abastecimento no trecho afetado em caso de confirmação de contaminação."</w:t>
+        <w:t xml:space="preserve"> na rede de distribuição): </w:t>
+      </w:r>
+      <w:proofErr w:type="spellStart"/>
+      <w:r>
+        <w:rPr>
+          <w:sz w:val="20"/>
+          <w:szCs w:val="20"/>
+          <w:highlight w:val="yellow"/>
+        </w:rPr>
+        <w:t>recoleta</w:t>
+      </w:r>
+      <w:proofErr w:type="spellEnd"/>
+      <w:r>
+        <w:rPr>
+          <w:sz w:val="20"/>
+          <w:szCs w:val="20"/>
+          <w:highlight w:val="yellow"/>
+        </w:rPr>
+        <w:t xml:space="preserve"> imediata e amostras adicionais a montante e jusante do ponto de detecção, ações corretivas como descargas na rede e investigação de possíveis infiltrações de esgoto e interrupção do abastecimento no trecho afetado em caso de confirmação de contaminação."</w:t>
       </w:r>
     </w:p>
     <w:p>
@@ -7050,7 +7952,25 @@
           <w:szCs w:val="20"/>
           <w:highlight w:val="yellow"/>
         </w:rPr>
-        <w:t xml:space="preserve"> para resolutividade das 11 (onze) NCs constatadas, conforme disposto na </w:t>
+        <w:t xml:space="preserve"> para resolutividade das 11 (onze) </w:t>
+      </w:r>
+      <w:proofErr w:type="spellStart"/>
+      <w:r>
+        <w:rPr>
+          <w:sz w:val="20"/>
+          <w:szCs w:val="20"/>
+          <w:highlight w:val="yellow"/>
+        </w:rPr>
+        <w:t>NCs</w:t>
+      </w:r>
+      <w:proofErr w:type="spellEnd"/>
+      <w:r>
+        <w:rPr>
+          <w:sz w:val="20"/>
+          <w:szCs w:val="20"/>
+          <w:highlight w:val="yellow"/>
+        </w:rPr>
+        <w:t xml:space="preserve"> constatadas, conforme disposto na </w:t>
       </w:r>
       <w:r>
         <w:rPr>
@@ -7185,7 +8105,6 @@
           <w:sz w:val="20"/>
           <w:szCs w:val="20"/>
         </w:rPr>
-        <w:lastRenderedPageBreak/>
         <w:t>Considerando as definições do Art. 1º da Resolução Arpe 62/2009 e a legislação em vigor, seguem algumas recomendações:</w:t>
       </w:r>
     </w:p>
@@ -7278,6 +8197,7 @@
           <w:szCs w:val="20"/>
           <w:highlight w:val="yellow"/>
         </w:rPr>
+        <w:lastRenderedPageBreak/>
         <w:t>Regularização das Licenças e Outorgas: a prestadora deve assegurar que todas as licenças de operação e outorgas de direito de uso de recursos hídricos estejam atualizadas e em conformidade com a legislação vigente.</w:t>
       </w:r>
     </w:p>
@@ -7301,7 +8221,25 @@
           <w:szCs w:val="20"/>
           <w:highlight w:val="yellow"/>
         </w:rPr>
-        <w:t>Seguir o fluxo de trabalho intersetorial entre o MPPE, Vigiagua e Arpe para a resolutividade das inconformidades da qualidade da água.</w:t>
+        <w:t xml:space="preserve">Seguir o fluxo de trabalho intersetorial entre o MPPE, </w:t>
+      </w:r>
+      <w:proofErr w:type="spellStart"/>
+      <w:r>
+        <w:rPr>
+          <w:sz w:val="20"/>
+          <w:szCs w:val="20"/>
+          <w:highlight w:val="yellow"/>
+        </w:rPr>
+        <w:t>Vigiagua</w:t>
+      </w:r>
+      <w:proofErr w:type="spellEnd"/>
+      <w:r>
+        <w:rPr>
+          <w:sz w:val="20"/>
+          <w:szCs w:val="20"/>
+          <w:highlight w:val="yellow"/>
+        </w:rPr>
+        <w:t xml:space="preserve"> e Arpe para a resolutividade das inconformidades da qualidade da água.</w:t>
       </w:r>
     </w:p>
     <w:p>
@@ -7364,7 +8302,25 @@
           <w:sz w:val="20"/>
           <w:szCs w:val="20"/>
         </w:rPr>
-        <w:t>{{Municipio}}</w:t>
+        <w:t>{{</w:t>
+      </w:r>
+      <w:proofErr w:type="spellStart"/>
+      <w:r>
+        <w:rPr>
+          <w:color w:val="FF0000"/>
+          <w:sz w:val="20"/>
+          <w:szCs w:val="20"/>
+        </w:rPr>
+        <w:t>Municipio</w:t>
+      </w:r>
+      <w:proofErr w:type="spellEnd"/>
+      <w:r>
+        <w:rPr>
+          <w:color w:val="FF0000"/>
+          <w:sz w:val="20"/>
+          <w:szCs w:val="20"/>
+        </w:rPr>
+        <w:t>}}</w:t>
       </w:r>
       <w:r>
         <w:rPr>
@@ -7434,13 +8390,23 @@
           <w:szCs w:val="20"/>
         </w:rPr>
       </w:pPr>
-      <w:r>
-        <w:rPr>
-          <w:sz w:val="20"/>
-          <w:szCs w:val="20"/>
-          <w:highlight w:val="yellow"/>
-        </w:rPr>
-        <w:t>O cadastro esquemático dos sistemas não foram enviados para a agência, devendo ser justificado o não envio.</w:t>
+      <w:proofErr w:type="gramStart"/>
+      <w:r>
+        <w:rPr>
+          <w:sz w:val="20"/>
+          <w:szCs w:val="20"/>
+          <w:highlight w:val="yellow"/>
+        </w:rPr>
+        <w:t>O cadastro esquemático dos sistemas não foram</w:t>
+      </w:r>
+      <w:proofErr w:type="gramEnd"/>
+      <w:r>
+        <w:rPr>
+          <w:sz w:val="20"/>
+          <w:szCs w:val="20"/>
+          <w:highlight w:val="yellow"/>
+        </w:rPr>
+        <w:t xml:space="preserve"> enviados para a agência, devendo ser justificado o não envio.</w:t>
       </w:r>
     </w:p>
     <w:p>
@@ -7463,7 +8429,43 @@
           <w:szCs w:val="20"/>
           <w:highlight w:val="yellow"/>
         </w:rPr>
-        <w:t>A(s) unidade(s) XX e YY estavam paralisada(s). Assim, a espera-se que a prestadora encaminhe os devidos esclarecimentos em relação a paralisação em conformidade com os Arts. 36 e 37 da Resolução Arpe 62/2009.</w:t>
+        <w:t xml:space="preserve">A(s) unidade(s) XX e YY estavam </w:t>
+      </w:r>
+      <w:proofErr w:type="gramStart"/>
+      <w:r>
+        <w:rPr>
+          <w:sz w:val="20"/>
+          <w:szCs w:val="20"/>
+          <w:highlight w:val="yellow"/>
+        </w:rPr>
+        <w:t>paralisada</w:t>
+      </w:r>
+      <w:proofErr w:type="gramEnd"/>
+      <w:r>
+        <w:rPr>
+          <w:sz w:val="20"/>
+          <w:szCs w:val="20"/>
+          <w:highlight w:val="yellow"/>
+        </w:rPr>
+        <w:t xml:space="preserve">(s). Assim, a espera-se que a prestadora encaminhe os devidos esclarecimentos em relação a paralisação em conformidade com os </w:t>
+      </w:r>
+      <w:proofErr w:type="spellStart"/>
+      <w:r>
+        <w:rPr>
+          <w:sz w:val="20"/>
+          <w:szCs w:val="20"/>
+          <w:highlight w:val="yellow"/>
+        </w:rPr>
+        <w:t>Arts</w:t>
+      </w:r>
+      <w:proofErr w:type="spellEnd"/>
+      <w:r>
+        <w:rPr>
+          <w:sz w:val="20"/>
+          <w:szCs w:val="20"/>
+          <w:highlight w:val="yellow"/>
+        </w:rPr>
+        <w:t>. 36 e 37 da Resolução Arpe 62/2009.</w:t>
       </w:r>
     </w:p>
     <w:p>
@@ -7509,7 +8511,43 @@
           <w:szCs w:val="20"/>
           <w:highlight w:val="yellow"/>
         </w:rPr>
-        <w:t>As ETAs fiscalizadas estavam certificadas pelas ISOs 9.000 e 14.000.</w:t>
+        <w:t xml:space="preserve">As </w:t>
+      </w:r>
+      <w:proofErr w:type="spellStart"/>
+      <w:r>
+        <w:rPr>
+          <w:sz w:val="20"/>
+          <w:szCs w:val="20"/>
+          <w:highlight w:val="yellow"/>
+        </w:rPr>
+        <w:t>ETAs</w:t>
+      </w:r>
+      <w:proofErr w:type="spellEnd"/>
+      <w:r>
+        <w:rPr>
+          <w:sz w:val="20"/>
+          <w:szCs w:val="20"/>
+          <w:highlight w:val="yellow"/>
+        </w:rPr>
+        <w:t xml:space="preserve"> fiscalizadas estavam certificadas pelas </w:t>
+      </w:r>
+      <w:proofErr w:type="spellStart"/>
+      <w:r>
+        <w:rPr>
+          <w:sz w:val="20"/>
+          <w:szCs w:val="20"/>
+          <w:highlight w:val="yellow"/>
+        </w:rPr>
+        <w:t>ISOs</w:t>
+      </w:r>
+      <w:proofErr w:type="spellEnd"/>
+      <w:r>
+        <w:rPr>
+          <w:sz w:val="20"/>
+          <w:szCs w:val="20"/>
+          <w:highlight w:val="yellow"/>
+        </w:rPr>
+        <w:t xml:space="preserve"> 9.000 e 14.000.</w:t>
       </w:r>
     </w:p>
     <w:p>
@@ -7555,7 +8593,25 @@
           <w:szCs w:val="20"/>
           <w:highlight w:val="yellow"/>
         </w:rPr>
-        <w:t>A comprovação da Lavagem dos Reservatórios não foi enviado para a agência, devendo ser justificado o não envio.</w:t>
+        <w:t xml:space="preserve">A comprovação da Lavagem dos Reservatórios não foi </w:t>
+      </w:r>
+      <w:proofErr w:type="gramStart"/>
+      <w:r>
+        <w:rPr>
+          <w:sz w:val="20"/>
+          <w:szCs w:val="20"/>
+          <w:highlight w:val="yellow"/>
+        </w:rPr>
+        <w:t>enviado</w:t>
+      </w:r>
+      <w:proofErr w:type="gramEnd"/>
+      <w:r>
+        <w:rPr>
+          <w:sz w:val="20"/>
+          <w:szCs w:val="20"/>
+          <w:highlight w:val="yellow"/>
+        </w:rPr>
+        <w:t xml:space="preserve"> para a agência, devendo ser justificado o não envio.</w:t>
       </w:r>
     </w:p>
     <w:p>
@@ -7624,7 +8680,43 @@
           <w:szCs w:val="20"/>
           <w:highlight w:val="yellow"/>
         </w:rPr>
-        <w:t>O Plano de Ação para presença de Coliformes Totais nas ETAs e E. Coli na rede de distribuição.</w:t>
+        <w:t xml:space="preserve">O Plano de Ação para presença de Coliformes Totais nas </w:t>
+      </w:r>
+      <w:proofErr w:type="spellStart"/>
+      <w:r>
+        <w:rPr>
+          <w:sz w:val="20"/>
+          <w:szCs w:val="20"/>
+          <w:highlight w:val="yellow"/>
+        </w:rPr>
+        <w:t>ETAs</w:t>
+      </w:r>
+      <w:proofErr w:type="spellEnd"/>
+      <w:r>
+        <w:rPr>
+          <w:sz w:val="20"/>
+          <w:szCs w:val="20"/>
+          <w:highlight w:val="yellow"/>
+        </w:rPr>
+        <w:t xml:space="preserve"> e </w:t>
+      </w:r>
+      <w:proofErr w:type="spellStart"/>
+      <w:r>
+        <w:rPr>
+          <w:sz w:val="20"/>
+          <w:szCs w:val="20"/>
+          <w:highlight w:val="yellow"/>
+        </w:rPr>
+        <w:t>E</w:t>
+      </w:r>
+      <w:proofErr w:type="spellEnd"/>
+      <w:r>
+        <w:rPr>
+          <w:sz w:val="20"/>
+          <w:szCs w:val="20"/>
+          <w:highlight w:val="yellow"/>
+        </w:rPr>
+        <w:t>. Coli na rede de distribuição.</w:t>
       </w:r>
     </w:p>
     <w:p>
@@ -7647,7 +8739,43 @@
           <w:szCs w:val="20"/>
           <w:highlight w:val="yellow"/>
         </w:rPr>
-        <w:t>Plano de Ação para presença de Coliformes Totais nas ETAs e E. Coli na rede de distribuição.</w:t>
+        <w:t xml:space="preserve">Plano de Ação para presença de Coliformes Totais nas </w:t>
+      </w:r>
+      <w:proofErr w:type="spellStart"/>
+      <w:r>
+        <w:rPr>
+          <w:sz w:val="20"/>
+          <w:szCs w:val="20"/>
+          <w:highlight w:val="yellow"/>
+        </w:rPr>
+        <w:t>ETAs</w:t>
+      </w:r>
+      <w:proofErr w:type="spellEnd"/>
+      <w:r>
+        <w:rPr>
+          <w:sz w:val="20"/>
+          <w:szCs w:val="20"/>
+          <w:highlight w:val="yellow"/>
+        </w:rPr>
+        <w:t xml:space="preserve"> e </w:t>
+      </w:r>
+      <w:proofErr w:type="spellStart"/>
+      <w:r>
+        <w:rPr>
+          <w:sz w:val="20"/>
+          <w:szCs w:val="20"/>
+          <w:highlight w:val="yellow"/>
+        </w:rPr>
+        <w:t>E</w:t>
+      </w:r>
+      <w:proofErr w:type="spellEnd"/>
+      <w:r>
+        <w:rPr>
+          <w:sz w:val="20"/>
+          <w:szCs w:val="20"/>
+          <w:highlight w:val="yellow"/>
+        </w:rPr>
+        <w:t>. Coli na rede de distribuição.</w:t>
       </w:r>
     </w:p>
     <w:p>
@@ -7670,7 +8798,25 @@
           <w:szCs w:val="20"/>
           <w:highlight w:val="yellow"/>
         </w:rPr>
-        <w:t>As informações sobre indicadores regulatórios, na Tabela 5, indicam que o município possui 100% de acesso ao abastecimento de água (IAA), mas apenas 5,83% de atendimento em esgotamento sanitário, necessitando urgentemente de investimentos. As perdas são altas, com 59,02%, revelando ineficiências significativas. O IQAP de 73% sugere uma qualidade de água relativamente boa, mas ainda necessita de melhorias para atender aos padrões legais.</w:t>
+        <w:t xml:space="preserve">As informações sobre indicadores regulatórios, na Tabela 5, indicam que o município possui 100% de acesso ao abastecimento de água (IAA), mas apenas 5,83% de atendimento em esgotamento sanitário, necessitando urgentemente de investimentos. As perdas são altas, com 59,02%, revelando ineficiências significativas. O IQAP de 73% sugere uma qualidade de água relativamente </w:t>
+      </w:r>
+      <w:proofErr w:type="spellStart"/>
+      <w:r>
+        <w:rPr>
+          <w:sz w:val="20"/>
+          <w:szCs w:val="20"/>
+          <w:highlight w:val="yellow"/>
+        </w:rPr>
+        <w:t>boa</w:t>
+      </w:r>
+      <w:proofErr w:type="spellEnd"/>
+      <w:r>
+        <w:rPr>
+          <w:sz w:val="20"/>
+          <w:szCs w:val="20"/>
+          <w:highlight w:val="yellow"/>
+        </w:rPr>
+        <w:t>, mas ainda necessita de melhorias para atender aos padrões legais.</w:t>
       </w:r>
     </w:p>
     <w:p>
@@ -7766,35 +8912,51 @@
           <w:sz w:val="20"/>
           <w:szCs w:val="20"/>
         </w:rPr>
+        <w:t xml:space="preserve">Por fim, considerando a importância dos </w:t>
+      </w:r>
+      <w:proofErr w:type="spellStart"/>
+      <w:r>
+        <w:rPr>
+          <w:sz w:val="20"/>
+          <w:szCs w:val="20"/>
+        </w:rPr>
+        <w:t>SAAs</w:t>
+      </w:r>
+      <w:proofErr w:type="spellEnd"/>
+      <w:r>
+        <w:rPr>
+          <w:sz w:val="20"/>
+          <w:szCs w:val="20"/>
+        </w:rPr>
+        <w:t xml:space="preserve"> para a promoção da saúde pública, preservação do meio ambiente e desenvolvimento sustentável, torna-se eminente que os serviços prestados estejam em conformidade com a legislação em vigor e, que existam, ações corretivas, acompanhadas de uma gestão transparente e responsiva para o cumprimento das determinações, recomendações e resolutividade das não conformidades. Este conjunto tem potencial para a promoção de um futuro sustentável e garantia de um serviço prestado com qualidade.</w:t>
+      </w:r>
+    </w:p>
+    <w:p>
+      <w:pPr>
+        <w:spacing w:before="240" w:after="240" w:line="240" w:lineRule="auto"/>
+        <w:jc w:val="both"/>
+        <w:rPr>
+          <w:sz w:val="20"/>
+          <w:szCs w:val="20"/>
+        </w:rPr>
+      </w:pPr>
+    </w:p>
+    <w:p>
+      <w:pPr>
+        <w:spacing w:before="240" w:after="240" w:line="240" w:lineRule="auto"/>
+        <w:rPr>
+          <w:b/>
+          <w:sz w:val="20"/>
+          <w:szCs w:val="20"/>
+        </w:rPr>
+      </w:pPr>
+      <w:r>
+        <w:rPr>
+          <w:b/>
+          <w:sz w:val="20"/>
+          <w:szCs w:val="20"/>
+        </w:rPr>
         <w:lastRenderedPageBreak/>
-        <w:t>Por fim, considerando a importância dos SAAs para a promoção da saúde pública, preservação do meio ambiente e desenvolvimento sustentável, torna-se eminente que os serviços prestados estejam em conformidade com a legislação em vigor e, que existam, ações corretivas, acompanhadas de uma gestão transparente e responsiva para o cumprimento das determinações, recomendações e resolutividade das não conformidades. Este conjunto tem potencial para a promoção de um futuro sustentável e garantia de um serviço prestado com qualidade.</w:t>
-      </w:r>
-    </w:p>
-    <w:p>
-      <w:pPr>
-        <w:spacing w:before="240" w:after="240" w:line="240" w:lineRule="auto"/>
-        <w:jc w:val="both"/>
-        <w:rPr>
-          <w:sz w:val="20"/>
-          <w:szCs w:val="20"/>
-        </w:rPr>
-      </w:pPr>
-    </w:p>
-    <w:p>
-      <w:pPr>
-        <w:spacing w:before="240" w:after="240" w:line="240" w:lineRule="auto"/>
-        <w:rPr>
-          <w:b/>
-          <w:sz w:val="20"/>
-          <w:szCs w:val="20"/>
-        </w:rPr>
-      </w:pPr>
-      <w:r>
-        <w:rPr>
-          <w:b/>
-          <w:sz w:val="20"/>
-          <w:szCs w:val="20"/>
-        </w:rPr>
         <w:t>APÊNDICE 1 - NÃO CONFORMIDADES</w:t>
       </w:r>
     </w:p>
@@ -8363,7 +9525,6 @@
           <w:sz w:val="20"/>
           <w:szCs w:val="20"/>
         </w:rPr>
-        <w:lastRenderedPageBreak/>
         <w:t>APÊNDICE 3 – CONDIÇÕES GERAIS</w:t>
       </w:r>
     </w:p>
@@ -8494,6 +9655,7 @@
                 <w:sz w:val="20"/>
                 <w:szCs w:val="20"/>
               </w:rPr>
+              <w:lastRenderedPageBreak/>
               <w:t>UNIDADE - X</w:t>
             </w:r>
           </w:p>
@@ -8974,71 +10136,89 @@
           <w:sz w:val="20"/>
           <w:szCs w:val="20"/>
         </w:rPr>
+        <w:t>ANEXO 1 – CADASTRO ESQUEMÁTICO DO SISTEMA FISCALIZADO</w:t>
+      </w:r>
+    </w:p>
+    <w:p>
+      <w:pPr>
+        <w:spacing w:before="240" w:after="240" w:line="240" w:lineRule="auto"/>
+        <w:jc w:val="center"/>
+        <w:rPr>
+          <w:sz w:val="20"/>
+          <w:szCs w:val="20"/>
+        </w:rPr>
+      </w:pPr>
+      <w:r>
+        <w:rPr>
+          <w:sz w:val="20"/>
+          <w:szCs w:val="20"/>
+        </w:rPr>
+        <w:t xml:space="preserve">Cadastro esquemático dos SAA de </w:t>
+      </w:r>
+      <w:r>
+        <w:rPr>
+          <w:color w:val="FF0000"/>
+          <w:sz w:val="20"/>
+          <w:szCs w:val="20"/>
+        </w:rPr>
+        <w:t>{{</w:t>
+      </w:r>
+      <w:proofErr w:type="spellStart"/>
+      <w:r>
+        <w:rPr>
+          <w:color w:val="FF0000"/>
+          <w:sz w:val="20"/>
+          <w:szCs w:val="20"/>
+        </w:rPr>
+        <w:t>Municipio</w:t>
+      </w:r>
+      <w:proofErr w:type="spellEnd"/>
+      <w:r>
+        <w:rPr>
+          <w:color w:val="FF0000"/>
+          <w:sz w:val="20"/>
+          <w:szCs w:val="20"/>
+        </w:rPr>
+        <w:t>}}</w:t>
+      </w:r>
+      <w:r>
+        <w:rPr>
+          <w:sz w:val="20"/>
+          <w:szCs w:val="20"/>
+        </w:rPr>
+        <w:t xml:space="preserve">, </w:t>
+      </w:r>
+      <w:r>
+        <w:rPr>
+          <w:b/>
+          <w:sz w:val="20"/>
+          <w:szCs w:val="20"/>
+        </w:rPr>
+        <w:t>Figura 1</w:t>
+      </w:r>
+      <w:r>
+        <w:rPr>
+          <w:sz w:val="20"/>
+          <w:szCs w:val="20"/>
+        </w:rPr>
+        <w:t>:</w:t>
+      </w:r>
+    </w:p>
+    <w:p>
+      <w:pPr>
+        <w:spacing w:before="240" w:after="240" w:line="240" w:lineRule="auto"/>
+        <w:rPr>
+          <w:sz w:val="20"/>
+          <w:szCs w:val="20"/>
+        </w:rPr>
+      </w:pPr>
+      <w:r>
+        <w:rPr>
+          <w:noProof/>
+          <w:sz w:val="20"/>
+          <w:szCs w:val="20"/>
+        </w:rPr>
         <w:lastRenderedPageBreak/>
-        <w:t>ANEXO 1 – CADASTRO ESQUEMÁTICO DO SISTEMA FISCALIZADO</w:t>
-      </w:r>
-    </w:p>
-    <w:p>
-      <w:pPr>
-        <w:spacing w:before="240" w:after="240" w:line="240" w:lineRule="auto"/>
-        <w:jc w:val="center"/>
-        <w:rPr>
-          <w:sz w:val="20"/>
-          <w:szCs w:val="20"/>
-        </w:rPr>
-      </w:pPr>
-      <w:r>
-        <w:rPr>
-          <w:sz w:val="20"/>
-          <w:szCs w:val="20"/>
-        </w:rPr>
-        <w:t xml:space="preserve">Cadastro esquemático dos SAA de </w:t>
-      </w:r>
-      <w:r>
-        <w:rPr>
-          <w:color w:val="FF0000"/>
-          <w:sz w:val="20"/>
-          <w:szCs w:val="20"/>
-        </w:rPr>
-        <w:t>{{Municipio}}</w:t>
-      </w:r>
-      <w:r>
-        <w:rPr>
-          <w:sz w:val="20"/>
-          <w:szCs w:val="20"/>
-        </w:rPr>
-        <w:t xml:space="preserve">, </w:t>
-      </w:r>
-      <w:r>
-        <w:rPr>
-          <w:b/>
-          <w:sz w:val="20"/>
-          <w:szCs w:val="20"/>
-        </w:rPr>
-        <w:t>Figura 1</w:t>
-      </w:r>
-      <w:r>
-        <w:rPr>
-          <w:sz w:val="20"/>
-          <w:szCs w:val="20"/>
-        </w:rPr>
-        <w:t>:</w:t>
-      </w:r>
-    </w:p>
-    <w:p>
-      <w:pPr>
-        <w:spacing w:before="240" w:after="240" w:line="240" w:lineRule="auto"/>
-        <w:rPr>
-          <w:sz w:val="20"/>
-          <w:szCs w:val="20"/>
-        </w:rPr>
-      </w:pPr>
-      <w:r>
-        <w:rPr>
-          <w:noProof/>
-          <w:sz w:val="20"/>
-          <w:szCs w:val="20"/>
-        </w:rPr>
         <w:drawing>
           <wp:inline distT="114300" distB="114300" distL="114300" distR="114300" wp14:anchorId="54CEABEE" wp14:editId="17A6A6F9">
             <wp:extent cx="5731200" cy="4051300"/>
@@ -9106,7 +10286,25 @@
           <w:sz w:val="20"/>
           <w:szCs w:val="20"/>
         </w:rPr>
-        <w:t>{{Municipio}}</w:t>
+        <w:t>{{</w:t>
+      </w:r>
+      <w:proofErr w:type="spellStart"/>
+      <w:r>
+        <w:rPr>
+          <w:color w:val="FF0000"/>
+          <w:sz w:val="20"/>
+          <w:szCs w:val="20"/>
+        </w:rPr>
+        <w:t>Municipio</w:t>
+      </w:r>
+      <w:proofErr w:type="spellEnd"/>
+      <w:r>
+        <w:rPr>
+          <w:color w:val="FF0000"/>
+          <w:sz w:val="20"/>
+          <w:szCs w:val="20"/>
+        </w:rPr>
+        <w:t>}}</w:t>
       </w:r>
       <w:r>
         <w:rPr>
@@ -9384,8 +10582,42 @@
           <w:sz w:val="20"/>
           <w:szCs w:val="20"/>
         </w:rPr>
+        <w:t>Cícero Henrique Macêdo Soares</w:t>
+      </w:r>
+    </w:p>
+    <w:p>
+      <w:pPr>
+        <w:spacing w:before="240" w:after="240" w:line="240" w:lineRule="auto"/>
+        <w:jc w:val="center"/>
+        <w:rPr>
+          <w:sz w:val="20"/>
+          <w:szCs w:val="20"/>
+        </w:rPr>
+      </w:pPr>
+      <w:r>
+        <w:rPr>
+          <w:sz w:val="20"/>
+          <w:szCs w:val="20"/>
+        </w:rPr>
+        <w:t>Analista de Regulação</w:t>
+      </w:r>
+    </w:p>
+    <w:p>
+      <w:pPr>
+        <w:spacing w:before="240" w:after="240" w:line="240" w:lineRule="auto"/>
+        <w:jc w:val="center"/>
+        <w:rPr>
+          <w:sz w:val="20"/>
+          <w:szCs w:val="20"/>
+        </w:rPr>
+      </w:pPr>
+      <w:r>
+        <w:rPr>
+          <w:sz w:val="20"/>
+          <w:szCs w:val="20"/>
+        </w:rPr>
         <w:lastRenderedPageBreak/>
-        <w:t>Cícero Henrique Macêdo Soares</w:t>
+        <w:t>Matrícula 335-2</w:t>
       </w:r>
     </w:p>
     <w:p>
@@ -9397,6 +10629,35 @@
           <w:szCs w:val="20"/>
         </w:rPr>
       </w:pPr>
+    </w:p>
+    <w:p>
+      <w:pPr>
+        <w:spacing w:before="240" w:after="240" w:line="240" w:lineRule="auto"/>
+        <w:jc w:val="center"/>
+        <w:rPr>
+          <w:b/>
+          <w:sz w:val="20"/>
+          <w:szCs w:val="20"/>
+        </w:rPr>
+      </w:pPr>
+      <w:r>
+        <w:rPr>
+          <w:b/>
+          <w:sz w:val="20"/>
+          <w:szCs w:val="20"/>
+        </w:rPr>
+        <w:t>Emanuele Ferreira Gomes</w:t>
+      </w:r>
+    </w:p>
+    <w:p>
+      <w:pPr>
+        <w:spacing w:before="240" w:after="240" w:line="240" w:lineRule="auto"/>
+        <w:jc w:val="center"/>
+        <w:rPr>
+          <w:sz w:val="20"/>
+          <w:szCs w:val="20"/>
+        </w:rPr>
+      </w:pPr>
       <w:r>
         <w:rPr>
           <w:sz w:val="20"/>
@@ -9419,7 +10680,7 @@
           <w:sz w:val="20"/>
           <w:szCs w:val="20"/>
         </w:rPr>
-        <w:t>Matrícula 335-2</w:t>
+        <w:t>Matrícula 352-2</w:t>
       </w:r>
     </w:p>
     <w:p>
@@ -9448,7 +10709,7 @@
           <w:sz w:val="20"/>
           <w:szCs w:val="20"/>
         </w:rPr>
-        <w:t>Emanuele Ferreira Gomes</w:t>
+        <w:t>João Paulo Barbosa da Costa</w:t>
       </w:r>
     </w:p>
     <w:p>
@@ -9482,7 +10743,7 @@
           <w:sz w:val="20"/>
           <w:szCs w:val="20"/>
         </w:rPr>
-        <w:t>Matrícula 352-2</w:t>
+        <w:t>Matrícula 340-9</w:t>
       </w:r>
     </w:p>
     <w:p>
@@ -9511,7 +10772,7 @@
           <w:sz w:val="20"/>
           <w:szCs w:val="20"/>
         </w:rPr>
-        <w:t>João Paulo Barbosa da Costa</w:t>
+        <w:t>Raphael Luz Ferreira</w:t>
       </w:r>
     </w:p>
     <w:p>
@@ -9545,7 +10806,7 @@
           <w:sz w:val="20"/>
           <w:szCs w:val="20"/>
         </w:rPr>
-        <w:t>Matrícula 340-9</w:t>
+        <w:t>Matrícula 346-8</w:t>
       </w:r>
     </w:p>
     <w:p>
@@ -9574,70 +10835,25 @@
           <w:sz w:val="20"/>
           <w:szCs w:val="20"/>
         </w:rPr>
-        <w:t>Raphael Luz Ferreira</w:t>
-      </w:r>
-    </w:p>
-    <w:p>
-      <w:pPr>
-        <w:spacing w:before="240" w:after="240" w:line="240" w:lineRule="auto"/>
-        <w:jc w:val="center"/>
-        <w:rPr>
-          <w:sz w:val="20"/>
-          <w:szCs w:val="20"/>
-        </w:rPr>
-      </w:pPr>
-      <w:r>
-        <w:rPr>
-          <w:sz w:val="20"/>
-          <w:szCs w:val="20"/>
-        </w:rPr>
-        <w:t>Analista de Regulação</w:t>
-      </w:r>
-    </w:p>
-    <w:p>
-      <w:pPr>
-        <w:spacing w:before="240" w:after="240" w:line="240" w:lineRule="auto"/>
-        <w:jc w:val="center"/>
-        <w:rPr>
-          <w:sz w:val="20"/>
-          <w:szCs w:val="20"/>
-        </w:rPr>
-      </w:pPr>
-      <w:r>
-        <w:rPr>
-          <w:sz w:val="20"/>
-          <w:szCs w:val="20"/>
-        </w:rPr>
-        <w:t>Matrícula 346-8</w:t>
-      </w:r>
-    </w:p>
-    <w:p>
-      <w:pPr>
-        <w:spacing w:before="240" w:after="240" w:line="240" w:lineRule="auto"/>
-        <w:jc w:val="center"/>
-        <w:rPr>
-          <w:sz w:val="20"/>
-          <w:szCs w:val="20"/>
-        </w:rPr>
-      </w:pPr>
-    </w:p>
-    <w:p>
-      <w:pPr>
-        <w:spacing w:before="240" w:after="240" w:line="240" w:lineRule="auto"/>
-        <w:jc w:val="center"/>
-        <w:rPr>
-          <w:b/>
-          <w:sz w:val="20"/>
-          <w:szCs w:val="20"/>
-        </w:rPr>
-      </w:pPr>
-      <w:r>
-        <w:rPr>
-          <w:b/>
-          <w:sz w:val="20"/>
-          <w:szCs w:val="20"/>
-        </w:rPr>
-        <w:t>Rodrigo Antonio Pinto de Melo</w:t>
+        <w:t xml:space="preserve">Rodrigo </w:t>
+      </w:r>
+      <w:proofErr w:type="spellStart"/>
+      <w:r>
+        <w:rPr>
+          <w:b/>
+          <w:sz w:val="20"/>
+          <w:szCs w:val="20"/>
+        </w:rPr>
+        <w:t>Antonio</w:t>
+      </w:r>
+      <w:proofErr w:type="spellEnd"/>
+      <w:r>
+        <w:rPr>
+          <w:b/>
+          <w:sz w:val="20"/>
+          <w:szCs w:val="20"/>
+        </w:rPr>
+        <w:t xml:space="preserve"> Pinto de Melo</w:t>
       </w:r>
     </w:p>
     <w:p>
@@ -11266,7 +12482,7 @@
   <w:style w:type="paragraph" w:default="1" w:styleId="Normal">
     <w:name w:val="Normal"/>
     <w:qFormat/>
-    <w:rsid w:val="004A60D7"/>
+    <w:rsid w:val="00B727B7"/>
   </w:style>
   <w:style w:type="paragraph" w:styleId="Ttulo1">
     <w:name w:val="heading 1"/>

</xml_diff>

<commit_message>
Fix: Fixing dir structure
</commit_message>
<xml_diff>
--- a/src/data/RELATÓRIO MODELO.docx
+++ b/src/data/RELATÓRIO MODELO.docx
@@ -449,1136 +449,6 @@
         <w:t>LISTA DE ABREVIATURAS E SIGLAS</w:t>
       </w:r>
     </w:p>
-    <w:tbl>
-      <w:tblPr>
-        <w:tblStyle w:val="a0"/>
-        <w:tblpPr w:leftFromText="180" w:rightFromText="180" w:topFromText="180" w:bottomFromText="180" w:vertAnchor="text"/>
-        <w:tblW w:w="7090" w:type="dxa"/>
-        <w:tblInd w:w="0" w:type="dxa"/>
-        <w:tblBorders>
-          <w:top w:val="single" w:sz="8" w:space="0" w:color="808080"/>
-          <w:left w:val="single" w:sz="8" w:space="0" w:color="808080"/>
-          <w:bottom w:val="single" w:sz="8" w:space="0" w:color="808080"/>
-          <w:right w:val="single" w:sz="8" w:space="0" w:color="808080"/>
-          <w:insideH w:val="single" w:sz="8" w:space="0" w:color="808080"/>
-          <w:insideV w:val="single" w:sz="8" w:space="0" w:color="808080"/>
-        </w:tblBorders>
-        <w:tblLayout w:type="fixed"/>
-        <w:tblLook w:val="0600" w:firstRow="0" w:lastRow="0" w:firstColumn="0" w:lastColumn="0" w:noHBand="1" w:noVBand="1"/>
-      </w:tblPr>
-      <w:tblGrid>
-        <w:gridCol w:w="800"/>
-        <w:gridCol w:w="6290"/>
-      </w:tblGrid>
-      <w:tr>
-        <w:trPr>
-          <w:trHeight w:val="344"/>
-        </w:trPr>
-        <w:tc>
-          <w:tcPr>
-            <w:tcW w:w="800" w:type="dxa"/>
-            <w:shd w:val="clear" w:color="auto" w:fill="CCCCCC"/>
-            <w:tcMar>
-              <w:top w:w="-183" w:type="dxa"/>
-              <w:left w:w="-183" w:type="dxa"/>
-              <w:bottom w:w="-183" w:type="dxa"/>
-              <w:right w:w="-183" w:type="dxa"/>
-            </w:tcMar>
-            <w:vAlign w:val="center"/>
-          </w:tcPr>
-          <w:p>
-            <w:pPr>
-              <w:spacing w:before="240" w:after="240" w:line="240" w:lineRule="auto"/>
-              <w:rPr>
-                <w:b/>
-                <w:sz w:val="20"/>
-                <w:szCs w:val="20"/>
-              </w:rPr>
-            </w:pPr>
-            <w:r>
-              <w:rPr>
-                <w:b/>
-                <w:sz w:val="20"/>
-                <w:szCs w:val="20"/>
-              </w:rPr>
-              <w:t>Sigla</w:t>
-            </w:r>
-          </w:p>
-        </w:tc>
-        <w:tc>
-          <w:tcPr>
-            <w:tcW w:w="6290" w:type="dxa"/>
-            <w:shd w:val="clear" w:color="auto" w:fill="CCCCCC"/>
-            <w:tcMar>
-              <w:top w:w="-183" w:type="dxa"/>
-              <w:left w:w="-183" w:type="dxa"/>
-              <w:bottom w:w="-183" w:type="dxa"/>
-              <w:right w:w="-183" w:type="dxa"/>
-            </w:tcMar>
-            <w:vAlign w:val="center"/>
-          </w:tcPr>
-          <w:p>
-            <w:pPr>
-              <w:spacing w:before="240" w:after="240" w:line="240" w:lineRule="auto"/>
-              <w:rPr>
-                <w:b/>
-                <w:sz w:val="20"/>
-                <w:szCs w:val="20"/>
-              </w:rPr>
-            </w:pPr>
-            <w:r>
-              <w:rPr>
-                <w:b/>
-                <w:sz w:val="20"/>
-                <w:szCs w:val="20"/>
-              </w:rPr>
-              <w:t>Definição</w:t>
-            </w:r>
-          </w:p>
-        </w:tc>
-      </w:tr>
-      <w:tr>
-        <w:trPr>
-          <w:trHeight w:val="344"/>
-        </w:trPr>
-        <w:tc>
-          <w:tcPr>
-            <w:tcW w:w="800" w:type="dxa"/>
-            <w:tcMar>
-              <w:top w:w="-183" w:type="dxa"/>
-              <w:left w:w="-183" w:type="dxa"/>
-              <w:bottom w:w="-183" w:type="dxa"/>
-              <w:right w:w="-183" w:type="dxa"/>
-            </w:tcMar>
-            <w:vAlign w:val="center"/>
-          </w:tcPr>
-          <w:p>
-            <w:pPr>
-              <w:spacing w:before="240" w:after="240" w:line="240" w:lineRule="auto"/>
-              <w:rPr>
-                <w:sz w:val="20"/>
-                <w:szCs w:val="20"/>
-              </w:rPr>
-            </w:pPr>
-            <w:r>
-              <w:rPr>
-                <w:sz w:val="20"/>
-                <w:szCs w:val="20"/>
-              </w:rPr>
-              <w:t>ETA</w:t>
-            </w:r>
-          </w:p>
-        </w:tc>
-        <w:tc>
-          <w:tcPr>
-            <w:tcW w:w="6290" w:type="dxa"/>
-            <w:tcMar>
-              <w:top w:w="-183" w:type="dxa"/>
-              <w:left w:w="-183" w:type="dxa"/>
-              <w:bottom w:w="-183" w:type="dxa"/>
-              <w:right w:w="-183" w:type="dxa"/>
-            </w:tcMar>
-            <w:vAlign w:val="center"/>
-          </w:tcPr>
-          <w:p>
-            <w:pPr>
-              <w:spacing w:before="240" w:after="240" w:line="240" w:lineRule="auto"/>
-              <w:rPr>
-                <w:sz w:val="20"/>
-                <w:szCs w:val="20"/>
-              </w:rPr>
-            </w:pPr>
-            <w:r>
-              <w:rPr>
-                <w:sz w:val="20"/>
-                <w:szCs w:val="20"/>
-              </w:rPr>
-              <w:t>Estação de Tratamento de Água</w:t>
-            </w:r>
-          </w:p>
-        </w:tc>
-      </w:tr>
-      <w:tr>
-        <w:trPr>
-          <w:trHeight w:val="344"/>
-        </w:trPr>
-        <w:tc>
-          <w:tcPr>
-            <w:tcW w:w="800" w:type="dxa"/>
-            <w:tcMar>
-              <w:top w:w="-183" w:type="dxa"/>
-              <w:left w:w="-183" w:type="dxa"/>
-              <w:bottom w:w="-183" w:type="dxa"/>
-              <w:right w:w="-183" w:type="dxa"/>
-            </w:tcMar>
-            <w:vAlign w:val="center"/>
-          </w:tcPr>
-          <w:p>
-            <w:pPr>
-              <w:spacing w:before="240" w:after="240" w:line="240" w:lineRule="auto"/>
-              <w:rPr>
-                <w:sz w:val="20"/>
-                <w:szCs w:val="20"/>
-              </w:rPr>
-            </w:pPr>
-            <w:r>
-              <w:rPr>
-                <w:sz w:val="20"/>
-                <w:szCs w:val="20"/>
-              </w:rPr>
-              <w:t>ETE</w:t>
-            </w:r>
-          </w:p>
-        </w:tc>
-        <w:tc>
-          <w:tcPr>
-            <w:tcW w:w="6290" w:type="dxa"/>
-            <w:tcMar>
-              <w:top w:w="-183" w:type="dxa"/>
-              <w:left w:w="-183" w:type="dxa"/>
-              <w:bottom w:w="-183" w:type="dxa"/>
-              <w:right w:w="-183" w:type="dxa"/>
-            </w:tcMar>
-            <w:vAlign w:val="center"/>
-          </w:tcPr>
-          <w:p>
-            <w:pPr>
-              <w:spacing w:before="240" w:after="240" w:line="240" w:lineRule="auto"/>
-              <w:rPr>
-                <w:sz w:val="20"/>
-                <w:szCs w:val="20"/>
-              </w:rPr>
-            </w:pPr>
-            <w:r>
-              <w:rPr>
-                <w:sz w:val="20"/>
-                <w:szCs w:val="20"/>
-              </w:rPr>
-              <w:t>Estação de Tratamento de Esgoto</w:t>
-            </w:r>
-          </w:p>
-        </w:tc>
-      </w:tr>
-      <w:tr>
-        <w:trPr>
-          <w:trHeight w:val="344"/>
-        </w:trPr>
-        <w:tc>
-          <w:tcPr>
-            <w:tcW w:w="800" w:type="dxa"/>
-            <w:tcMar>
-              <w:top w:w="-183" w:type="dxa"/>
-              <w:left w:w="-183" w:type="dxa"/>
-              <w:bottom w:w="-183" w:type="dxa"/>
-              <w:right w:w="-183" w:type="dxa"/>
-            </w:tcMar>
-            <w:vAlign w:val="center"/>
-          </w:tcPr>
-          <w:p>
-            <w:pPr>
-              <w:spacing w:before="240" w:after="240" w:line="240" w:lineRule="auto"/>
-              <w:rPr>
-                <w:sz w:val="20"/>
-                <w:szCs w:val="20"/>
-              </w:rPr>
-            </w:pPr>
-            <w:proofErr w:type="spellStart"/>
-            <w:r>
-              <w:rPr>
-                <w:sz w:val="20"/>
-                <w:szCs w:val="20"/>
-              </w:rPr>
-              <w:t>EEab</w:t>
-            </w:r>
-            <w:proofErr w:type="spellEnd"/>
-          </w:p>
-        </w:tc>
-        <w:tc>
-          <w:tcPr>
-            <w:tcW w:w="6290" w:type="dxa"/>
-            <w:tcMar>
-              <w:top w:w="-183" w:type="dxa"/>
-              <w:left w:w="-183" w:type="dxa"/>
-              <w:bottom w:w="-183" w:type="dxa"/>
-              <w:right w:w="-183" w:type="dxa"/>
-            </w:tcMar>
-            <w:vAlign w:val="center"/>
-          </w:tcPr>
-          <w:p>
-            <w:pPr>
-              <w:spacing w:before="240" w:after="240" w:line="240" w:lineRule="auto"/>
-              <w:rPr>
-                <w:sz w:val="20"/>
-                <w:szCs w:val="20"/>
-              </w:rPr>
-            </w:pPr>
-            <w:r>
-              <w:rPr>
-                <w:sz w:val="20"/>
-                <w:szCs w:val="20"/>
-              </w:rPr>
-              <w:t>Estação Elevatória de água bruta</w:t>
-            </w:r>
-          </w:p>
-        </w:tc>
-      </w:tr>
-      <w:tr>
-        <w:trPr>
-          <w:trHeight w:val="344"/>
-        </w:trPr>
-        <w:tc>
-          <w:tcPr>
-            <w:tcW w:w="800" w:type="dxa"/>
-            <w:tcMar>
-              <w:top w:w="-183" w:type="dxa"/>
-              <w:left w:w="-183" w:type="dxa"/>
-              <w:bottom w:w="-183" w:type="dxa"/>
-              <w:right w:w="-183" w:type="dxa"/>
-            </w:tcMar>
-            <w:vAlign w:val="center"/>
-          </w:tcPr>
-          <w:p>
-            <w:pPr>
-              <w:spacing w:before="240" w:after="240" w:line="240" w:lineRule="auto"/>
-              <w:rPr>
-                <w:sz w:val="20"/>
-                <w:szCs w:val="20"/>
-              </w:rPr>
-            </w:pPr>
-            <w:proofErr w:type="spellStart"/>
-            <w:r>
-              <w:rPr>
-                <w:sz w:val="20"/>
-                <w:szCs w:val="20"/>
-              </w:rPr>
-              <w:t>EEat</w:t>
-            </w:r>
-            <w:proofErr w:type="spellEnd"/>
-          </w:p>
-        </w:tc>
-        <w:tc>
-          <w:tcPr>
-            <w:tcW w:w="6290" w:type="dxa"/>
-            <w:tcMar>
-              <w:top w:w="-183" w:type="dxa"/>
-              <w:left w:w="-183" w:type="dxa"/>
-              <w:bottom w:w="-183" w:type="dxa"/>
-              <w:right w:w="-183" w:type="dxa"/>
-            </w:tcMar>
-            <w:vAlign w:val="center"/>
-          </w:tcPr>
-          <w:p>
-            <w:pPr>
-              <w:spacing w:before="240" w:after="240" w:line="240" w:lineRule="auto"/>
-              <w:rPr>
-                <w:sz w:val="20"/>
-                <w:szCs w:val="20"/>
-              </w:rPr>
-            </w:pPr>
-            <w:r>
-              <w:rPr>
-                <w:sz w:val="20"/>
-                <w:szCs w:val="20"/>
-              </w:rPr>
-              <w:t>Estação Elevatória de água tratada</w:t>
-            </w:r>
-          </w:p>
-        </w:tc>
-      </w:tr>
-      <w:tr>
-        <w:trPr>
-          <w:trHeight w:val="344"/>
-        </w:trPr>
-        <w:tc>
-          <w:tcPr>
-            <w:tcW w:w="800" w:type="dxa"/>
-            <w:tcMar>
-              <w:top w:w="-183" w:type="dxa"/>
-              <w:left w:w="-183" w:type="dxa"/>
-              <w:bottom w:w="-183" w:type="dxa"/>
-              <w:right w:w="-183" w:type="dxa"/>
-            </w:tcMar>
-            <w:vAlign w:val="center"/>
-          </w:tcPr>
-          <w:p>
-            <w:pPr>
-              <w:spacing w:before="240" w:after="240" w:line="240" w:lineRule="auto"/>
-              <w:rPr>
-                <w:sz w:val="20"/>
-                <w:szCs w:val="20"/>
-              </w:rPr>
-            </w:pPr>
-            <w:r>
-              <w:rPr>
-                <w:sz w:val="20"/>
-                <w:szCs w:val="20"/>
-              </w:rPr>
-              <w:t>REL</w:t>
-            </w:r>
-          </w:p>
-        </w:tc>
-        <w:tc>
-          <w:tcPr>
-            <w:tcW w:w="6290" w:type="dxa"/>
-            <w:tcMar>
-              <w:top w:w="-183" w:type="dxa"/>
-              <w:left w:w="-183" w:type="dxa"/>
-              <w:bottom w:w="-183" w:type="dxa"/>
-              <w:right w:w="-183" w:type="dxa"/>
-            </w:tcMar>
-            <w:vAlign w:val="center"/>
-          </w:tcPr>
-          <w:p>
-            <w:pPr>
-              <w:spacing w:before="240" w:after="240" w:line="240" w:lineRule="auto"/>
-              <w:rPr>
-                <w:sz w:val="20"/>
-                <w:szCs w:val="20"/>
-              </w:rPr>
-            </w:pPr>
-            <w:r>
-              <w:rPr>
-                <w:sz w:val="20"/>
-                <w:szCs w:val="20"/>
-              </w:rPr>
-              <w:t>Reservatório Elevado</w:t>
-            </w:r>
-          </w:p>
-        </w:tc>
-      </w:tr>
-      <w:tr>
-        <w:trPr>
-          <w:trHeight w:val="344"/>
-        </w:trPr>
-        <w:tc>
-          <w:tcPr>
-            <w:tcW w:w="800" w:type="dxa"/>
-            <w:tcMar>
-              <w:top w:w="-183" w:type="dxa"/>
-              <w:left w:w="-183" w:type="dxa"/>
-              <w:bottom w:w="-183" w:type="dxa"/>
-              <w:right w:w="-183" w:type="dxa"/>
-            </w:tcMar>
-            <w:vAlign w:val="center"/>
-          </w:tcPr>
-          <w:p>
-            <w:pPr>
-              <w:spacing w:before="240" w:after="240" w:line="240" w:lineRule="auto"/>
-              <w:rPr>
-                <w:sz w:val="20"/>
-                <w:szCs w:val="20"/>
-              </w:rPr>
-            </w:pPr>
-            <w:r>
-              <w:rPr>
-                <w:sz w:val="20"/>
-                <w:szCs w:val="20"/>
-              </w:rPr>
-              <w:t>RAP</w:t>
-            </w:r>
-          </w:p>
-        </w:tc>
-        <w:tc>
-          <w:tcPr>
-            <w:tcW w:w="6290" w:type="dxa"/>
-            <w:tcMar>
-              <w:top w:w="-183" w:type="dxa"/>
-              <w:left w:w="-183" w:type="dxa"/>
-              <w:bottom w:w="-183" w:type="dxa"/>
-              <w:right w:w="-183" w:type="dxa"/>
-            </w:tcMar>
-            <w:vAlign w:val="center"/>
-          </w:tcPr>
-          <w:p>
-            <w:pPr>
-              <w:spacing w:before="240" w:after="240" w:line="240" w:lineRule="auto"/>
-              <w:rPr>
-                <w:sz w:val="20"/>
-                <w:szCs w:val="20"/>
-              </w:rPr>
-            </w:pPr>
-            <w:r>
-              <w:rPr>
-                <w:sz w:val="20"/>
-                <w:szCs w:val="20"/>
-              </w:rPr>
-              <w:t>Reservatório Apoiado</w:t>
-            </w:r>
-          </w:p>
-        </w:tc>
-      </w:tr>
-      <w:tr>
-        <w:trPr>
-          <w:trHeight w:val="344"/>
-        </w:trPr>
-        <w:tc>
-          <w:tcPr>
-            <w:tcW w:w="800" w:type="dxa"/>
-            <w:tcMar>
-              <w:top w:w="-183" w:type="dxa"/>
-              <w:left w:w="-183" w:type="dxa"/>
-              <w:bottom w:w="-183" w:type="dxa"/>
-              <w:right w:w="-183" w:type="dxa"/>
-            </w:tcMar>
-            <w:vAlign w:val="center"/>
-          </w:tcPr>
-          <w:p>
-            <w:pPr>
-              <w:spacing w:before="240" w:after="240" w:line="240" w:lineRule="auto"/>
-              <w:rPr>
-                <w:sz w:val="20"/>
-                <w:szCs w:val="20"/>
-              </w:rPr>
-            </w:pPr>
-            <w:r>
-              <w:rPr>
-                <w:sz w:val="20"/>
-                <w:szCs w:val="20"/>
-              </w:rPr>
-              <w:t>CMB</w:t>
-            </w:r>
-          </w:p>
-        </w:tc>
-        <w:tc>
-          <w:tcPr>
-            <w:tcW w:w="6290" w:type="dxa"/>
-            <w:tcMar>
-              <w:top w:w="-183" w:type="dxa"/>
-              <w:left w:w="-183" w:type="dxa"/>
-              <w:bottom w:w="-183" w:type="dxa"/>
-              <w:right w:w="-183" w:type="dxa"/>
-            </w:tcMar>
-            <w:vAlign w:val="center"/>
-          </w:tcPr>
-          <w:p>
-            <w:pPr>
-              <w:spacing w:before="240" w:after="240" w:line="240" w:lineRule="auto"/>
-              <w:rPr>
-                <w:sz w:val="20"/>
-                <w:szCs w:val="20"/>
-              </w:rPr>
-            </w:pPr>
-            <w:r>
-              <w:rPr>
-                <w:sz w:val="20"/>
-                <w:szCs w:val="20"/>
-              </w:rPr>
-              <w:t>Conjunto Moto Bomba</w:t>
-            </w:r>
-          </w:p>
-        </w:tc>
-      </w:tr>
-      <w:tr>
-        <w:trPr>
-          <w:trHeight w:val="344"/>
-        </w:trPr>
-        <w:tc>
-          <w:tcPr>
-            <w:tcW w:w="800" w:type="dxa"/>
-            <w:tcMar>
-              <w:top w:w="-183" w:type="dxa"/>
-              <w:left w:w="-183" w:type="dxa"/>
-              <w:bottom w:w="-183" w:type="dxa"/>
-              <w:right w:w="-183" w:type="dxa"/>
-            </w:tcMar>
-            <w:vAlign w:val="center"/>
-          </w:tcPr>
-          <w:p>
-            <w:pPr>
-              <w:spacing w:before="240" w:after="240" w:line="240" w:lineRule="auto"/>
-              <w:rPr>
-                <w:sz w:val="20"/>
-                <w:szCs w:val="20"/>
-              </w:rPr>
-            </w:pPr>
-            <w:r>
-              <w:rPr>
-                <w:sz w:val="20"/>
-                <w:szCs w:val="20"/>
-              </w:rPr>
-              <w:t>GNR</w:t>
-            </w:r>
-          </w:p>
-        </w:tc>
-        <w:tc>
-          <w:tcPr>
-            <w:tcW w:w="6290" w:type="dxa"/>
-            <w:tcMar>
-              <w:top w:w="-183" w:type="dxa"/>
-              <w:left w:w="-183" w:type="dxa"/>
-              <w:bottom w:w="-183" w:type="dxa"/>
-              <w:right w:w="-183" w:type="dxa"/>
-            </w:tcMar>
-            <w:vAlign w:val="center"/>
-          </w:tcPr>
-          <w:p>
-            <w:pPr>
-              <w:spacing w:before="240" w:after="240" w:line="240" w:lineRule="auto"/>
-              <w:rPr>
-                <w:sz w:val="20"/>
-                <w:szCs w:val="20"/>
-              </w:rPr>
-            </w:pPr>
-            <w:r>
-              <w:rPr>
-                <w:sz w:val="20"/>
-                <w:szCs w:val="20"/>
-              </w:rPr>
-              <w:t>Gerência de Unidade de Negócios Regional</w:t>
-            </w:r>
-          </w:p>
-        </w:tc>
-      </w:tr>
-      <w:tr>
-        <w:trPr>
-          <w:trHeight w:val="344"/>
-        </w:trPr>
-        <w:tc>
-          <w:tcPr>
-            <w:tcW w:w="800" w:type="dxa"/>
-            <w:tcMar>
-              <w:top w:w="-183" w:type="dxa"/>
-              <w:left w:w="-183" w:type="dxa"/>
-              <w:bottom w:w="-183" w:type="dxa"/>
-              <w:right w:w="-183" w:type="dxa"/>
-            </w:tcMar>
-            <w:vAlign w:val="center"/>
-          </w:tcPr>
-          <w:p>
-            <w:pPr>
-              <w:spacing w:before="240" w:after="240" w:line="240" w:lineRule="auto"/>
-              <w:rPr>
-                <w:sz w:val="20"/>
-                <w:szCs w:val="20"/>
-              </w:rPr>
-            </w:pPr>
-            <w:r>
-              <w:rPr>
-                <w:sz w:val="20"/>
-                <w:szCs w:val="20"/>
-              </w:rPr>
-              <w:t>SAA</w:t>
-            </w:r>
-          </w:p>
-        </w:tc>
-        <w:tc>
-          <w:tcPr>
-            <w:tcW w:w="6290" w:type="dxa"/>
-            <w:tcMar>
-              <w:top w:w="-183" w:type="dxa"/>
-              <w:left w:w="-183" w:type="dxa"/>
-              <w:bottom w:w="-183" w:type="dxa"/>
-              <w:right w:w="-183" w:type="dxa"/>
-            </w:tcMar>
-            <w:vAlign w:val="center"/>
-          </w:tcPr>
-          <w:p>
-            <w:pPr>
-              <w:spacing w:before="240" w:after="240" w:line="240" w:lineRule="auto"/>
-              <w:rPr>
-                <w:sz w:val="20"/>
-                <w:szCs w:val="20"/>
-              </w:rPr>
-            </w:pPr>
-            <w:r>
-              <w:rPr>
-                <w:sz w:val="20"/>
-                <w:szCs w:val="20"/>
-              </w:rPr>
-              <w:t>Sistemas de Abastecimento de Água</w:t>
-            </w:r>
-          </w:p>
-        </w:tc>
-      </w:tr>
-      <w:tr>
-        <w:trPr>
-          <w:trHeight w:val="344"/>
-        </w:trPr>
-        <w:tc>
-          <w:tcPr>
-            <w:tcW w:w="800" w:type="dxa"/>
-            <w:tcMar>
-              <w:top w:w="-183" w:type="dxa"/>
-              <w:left w:w="-183" w:type="dxa"/>
-              <w:bottom w:w="-183" w:type="dxa"/>
-              <w:right w:w="-183" w:type="dxa"/>
-            </w:tcMar>
-            <w:vAlign w:val="center"/>
-          </w:tcPr>
-          <w:p>
-            <w:pPr>
-              <w:spacing w:before="240" w:after="240" w:line="240" w:lineRule="auto"/>
-              <w:rPr>
-                <w:sz w:val="20"/>
-                <w:szCs w:val="20"/>
-              </w:rPr>
-            </w:pPr>
-            <w:r>
-              <w:rPr>
-                <w:sz w:val="20"/>
-                <w:szCs w:val="20"/>
-              </w:rPr>
-              <w:t>SES</w:t>
-            </w:r>
-          </w:p>
-        </w:tc>
-        <w:tc>
-          <w:tcPr>
-            <w:tcW w:w="6290" w:type="dxa"/>
-            <w:tcMar>
-              <w:top w:w="-183" w:type="dxa"/>
-              <w:left w:w="-183" w:type="dxa"/>
-              <w:bottom w:w="-183" w:type="dxa"/>
-              <w:right w:w="-183" w:type="dxa"/>
-            </w:tcMar>
-            <w:vAlign w:val="center"/>
-          </w:tcPr>
-          <w:p>
-            <w:pPr>
-              <w:spacing w:before="240" w:after="240" w:line="240" w:lineRule="auto"/>
-              <w:rPr>
-                <w:sz w:val="20"/>
-                <w:szCs w:val="20"/>
-              </w:rPr>
-            </w:pPr>
-            <w:r>
-              <w:rPr>
-                <w:sz w:val="20"/>
-                <w:szCs w:val="20"/>
-              </w:rPr>
-              <w:t>Sistemas de Esgotamento Sanitário</w:t>
-            </w:r>
-          </w:p>
-        </w:tc>
-      </w:tr>
-      <w:tr>
-        <w:trPr>
-          <w:trHeight w:val="344"/>
-        </w:trPr>
-        <w:tc>
-          <w:tcPr>
-            <w:tcW w:w="800" w:type="dxa"/>
-            <w:tcMar>
-              <w:top w:w="-183" w:type="dxa"/>
-              <w:left w:w="-183" w:type="dxa"/>
-              <w:bottom w:w="-183" w:type="dxa"/>
-              <w:right w:w="-183" w:type="dxa"/>
-            </w:tcMar>
-            <w:vAlign w:val="center"/>
-          </w:tcPr>
-          <w:p>
-            <w:pPr>
-              <w:spacing w:before="240" w:after="240" w:line="240" w:lineRule="auto"/>
-              <w:rPr>
-                <w:sz w:val="20"/>
-                <w:szCs w:val="20"/>
-              </w:rPr>
-            </w:pPr>
-            <w:r>
-              <w:rPr>
-                <w:sz w:val="20"/>
-                <w:szCs w:val="20"/>
-              </w:rPr>
-              <w:t>IUA</w:t>
-            </w:r>
-          </w:p>
-        </w:tc>
-        <w:tc>
-          <w:tcPr>
-            <w:tcW w:w="6290" w:type="dxa"/>
-            <w:tcMar>
-              <w:top w:w="-183" w:type="dxa"/>
-              <w:left w:w="-183" w:type="dxa"/>
-              <w:bottom w:w="-183" w:type="dxa"/>
-              <w:right w:w="-183" w:type="dxa"/>
-            </w:tcMar>
-            <w:vAlign w:val="center"/>
-          </w:tcPr>
-          <w:p>
-            <w:pPr>
-              <w:spacing w:before="240" w:after="240" w:line="240" w:lineRule="auto"/>
-              <w:rPr>
-                <w:sz w:val="20"/>
-                <w:szCs w:val="20"/>
-              </w:rPr>
-            </w:pPr>
-            <w:r>
-              <w:rPr>
-                <w:sz w:val="20"/>
-                <w:szCs w:val="20"/>
-              </w:rPr>
-              <w:t>Índice de Universalização do Abastecimento de Água</w:t>
-            </w:r>
-          </w:p>
-        </w:tc>
-      </w:tr>
-      <w:tr>
-        <w:trPr>
-          <w:trHeight w:val="344"/>
-        </w:trPr>
-        <w:tc>
-          <w:tcPr>
-            <w:tcW w:w="800" w:type="dxa"/>
-            <w:tcMar>
-              <w:top w:w="-183" w:type="dxa"/>
-              <w:left w:w="-183" w:type="dxa"/>
-              <w:bottom w:w="-183" w:type="dxa"/>
-              <w:right w:w="-183" w:type="dxa"/>
-            </w:tcMar>
-            <w:vAlign w:val="center"/>
-          </w:tcPr>
-          <w:p>
-            <w:pPr>
-              <w:spacing w:before="240" w:after="240" w:line="240" w:lineRule="auto"/>
-              <w:rPr>
-                <w:sz w:val="20"/>
-                <w:szCs w:val="20"/>
-              </w:rPr>
-            </w:pPr>
-            <w:r>
-              <w:rPr>
-                <w:sz w:val="20"/>
-                <w:szCs w:val="20"/>
-              </w:rPr>
-              <w:t>IUE</w:t>
-            </w:r>
-          </w:p>
-        </w:tc>
-        <w:tc>
-          <w:tcPr>
-            <w:tcW w:w="6290" w:type="dxa"/>
-            <w:tcMar>
-              <w:top w:w="-183" w:type="dxa"/>
-              <w:left w:w="-183" w:type="dxa"/>
-              <w:bottom w:w="-183" w:type="dxa"/>
-              <w:right w:w="-183" w:type="dxa"/>
-            </w:tcMar>
-            <w:vAlign w:val="center"/>
-          </w:tcPr>
-          <w:p>
-            <w:pPr>
-              <w:spacing w:before="240" w:after="240" w:line="240" w:lineRule="auto"/>
-              <w:rPr>
-                <w:sz w:val="20"/>
-                <w:szCs w:val="20"/>
-              </w:rPr>
-            </w:pPr>
-            <w:r>
-              <w:rPr>
-                <w:sz w:val="20"/>
-                <w:szCs w:val="20"/>
-              </w:rPr>
-              <w:t>Índice de Universalização de Coleta de Esgotos Sanitários</w:t>
-            </w:r>
-          </w:p>
-        </w:tc>
-      </w:tr>
-      <w:tr>
-        <w:trPr>
-          <w:trHeight w:val="344"/>
-        </w:trPr>
-        <w:tc>
-          <w:tcPr>
-            <w:tcW w:w="800" w:type="dxa"/>
-            <w:tcMar>
-              <w:top w:w="-183" w:type="dxa"/>
-              <w:left w:w="-183" w:type="dxa"/>
-              <w:bottom w:w="-183" w:type="dxa"/>
-              <w:right w:w="-183" w:type="dxa"/>
-            </w:tcMar>
-            <w:vAlign w:val="center"/>
-          </w:tcPr>
-          <w:p>
-            <w:pPr>
-              <w:spacing w:before="240" w:after="240" w:line="240" w:lineRule="auto"/>
-              <w:rPr>
-                <w:sz w:val="20"/>
-                <w:szCs w:val="20"/>
-              </w:rPr>
-            </w:pPr>
-            <w:r>
-              <w:rPr>
-                <w:sz w:val="20"/>
-                <w:szCs w:val="20"/>
-              </w:rPr>
-              <w:t>IUT</w:t>
-            </w:r>
-          </w:p>
-        </w:tc>
-        <w:tc>
-          <w:tcPr>
-            <w:tcW w:w="6290" w:type="dxa"/>
-            <w:tcMar>
-              <w:top w:w="-183" w:type="dxa"/>
-              <w:left w:w="-183" w:type="dxa"/>
-              <w:bottom w:w="-183" w:type="dxa"/>
-              <w:right w:w="-183" w:type="dxa"/>
-            </w:tcMar>
-            <w:vAlign w:val="center"/>
-          </w:tcPr>
-          <w:p>
-            <w:pPr>
-              <w:spacing w:before="240" w:after="240" w:line="240" w:lineRule="auto"/>
-              <w:rPr>
-                <w:sz w:val="20"/>
-                <w:szCs w:val="20"/>
-              </w:rPr>
-            </w:pPr>
-            <w:r>
-              <w:rPr>
-                <w:sz w:val="20"/>
-                <w:szCs w:val="20"/>
-              </w:rPr>
-              <w:t>Índice de Universalização de Tratamento de Esgotos Sanitários</w:t>
-            </w:r>
-          </w:p>
-        </w:tc>
-      </w:tr>
-      <w:tr>
-        <w:trPr>
-          <w:trHeight w:val="344"/>
-        </w:trPr>
-        <w:tc>
-          <w:tcPr>
-            <w:tcW w:w="800" w:type="dxa"/>
-            <w:tcMar>
-              <w:top w:w="-183" w:type="dxa"/>
-              <w:left w:w="-183" w:type="dxa"/>
-              <w:bottom w:w="-183" w:type="dxa"/>
-              <w:right w:w="-183" w:type="dxa"/>
-            </w:tcMar>
-            <w:vAlign w:val="center"/>
-          </w:tcPr>
-          <w:p>
-            <w:pPr>
-              <w:spacing w:before="240" w:after="240" w:line="240" w:lineRule="auto"/>
-              <w:rPr>
-                <w:sz w:val="20"/>
-                <w:szCs w:val="20"/>
-              </w:rPr>
-            </w:pPr>
-            <w:r>
-              <w:rPr>
-                <w:sz w:val="20"/>
-                <w:szCs w:val="20"/>
-              </w:rPr>
-              <w:t>ICA</w:t>
-            </w:r>
-          </w:p>
-        </w:tc>
-        <w:tc>
-          <w:tcPr>
-            <w:tcW w:w="6290" w:type="dxa"/>
-            <w:tcMar>
-              <w:top w:w="-183" w:type="dxa"/>
-              <w:left w:w="-183" w:type="dxa"/>
-              <w:bottom w:w="-183" w:type="dxa"/>
-              <w:right w:w="-183" w:type="dxa"/>
-            </w:tcMar>
-            <w:vAlign w:val="center"/>
-          </w:tcPr>
-          <w:p>
-            <w:pPr>
-              <w:spacing w:before="240" w:after="240" w:line="240" w:lineRule="auto"/>
-              <w:rPr>
-                <w:sz w:val="20"/>
-                <w:szCs w:val="20"/>
-              </w:rPr>
-            </w:pPr>
-            <w:r>
-              <w:rPr>
-                <w:sz w:val="20"/>
-                <w:szCs w:val="20"/>
-              </w:rPr>
-              <w:t>Índice de Cobertura de Abastecimento de Água</w:t>
-            </w:r>
-          </w:p>
-        </w:tc>
-      </w:tr>
-      <w:tr>
-        <w:trPr>
-          <w:trHeight w:val="344"/>
-        </w:trPr>
-        <w:tc>
-          <w:tcPr>
-            <w:tcW w:w="800" w:type="dxa"/>
-            <w:tcMar>
-              <w:top w:w="-183" w:type="dxa"/>
-              <w:left w:w="-183" w:type="dxa"/>
-              <w:bottom w:w="-183" w:type="dxa"/>
-              <w:right w:w="-183" w:type="dxa"/>
-            </w:tcMar>
-            <w:vAlign w:val="center"/>
-          </w:tcPr>
-          <w:p>
-            <w:pPr>
-              <w:spacing w:before="240" w:after="240" w:line="240" w:lineRule="auto"/>
-              <w:rPr>
-                <w:sz w:val="20"/>
-                <w:szCs w:val="20"/>
-              </w:rPr>
-            </w:pPr>
-            <w:r>
-              <w:rPr>
-                <w:sz w:val="20"/>
-                <w:szCs w:val="20"/>
-              </w:rPr>
-              <w:t>ICE</w:t>
-            </w:r>
-          </w:p>
-        </w:tc>
-        <w:tc>
-          <w:tcPr>
-            <w:tcW w:w="6290" w:type="dxa"/>
-            <w:tcMar>
-              <w:top w:w="-183" w:type="dxa"/>
-              <w:left w:w="-183" w:type="dxa"/>
-              <w:bottom w:w="-183" w:type="dxa"/>
-              <w:right w:w="-183" w:type="dxa"/>
-            </w:tcMar>
-            <w:vAlign w:val="center"/>
-          </w:tcPr>
-          <w:p>
-            <w:pPr>
-              <w:spacing w:before="240" w:after="240" w:line="240" w:lineRule="auto"/>
-              <w:rPr>
-                <w:sz w:val="20"/>
-                <w:szCs w:val="20"/>
-              </w:rPr>
-            </w:pPr>
-            <w:r>
-              <w:rPr>
-                <w:sz w:val="20"/>
-                <w:szCs w:val="20"/>
-              </w:rPr>
-              <w:t>Índice de Cobertura de Esgotamento Sanitário</w:t>
-            </w:r>
-          </w:p>
-        </w:tc>
-      </w:tr>
-      <w:tr>
-        <w:trPr>
-          <w:trHeight w:val="344"/>
-        </w:trPr>
-        <w:tc>
-          <w:tcPr>
-            <w:tcW w:w="800" w:type="dxa"/>
-            <w:tcMar>
-              <w:top w:w="-183" w:type="dxa"/>
-              <w:left w:w="-183" w:type="dxa"/>
-              <w:bottom w:w="-183" w:type="dxa"/>
-              <w:right w:w="-183" w:type="dxa"/>
-            </w:tcMar>
-            <w:vAlign w:val="center"/>
-          </w:tcPr>
-          <w:p>
-            <w:pPr>
-              <w:spacing w:before="240" w:after="240" w:line="240" w:lineRule="auto"/>
-              <w:rPr>
-                <w:sz w:val="20"/>
-                <w:szCs w:val="20"/>
-              </w:rPr>
-            </w:pPr>
-            <w:r>
-              <w:rPr>
-                <w:sz w:val="20"/>
-                <w:szCs w:val="20"/>
-              </w:rPr>
-              <w:t>IPD</w:t>
-            </w:r>
-          </w:p>
-        </w:tc>
-        <w:tc>
-          <w:tcPr>
-            <w:tcW w:w="6290" w:type="dxa"/>
-            <w:tcMar>
-              <w:top w:w="-183" w:type="dxa"/>
-              <w:left w:w="-183" w:type="dxa"/>
-              <w:bottom w:w="-183" w:type="dxa"/>
-              <w:right w:w="-183" w:type="dxa"/>
-            </w:tcMar>
-            <w:vAlign w:val="center"/>
-          </w:tcPr>
-          <w:p>
-            <w:pPr>
-              <w:spacing w:before="240" w:after="240" w:line="240" w:lineRule="auto"/>
-              <w:rPr>
-                <w:sz w:val="20"/>
-                <w:szCs w:val="20"/>
-              </w:rPr>
-            </w:pPr>
-            <w:r>
-              <w:rPr>
-                <w:sz w:val="20"/>
-                <w:szCs w:val="20"/>
-              </w:rPr>
-              <w:t>Índice de Perdas na Distribuição</w:t>
-            </w:r>
-          </w:p>
-        </w:tc>
-      </w:tr>
-      <w:tr>
-        <w:trPr>
-          <w:trHeight w:val="344"/>
-        </w:trPr>
-        <w:tc>
-          <w:tcPr>
-            <w:tcW w:w="800" w:type="dxa"/>
-            <w:tcMar>
-              <w:top w:w="-183" w:type="dxa"/>
-              <w:left w:w="-183" w:type="dxa"/>
-              <w:bottom w:w="-183" w:type="dxa"/>
-              <w:right w:w="-183" w:type="dxa"/>
-            </w:tcMar>
-            <w:vAlign w:val="center"/>
-          </w:tcPr>
-          <w:p>
-            <w:pPr>
-              <w:spacing w:before="240" w:after="240" w:line="240" w:lineRule="auto"/>
-              <w:rPr>
-                <w:sz w:val="20"/>
-                <w:szCs w:val="20"/>
-              </w:rPr>
-            </w:pPr>
-            <w:r>
-              <w:rPr>
-                <w:sz w:val="20"/>
-                <w:szCs w:val="20"/>
-              </w:rPr>
-              <w:t>IQAP</w:t>
-            </w:r>
-          </w:p>
-        </w:tc>
-        <w:tc>
-          <w:tcPr>
-            <w:tcW w:w="6290" w:type="dxa"/>
-            <w:tcMar>
-              <w:top w:w="-183" w:type="dxa"/>
-              <w:left w:w="-183" w:type="dxa"/>
-              <w:bottom w:w="-183" w:type="dxa"/>
-              <w:right w:w="-183" w:type="dxa"/>
-            </w:tcMar>
-            <w:vAlign w:val="center"/>
-          </w:tcPr>
-          <w:p>
-            <w:pPr>
-              <w:spacing w:before="240" w:after="240" w:line="240" w:lineRule="auto"/>
-              <w:rPr>
-                <w:sz w:val="20"/>
-                <w:szCs w:val="20"/>
-              </w:rPr>
-            </w:pPr>
-            <w:r>
-              <w:rPr>
-                <w:sz w:val="20"/>
-                <w:szCs w:val="20"/>
-              </w:rPr>
-              <w:t>Índice da Qualidade da Água Potável</w:t>
-            </w:r>
-          </w:p>
-        </w:tc>
-      </w:tr>
-    </w:tbl>
     <w:p>
       <w:pPr>
         <w:spacing w:before="240" w:after="240" w:line="240" w:lineRule="auto"/>
@@ -1732,6 +602,14 @@
           <w:szCs w:val="20"/>
         </w:rPr>
       </w:pPr>
+      <w:r>
+        <w:rPr>
+          <w:b/>
+          <w:sz w:val="20"/>
+          <w:szCs w:val="20"/>
+        </w:rPr>
+        <w:t>SUMÁRIO</w:t>
+      </w:r>
     </w:p>
     <w:p>
       <w:pPr>
@@ -1747,414 +625,241 @@
     <w:p>
       <w:pPr>
         <w:spacing w:before="240" w:after="240" w:line="240" w:lineRule="auto"/>
-        <w:jc w:val="center"/>
-        <w:rPr>
-          <w:b/>
-          <w:sz w:val="20"/>
-          <w:szCs w:val="20"/>
-        </w:rPr>
-      </w:pPr>
-    </w:p>
-    <w:p>
-      <w:pPr>
-        <w:spacing w:before="240" w:after="240" w:line="240" w:lineRule="auto"/>
-        <w:jc w:val="center"/>
-        <w:rPr>
-          <w:b/>
-          <w:sz w:val="20"/>
-          <w:szCs w:val="20"/>
-        </w:rPr>
-      </w:pPr>
-    </w:p>
-    <w:p>
-      <w:pPr>
-        <w:spacing w:before="240" w:after="240" w:line="240" w:lineRule="auto"/>
-        <w:jc w:val="center"/>
-        <w:rPr>
-          <w:b/>
-          <w:sz w:val="20"/>
-          <w:szCs w:val="20"/>
-        </w:rPr>
-      </w:pPr>
-    </w:p>
-    <w:p>
-      <w:pPr>
-        <w:spacing w:before="240" w:after="240" w:line="240" w:lineRule="auto"/>
-        <w:jc w:val="center"/>
-        <w:rPr>
-          <w:b/>
-          <w:sz w:val="20"/>
-          <w:szCs w:val="20"/>
-        </w:rPr>
-      </w:pPr>
-    </w:p>
-    <w:p>
-      <w:pPr>
-        <w:spacing w:before="240" w:after="240" w:line="240" w:lineRule="auto"/>
-        <w:jc w:val="center"/>
-        <w:rPr>
-          <w:b/>
-          <w:sz w:val="20"/>
-          <w:szCs w:val="20"/>
-        </w:rPr>
-      </w:pPr>
-    </w:p>
-    <w:p>
-      <w:pPr>
-        <w:spacing w:before="240" w:after="240" w:line="240" w:lineRule="auto"/>
-        <w:jc w:val="center"/>
-        <w:rPr>
-          <w:b/>
-          <w:sz w:val="20"/>
-          <w:szCs w:val="20"/>
-        </w:rPr>
-      </w:pPr>
-    </w:p>
-    <w:p>
-      <w:pPr>
-        <w:spacing w:before="240" w:after="240" w:line="240" w:lineRule="auto"/>
-        <w:jc w:val="center"/>
-        <w:rPr>
-          <w:b/>
-          <w:sz w:val="20"/>
-          <w:szCs w:val="20"/>
-        </w:rPr>
-      </w:pPr>
-    </w:p>
-    <w:p>
-      <w:pPr>
-        <w:spacing w:before="240" w:after="240" w:line="240" w:lineRule="auto"/>
-        <w:jc w:val="center"/>
-        <w:rPr>
-          <w:b/>
-          <w:sz w:val="20"/>
-          <w:szCs w:val="20"/>
-        </w:rPr>
-      </w:pPr>
-    </w:p>
-    <w:p>
-      <w:pPr>
-        <w:spacing w:before="240" w:after="240" w:line="240" w:lineRule="auto"/>
-        <w:jc w:val="center"/>
-        <w:rPr>
-          <w:b/>
-          <w:sz w:val="20"/>
-          <w:szCs w:val="20"/>
-        </w:rPr>
-      </w:pPr>
-    </w:p>
-    <w:p>
-      <w:pPr>
-        <w:spacing w:before="240" w:after="240" w:line="240" w:lineRule="auto"/>
-        <w:jc w:val="center"/>
-        <w:rPr>
-          <w:b/>
-          <w:sz w:val="20"/>
-          <w:szCs w:val="20"/>
-        </w:rPr>
-      </w:pPr>
-    </w:p>
-    <w:p>
-      <w:pPr>
-        <w:spacing w:before="240" w:after="240" w:line="240" w:lineRule="auto"/>
-        <w:jc w:val="center"/>
-        <w:rPr>
-          <w:b/>
-          <w:sz w:val="20"/>
-          <w:szCs w:val="20"/>
-        </w:rPr>
-      </w:pPr>
-    </w:p>
-    <w:p>
-      <w:pPr>
-        <w:spacing w:before="240" w:after="240" w:line="240" w:lineRule="auto"/>
-        <w:jc w:val="center"/>
-        <w:rPr>
-          <w:b/>
-          <w:sz w:val="20"/>
-          <w:szCs w:val="20"/>
-        </w:rPr>
-      </w:pPr>
-    </w:p>
-    <w:p>
-      <w:pPr>
-        <w:spacing w:before="240" w:after="240" w:line="240" w:lineRule="auto"/>
-        <w:jc w:val="center"/>
-        <w:rPr>
-          <w:b/>
-          <w:sz w:val="20"/>
-          <w:szCs w:val="20"/>
-        </w:rPr>
-      </w:pPr>
-    </w:p>
-    <w:p>
-      <w:pPr>
-        <w:spacing w:before="240" w:after="240" w:line="240" w:lineRule="auto"/>
-        <w:jc w:val="center"/>
-        <w:rPr>
-          <w:b/>
-          <w:sz w:val="20"/>
-          <w:szCs w:val="20"/>
-        </w:rPr>
-      </w:pPr>
-      <w:r>
-        <w:rPr>
-          <w:b/>
+        <w:rPr>
+          <w:sz w:val="20"/>
+          <w:szCs w:val="20"/>
+        </w:rPr>
+      </w:pPr>
+      <w:r>
+        <w:rPr>
+          <w:sz w:val="20"/>
+          <w:szCs w:val="20"/>
+        </w:rPr>
+        <w:t>1 – INTRODUÇÃO</w:t>
+      </w:r>
+    </w:p>
+    <w:p>
+      <w:pPr>
+        <w:spacing w:before="240" w:after="240" w:line="240" w:lineRule="auto"/>
+        <w:rPr>
+          <w:sz w:val="20"/>
+          <w:szCs w:val="20"/>
+        </w:rPr>
+      </w:pPr>
+      <w:r>
+        <w:rPr>
+          <w:sz w:val="20"/>
+          <w:szCs w:val="20"/>
+        </w:rPr>
+        <w:t>2 – OBJETIVOS</w:t>
+      </w:r>
+    </w:p>
+    <w:p>
+      <w:pPr>
+        <w:spacing w:before="240" w:after="240" w:line="240" w:lineRule="auto"/>
+        <w:rPr>
+          <w:sz w:val="20"/>
+          <w:szCs w:val="20"/>
+        </w:rPr>
+      </w:pPr>
+      <w:r>
+        <w:rPr>
+          <w:sz w:val="20"/>
+          <w:szCs w:val="20"/>
+        </w:rPr>
+        <w:t>3 – INFORMAÇÕES GERAIS</w:t>
+      </w:r>
+    </w:p>
+    <w:p>
+      <w:pPr>
+        <w:spacing w:before="240" w:after="240" w:line="240" w:lineRule="auto"/>
+        <w:rPr>
+          <w:sz w:val="20"/>
+          <w:szCs w:val="20"/>
+        </w:rPr>
+      </w:pPr>
+      <w:r>
+        <w:rPr>
+          <w:sz w:val="20"/>
+          <w:szCs w:val="20"/>
+        </w:rPr>
+        <w:t>4 - METODOLOGIA</w:t>
+      </w:r>
+    </w:p>
+    <w:p>
+      <w:pPr>
+        <w:spacing w:before="240" w:after="240" w:line="240" w:lineRule="auto"/>
+        <w:rPr>
+          <w:sz w:val="20"/>
+          <w:szCs w:val="20"/>
+        </w:rPr>
+      </w:pPr>
+      <w:r>
+        <w:rPr>
+          <w:sz w:val="20"/>
+          <w:szCs w:val="20"/>
+        </w:rPr>
+        <w:t>5 - FISCALIZAÇÃO</w:t>
+      </w:r>
+    </w:p>
+    <w:p>
+      <w:pPr>
+        <w:spacing w:before="240" w:after="240" w:line="240" w:lineRule="auto"/>
+        <w:rPr>
+          <w:sz w:val="20"/>
+          <w:szCs w:val="20"/>
+        </w:rPr>
+      </w:pPr>
+      <w:r>
+        <w:rPr>
+          <w:sz w:val="20"/>
+          <w:szCs w:val="20"/>
+        </w:rPr>
+        <w:t>5.1 – Preparação e Planejamento</w:t>
+      </w:r>
+    </w:p>
+    <w:p>
+      <w:pPr>
+        <w:spacing w:before="240" w:after="240" w:line="240" w:lineRule="auto"/>
+        <w:rPr>
+          <w:sz w:val="20"/>
+          <w:szCs w:val="20"/>
+        </w:rPr>
+      </w:pPr>
+      <w:r>
+        <w:rPr>
+          <w:sz w:val="20"/>
+          <w:szCs w:val="20"/>
+        </w:rPr>
+        <w:t>5.2 – Execução da Fiscalização</w:t>
+      </w:r>
+    </w:p>
+    <w:p>
+      <w:pPr>
+        <w:spacing w:before="240" w:after="240" w:line="240" w:lineRule="auto"/>
+        <w:rPr>
+          <w:sz w:val="20"/>
+          <w:szCs w:val="20"/>
+        </w:rPr>
+      </w:pPr>
+      <w:r>
+        <w:rPr>
+          <w:sz w:val="20"/>
+          <w:szCs w:val="20"/>
+        </w:rPr>
+        <w:t>5.3 – Monitoramento e Avaliação</w:t>
+      </w:r>
+    </w:p>
+    <w:p>
+      <w:pPr>
+        <w:spacing w:before="240" w:after="240" w:line="240" w:lineRule="auto"/>
+        <w:rPr>
+          <w:sz w:val="20"/>
+          <w:szCs w:val="20"/>
+        </w:rPr>
+      </w:pPr>
+      <w:r>
+        <w:rPr>
+          <w:sz w:val="20"/>
+          <w:szCs w:val="20"/>
+        </w:rPr>
+        <w:t>6 – DETERMINAÇÕES GERAIS</w:t>
+      </w:r>
+    </w:p>
+    <w:p>
+      <w:pPr>
+        <w:spacing w:before="240" w:after="240" w:line="240" w:lineRule="auto"/>
+        <w:rPr>
+          <w:sz w:val="20"/>
+          <w:szCs w:val="20"/>
+        </w:rPr>
+      </w:pPr>
+      <w:r>
+        <w:rPr>
+          <w:sz w:val="20"/>
+          <w:szCs w:val="20"/>
+        </w:rPr>
+        <w:t>7 – RECOMENDAÇÕES</w:t>
+      </w:r>
+    </w:p>
+    <w:p>
+      <w:pPr>
+        <w:spacing w:before="240" w:after="240" w:line="240" w:lineRule="auto"/>
+        <w:rPr>
+          <w:sz w:val="20"/>
+          <w:szCs w:val="20"/>
+        </w:rPr>
+      </w:pPr>
+      <w:r>
+        <w:rPr>
+          <w:sz w:val="20"/>
+          <w:szCs w:val="20"/>
+        </w:rPr>
+        <w:t>8 – CONCLUSÕES</w:t>
+      </w:r>
+    </w:p>
+    <w:p>
+      <w:pPr>
+        <w:spacing w:before="240" w:after="240" w:line="240" w:lineRule="auto"/>
+        <w:rPr>
+          <w:sz w:val="20"/>
+          <w:szCs w:val="20"/>
+        </w:rPr>
+      </w:pPr>
+      <w:r>
+        <w:rPr>
+          <w:sz w:val="20"/>
+          <w:szCs w:val="20"/>
+        </w:rPr>
+        <w:t>APÊNDICE 1 - NÃO CONFORMIDADES</w:t>
+      </w:r>
+    </w:p>
+    <w:p>
+      <w:pPr>
+        <w:spacing w:before="240" w:after="240" w:line="240" w:lineRule="auto"/>
+        <w:rPr>
+          <w:sz w:val="20"/>
+          <w:szCs w:val="20"/>
+        </w:rPr>
+      </w:pPr>
+      <w:r>
+        <w:rPr>
+          <w:sz w:val="20"/>
+          <w:szCs w:val="20"/>
+        </w:rPr>
+        <w:t>APÊNDICE 2 - QUALIDADE DA ÁGUA</w:t>
+      </w:r>
+    </w:p>
+    <w:p>
+      <w:pPr>
+        <w:spacing w:before="240" w:after="240" w:line="240" w:lineRule="auto"/>
+        <w:rPr>
+          <w:sz w:val="20"/>
+          <w:szCs w:val="20"/>
+        </w:rPr>
+      </w:pPr>
+      <w:r>
+        <w:rPr>
+          <w:sz w:val="20"/>
+          <w:szCs w:val="20"/>
+        </w:rPr>
+        <w:t>APÊNDICE 3 - CONDIÇÕES GERAIS</w:t>
+      </w:r>
+    </w:p>
+    <w:p>
+      <w:pPr>
+        <w:spacing w:before="240" w:after="240" w:line="240" w:lineRule="auto"/>
+        <w:rPr>
+          <w:sz w:val="20"/>
+          <w:szCs w:val="20"/>
+        </w:rPr>
+      </w:pPr>
+      <w:r>
+        <w:rPr>
           <w:sz w:val="20"/>
           <w:szCs w:val="20"/>
         </w:rPr>
         <w:lastRenderedPageBreak/>
-        <w:t>SUMÁRIO</w:t>
-      </w:r>
-    </w:p>
-    <w:p>
-      <w:pPr>
-        <w:spacing w:before="240" w:after="240" w:line="240" w:lineRule="auto"/>
-        <w:jc w:val="center"/>
-        <w:rPr>
-          <w:b/>
-          <w:sz w:val="20"/>
-          <w:szCs w:val="20"/>
-        </w:rPr>
-      </w:pPr>
-    </w:p>
-    <w:p>
-      <w:pPr>
-        <w:spacing w:before="240" w:after="240" w:line="240" w:lineRule="auto"/>
-        <w:rPr>
-          <w:sz w:val="20"/>
-          <w:szCs w:val="20"/>
-        </w:rPr>
-      </w:pPr>
-      <w:r>
-        <w:rPr>
-          <w:sz w:val="20"/>
-          <w:szCs w:val="20"/>
-        </w:rPr>
-        <w:t>1 – INTRODUÇÃO</w:t>
-      </w:r>
-    </w:p>
-    <w:p>
-      <w:pPr>
-        <w:spacing w:before="240" w:after="240" w:line="240" w:lineRule="auto"/>
-        <w:rPr>
-          <w:sz w:val="20"/>
-          <w:szCs w:val="20"/>
-        </w:rPr>
-      </w:pPr>
-      <w:r>
-        <w:rPr>
-          <w:sz w:val="20"/>
-          <w:szCs w:val="20"/>
-        </w:rPr>
-        <w:t>2 – OBJETIVOS</w:t>
-      </w:r>
-    </w:p>
-    <w:p>
-      <w:pPr>
-        <w:spacing w:before="240" w:after="240" w:line="240" w:lineRule="auto"/>
-        <w:rPr>
-          <w:sz w:val="20"/>
-          <w:szCs w:val="20"/>
-        </w:rPr>
-      </w:pPr>
-      <w:r>
-        <w:rPr>
-          <w:sz w:val="20"/>
-          <w:szCs w:val="20"/>
-        </w:rPr>
-        <w:t>3 – INFORMAÇÕES GERAIS</w:t>
-      </w:r>
-    </w:p>
-    <w:p>
-      <w:pPr>
-        <w:spacing w:before="240" w:after="240" w:line="240" w:lineRule="auto"/>
-        <w:rPr>
-          <w:sz w:val="20"/>
-          <w:szCs w:val="20"/>
-        </w:rPr>
-      </w:pPr>
-      <w:r>
-        <w:rPr>
-          <w:sz w:val="20"/>
-          <w:szCs w:val="20"/>
-        </w:rPr>
-        <w:t>4 - METODOLOGIA</w:t>
-      </w:r>
-    </w:p>
-    <w:p>
-      <w:pPr>
-        <w:spacing w:before="240" w:after="240" w:line="240" w:lineRule="auto"/>
-        <w:rPr>
-          <w:sz w:val="20"/>
-          <w:szCs w:val="20"/>
-        </w:rPr>
-      </w:pPr>
-      <w:r>
-        <w:rPr>
-          <w:sz w:val="20"/>
-          <w:szCs w:val="20"/>
-        </w:rPr>
-        <w:t>5 - FISCALIZAÇÃO</w:t>
-      </w:r>
-    </w:p>
-    <w:p>
-      <w:pPr>
-        <w:spacing w:before="240" w:after="240" w:line="240" w:lineRule="auto"/>
-        <w:rPr>
-          <w:sz w:val="20"/>
-          <w:szCs w:val="20"/>
-        </w:rPr>
-      </w:pPr>
-      <w:r>
-        <w:rPr>
-          <w:sz w:val="20"/>
-          <w:szCs w:val="20"/>
-        </w:rPr>
-        <w:t>5.1 – Preparação e Planejamento</w:t>
-      </w:r>
-    </w:p>
-    <w:p>
-      <w:pPr>
-        <w:spacing w:before="240" w:after="240" w:line="240" w:lineRule="auto"/>
-        <w:rPr>
-          <w:sz w:val="20"/>
-          <w:szCs w:val="20"/>
-        </w:rPr>
-      </w:pPr>
-      <w:r>
-        <w:rPr>
-          <w:sz w:val="20"/>
-          <w:szCs w:val="20"/>
-        </w:rPr>
-        <w:t>5.2 – Execução da Fiscalização</w:t>
-      </w:r>
-    </w:p>
-    <w:p>
-      <w:pPr>
-        <w:spacing w:before="240" w:after="240" w:line="240" w:lineRule="auto"/>
-        <w:rPr>
-          <w:sz w:val="20"/>
-          <w:szCs w:val="20"/>
-        </w:rPr>
-      </w:pPr>
-      <w:r>
-        <w:rPr>
-          <w:sz w:val="20"/>
-          <w:szCs w:val="20"/>
-        </w:rPr>
-        <w:t>5.3 – Monitoramento e Avaliação</w:t>
-      </w:r>
-    </w:p>
-    <w:p>
-      <w:pPr>
-        <w:spacing w:before="240" w:after="240" w:line="240" w:lineRule="auto"/>
-        <w:rPr>
-          <w:sz w:val="20"/>
-          <w:szCs w:val="20"/>
-        </w:rPr>
-      </w:pPr>
-      <w:r>
-        <w:rPr>
-          <w:sz w:val="20"/>
-          <w:szCs w:val="20"/>
-        </w:rPr>
-        <w:t>6 – DETERMINAÇÕES GERAIS</w:t>
-      </w:r>
-    </w:p>
-    <w:p>
-      <w:pPr>
-        <w:spacing w:before="240" w:after="240" w:line="240" w:lineRule="auto"/>
-        <w:rPr>
-          <w:sz w:val="20"/>
-          <w:szCs w:val="20"/>
-        </w:rPr>
-      </w:pPr>
-      <w:r>
-        <w:rPr>
-          <w:sz w:val="20"/>
-          <w:szCs w:val="20"/>
-        </w:rPr>
-        <w:t>7 – RECOMENDAÇÕES</w:t>
-      </w:r>
-    </w:p>
-    <w:p>
-      <w:pPr>
-        <w:spacing w:before="240" w:after="240" w:line="240" w:lineRule="auto"/>
-        <w:rPr>
-          <w:sz w:val="20"/>
-          <w:szCs w:val="20"/>
-        </w:rPr>
-      </w:pPr>
-      <w:r>
-        <w:rPr>
-          <w:sz w:val="20"/>
-          <w:szCs w:val="20"/>
-        </w:rPr>
-        <w:t>8 – CONCLUSÕES</w:t>
-      </w:r>
-    </w:p>
-    <w:p>
-      <w:pPr>
-        <w:spacing w:before="240" w:after="240" w:line="240" w:lineRule="auto"/>
-        <w:rPr>
-          <w:sz w:val="20"/>
-          <w:szCs w:val="20"/>
-        </w:rPr>
-      </w:pPr>
-      <w:r>
-        <w:rPr>
-          <w:sz w:val="20"/>
-          <w:szCs w:val="20"/>
-        </w:rPr>
-        <w:t>APÊNDICE 1 - NÃO CONFORMIDADES</w:t>
-      </w:r>
-    </w:p>
-    <w:p>
-      <w:pPr>
-        <w:spacing w:before="240" w:after="240" w:line="240" w:lineRule="auto"/>
-        <w:rPr>
-          <w:sz w:val="20"/>
-          <w:szCs w:val="20"/>
-        </w:rPr>
-      </w:pPr>
-      <w:r>
-        <w:rPr>
-          <w:sz w:val="20"/>
-          <w:szCs w:val="20"/>
-        </w:rPr>
-        <w:t>APÊNDICE 2 - QUALIDADE DA ÁGUA</w:t>
-      </w:r>
-    </w:p>
-    <w:p>
-      <w:pPr>
-        <w:spacing w:before="240" w:after="240" w:line="240" w:lineRule="auto"/>
-        <w:rPr>
-          <w:sz w:val="20"/>
-          <w:szCs w:val="20"/>
-        </w:rPr>
-      </w:pPr>
-      <w:r>
-        <w:rPr>
-          <w:sz w:val="20"/>
-          <w:szCs w:val="20"/>
-        </w:rPr>
-        <w:t>APÊNDICE 3 - CONDIÇÕES GERAIS</w:t>
-      </w:r>
-    </w:p>
-    <w:p>
-      <w:pPr>
-        <w:spacing w:before="240" w:after="240" w:line="240" w:lineRule="auto"/>
-        <w:rPr>
-          <w:sz w:val="20"/>
-          <w:szCs w:val="20"/>
-        </w:rPr>
-      </w:pPr>
-      <w:r>
-        <w:rPr>
-          <w:sz w:val="20"/>
-          <w:szCs w:val="20"/>
-        </w:rPr>
         <w:t>ANEXO 1 - CADASTRO ESQUEMÁTICO DO SISTEMA FISCALIZADO</w:t>
       </w:r>
     </w:p>
@@ -2307,7 +1012,6 @@
           <w:sz w:val="20"/>
           <w:szCs w:val="20"/>
         </w:rPr>
-        <w:lastRenderedPageBreak/>
         <w:t>INTRODUÇÃO</w:t>
       </w:r>
     </w:p>
@@ -2553,17 +1257,34 @@
           <w:sz w:val="20"/>
           <w:szCs w:val="20"/>
         </w:rPr>
+        <w:lastRenderedPageBreak/>
         <w:t xml:space="preserve">A fiscalização direta e periódica dos </w:t>
       </w:r>
-      <w:proofErr w:type="spellStart"/>
-      <w:r>
-        <w:rPr>
-          <w:sz w:val="20"/>
-          <w:szCs w:val="20"/>
-        </w:rPr>
-        <w:t>SAAs</w:t>
-      </w:r>
-      <w:proofErr w:type="spellEnd"/>
+      <w:r>
+        <w:rPr>
+          <w:color w:val="EE0000"/>
+          <w:sz w:val="20"/>
+          <w:szCs w:val="20"/>
+        </w:rPr>
+        <w:t>{{SAA ou SEE</w:t>
+      </w:r>
+      <w:proofErr w:type="gramStart"/>
+      <w:r>
+        <w:rPr>
+          <w:color w:val="EE0000"/>
+          <w:sz w:val="20"/>
+          <w:szCs w:val="20"/>
+        </w:rPr>
+        <w:t>}}</w:t>
+      </w:r>
+      <w:r>
+        <w:rPr>
+          <w:sz w:val="20"/>
+          <w:szCs w:val="20"/>
+        </w:rPr>
+        <w:t>s</w:t>
+      </w:r>
+      <w:proofErr w:type="gramEnd"/>
       <w:r>
         <w:rPr>
           <w:sz w:val="20"/>
@@ -2818,24 +1539,6 @@
           <w:szCs w:val="20"/>
         </w:rPr>
       </w:pPr>
-      <w:r>
-        <w:rPr>
-          <w:b/>
-          <w:sz w:val="20"/>
-          <w:szCs w:val="20"/>
-        </w:rPr>
-        <w:lastRenderedPageBreak/>
-        <w:t>3.</w:t>
-      </w:r>
-      <w:r>
-        <w:rPr>
-          <w:b/>
-          <w:sz w:val="20"/>
-          <w:szCs w:val="20"/>
-        </w:rPr>
-        <w:tab/>
-        <w:t>INFORMAÇÕES GERAIS</w:t>
-      </w:r>
     </w:p>
     <w:p>
       <w:pPr>
@@ -2853,1269 +1556,111 @@
           <w:szCs w:val="20"/>
         </w:rPr>
       </w:pPr>
-    </w:p>
-    <w:tbl>
-      <w:tblPr>
-        <w:tblStyle w:val="a1"/>
-        <w:tblW w:w="9025" w:type="dxa"/>
-        <w:tblInd w:w="0" w:type="dxa"/>
-        <w:tblBorders>
+      <w:r>
+        <w:rPr>
+          <w:b/>
+          <w:sz w:val="20"/>
+          <w:szCs w:val="20"/>
+        </w:rPr>
+        <w:t>3.</w:t>
+      </w:r>
+      <w:r>
+        <w:rPr>
+          <w:b/>
+          <w:sz w:val="20"/>
+          <w:szCs w:val="20"/>
+        </w:rPr>
+        <w:tab/>
+        <w:t>INFORMAÇÕES GERAIS</w:t>
+      </w:r>
+    </w:p>
+    <w:p>
+      <w:pPr>
+        <w:pBdr>
           <w:top w:val="nil"/>
           <w:left w:val="nil"/>
           <w:bottom w:val="nil"/>
           <w:right w:val="nil"/>
-          <w:insideH w:val="nil"/>
-          <w:insideV w:val="nil"/>
-        </w:tblBorders>
-        <w:tblLayout w:type="fixed"/>
-        <w:tblLook w:val="0600" w:firstRow="0" w:lastRow="0" w:firstColumn="0" w:lastColumn="0" w:noHBand="1" w:noVBand="1"/>
-      </w:tblPr>
-      <w:tblGrid>
-        <w:gridCol w:w="2089"/>
-        <w:gridCol w:w="6936"/>
-      </w:tblGrid>
-      <w:tr>
-        <w:trPr>
-          <w:trHeight w:val="500"/>
-        </w:trPr>
-        <w:tc>
-          <w:tcPr>
-            <w:tcW w:w="9024" w:type="dxa"/>
-            <w:gridSpan w:val="2"/>
-            <w:tcBorders>
-              <w:top w:val="single" w:sz="8" w:space="0" w:color="000000"/>
-              <w:left w:val="single" w:sz="8" w:space="0" w:color="000000"/>
-              <w:bottom w:val="single" w:sz="8" w:space="0" w:color="000000"/>
-              <w:right w:val="single" w:sz="8" w:space="0" w:color="000000"/>
-            </w:tcBorders>
-            <w:shd w:val="clear" w:color="auto" w:fill="DDDDDD"/>
-            <w:tcMar>
-              <w:top w:w="100" w:type="dxa"/>
-              <w:left w:w="100" w:type="dxa"/>
-              <w:bottom w:w="100" w:type="dxa"/>
-              <w:right w:w="100" w:type="dxa"/>
-            </w:tcMar>
-          </w:tcPr>
-          <w:p>
-            <w:pPr>
-              <w:spacing w:before="240" w:after="240" w:line="240" w:lineRule="auto"/>
-              <w:rPr>
-                <w:b/>
-                <w:sz w:val="20"/>
-                <w:szCs w:val="20"/>
-              </w:rPr>
-            </w:pPr>
-            <w:r>
-              <w:rPr>
-                <w:b/>
-                <w:sz w:val="20"/>
-                <w:szCs w:val="20"/>
-              </w:rPr>
-              <w:t>3.1 DO TITULAR</w:t>
-            </w:r>
-          </w:p>
-        </w:tc>
-      </w:tr>
-      <w:tr>
-        <w:trPr>
-          <w:trHeight w:val="500"/>
-        </w:trPr>
-        <w:tc>
-          <w:tcPr>
-            <w:tcW w:w="2089" w:type="dxa"/>
-            <w:tcBorders>
-              <w:top w:val="single" w:sz="8" w:space="0" w:color="000000"/>
-              <w:left w:val="single" w:sz="8" w:space="0" w:color="000000"/>
-              <w:bottom w:val="single" w:sz="8" w:space="0" w:color="000000"/>
-              <w:right w:val="single" w:sz="8" w:space="0" w:color="000000"/>
-            </w:tcBorders>
-            <w:tcMar>
-              <w:top w:w="100" w:type="dxa"/>
-              <w:left w:w="100" w:type="dxa"/>
-              <w:bottom w:w="100" w:type="dxa"/>
-              <w:right w:w="100" w:type="dxa"/>
-            </w:tcMar>
-          </w:tcPr>
-          <w:p>
-            <w:pPr>
-              <w:spacing w:before="240" w:after="240" w:line="240" w:lineRule="auto"/>
-              <w:rPr>
-                <w:b/>
-                <w:sz w:val="20"/>
-                <w:szCs w:val="20"/>
-              </w:rPr>
-            </w:pPr>
-            <w:r>
-              <w:rPr>
-                <w:b/>
-                <w:sz w:val="20"/>
-                <w:szCs w:val="20"/>
-              </w:rPr>
-              <w:t>Titular:</w:t>
-            </w:r>
-          </w:p>
-        </w:tc>
-        <w:tc>
-          <w:tcPr>
-            <w:tcW w:w="6935" w:type="dxa"/>
-            <w:tcBorders>
-              <w:top w:val="single" w:sz="8" w:space="0" w:color="000000"/>
-              <w:left w:val="single" w:sz="8" w:space="0" w:color="000000"/>
-              <w:bottom w:val="single" w:sz="8" w:space="0" w:color="000000"/>
-              <w:right w:val="single" w:sz="8" w:space="0" w:color="000000"/>
-            </w:tcBorders>
-            <w:tcMar>
-              <w:top w:w="100" w:type="dxa"/>
-              <w:left w:w="100" w:type="dxa"/>
-              <w:bottom w:w="100" w:type="dxa"/>
-              <w:right w:w="100" w:type="dxa"/>
-            </w:tcMar>
-          </w:tcPr>
-          <w:p>
-            <w:pPr>
-              <w:spacing w:before="240" w:after="240" w:line="240" w:lineRule="auto"/>
-              <w:rPr>
-                <w:sz w:val="20"/>
-                <w:szCs w:val="20"/>
-              </w:rPr>
-            </w:pPr>
-            <w:r>
-              <w:rPr>
-                <w:sz w:val="20"/>
-                <w:szCs w:val="20"/>
-              </w:rPr>
-              <w:t>Microrregião de Água e Esgoto RMR-PAJEÚ/Microrregião de Água e Esgoto SERTÃO</w:t>
-            </w:r>
-          </w:p>
-        </w:tc>
-      </w:tr>
-      <w:tr>
-        <w:trPr>
-          <w:trHeight w:val="500"/>
-        </w:trPr>
-        <w:tc>
-          <w:tcPr>
-            <w:tcW w:w="2089" w:type="dxa"/>
-            <w:tcBorders>
-              <w:top w:val="single" w:sz="8" w:space="0" w:color="000000"/>
-              <w:left w:val="single" w:sz="8" w:space="0" w:color="000000"/>
-              <w:bottom w:val="single" w:sz="8" w:space="0" w:color="000000"/>
-              <w:right w:val="single" w:sz="8" w:space="0" w:color="000000"/>
-            </w:tcBorders>
-            <w:tcMar>
-              <w:top w:w="100" w:type="dxa"/>
-              <w:left w:w="100" w:type="dxa"/>
-              <w:bottom w:w="100" w:type="dxa"/>
-              <w:right w:w="100" w:type="dxa"/>
-            </w:tcMar>
-          </w:tcPr>
-          <w:p>
-            <w:pPr>
-              <w:spacing w:before="240" w:after="240" w:line="240" w:lineRule="auto"/>
-              <w:rPr>
-                <w:b/>
-                <w:sz w:val="20"/>
-                <w:szCs w:val="20"/>
-              </w:rPr>
-            </w:pPr>
-            <w:r>
-              <w:rPr>
-                <w:b/>
-                <w:sz w:val="20"/>
-                <w:szCs w:val="20"/>
-              </w:rPr>
-              <w:t>Endereço:</w:t>
-            </w:r>
-          </w:p>
-        </w:tc>
-        <w:tc>
-          <w:tcPr>
-            <w:tcW w:w="6935" w:type="dxa"/>
-            <w:tcBorders>
-              <w:top w:val="single" w:sz="8" w:space="0" w:color="000000"/>
-              <w:left w:val="single" w:sz="8" w:space="0" w:color="000000"/>
-              <w:bottom w:val="single" w:sz="8" w:space="0" w:color="000000"/>
-              <w:right w:val="single" w:sz="8" w:space="0" w:color="000000"/>
-            </w:tcBorders>
-            <w:tcMar>
-              <w:top w:w="100" w:type="dxa"/>
-              <w:left w:w="100" w:type="dxa"/>
-              <w:bottom w:w="100" w:type="dxa"/>
-              <w:right w:w="100" w:type="dxa"/>
-            </w:tcMar>
-          </w:tcPr>
-          <w:p>
-            <w:pPr>
-              <w:spacing w:before="240" w:after="240" w:line="240" w:lineRule="auto"/>
-              <w:rPr>
-                <w:sz w:val="20"/>
-                <w:szCs w:val="20"/>
-              </w:rPr>
-            </w:pPr>
-            <w:r>
-              <w:rPr>
-                <w:sz w:val="20"/>
-                <w:szCs w:val="20"/>
-              </w:rPr>
-              <w:t xml:space="preserve">Avenida Cruz </w:t>
-            </w:r>
-            <w:proofErr w:type="spellStart"/>
-            <w:r>
-              <w:rPr>
-                <w:sz w:val="20"/>
-                <w:szCs w:val="20"/>
-              </w:rPr>
-              <w:t>Cabugá</w:t>
-            </w:r>
-            <w:proofErr w:type="spellEnd"/>
-            <w:r>
-              <w:rPr>
-                <w:sz w:val="20"/>
-                <w:szCs w:val="20"/>
-              </w:rPr>
-              <w:t>, 1387 - Santo Amaro - Recife, PE - CEP: 50040-905</w:t>
-            </w:r>
-          </w:p>
-        </w:tc>
-      </w:tr>
-      <w:tr>
-        <w:trPr>
-          <w:trHeight w:val="559"/>
-        </w:trPr>
-        <w:tc>
-          <w:tcPr>
-            <w:tcW w:w="2089" w:type="dxa"/>
-            <w:tcBorders>
-              <w:top w:val="single" w:sz="8" w:space="0" w:color="000000"/>
-              <w:left w:val="single" w:sz="8" w:space="0" w:color="000000"/>
-              <w:bottom w:val="single" w:sz="8" w:space="0" w:color="000000"/>
-              <w:right w:val="single" w:sz="8" w:space="0" w:color="000000"/>
-            </w:tcBorders>
-            <w:tcMar>
-              <w:top w:w="100" w:type="dxa"/>
-              <w:left w:w="100" w:type="dxa"/>
-              <w:bottom w:w="100" w:type="dxa"/>
-              <w:right w:w="100" w:type="dxa"/>
-            </w:tcMar>
-          </w:tcPr>
-          <w:p>
-            <w:pPr>
-              <w:spacing w:before="240" w:after="240" w:line="240" w:lineRule="auto"/>
-              <w:rPr>
-                <w:b/>
-                <w:sz w:val="20"/>
-                <w:szCs w:val="20"/>
-              </w:rPr>
-            </w:pPr>
-            <w:r>
-              <w:rPr>
-                <w:b/>
-                <w:sz w:val="20"/>
-                <w:szCs w:val="20"/>
-              </w:rPr>
-              <w:t>Responsável:</w:t>
-            </w:r>
-          </w:p>
-        </w:tc>
-        <w:tc>
-          <w:tcPr>
-            <w:tcW w:w="6935" w:type="dxa"/>
-            <w:tcBorders>
-              <w:top w:val="single" w:sz="8" w:space="0" w:color="000000"/>
-              <w:left w:val="single" w:sz="8" w:space="0" w:color="000000"/>
-              <w:bottom w:val="single" w:sz="8" w:space="0" w:color="000000"/>
-              <w:right w:val="single" w:sz="8" w:space="0" w:color="000000"/>
-            </w:tcBorders>
-            <w:tcMar>
-              <w:top w:w="100" w:type="dxa"/>
-              <w:left w:w="100" w:type="dxa"/>
-              <w:bottom w:w="100" w:type="dxa"/>
-              <w:right w:w="100" w:type="dxa"/>
-            </w:tcMar>
-          </w:tcPr>
-          <w:p>
-            <w:pPr>
-              <w:spacing w:before="240" w:after="240" w:line="240" w:lineRule="auto"/>
-              <w:rPr>
-                <w:sz w:val="20"/>
-                <w:szCs w:val="20"/>
-              </w:rPr>
-            </w:pPr>
-            <w:r>
-              <w:rPr>
-                <w:sz w:val="20"/>
-                <w:szCs w:val="20"/>
-              </w:rPr>
-              <w:t>Artur Paiva Coutinho</w:t>
-            </w:r>
-          </w:p>
-        </w:tc>
-      </w:tr>
-      <w:tr>
-        <w:trPr>
-          <w:trHeight w:val="500"/>
-        </w:trPr>
-        <w:tc>
-          <w:tcPr>
-            <w:tcW w:w="2089" w:type="dxa"/>
-            <w:tcBorders>
-              <w:top w:val="single" w:sz="8" w:space="0" w:color="000000"/>
-              <w:left w:val="single" w:sz="8" w:space="0" w:color="000000"/>
-              <w:bottom w:val="single" w:sz="8" w:space="0" w:color="000000"/>
-              <w:right w:val="single" w:sz="8" w:space="0" w:color="000000"/>
-            </w:tcBorders>
-            <w:tcMar>
-              <w:top w:w="100" w:type="dxa"/>
-              <w:left w:w="100" w:type="dxa"/>
-              <w:bottom w:w="100" w:type="dxa"/>
-              <w:right w:w="100" w:type="dxa"/>
-            </w:tcMar>
-          </w:tcPr>
-          <w:p>
-            <w:pPr>
-              <w:spacing w:before="240" w:after="240" w:line="240" w:lineRule="auto"/>
-              <w:rPr>
-                <w:b/>
-                <w:sz w:val="20"/>
-                <w:szCs w:val="20"/>
-              </w:rPr>
-            </w:pPr>
-            <w:r>
-              <w:rPr>
-                <w:b/>
-                <w:sz w:val="20"/>
-                <w:szCs w:val="20"/>
-              </w:rPr>
-              <w:t>Município:</w:t>
-            </w:r>
-          </w:p>
-        </w:tc>
-        <w:tc>
-          <w:tcPr>
-            <w:tcW w:w="6935" w:type="dxa"/>
-            <w:tcBorders>
-              <w:top w:val="single" w:sz="8" w:space="0" w:color="000000"/>
-              <w:left w:val="single" w:sz="8" w:space="0" w:color="000000"/>
-              <w:bottom w:val="single" w:sz="8" w:space="0" w:color="000000"/>
-              <w:right w:val="single" w:sz="8" w:space="0" w:color="000000"/>
-            </w:tcBorders>
-            <w:tcMar>
-              <w:top w:w="100" w:type="dxa"/>
-              <w:left w:w="100" w:type="dxa"/>
-              <w:bottom w:w="100" w:type="dxa"/>
-              <w:right w:w="100" w:type="dxa"/>
-            </w:tcMar>
-          </w:tcPr>
-          <w:p>
-            <w:pPr>
-              <w:spacing w:before="240" w:after="240" w:line="240" w:lineRule="auto"/>
-              <w:jc w:val="both"/>
-              <w:rPr>
-                <w:sz w:val="20"/>
-                <w:szCs w:val="20"/>
-                <w:highlight w:val="yellow"/>
-              </w:rPr>
-            </w:pPr>
-            <w:r>
-              <w:rPr>
-                <w:color w:val="FF0000"/>
-                <w:sz w:val="20"/>
-                <w:szCs w:val="20"/>
-              </w:rPr>
-              <w:t>{{</w:t>
-            </w:r>
-            <w:proofErr w:type="spellStart"/>
-            <w:r>
-              <w:rPr>
-                <w:color w:val="FF0000"/>
-                <w:sz w:val="20"/>
-                <w:szCs w:val="20"/>
-              </w:rPr>
-              <w:t>Municipio</w:t>
-            </w:r>
-            <w:proofErr w:type="spellEnd"/>
-            <w:r>
-              <w:rPr>
-                <w:color w:val="FF0000"/>
-                <w:sz w:val="20"/>
-                <w:szCs w:val="20"/>
-              </w:rPr>
-              <w:t>}}</w:t>
-            </w:r>
-          </w:p>
-        </w:tc>
-      </w:tr>
-      <w:tr>
-        <w:trPr>
-          <w:trHeight w:val="500"/>
-        </w:trPr>
-        <w:tc>
-          <w:tcPr>
-            <w:tcW w:w="9024" w:type="dxa"/>
-            <w:gridSpan w:val="2"/>
-            <w:tcBorders>
-              <w:top w:val="single" w:sz="8" w:space="0" w:color="000000"/>
-              <w:left w:val="single" w:sz="8" w:space="0" w:color="000000"/>
-              <w:bottom w:val="single" w:sz="8" w:space="0" w:color="000000"/>
-              <w:right w:val="single" w:sz="8" w:space="0" w:color="000000"/>
-            </w:tcBorders>
-            <w:shd w:val="clear" w:color="auto" w:fill="DDDDDD"/>
-            <w:tcMar>
-              <w:top w:w="100" w:type="dxa"/>
-              <w:left w:w="100" w:type="dxa"/>
-              <w:bottom w:w="100" w:type="dxa"/>
-              <w:right w:w="100" w:type="dxa"/>
-            </w:tcMar>
-          </w:tcPr>
-          <w:p>
-            <w:pPr>
-              <w:spacing w:before="240" w:after="240" w:line="240" w:lineRule="auto"/>
-              <w:rPr>
-                <w:b/>
-                <w:sz w:val="20"/>
-                <w:szCs w:val="20"/>
-              </w:rPr>
-            </w:pPr>
-            <w:r>
-              <w:rPr>
-                <w:b/>
-                <w:sz w:val="20"/>
-                <w:szCs w:val="20"/>
-              </w:rPr>
-              <w:t>3.2 DO REGULADO</w:t>
-            </w:r>
-          </w:p>
-        </w:tc>
-      </w:tr>
-      <w:tr>
-        <w:trPr>
-          <w:trHeight w:val="500"/>
-        </w:trPr>
-        <w:tc>
-          <w:tcPr>
-            <w:tcW w:w="2089" w:type="dxa"/>
-            <w:tcBorders>
-              <w:top w:val="single" w:sz="8" w:space="0" w:color="000000"/>
-              <w:left w:val="single" w:sz="8" w:space="0" w:color="000000"/>
-              <w:bottom w:val="single" w:sz="8" w:space="0" w:color="000000"/>
-              <w:right w:val="single" w:sz="8" w:space="0" w:color="000000"/>
-            </w:tcBorders>
-            <w:tcMar>
-              <w:top w:w="100" w:type="dxa"/>
-              <w:left w:w="100" w:type="dxa"/>
-              <w:bottom w:w="100" w:type="dxa"/>
-              <w:right w:w="100" w:type="dxa"/>
-            </w:tcMar>
-          </w:tcPr>
-          <w:p>
-            <w:pPr>
-              <w:spacing w:before="240" w:after="240" w:line="240" w:lineRule="auto"/>
-              <w:rPr>
-                <w:b/>
-                <w:sz w:val="20"/>
-                <w:szCs w:val="20"/>
-              </w:rPr>
-            </w:pPr>
-            <w:r>
-              <w:rPr>
-                <w:b/>
-                <w:sz w:val="20"/>
-                <w:szCs w:val="20"/>
-              </w:rPr>
-              <w:t>Regulado:</w:t>
-            </w:r>
-          </w:p>
-        </w:tc>
-        <w:tc>
-          <w:tcPr>
-            <w:tcW w:w="6935" w:type="dxa"/>
-            <w:tcBorders>
-              <w:top w:val="single" w:sz="8" w:space="0" w:color="000000"/>
-              <w:left w:val="single" w:sz="8" w:space="0" w:color="000000"/>
-              <w:bottom w:val="single" w:sz="8" w:space="0" w:color="000000"/>
-              <w:right w:val="single" w:sz="8" w:space="0" w:color="000000"/>
-            </w:tcBorders>
-            <w:tcMar>
-              <w:top w:w="100" w:type="dxa"/>
-              <w:left w:w="100" w:type="dxa"/>
-              <w:bottom w:w="100" w:type="dxa"/>
-              <w:right w:w="100" w:type="dxa"/>
-            </w:tcMar>
-          </w:tcPr>
-          <w:p>
-            <w:pPr>
-              <w:spacing w:before="240" w:after="240" w:line="240" w:lineRule="auto"/>
-              <w:rPr>
-                <w:sz w:val="20"/>
-                <w:szCs w:val="20"/>
-              </w:rPr>
-            </w:pPr>
-            <w:r>
-              <w:rPr>
-                <w:sz w:val="20"/>
-                <w:szCs w:val="20"/>
-              </w:rPr>
-              <w:t>Companhia Pernambucana de Saneamento - Compesa</w:t>
-            </w:r>
-          </w:p>
-        </w:tc>
-      </w:tr>
-      <w:tr>
-        <w:trPr>
-          <w:trHeight w:val="500"/>
-        </w:trPr>
-        <w:tc>
-          <w:tcPr>
-            <w:tcW w:w="2089" w:type="dxa"/>
-            <w:tcBorders>
-              <w:top w:val="single" w:sz="8" w:space="0" w:color="000000"/>
-              <w:left w:val="single" w:sz="8" w:space="0" w:color="000000"/>
-              <w:bottom w:val="single" w:sz="8" w:space="0" w:color="000000"/>
-              <w:right w:val="single" w:sz="8" w:space="0" w:color="000000"/>
-            </w:tcBorders>
-            <w:tcMar>
-              <w:top w:w="100" w:type="dxa"/>
-              <w:left w:w="100" w:type="dxa"/>
-              <w:bottom w:w="100" w:type="dxa"/>
-              <w:right w:w="100" w:type="dxa"/>
-            </w:tcMar>
-          </w:tcPr>
-          <w:p>
-            <w:pPr>
-              <w:spacing w:before="240" w:after="240" w:line="240" w:lineRule="auto"/>
-              <w:rPr>
-                <w:b/>
-                <w:sz w:val="20"/>
-                <w:szCs w:val="20"/>
-              </w:rPr>
-            </w:pPr>
-            <w:r>
-              <w:rPr>
-                <w:b/>
-                <w:sz w:val="20"/>
-                <w:szCs w:val="20"/>
-              </w:rPr>
-              <w:t>Responsável:</w:t>
-            </w:r>
-          </w:p>
-        </w:tc>
-        <w:tc>
-          <w:tcPr>
-            <w:tcW w:w="6935" w:type="dxa"/>
-            <w:tcBorders>
-              <w:top w:val="single" w:sz="8" w:space="0" w:color="000000"/>
-              <w:left w:val="single" w:sz="8" w:space="0" w:color="000000"/>
-              <w:bottom w:val="single" w:sz="8" w:space="0" w:color="000000"/>
-              <w:right w:val="single" w:sz="8" w:space="0" w:color="000000"/>
-            </w:tcBorders>
-            <w:tcMar>
-              <w:top w:w="100" w:type="dxa"/>
-              <w:left w:w="100" w:type="dxa"/>
-              <w:bottom w:w="100" w:type="dxa"/>
-              <w:right w:w="100" w:type="dxa"/>
-            </w:tcMar>
-          </w:tcPr>
-          <w:p>
-            <w:pPr>
-              <w:spacing w:before="240" w:after="240" w:line="240" w:lineRule="auto"/>
-              <w:rPr>
-                <w:sz w:val="20"/>
-                <w:szCs w:val="20"/>
-              </w:rPr>
-            </w:pPr>
-            <w:r>
-              <w:rPr>
-                <w:sz w:val="20"/>
-                <w:szCs w:val="20"/>
-              </w:rPr>
-              <w:t>Dr. Alex Machado Campos</w:t>
-            </w:r>
-          </w:p>
-        </w:tc>
-      </w:tr>
-      <w:tr>
-        <w:trPr>
-          <w:trHeight w:val="500"/>
-        </w:trPr>
-        <w:tc>
-          <w:tcPr>
-            <w:tcW w:w="2089" w:type="dxa"/>
-            <w:tcBorders>
-              <w:top w:val="single" w:sz="8" w:space="0" w:color="000000"/>
-              <w:left w:val="single" w:sz="8" w:space="0" w:color="000000"/>
-              <w:bottom w:val="single" w:sz="8" w:space="0" w:color="000000"/>
-              <w:right w:val="single" w:sz="8" w:space="0" w:color="000000"/>
-            </w:tcBorders>
-            <w:tcMar>
-              <w:top w:w="100" w:type="dxa"/>
-              <w:left w:w="100" w:type="dxa"/>
-              <w:bottom w:w="100" w:type="dxa"/>
-              <w:right w:w="100" w:type="dxa"/>
-            </w:tcMar>
-          </w:tcPr>
-          <w:p>
-            <w:pPr>
-              <w:spacing w:before="240" w:after="240" w:line="240" w:lineRule="auto"/>
-              <w:rPr>
-                <w:b/>
-                <w:sz w:val="20"/>
-                <w:szCs w:val="20"/>
-              </w:rPr>
-            </w:pPr>
-            <w:r>
-              <w:rPr>
-                <w:b/>
-                <w:sz w:val="20"/>
-                <w:szCs w:val="20"/>
-              </w:rPr>
-              <w:t>Endereço:</w:t>
-            </w:r>
-          </w:p>
-        </w:tc>
-        <w:tc>
-          <w:tcPr>
-            <w:tcW w:w="6935" w:type="dxa"/>
-            <w:tcBorders>
-              <w:top w:val="single" w:sz="8" w:space="0" w:color="000000"/>
-              <w:left w:val="single" w:sz="8" w:space="0" w:color="000000"/>
-              <w:bottom w:val="single" w:sz="8" w:space="0" w:color="000000"/>
-              <w:right w:val="single" w:sz="8" w:space="0" w:color="000000"/>
-            </w:tcBorders>
-            <w:tcMar>
-              <w:top w:w="100" w:type="dxa"/>
-              <w:left w:w="100" w:type="dxa"/>
-              <w:bottom w:w="100" w:type="dxa"/>
-              <w:right w:w="100" w:type="dxa"/>
-            </w:tcMar>
-          </w:tcPr>
-          <w:p>
-            <w:pPr>
-              <w:spacing w:before="240" w:after="240" w:line="240" w:lineRule="auto"/>
-              <w:rPr>
-                <w:sz w:val="20"/>
-                <w:szCs w:val="20"/>
-              </w:rPr>
-            </w:pPr>
-            <w:r>
-              <w:rPr>
-                <w:sz w:val="20"/>
-                <w:szCs w:val="20"/>
-              </w:rPr>
-              <w:t xml:space="preserve">Av. Cruz </w:t>
-            </w:r>
-            <w:proofErr w:type="spellStart"/>
-            <w:r>
-              <w:rPr>
-                <w:sz w:val="20"/>
-                <w:szCs w:val="20"/>
-              </w:rPr>
-              <w:t>Cabugá</w:t>
-            </w:r>
-            <w:proofErr w:type="spellEnd"/>
-            <w:r>
-              <w:rPr>
-                <w:sz w:val="20"/>
-                <w:szCs w:val="20"/>
-              </w:rPr>
-              <w:t>, 1387 - Santo Amaro - Recife, PE - CEP: 50040-905</w:t>
-            </w:r>
-          </w:p>
-        </w:tc>
-      </w:tr>
-      <w:tr>
-        <w:trPr>
-          <w:trHeight w:val="785"/>
-        </w:trPr>
-        <w:tc>
-          <w:tcPr>
-            <w:tcW w:w="2089" w:type="dxa"/>
-            <w:tcBorders>
-              <w:top w:val="single" w:sz="8" w:space="0" w:color="000000"/>
-              <w:left w:val="single" w:sz="8" w:space="0" w:color="000000"/>
-              <w:bottom w:val="single" w:sz="8" w:space="0" w:color="000000"/>
-              <w:right w:val="single" w:sz="8" w:space="0" w:color="000000"/>
-            </w:tcBorders>
-            <w:tcMar>
-              <w:top w:w="100" w:type="dxa"/>
-              <w:left w:w="100" w:type="dxa"/>
-              <w:bottom w:w="100" w:type="dxa"/>
-              <w:right w:w="100" w:type="dxa"/>
-            </w:tcMar>
-          </w:tcPr>
-          <w:p>
-            <w:pPr>
-              <w:spacing w:before="240" w:after="240" w:line="240" w:lineRule="auto"/>
-              <w:rPr>
-                <w:b/>
-                <w:sz w:val="20"/>
-                <w:szCs w:val="20"/>
-              </w:rPr>
-            </w:pPr>
-            <w:r>
-              <w:rPr>
-                <w:b/>
-                <w:sz w:val="20"/>
-                <w:szCs w:val="20"/>
-              </w:rPr>
-              <w:t>Representantes por acompanhar:</w:t>
-            </w:r>
-          </w:p>
-        </w:tc>
-        <w:tc>
-          <w:tcPr>
-            <w:tcW w:w="6935" w:type="dxa"/>
-            <w:tcBorders>
-              <w:top w:val="single" w:sz="8" w:space="0" w:color="000000"/>
-              <w:left w:val="single" w:sz="8" w:space="0" w:color="000000"/>
-              <w:bottom w:val="single" w:sz="8" w:space="0" w:color="000000"/>
-              <w:right w:val="single" w:sz="8" w:space="0" w:color="000000"/>
-            </w:tcBorders>
-            <w:tcMar>
-              <w:top w:w="100" w:type="dxa"/>
-              <w:left w:w="100" w:type="dxa"/>
-              <w:bottom w:w="100" w:type="dxa"/>
-              <w:right w:w="100" w:type="dxa"/>
-            </w:tcMar>
-          </w:tcPr>
-          <w:p>
-            <w:pPr>
-              <w:spacing w:before="240" w:after="240" w:line="240" w:lineRule="auto"/>
-              <w:rPr>
-                <w:sz w:val="20"/>
-                <w:szCs w:val="20"/>
-                <w:shd w:val="clear" w:color="auto" w:fill="F1C40F"/>
-              </w:rPr>
-            </w:pPr>
-            <w:r>
-              <w:rPr>
-                <w:sz w:val="20"/>
-                <w:szCs w:val="20"/>
-                <w:shd w:val="clear" w:color="auto" w:fill="F1C40F"/>
-              </w:rPr>
-              <w:t>XXXXX</w:t>
-            </w:r>
-          </w:p>
-        </w:tc>
-      </w:tr>
-      <w:tr>
-        <w:trPr>
-          <w:trHeight w:val="500"/>
-        </w:trPr>
-        <w:tc>
-          <w:tcPr>
-            <w:tcW w:w="9024" w:type="dxa"/>
-            <w:gridSpan w:val="2"/>
-            <w:tcBorders>
-              <w:top w:val="single" w:sz="8" w:space="0" w:color="000000"/>
-              <w:left w:val="single" w:sz="8" w:space="0" w:color="000000"/>
-              <w:bottom w:val="single" w:sz="8" w:space="0" w:color="000000"/>
-              <w:right w:val="single" w:sz="8" w:space="0" w:color="000000"/>
-            </w:tcBorders>
-            <w:shd w:val="clear" w:color="auto" w:fill="DDDDDD"/>
-            <w:tcMar>
-              <w:top w:w="100" w:type="dxa"/>
-              <w:left w:w="100" w:type="dxa"/>
-              <w:bottom w:w="100" w:type="dxa"/>
-              <w:right w:w="100" w:type="dxa"/>
-            </w:tcMar>
-          </w:tcPr>
-          <w:p>
-            <w:pPr>
-              <w:spacing w:before="240" w:after="240" w:line="240" w:lineRule="auto"/>
-              <w:rPr>
-                <w:b/>
-                <w:sz w:val="20"/>
-                <w:szCs w:val="20"/>
-              </w:rPr>
-            </w:pPr>
-            <w:r>
-              <w:rPr>
-                <w:b/>
-                <w:sz w:val="20"/>
-                <w:szCs w:val="20"/>
-              </w:rPr>
-              <w:t>3.3 DO REGULADOR</w:t>
-            </w:r>
-          </w:p>
-        </w:tc>
-      </w:tr>
-      <w:tr>
-        <w:trPr>
-          <w:trHeight w:val="500"/>
-        </w:trPr>
-        <w:tc>
-          <w:tcPr>
-            <w:tcW w:w="2089" w:type="dxa"/>
-            <w:tcBorders>
-              <w:top w:val="single" w:sz="8" w:space="0" w:color="000000"/>
-              <w:left w:val="single" w:sz="8" w:space="0" w:color="000000"/>
-              <w:bottom w:val="single" w:sz="8" w:space="0" w:color="000000"/>
-              <w:right w:val="single" w:sz="8" w:space="0" w:color="000000"/>
-            </w:tcBorders>
-            <w:tcMar>
-              <w:top w:w="100" w:type="dxa"/>
-              <w:left w:w="100" w:type="dxa"/>
-              <w:bottom w:w="100" w:type="dxa"/>
-              <w:right w:w="100" w:type="dxa"/>
-            </w:tcMar>
-          </w:tcPr>
-          <w:p>
-            <w:pPr>
-              <w:spacing w:before="240" w:after="240" w:line="240" w:lineRule="auto"/>
-              <w:rPr>
-                <w:b/>
-                <w:sz w:val="20"/>
-                <w:szCs w:val="20"/>
-              </w:rPr>
-            </w:pPr>
-            <w:r>
-              <w:rPr>
-                <w:b/>
-                <w:sz w:val="20"/>
-                <w:szCs w:val="20"/>
-              </w:rPr>
-              <w:t>Regulador:</w:t>
-            </w:r>
-          </w:p>
-        </w:tc>
-        <w:tc>
-          <w:tcPr>
-            <w:tcW w:w="6935" w:type="dxa"/>
-            <w:tcBorders>
-              <w:top w:val="single" w:sz="8" w:space="0" w:color="000000"/>
-              <w:left w:val="single" w:sz="8" w:space="0" w:color="000000"/>
-              <w:bottom w:val="single" w:sz="8" w:space="0" w:color="000000"/>
-              <w:right w:val="single" w:sz="8" w:space="0" w:color="000000"/>
-            </w:tcBorders>
-            <w:tcMar>
-              <w:top w:w="100" w:type="dxa"/>
-              <w:left w:w="100" w:type="dxa"/>
-              <w:bottom w:w="100" w:type="dxa"/>
-              <w:right w:w="100" w:type="dxa"/>
-            </w:tcMar>
-          </w:tcPr>
-          <w:p>
-            <w:pPr>
-              <w:spacing w:before="240" w:after="240" w:line="240" w:lineRule="auto"/>
-              <w:rPr>
-                <w:sz w:val="20"/>
-                <w:szCs w:val="20"/>
-              </w:rPr>
-            </w:pPr>
-            <w:r>
-              <w:rPr>
-                <w:sz w:val="20"/>
-                <w:szCs w:val="20"/>
-              </w:rPr>
-              <w:t>Agência de Regulação de Pernambuco</w:t>
-            </w:r>
-          </w:p>
-        </w:tc>
-      </w:tr>
-      <w:tr>
-        <w:trPr>
-          <w:trHeight w:val="500"/>
-        </w:trPr>
-        <w:tc>
-          <w:tcPr>
-            <w:tcW w:w="2089" w:type="dxa"/>
-            <w:tcBorders>
-              <w:top w:val="single" w:sz="8" w:space="0" w:color="000000"/>
-              <w:left w:val="single" w:sz="8" w:space="0" w:color="000000"/>
-              <w:bottom w:val="single" w:sz="8" w:space="0" w:color="000000"/>
-              <w:right w:val="single" w:sz="8" w:space="0" w:color="000000"/>
-            </w:tcBorders>
-            <w:tcMar>
-              <w:top w:w="100" w:type="dxa"/>
-              <w:left w:w="100" w:type="dxa"/>
-              <w:bottom w:w="100" w:type="dxa"/>
-              <w:right w:w="100" w:type="dxa"/>
-            </w:tcMar>
-          </w:tcPr>
-          <w:p>
-            <w:pPr>
-              <w:spacing w:before="240" w:after="240" w:line="240" w:lineRule="auto"/>
-              <w:rPr>
-                <w:b/>
-                <w:sz w:val="20"/>
-                <w:szCs w:val="20"/>
-              </w:rPr>
-            </w:pPr>
-            <w:r>
-              <w:rPr>
-                <w:b/>
-                <w:sz w:val="20"/>
-                <w:szCs w:val="20"/>
-              </w:rPr>
-              <w:t>Diretor Presidente:</w:t>
-            </w:r>
-          </w:p>
-        </w:tc>
-        <w:tc>
-          <w:tcPr>
-            <w:tcW w:w="6935" w:type="dxa"/>
-            <w:tcBorders>
-              <w:top w:val="single" w:sz="8" w:space="0" w:color="000000"/>
-              <w:left w:val="single" w:sz="8" w:space="0" w:color="000000"/>
-              <w:bottom w:val="single" w:sz="8" w:space="0" w:color="000000"/>
-              <w:right w:val="single" w:sz="8" w:space="0" w:color="000000"/>
-            </w:tcBorders>
-            <w:tcMar>
-              <w:top w:w="100" w:type="dxa"/>
-              <w:left w:w="100" w:type="dxa"/>
-              <w:bottom w:w="100" w:type="dxa"/>
-              <w:right w:w="100" w:type="dxa"/>
-            </w:tcMar>
-          </w:tcPr>
-          <w:p>
-            <w:pPr>
-              <w:spacing w:before="240" w:after="240" w:line="240" w:lineRule="auto"/>
-              <w:rPr>
-                <w:sz w:val="20"/>
-                <w:szCs w:val="20"/>
-              </w:rPr>
-            </w:pPr>
-            <w:r>
-              <w:rPr>
-                <w:sz w:val="20"/>
-                <w:szCs w:val="20"/>
-              </w:rPr>
-              <w:t>Carlos Porto Filho</w:t>
-            </w:r>
-          </w:p>
-        </w:tc>
-      </w:tr>
-      <w:tr>
-        <w:trPr>
-          <w:trHeight w:val="785"/>
-        </w:trPr>
-        <w:tc>
-          <w:tcPr>
-            <w:tcW w:w="2089" w:type="dxa"/>
-            <w:tcBorders>
-              <w:top w:val="single" w:sz="8" w:space="0" w:color="000000"/>
-              <w:left w:val="single" w:sz="8" w:space="0" w:color="000000"/>
-              <w:bottom w:val="single" w:sz="8" w:space="0" w:color="000000"/>
-              <w:right w:val="single" w:sz="8" w:space="0" w:color="000000"/>
-            </w:tcBorders>
-            <w:tcMar>
-              <w:top w:w="100" w:type="dxa"/>
-              <w:left w:w="100" w:type="dxa"/>
-              <w:bottom w:w="100" w:type="dxa"/>
-              <w:right w:w="100" w:type="dxa"/>
-            </w:tcMar>
-          </w:tcPr>
-          <w:p>
-            <w:pPr>
-              <w:spacing w:before="240" w:after="240" w:line="240" w:lineRule="auto"/>
-              <w:rPr>
-                <w:b/>
-                <w:sz w:val="20"/>
-                <w:szCs w:val="20"/>
-              </w:rPr>
-            </w:pPr>
-            <w:r>
-              <w:rPr>
-                <w:b/>
-                <w:sz w:val="20"/>
-                <w:szCs w:val="20"/>
-              </w:rPr>
-              <w:lastRenderedPageBreak/>
-              <w:t>Endereço:</w:t>
-            </w:r>
-          </w:p>
-        </w:tc>
-        <w:tc>
-          <w:tcPr>
-            <w:tcW w:w="6935" w:type="dxa"/>
-            <w:tcBorders>
-              <w:top w:val="single" w:sz="8" w:space="0" w:color="000000"/>
-              <w:left w:val="single" w:sz="8" w:space="0" w:color="000000"/>
-              <w:bottom w:val="single" w:sz="8" w:space="0" w:color="000000"/>
-              <w:right w:val="single" w:sz="8" w:space="0" w:color="000000"/>
-            </w:tcBorders>
-            <w:tcMar>
-              <w:top w:w="100" w:type="dxa"/>
-              <w:left w:w="100" w:type="dxa"/>
-              <w:bottom w:w="100" w:type="dxa"/>
-              <w:right w:w="100" w:type="dxa"/>
-            </w:tcMar>
-          </w:tcPr>
-          <w:p>
-            <w:pPr>
-              <w:spacing w:before="240" w:after="240" w:line="240" w:lineRule="auto"/>
-              <w:rPr>
-                <w:sz w:val="20"/>
-                <w:szCs w:val="20"/>
-              </w:rPr>
-            </w:pPr>
-            <w:r>
-              <w:rPr>
-                <w:sz w:val="20"/>
-                <w:szCs w:val="20"/>
-              </w:rPr>
-              <w:t>Avenida Conselheiro Rosa e Silva, 975, Aflitos, Recife/PE, CEP: 52.050-020. Estacionamento: Rua do Futuro, 150, Aflitos, Recife/PE.</w:t>
-            </w:r>
-          </w:p>
-        </w:tc>
-      </w:tr>
-      <w:tr>
-        <w:trPr>
-          <w:trHeight w:val="933"/>
-        </w:trPr>
-        <w:tc>
-          <w:tcPr>
-            <w:tcW w:w="2089" w:type="dxa"/>
-            <w:tcBorders>
-              <w:top w:val="single" w:sz="8" w:space="0" w:color="000000"/>
-              <w:left w:val="single" w:sz="8" w:space="0" w:color="000000"/>
-              <w:bottom w:val="single" w:sz="8" w:space="0" w:color="000000"/>
-              <w:right w:val="single" w:sz="8" w:space="0" w:color="000000"/>
-            </w:tcBorders>
-            <w:tcMar>
-              <w:top w:w="100" w:type="dxa"/>
-              <w:left w:w="100" w:type="dxa"/>
-              <w:bottom w:w="100" w:type="dxa"/>
-              <w:right w:w="100" w:type="dxa"/>
-            </w:tcMar>
-          </w:tcPr>
-          <w:p>
-            <w:pPr>
-              <w:spacing w:before="240" w:after="240" w:line="240" w:lineRule="auto"/>
-              <w:rPr>
-                <w:b/>
-                <w:sz w:val="20"/>
-                <w:szCs w:val="20"/>
-              </w:rPr>
-            </w:pPr>
-            <w:r>
-              <w:rPr>
-                <w:b/>
-                <w:sz w:val="20"/>
-                <w:szCs w:val="20"/>
-              </w:rPr>
-              <w:t>Responsáveis pela fiscalização:</w:t>
-            </w:r>
-          </w:p>
-        </w:tc>
-        <w:tc>
-          <w:tcPr>
-            <w:tcW w:w="6935" w:type="dxa"/>
-            <w:tcBorders>
-              <w:top w:val="single" w:sz="8" w:space="0" w:color="000000"/>
-              <w:left w:val="single" w:sz="8" w:space="0" w:color="000000"/>
-              <w:bottom w:val="single" w:sz="8" w:space="0" w:color="000000"/>
-              <w:right w:val="single" w:sz="8" w:space="0" w:color="000000"/>
-            </w:tcBorders>
-            <w:tcMar>
-              <w:top w:w="100" w:type="dxa"/>
-              <w:left w:w="100" w:type="dxa"/>
-              <w:bottom w:w="100" w:type="dxa"/>
-              <w:right w:w="100" w:type="dxa"/>
-            </w:tcMar>
-            <w:vAlign w:val="center"/>
-          </w:tcPr>
-          <w:p>
-            <w:pPr>
-              <w:spacing w:line="240" w:lineRule="auto"/>
-              <w:rPr>
-                <w:sz w:val="20"/>
-                <w:szCs w:val="20"/>
-              </w:rPr>
-            </w:pPr>
-            <w:r>
-              <w:rPr>
-                <w:color w:val="FF0000"/>
-                <w:sz w:val="20"/>
-                <w:szCs w:val="20"/>
-              </w:rPr>
-              <w:t>{{Analista 1}}</w:t>
-            </w:r>
-            <w:r>
-              <w:rPr>
-                <w:sz w:val="20"/>
-                <w:szCs w:val="20"/>
-              </w:rPr>
-              <w:t xml:space="preserve"> e </w:t>
-            </w:r>
-            <w:r>
-              <w:rPr>
-                <w:color w:val="FF0000"/>
-                <w:sz w:val="20"/>
-                <w:szCs w:val="20"/>
-              </w:rPr>
-              <w:t>{{Analista 2}}</w:t>
-            </w:r>
-          </w:p>
-        </w:tc>
-      </w:tr>
-      <w:tr>
-        <w:trPr>
-          <w:trHeight w:val="500"/>
-        </w:trPr>
-        <w:tc>
-          <w:tcPr>
-            <w:tcW w:w="2089" w:type="dxa"/>
-            <w:tcBorders>
-              <w:top w:val="single" w:sz="8" w:space="0" w:color="000000"/>
-              <w:left w:val="single" w:sz="8" w:space="0" w:color="000000"/>
-              <w:bottom w:val="single" w:sz="8" w:space="0" w:color="000000"/>
-              <w:right w:val="single" w:sz="8" w:space="0" w:color="000000"/>
-            </w:tcBorders>
-            <w:tcMar>
-              <w:top w:w="100" w:type="dxa"/>
-              <w:left w:w="100" w:type="dxa"/>
-              <w:bottom w:w="100" w:type="dxa"/>
-              <w:right w:w="100" w:type="dxa"/>
-            </w:tcMar>
-          </w:tcPr>
-          <w:p>
-            <w:pPr>
-              <w:spacing w:before="240" w:after="240" w:line="240" w:lineRule="auto"/>
-              <w:rPr>
-                <w:b/>
-                <w:sz w:val="20"/>
-                <w:szCs w:val="20"/>
-              </w:rPr>
-            </w:pPr>
-            <w:r>
-              <w:rPr>
-                <w:b/>
-                <w:sz w:val="20"/>
-                <w:szCs w:val="20"/>
-              </w:rPr>
-              <w:t>Período da Fiscalização:</w:t>
-            </w:r>
-          </w:p>
-        </w:tc>
-        <w:tc>
-          <w:tcPr>
-            <w:tcW w:w="6935" w:type="dxa"/>
-            <w:tcBorders>
-              <w:top w:val="single" w:sz="8" w:space="0" w:color="000000"/>
-              <w:left w:val="single" w:sz="8" w:space="0" w:color="000000"/>
-              <w:bottom w:val="single" w:sz="8" w:space="0" w:color="000000"/>
-              <w:right w:val="single" w:sz="8" w:space="0" w:color="000000"/>
-            </w:tcBorders>
-            <w:tcMar>
-              <w:top w:w="100" w:type="dxa"/>
-              <w:left w:w="100" w:type="dxa"/>
-              <w:bottom w:w="100" w:type="dxa"/>
-              <w:right w:w="100" w:type="dxa"/>
-            </w:tcMar>
-            <w:vAlign w:val="center"/>
-          </w:tcPr>
-          <w:p>
-            <w:pPr>
-              <w:spacing w:line="240" w:lineRule="auto"/>
-              <w:rPr>
-                <w:sz w:val="20"/>
-                <w:szCs w:val="20"/>
-              </w:rPr>
-            </w:pPr>
-            <w:r>
-              <w:rPr>
-                <w:color w:val="FF0000"/>
-                <w:sz w:val="20"/>
-                <w:szCs w:val="20"/>
-              </w:rPr>
-              <w:t>{{</w:t>
-            </w:r>
-            <w:proofErr w:type="spellStart"/>
-            <w:r>
-              <w:rPr>
-                <w:color w:val="FF0000"/>
-                <w:sz w:val="20"/>
-                <w:szCs w:val="20"/>
-              </w:rPr>
-              <w:t>Periodo</w:t>
-            </w:r>
-            <w:proofErr w:type="spellEnd"/>
-            <w:r>
-              <w:rPr>
-                <w:color w:val="FF0000"/>
-                <w:sz w:val="20"/>
-                <w:szCs w:val="20"/>
-              </w:rPr>
-              <w:t>}}</w:t>
-            </w:r>
-          </w:p>
-        </w:tc>
-      </w:tr>
-      <w:tr>
-        <w:trPr>
-          <w:trHeight w:val="500"/>
-        </w:trPr>
-        <w:tc>
-          <w:tcPr>
-            <w:tcW w:w="2089" w:type="dxa"/>
-            <w:tcBorders>
-              <w:top w:val="single" w:sz="8" w:space="0" w:color="000000"/>
-              <w:left w:val="single" w:sz="8" w:space="0" w:color="000000"/>
-              <w:bottom w:val="single" w:sz="8" w:space="0" w:color="000000"/>
-              <w:right w:val="single" w:sz="8" w:space="0" w:color="000000"/>
-            </w:tcBorders>
-            <w:tcMar>
-              <w:top w:w="100" w:type="dxa"/>
-              <w:left w:w="100" w:type="dxa"/>
-              <w:bottom w:w="100" w:type="dxa"/>
-              <w:right w:w="100" w:type="dxa"/>
-            </w:tcMar>
-          </w:tcPr>
-          <w:p>
-            <w:pPr>
-              <w:spacing w:before="240" w:after="240" w:line="240" w:lineRule="auto"/>
-              <w:rPr>
-                <w:b/>
-                <w:sz w:val="20"/>
-                <w:szCs w:val="20"/>
-              </w:rPr>
-            </w:pPr>
-            <w:r>
-              <w:rPr>
-                <w:b/>
-                <w:sz w:val="20"/>
-                <w:szCs w:val="20"/>
-              </w:rPr>
-              <w:t>Tipo de Fiscalização:</w:t>
-            </w:r>
-          </w:p>
-        </w:tc>
-        <w:tc>
-          <w:tcPr>
-            <w:tcW w:w="6935" w:type="dxa"/>
-            <w:tcBorders>
-              <w:top w:val="single" w:sz="8" w:space="0" w:color="000000"/>
-              <w:left w:val="single" w:sz="8" w:space="0" w:color="000000"/>
-              <w:bottom w:val="single" w:sz="8" w:space="0" w:color="000000"/>
-              <w:right w:val="single" w:sz="8" w:space="0" w:color="000000"/>
-            </w:tcBorders>
-            <w:tcMar>
-              <w:top w:w="100" w:type="dxa"/>
-              <w:left w:w="100" w:type="dxa"/>
-              <w:bottom w:w="100" w:type="dxa"/>
-              <w:right w:w="100" w:type="dxa"/>
-            </w:tcMar>
-          </w:tcPr>
-          <w:p>
-            <w:pPr>
-              <w:spacing w:before="240" w:after="240" w:line="240" w:lineRule="auto"/>
-              <w:rPr>
-                <w:sz w:val="20"/>
-                <w:szCs w:val="20"/>
-              </w:rPr>
-            </w:pPr>
-            <w:r>
-              <w:rPr>
-                <w:sz w:val="20"/>
-                <w:szCs w:val="20"/>
-              </w:rPr>
-              <w:t>Direta e periódica.</w:t>
-            </w:r>
-          </w:p>
-        </w:tc>
-      </w:tr>
-    </w:tbl>
+          <w:between w:val="nil"/>
+        </w:pBdr>
+        <w:spacing w:before="240" w:after="240" w:line="240" w:lineRule="auto"/>
+        <w:rPr>
+          <w:b/>
+          <w:sz w:val="20"/>
+          <w:szCs w:val="20"/>
+        </w:rPr>
+      </w:pPr>
+    </w:p>
+    <w:p>
+      <w:pPr>
+        <w:spacing w:before="240" w:after="240" w:line="240" w:lineRule="auto"/>
+        <w:rPr>
+          <w:b/>
+          <w:sz w:val="20"/>
+          <w:szCs w:val="20"/>
+        </w:rPr>
+      </w:pPr>
+    </w:p>
+    <w:p>
+      <w:pPr>
+        <w:spacing w:before="240" w:after="240" w:line="240" w:lineRule="auto"/>
+        <w:rPr>
+          <w:b/>
+          <w:sz w:val="20"/>
+          <w:szCs w:val="20"/>
+        </w:rPr>
+      </w:pPr>
+    </w:p>
+    <w:p>
+      <w:pPr>
+        <w:spacing w:before="240" w:after="240" w:line="240" w:lineRule="auto"/>
+        <w:rPr>
+          <w:b/>
+          <w:sz w:val="20"/>
+          <w:szCs w:val="20"/>
+        </w:rPr>
+      </w:pPr>
+    </w:p>
+    <w:p>
+      <w:pPr>
+        <w:spacing w:before="240" w:after="240" w:line="240" w:lineRule="auto"/>
+        <w:rPr>
+          <w:b/>
+          <w:sz w:val="20"/>
+          <w:szCs w:val="20"/>
+        </w:rPr>
+      </w:pPr>
+    </w:p>
+    <w:p>
+      <w:pPr>
+        <w:spacing w:before="240" w:after="240" w:line="240" w:lineRule="auto"/>
+        <w:rPr>
+          <w:b/>
+          <w:sz w:val="20"/>
+          <w:szCs w:val="20"/>
+        </w:rPr>
+      </w:pPr>
+    </w:p>
+    <w:p>
+      <w:pPr>
+        <w:spacing w:before="240" w:after="240" w:line="240" w:lineRule="auto"/>
+        <w:rPr>
+          <w:b/>
+          <w:sz w:val="20"/>
+          <w:szCs w:val="20"/>
+        </w:rPr>
+      </w:pPr>
+    </w:p>
+    <w:p>
+      <w:pPr>
+        <w:spacing w:before="240" w:after="240" w:line="240" w:lineRule="auto"/>
+        <w:rPr>
+          <w:b/>
+          <w:sz w:val="20"/>
+          <w:szCs w:val="20"/>
+        </w:rPr>
+      </w:pPr>
+    </w:p>
     <w:p>
       <w:pPr>
         <w:spacing w:before="240" w:after="240" w:line="240" w:lineRule="auto"/>
@@ -4577,7 +2122,6 @@
           <w:sz w:val="20"/>
           <w:szCs w:val="20"/>
         </w:rPr>
-        <w:lastRenderedPageBreak/>
         <w:t>5.</w:t>
       </w:r>
       <w:r>
@@ -4764,7 +2308,39 @@
           <w:sz w:val="20"/>
           <w:szCs w:val="20"/>
         </w:rPr>
-        <w:t xml:space="preserve"> a descrição sucinta do SAA:</w:t>
+        <w:t xml:space="preserve"> a descrição sucinta do </w:t>
+      </w:r>
+      <w:r>
+        <w:rPr>
+          <w:color w:val="EE0000"/>
+          <w:sz w:val="20"/>
+          <w:szCs w:val="20"/>
+        </w:rPr>
+        <w:t>{{SAA</w:t>
+      </w:r>
+      <w:r>
+        <w:rPr>
+          <w:color w:val="EE0000"/>
+          <w:sz w:val="20"/>
+          <w:szCs w:val="20"/>
+        </w:rPr>
+        <w:t xml:space="preserve"> ou SEE</w:t>
+      </w:r>
+      <w:r>
+        <w:rPr>
+          <w:color w:val="EE0000"/>
+          <w:sz w:val="20"/>
+          <w:szCs w:val="20"/>
+        </w:rPr>
+        <w:t>}}</w:t>
+      </w:r>
+      <w:r>
+        <w:rPr>
+          <w:color w:val="EE0000"/>
+          <w:sz w:val="20"/>
+          <w:szCs w:val="20"/>
+        </w:rPr>
+        <w:t>:</w:t>
       </w:r>
     </w:p>
     <w:p>
@@ -4791,24 +2367,6 @@
         </w:rPr>
         <w:t xml:space="preserve"> - Principais documentações solicitadas.</w:t>
       </w:r>
-    </w:p>
-    <w:p>
-      <w:pPr>
-        <w:spacing w:line="240" w:lineRule="auto"/>
-        <w:rPr>
-          <w:sz w:val="20"/>
-          <w:szCs w:val="20"/>
-        </w:rPr>
-      </w:pPr>
-    </w:p>
-    <w:p>
-      <w:pPr>
-        <w:spacing w:line="240" w:lineRule="auto"/>
-        <w:rPr>
-          <w:sz w:val="20"/>
-          <w:szCs w:val="20"/>
-        </w:rPr>
-      </w:pPr>
     </w:p>
     <w:p>
       <w:pPr>
@@ -4868,7 +2426,23 @@
           <w:sz w:val="20"/>
           <w:szCs w:val="20"/>
         </w:rPr>
-        <w:t xml:space="preserve"> - Descrição dos SAA </w:t>
+        <w:t xml:space="preserve"> - Descrição dos </w:t>
+      </w:r>
+      <w:r>
+        <w:rPr>
+          <w:color w:val="EE0000"/>
+          <w:sz w:val="20"/>
+          <w:szCs w:val="20"/>
+        </w:rPr>
+        <w:t>{{SAA ou SEE}}</w:t>
+      </w:r>
+      <w:r>
+        <w:rPr>
+          <w:color w:val="EE0000"/>
+          <w:sz w:val="20"/>
+          <w:szCs w:val="20"/>
+        </w:rPr>
+        <w:t xml:space="preserve"> </w:t>
       </w:r>
       <w:r>
         <w:rPr>
@@ -4993,15 +2567,7 @@
           <w:sz w:val="20"/>
           <w:szCs w:val="20"/>
         </w:rPr>
-        <w:t xml:space="preserve"> - Contexto histórico resumido das fiscalizações do município </w:t>
-      </w:r>
-      <w:proofErr w:type="gramStart"/>
-      <w:r>
-        <w:rPr>
-          <w:sz w:val="20"/>
-          <w:szCs w:val="20"/>
-        </w:rPr>
-        <w:t xml:space="preserve">de  </w:t>
+        <w:t xml:space="preserve"> - Contexto histórico resumido das fiscalizações do município de </w:t>
       </w:r>
       <w:r>
         <w:rPr>
@@ -5009,33 +2575,24 @@
           <w:sz w:val="20"/>
           <w:szCs w:val="20"/>
         </w:rPr>
-        <w:t>{</w:t>
-      </w:r>
-      <w:proofErr w:type="gramEnd"/>
+        <w:t>{{</w:t>
+      </w:r>
+      <w:proofErr w:type="spellStart"/>
       <w:r>
         <w:rPr>
           <w:color w:val="FF0000"/>
           <w:sz w:val="20"/>
           <w:szCs w:val="20"/>
         </w:rPr>
-        <w:t>{</w:t>
-      </w:r>
-      <w:proofErr w:type="spellStart"/>
+        <w:t>Municipio</w:t>
+      </w:r>
+      <w:proofErr w:type="spellEnd"/>
       <w:r>
         <w:rPr>
           <w:color w:val="FF0000"/>
           <w:sz w:val="20"/>
           <w:szCs w:val="20"/>
         </w:rPr>
-        <w:t>Municipio</w:t>
-      </w:r>
-      <w:proofErr w:type="spellEnd"/>
-      <w:r>
-        <w:rPr>
-          <w:color w:val="FF0000"/>
-          <w:sz w:val="20"/>
-          <w:szCs w:val="20"/>
-        </w:rPr>
         <w:t>}}</w:t>
       </w:r>
       <w:r>
@@ -5046,399 +2603,6 @@
         <w:t>.</w:t>
       </w:r>
     </w:p>
-    <w:tbl>
-      <w:tblPr>
-        <w:tblStyle w:val="a3"/>
-        <w:tblW w:w="9025" w:type="dxa"/>
-        <w:tblInd w:w="0" w:type="dxa"/>
-        <w:tblBorders>
-          <w:top w:val="nil"/>
-          <w:left w:val="nil"/>
-          <w:bottom w:val="nil"/>
-          <w:right w:val="nil"/>
-          <w:insideH w:val="nil"/>
-          <w:insideV w:val="nil"/>
-        </w:tblBorders>
-        <w:tblLayout w:type="fixed"/>
-        <w:tblLook w:val="0600" w:firstRow="0" w:lastRow="0" w:firstColumn="0" w:lastColumn="0" w:noHBand="1" w:noVBand="1"/>
-      </w:tblPr>
-      <w:tblGrid>
-        <w:gridCol w:w="2960"/>
-        <w:gridCol w:w="6065"/>
-      </w:tblGrid>
-      <w:tr>
-        <w:trPr>
-          <w:trHeight w:val="240"/>
-        </w:trPr>
-        <w:tc>
-          <w:tcPr>
-            <w:tcW w:w="9024" w:type="dxa"/>
-            <w:gridSpan w:val="2"/>
-            <w:tcBorders>
-              <w:top w:val="single" w:sz="8" w:space="0" w:color="000000"/>
-              <w:left w:val="single" w:sz="8" w:space="0" w:color="000000"/>
-              <w:bottom w:val="single" w:sz="8" w:space="0" w:color="000000"/>
-              <w:right w:val="single" w:sz="8" w:space="0" w:color="000000"/>
-            </w:tcBorders>
-            <w:shd w:val="clear" w:color="auto" w:fill="D9D9D9"/>
-            <w:tcMar>
-              <w:top w:w="0" w:type="dxa"/>
-              <w:left w:w="100" w:type="dxa"/>
-              <w:bottom w:w="0" w:type="dxa"/>
-              <w:right w:w="100" w:type="dxa"/>
-            </w:tcMar>
-          </w:tcPr>
-          <w:p>
-            <w:pPr>
-              <w:spacing w:line="240" w:lineRule="auto"/>
-              <w:jc w:val="center"/>
-              <w:rPr>
-                <w:b/>
-                <w:sz w:val="20"/>
-                <w:szCs w:val="20"/>
-              </w:rPr>
-            </w:pPr>
-            <w:r>
-              <w:rPr>
-                <w:b/>
-                <w:sz w:val="20"/>
-                <w:szCs w:val="20"/>
-              </w:rPr>
-              <w:t>CONTEXTO</w:t>
-            </w:r>
-          </w:p>
-        </w:tc>
-      </w:tr>
-      <w:tr>
-        <w:trPr>
-          <w:trHeight w:val="530"/>
-        </w:trPr>
-        <w:tc>
-          <w:tcPr>
-            <w:tcW w:w="2960" w:type="dxa"/>
-            <w:tcBorders>
-              <w:top w:val="single" w:sz="8" w:space="0" w:color="000000"/>
-              <w:left w:val="single" w:sz="8" w:space="0" w:color="000000"/>
-              <w:bottom w:val="single" w:sz="8" w:space="0" w:color="000000"/>
-              <w:right w:val="single" w:sz="8" w:space="0" w:color="000000"/>
-            </w:tcBorders>
-            <w:tcMar>
-              <w:top w:w="100" w:type="dxa"/>
-              <w:left w:w="100" w:type="dxa"/>
-              <w:bottom w:w="100" w:type="dxa"/>
-              <w:right w:w="100" w:type="dxa"/>
-            </w:tcMar>
-          </w:tcPr>
-          <w:p>
-            <w:pPr>
-              <w:spacing w:before="240" w:after="240" w:line="240" w:lineRule="auto"/>
-              <w:rPr>
-                <w:b/>
-                <w:sz w:val="20"/>
-                <w:szCs w:val="20"/>
-              </w:rPr>
-            </w:pPr>
-            <w:r>
-              <w:rPr>
-                <w:b/>
-                <w:sz w:val="20"/>
-                <w:szCs w:val="20"/>
-              </w:rPr>
-              <w:t>ÚLTIMA FISCALIZAÇÃO</w:t>
-            </w:r>
-          </w:p>
-        </w:tc>
-        <w:tc>
-          <w:tcPr>
-            <w:tcW w:w="6064" w:type="dxa"/>
-            <w:tcBorders>
-              <w:top w:val="single" w:sz="8" w:space="0" w:color="000000"/>
-              <w:left w:val="single" w:sz="8" w:space="0" w:color="000000"/>
-              <w:bottom w:val="single" w:sz="8" w:space="0" w:color="000000"/>
-              <w:right w:val="single" w:sz="8" w:space="0" w:color="000000"/>
-            </w:tcBorders>
-            <w:tcMar>
-              <w:top w:w="100" w:type="dxa"/>
-              <w:left w:w="100" w:type="dxa"/>
-              <w:bottom w:w="100" w:type="dxa"/>
-              <w:right w:w="100" w:type="dxa"/>
-            </w:tcMar>
-          </w:tcPr>
-          <w:p>
-            <w:pPr>
-              <w:spacing w:before="240" w:after="240" w:line="240" w:lineRule="auto"/>
-              <w:rPr>
-                <w:color w:val="EE0000"/>
-                <w:sz w:val="20"/>
-                <w:szCs w:val="20"/>
-              </w:rPr>
-            </w:pPr>
-            <w:r>
-              <w:rPr>
-                <w:color w:val="EE0000"/>
-                <w:sz w:val="20"/>
-                <w:szCs w:val="20"/>
-              </w:rPr>
-              <w:t>{{Ultima Fiscalização}}</w:t>
-            </w:r>
-          </w:p>
-        </w:tc>
-      </w:tr>
-      <w:tr>
-        <w:trPr>
-          <w:trHeight w:val="815"/>
-        </w:trPr>
-        <w:tc>
-          <w:tcPr>
-            <w:tcW w:w="2960" w:type="dxa"/>
-            <w:tcBorders>
-              <w:top w:val="single" w:sz="8" w:space="0" w:color="000000"/>
-              <w:left w:val="single" w:sz="8" w:space="0" w:color="000000"/>
-              <w:bottom w:val="single" w:sz="8" w:space="0" w:color="000000"/>
-              <w:right w:val="single" w:sz="8" w:space="0" w:color="000000"/>
-            </w:tcBorders>
-            <w:tcMar>
-              <w:top w:w="100" w:type="dxa"/>
-              <w:left w:w="100" w:type="dxa"/>
-              <w:bottom w:w="100" w:type="dxa"/>
-              <w:right w:w="100" w:type="dxa"/>
-            </w:tcMar>
-          </w:tcPr>
-          <w:p>
-            <w:pPr>
-              <w:spacing w:before="240" w:after="240" w:line="240" w:lineRule="auto"/>
-              <w:rPr>
-                <w:b/>
-                <w:sz w:val="20"/>
-                <w:szCs w:val="20"/>
-              </w:rPr>
-            </w:pPr>
-            <w:r>
-              <w:rPr>
-                <w:b/>
-                <w:sz w:val="20"/>
-                <w:szCs w:val="20"/>
-              </w:rPr>
-              <w:t xml:space="preserve">TOTAL DE </w:t>
-            </w:r>
-            <w:proofErr w:type="spellStart"/>
-            <w:r>
-              <w:rPr>
-                <w:b/>
-                <w:sz w:val="20"/>
-                <w:szCs w:val="20"/>
-              </w:rPr>
-              <w:t>NCs</w:t>
-            </w:r>
-            <w:proofErr w:type="spellEnd"/>
-            <w:r>
-              <w:rPr>
-                <w:b/>
-                <w:sz w:val="20"/>
-                <w:szCs w:val="20"/>
-              </w:rPr>
-              <w:t xml:space="preserve"> DA ÚLTIMA FISCALIZAÇÂO</w:t>
-            </w:r>
-          </w:p>
-        </w:tc>
-        <w:tc>
-          <w:tcPr>
-            <w:tcW w:w="6064" w:type="dxa"/>
-            <w:tcBorders>
-              <w:top w:val="single" w:sz="8" w:space="0" w:color="000000"/>
-              <w:left w:val="single" w:sz="8" w:space="0" w:color="000000"/>
-              <w:bottom w:val="single" w:sz="8" w:space="0" w:color="000000"/>
-              <w:right w:val="single" w:sz="8" w:space="0" w:color="000000"/>
-            </w:tcBorders>
-            <w:tcMar>
-              <w:top w:w="100" w:type="dxa"/>
-              <w:left w:w="100" w:type="dxa"/>
-              <w:bottom w:w="100" w:type="dxa"/>
-              <w:right w:w="100" w:type="dxa"/>
-            </w:tcMar>
-          </w:tcPr>
-          <w:p>
-            <w:pPr>
-              <w:spacing w:before="240" w:after="240" w:line="240" w:lineRule="auto"/>
-              <w:rPr>
-                <w:color w:val="EE0000"/>
-                <w:sz w:val="20"/>
-                <w:szCs w:val="20"/>
-              </w:rPr>
-            </w:pPr>
-            <w:r>
-              <w:rPr>
-                <w:color w:val="EE0000"/>
-                <w:sz w:val="20"/>
-                <w:szCs w:val="20"/>
-              </w:rPr>
-              <w:t>{{Total NCS UF}}</w:t>
-            </w:r>
-          </w:p>
-        </w:tc>
-      </w:tr>
-      <w:tr>
-        <w:trPr>
-          <w:trHeight w:val="1055"/>
-        </w:trPr>
-        <w:tc>
-          <w:tcPr>
-            <w:tcW w:w="2960" w:type="dxa"/>
-            <w:tcBorders>
-              <w:top w:val="single" w:sz="8" w:space="0" w:color="000000"/>
-              <w:left w:val="single" w:sz="8" w:space="0" w:color="000000"/>
-              <w:bottom w:val="single" w:sz="8" w:space="0" w:color="000000"/>
-              <w:right w:val="single" w:sz="8" w:space="0" w:color="000000"/>
-            </w:tcBorders>
-            <w:tcMar>
-              <w:top w:w="100" w:type="dxa"/>
-              <w:left w:w="100" w:type="dxa"/>
-              <w:bottom w:w="100" w:type="dxa"/>
-              <w:right w:w="100" w:type="dxa"/>
-            </w:tcMar>
-          </w:tcPr>
-          <w:p>
-            <w:pPr>
-              <w:spacing w:before="240" w:after="240" w:line="240" w:lineRule="auto"/>
-              <w:rPr>
-                <w:b/>
-                <w:sz w:val="20"/>
-                <w:szCs w:val="20"/>
-              </w:rPr>
-            </w:pPr>
-            <w:r>
-              <w:rPr>
-                <w:b/>
-                <w:sz w:val="20"/>
-                <w:szCs w:val="20"/>
-              </w:rPr>
-              <w:t>DESDOBRAMENTOS</w:t>
-            </w:r>
-          </w:p>
-        </w:tc>
-        <w:tc>
-          <w:tcPr>
-            <w:tcW w:w="6064" w:type="dxa"/>
-            <w:tcBorders>
-              <w:top w:val="single" w:sz="8" w:space="0" w:color="000000"/>
-              <w:left w:val="single" w:sz="8" w:space="0" w:color="000000"/>
-              <w:bottom w:val="single" w:sz="8" w:space="0" w:color="000000"/>
-              <w:right w:val="single" w:sz="8" w:space="0" w:color="000000"/>
-            </w:tcBorders>
-            <w:tcMar>
-              <w:top w:w="100" w:type="dxa"/>
-              <w:left w:w="100" w:type="dxa"/>
-              <w:bottom w:w="100" w:type="dxa"/>
-              <w:right w:w="100" w:type="dxa"/>
-            </w:tcMar>
-          </w:tcPr>
-          <w:p>
-            <w:pPr>
-              <w:spacing w:line="240" w:lineRule="auto"/>
-              <w:rPr>
-                <w:color w:val="EE0000"/>
-                <w:sz w:val="20"/>
-                <w:szCs w:val="20"/>
-              </w:rPr>
-            </w:pPr>
-            <w:r>
-              <w:rPr>
-                <w:color w:val="EE0000"/>
-                <w:sz w:val="20"/>
-                <w:szCs w:val="20"/>
-              </w:rPr>
-              <w:t>{{Desdobramentos}}</w:t>
-            </w:r>
-          </w:p>
-        </w:tc>
-      </w:tr>
-      <w:tr>
-        <w:trPr>
-          <w:trHeight w:val="530"/>
-        </w:trPr>
-        <w:tc>
-          <w:tcPr>
-            <w:tcW w:w="2960" w:type="dxa"/>
-            <w:tcBorders>
-              <w:top w:val="single" w:sz="8" w:space="0" w:color="000000"/>
-              <w:left w:val="single" w:sz="8" w:space="0" w:color="000000"/>
-              <w:bottom w:val="single" w:sz="8" w:space="0" w:color="000000"/>
-              <w:right w:val="single" w:sz="8" w:space="0" w:color="000000"/>
-            </w:tcBorders>
-            <w:tcMar>
-              <w:top w:w="100" w:type="dxa"/>
-              <w:left w:w="100" w:type="dxa"/>
-              <w:bottom w:w="100" w:type="dxa"/>
-              <w:right w:w="100" w:type="dxa"/>
-            </w:tcMar>
-          </w:tcPr>
-          <w:p>
-            <w:pPr>
-              <w:spacing w:before="240" w:after="240" w:line="240" w:lineRule="auto"/>
-              <w:rPr>
-                <w:b/>
-                <w:sz w:val="20"/>
-                <w:szCs w:val="20"/>
-              </w:rPr>
-            </w:pPr>
-            <w:proofErr w:type="spellStart"/>
-            <w:r>
-              <w:rPr>
-                <w:b/>
-                <w:sz w:val="20"/>
-                <w:szCs w:val="20"/>
-              </w:rPr>
-              <w:lastRenderedPageBreak/>
-              <w:t>NCs</w:t>
-            </w:r>
-            <w:proofErr w:type="spellEnd"/>
-            <w:r>
-              <w:rPr>
-                <w:b/>
-                <w:sz w:val="20"/>
-                <w:szCs w:val="20"/>
-              </w:rPr>
-              <w:t xml:space="preserve"> RESIDUAIS</w:t>
-            </w:r>
-          </w:p>
-        </w:tc>
-        <w:tc>
-          <w:tcPr>
-            <w:tcW w:w="6064" w:type="dxa"/>
-            <w:tcBorders>
-              <w:top w:val="single" w:sz="8" w:space="0" w:color="000000"/>
-              <w:left w:val="single" w:sz="8" w:space="0" w:color="000000"/>
-              <w:bottom w:val="single" w:sz="8" w:space="0" w:color="000000"/>
-              <w:right w:val="single" w:sz="8" w:space="0" w:color="000000"/>
-            </w:tcBorders>
-            <w:tcMar>
-              <w:top w:w="100" w:type="dxa"/>
-              <w:left w:w="100" w:type="dxa"/>
-              <w:bottom w:w="100" w:type="dxa"/>
-              <w:right w:w="100" w:type="dxa"/>
-            </w:tcMar>
-          </w:tcPr>
-          <w:p>
-            <w:pPr>
-              <w:spacing w:before="240" w:after="240" w:line="240" w:lineRule="auto"/>
-              <w:rPr>
-                <w:color w:val="EE0000"/>
-                <w:sz w:val="20"/>
-                <w:szCs w:val="20"/>
-              </w:rPr>
-            </w:pPr>
-            <w:r>
-              <w:rPr>
-                <w:color w:val="EE0000"/>
-                <w:sz w:val="20"/>
-                <w:szCs w:val="20"/>
-              </w:rPr>
-              <w:t>{{NCS Residuais}}</w:t>
-            </w:r>
-          </w:p>
-        </w:tc>
-      </w:tr>
-    </w:tbl>
     <w:p>
       <w:pPr>
         <w:spacing w:before="240" w:after="240" w:line="240" w:lineRule="auto"/>
@@ -6063,7 +3227,23 @@
           <w:sz w:val="20"/>
           <w:szCs w:val="20"/>
         </w:rPr>
-        <w:t xml:space="preserve"> do SAA </w:t>
+        <w:t xml:space="preserve"> do </w:t>
+      </w:r>
+      <w:r>
+        <w:rPr>
+          <w:color w:val="EE0000"/>
+          <w:sz w:val="20"/>
+          <w:szCs w:val="20"/>
+        </w:rPr>
+        <w:t>{{SAA ou SEE}}</w:t>
+      </w:r>
+      <w:r>
+        <w:rPr>
+          <w:color w:val="EE0000"/>
+          <w:sz w:val="20"/>
+          <w:szCs w:val="20"/>
+        </w:rPr>
+        <w:t xml:space="preserve"> </w:t>
       </w:r>
       <w:r>
         <w:rPr>
@@ -6186,7 +3366,16 @@
           <w:szCs w:val="20"/>
           <w:highlight w:val="yellow"/>
         </w:rPr>
-        <w:t xml:space="preserve">. A mais recente fiscalização resultou em 23 (vinte e três) </w:t>
+        <w:t xml:space="preserve">. A mais recente </w:t>
+      </w:r>
+      <w:r>
+        <w:rPr>
+          <w:sz w:val="20"/>
+          <w:szCs w:val="20"/>
+          <w:highlight w:val="yellow"/>
+        </w:rPr>
+        <w:lastRenderedPageBreak/>
+        <w:t xml:space="preserve">fiscalização resultou em 23 (vinte e três) </w:t>
       </w:r>
       <w:proofErr w:type="spellStart"/>
       <w:r>
@@ -6248,7 +3437,6 @@
           <w:szCs w:val="20"/>
           <w:highlight w:val="yellow"/>
         </w:rPr>
-        <w:lastRenderedPageBreak/>
         <w:t xml:space="preserve">Permanência de inadequações nas estruturas das escadas de acesso aos filtros da ETA - Vicência, agora com a ausência de guarda - corpo. Este aspecto também foi observado no </w:t>
       </w:r>
       <w:r>
@@ -7472,6 +4660,7 @@
           <w:szCs w:val="20"/>
           <w:highlight w:val="yellow"/>
         </w:rPr>
+        <w:lastRenderedPageBreak/>
         <w:t>Pontos de coleta:</w:t>
       </w:r>
       <w:r>
@@ -7661,7 +4850,6 @@
           <w:szCs w:val="20"/>
           <w:highlight w:val="yellow"/>
         </w:rPr>
-        <w:lastRenderedPageBreak/>
         <w:t>Ações na rede de distribuição</w:t>
       </w:r>
       <w:r>
@@ -8105,6 +5293,7 @@
           <w:sz w:val="20"/>
           <w:szCs w:val="20"/>
         </w:rPr>
+        <w:lastRenderedPageBreak/>
         <w:t>Considerando as definições do Art. 1º da Resolução Arpe 62/2009 e a legislação em vigor, seguem algumas recomendações:</w:t>
       </w:r>
     </w:p>
@@ -8197,7 +5386,6 @@
           <w:szCs w:val="20"/>
           <w:highlight w:val="yellow"/>
         </w:rPr>
-        <w:lastRenderedPageBreak/>
         <w:t>Regularização das Licenças e Outorgas: a prestadora deve assegurar que todas as licenças de operação e outorgas de direito de uso de recursos hídricos estejam atualizadas e em conformidade com a legislação vigente.</w:t>
       </w:r>
     </w:p>
@@ -8912,17 +6100,34 @@
           <w:sz w:val="20"/>
           <w:szCs w:val="20"/>
         </w:rPr>
+        <w:lastRenderedPageBreak/>
         <w:t xml:space="preserve">Por fim, considerando a importância dos </w:t>
       </w:r>
-      <w:proofErr w:type="spellStart"/>
-      <w:r>
-        <w:rPr>
-          <w:sz w:val="20"/>
-          <w:szCs w:val="20"/>
-        </w:rPr>
-        <w:t>SAAs</w:t>
-      </w:r>
-      <w:proofErr w:type="spellEnd"/>
+      <w:r>
+        <w:rPr>
+          <w:color w:val="EE0000"/>
+          <w:sz w:val="20"/>
+          <w:szCs w:val="20"/>
+        </w:rPr>
+        <w:t>{{SAA ou SEE</w:t>
+      </w:r>
+      <w:proofErr w:type="gramStart"/>
+      <w:r>
+        <w:rPr>
+          <w:color w:val="EE0000"/>
+          <w:sz w:val="20"/>
+          <w:szCs w:val="20"/>
+        </w:rPr>
+        <w:t>}}</w:t>
+      </w:r>
+      <w:r>
+        <w:rPr>
+          <w:sz w:val="20"/>
+          <w:szCs w:val="20"/>
+        </w:rPr>
+        <w:t>s</w:t>
+      </w:r>
+      <w:proofErr w:type="gramEnd"/>
       <w:r>
         <w:rPr>
           <w:sz w:val="20"/>
@@ -8956,7 +6161,6 @@
           <w:sz w:val="20"/>
           <w:szCs w:val="20"/>
         </w:rPr>
-        <w:lastRenderedPageBreak/>
         <w:t>APÊNDICE 1 - NÃO CONFORMIDADES</w:t>
       </w:r>
     </w:p>
@@ -9525,6 +6729,7 @@
           <w:sz w:val="20"/>
           <w:szCs w:val="20"/>
         </w:rPr>
+        <w:lastRenderedPageBreak/>
         <w:t>APÊNDICE 3 – CONDIÇÕES GERAIS</w:t>
       </w:r>
     </w:p>
@@ -9655,7 +6860,6 @@
                 <w:sz w:val="20"/>
                 <w:szCs w:val="20"/>
               </w:rPr>
-              <w:lastRenderedPageBreak/>
               <w:t>UNIDADE - X</w:t>
             </w:r>
           </w:p>
@@ -10136,6 +7340,7 @@
           <w:sz w:val="20"/>
           <w:szCs w:val="20"/>
         </w:rPr>
+        <w:lastRenderedPageBreak/>
         <w:t>ANEXO 1 – CADASTRO ESQUEMÁTICO DO SISTEMA FISCALIZADO</w:t>
       </w:r>
     </w:p>
@@ -10153,7 +7358,30 @@
           <w:sz w:val="20"/>
           <w:szCs w:val="20"/>
         </w:rPr>
-        <w:t xml:space="preserve">Cadastro esquemático dos SAA de </w:t>
+        <w:t xml:space="preserve">Cadastro esquemático dos </w:t>
+      </w:r>
+      <w:r>
+        <w:rPr>
+          <w:color w:val="EE0000"/>
+          <w:sz w:val="20"/>
+          <w:szCs w:val="20"/>
+        </w:rPr>
+        <w:t>{{SAA ou SEE}}</w:t>
+      </w:r>
+      <w:r>
+        <w:rPr>
+          <w:color w:val="EE0000"/>
+          <w:sz w:val="20"/>
+          <w:szCs w:val="20"/>
+        </w:rPr>
+        <w:t xml:space="preserve"> </w:t>
+      </w:r>
+      <w:r>
+        <w:rPr>
+          <w:sz w:val="20"/>
+          <w:szCs w:val="20"/>
+        </w:rPr>
+        <w:t xml:space="preserve">de </w:t>
       </w:r>
       <w:r>
         <w:rPr>
@@ -10218,7 +7446,6 @@
           <w:sz w:val="20"/>
           <w:szCs w:val="20"/>
         </w:rPr>
-        <w:lastRenderedPageBreak/>
         <w:drawing>
           <wp:inline distT="114300" distB="114300" distL="114300" distR="114300" wp14:anchorId="54CEABEE" wp14:editId="17A6A6F9">
             <wp:extent cx="5731200" cy="4051300"/>
@@ -10278,7 +7505,23 @@
           <w:sz w:val="20"/>
           <w:szCs w:val="20"/>
         </w:rPr>
-        <w:t xml:space="preserve">- Esquemático dos SAA </w:t>
+        <w:t xml:space="preserve">- Esquemático dos </w:t>
+      </w:r>
+      <w:r>
+        <w:rPr>
+          <w:color w:val="EE0000"/>
+          <w:sz w:val="20"/>
+          <w:szCs w:val="20"/>
+        </w:rPr>
+        <w:t>{{SAA ou SEE}}</w:t>
+      </w:r>
+      <w:r>
+        <w:rPr>
+          <w:color w:val="EE0000"/>
+          <w:sz w:val="20"/>
+          <w:szCs w:val="20"/>
+        </w:rPr>
+        <w:t xml:space="preserve"> </w:t>
       </w:r>
       <w:r>
         <w:rPr>
@@ -10582,6 +7825,7 @@
           <w:sz w:val="20"/>
           <w:szCs w:val="20"/>
         </w:rPr>
+        <w:lastRenderedPageBreak/>
         <w:t>Cícero Henrique Macêdo Soares</w:t>
       </w:r>
     </w:p>
@@ -10616,7 +7860,6 @@
           <w:sz w:val="20"/>
           <w:szCs w:val="20"/>
         </w:rPr>
-        <w:lastRenderedPageBreak/>
         <w:t>Matrícula 335-2</w:t>
       </w:r>
     </w:p>

</xml_diff>

<commit_message>
Fix: Docstring on each function, refactoring formatting and organizing functions
</commit_message>
<xml_diff>
--- a/src/data/RELATÓRIO MODELO.docx
+++ b/src/data/RELATÓRIO MODELO.docx
@@ -182,19 +182,34 @@
       <w:r>
         <w:rPr>
           <w:b/>
-          <w:color w:val="FF0000"/>
-          <w:sz w:val="20"/>
-          <w:szCs w:val="20"/>
-        </w:rPr>
-        <w:t>DAS UNIDADES</w:t>
-      </w:r>
-      <w:r>
-        <w:rPr>
-          <w:b/>
-          <w:sz w:val="20"/>
-          <w:szCs w:val="20"/>
-        </w:rPr>
-        <w:t xml:space="preserve"> DO SISTEMA DE ABASTECIMENTO DE ÁGUA DO MUNICÍPIO DE </w:t>
+          <w:sz w:val="20"/>
+          <w:szCs w:val="20"/>
+        </w:rPr>
+        <w:t xml:space="preserve">DAS UNIDADES </w:t>
+      </w:r>
+      <w:r>
+        <w:rPr>
+          <w:b/>
+          <w:sz w:val="20"/>
+          <w:szCs w:val="20"/>
+        </w:rPr>
+        <w:t xml:space="preserve">DO SISTEMA DE ABASTECIMENTO DE </w:t>
+      </w:r>
+      <w:r>
+        <w:rPr>
+          <w:b/>
+          <w:sz w:val="20"/>
+          <w:szCs w:val="20"/>
+        </w:rPr>
+        <w:t>{{Tipo da Fiscalização}}</w:t>
+      </w:r>
+      <w:r>
+        <w:rPr>
+          <w:b/>
+          <w:sz w:val="20"/>
+          <w:szCs w:val="20"/>
+        </w:rPr>
+        <w:t xml:space="preserve"> DO MUNICÍPIO DE </w:t>
       </w:r>
       <w:r>
         <w:rPr>
@@ -252,7 +267,16 @@
           <w:sz w:val="20"/>
           <w:szCs w:val="20"/>
         </w:rPr>
-        <w:t xml:space="preserve"> PRESTADOR DE SERVIÇO: COMPESA</w:t>
+        <w:t xml:space="preserve"> </w:t>
+      </w:r>
+      <w:r>
+        <w:rPr>
+          <w:b/>
+          <w:color w:val="EE0000"/>
+          <w:sz w:val="20"/>
+          <w:szCs w:val="20"/>
+        </w:rPr>
+        <w:t>PRESTADOR DE SERVIÇO: COMPESA</w:t>
       </w:r>
     </w:p>
     <w:p>
@@ -3671,36 +3695,6 @@
         </w:rPr>
         <w:t>.</w:t>
       </w:r>
-    </w:p>
-    <w:p>
-      <w:pPr>
-        <w:spacing w:before="240" w:after="240" w:line="240" w:lineRule="auto"/>
-        <w:rPr>
-          <w:b/>
-          <w:sz w:val="20"/>
-          <w:szCs w:val="20"/>
-        </w:rPr>
-      </w:pPr>
-    </w:p>
-    <w:p>
-      <w:pPr>
-        <w:spacing w:before="240" w:after="240" w:line="240" w:lineRule="auto"/>
-        <w:rPr>
-          <w:b/>
-          <w:sz w:val="20"/>
-          <w:szCs w:val="20"/>
-        </w:rPr>
-      </w:pPr>
-    </w:p>
-    <w:p>
-      <w:pPr>
-        <w:spacing w:before="240" w:after="240" w:line="240" w:lineRule="auto"/>
-        <w:rPr>
-          <w:b/>
-          <w:sz w:val="20"/>
-          <w:szCs w:val="20"/>
-        </w:rPr>
-      </w:pPr>
     </w:p>
     <w:p>
       <w:pPr>
@@ -4660,7 +4654,6 @@
           <w:szCs w:val="20"/>
           <w:highlight w:val="yellow"/>
         </w:rPr>
-        <w:lastRenderedPageBreak/>
         <w:t>Pontos de coleta:</w:t>
       </w:r>
       <w:r>
@@ -4850,6 +4843,7 @@
           <w:szCs w:val="20"/>
           <w:highlight w:val="yellow"/>
         </w:rPr>
+        <w:lastRenderedPageBreak/>
         <w:t>Ações na rede de distribuição</w:t>
       </w:r>
       <w:r>
@@ -4977,36 +4971,6 @@
         </w:rPr>
         <w:t>Após a execução da fiscalização in loco, seguem os trâmites pertinentes as Resoluções Arpe nº 62/2009 e nº 83/2013. Esta etapa é fundamental para garantir a eficácia das ações corretivas e a melhoria contínua dos serviços prestados. Os principais pontos do Monitoramento e Avaliação são: Determinações, Recomendações, Termo de Notificação e Relatório de Fiscalização, Plano de Ação e Análise de Indicadores e Relatórios de Acompanhamento e Avaliação Final.</w:t>
       </w:r>
-    </w:p>
-    <w:p>
-      <w:pPr>
-        <w:spacing w:before="240" w:after="240" w:line="240" w:lineRule="auto"/>
-        <w:jc w:val="both"/>
-        <w:rPr>
-          <w:sz w:val="20"/>
-          <w:szCs w:val="20"/>
-        </w:rPr>
-      </w:pPr>
-    </w:p>
-    <w:p>
-      <w:pPr>
-        <w:spacing w:before="240" w:after="240" w:line="240" w:lineRule="auto"/>
-        <w:jc w:val="both"/>
-        <w:rPr>
-          <w:sz w:val="20"/>
-          <w:szCs w:val="20"/>
-        </w:rPr>
-      </w:pPr>
-    </w:p>
-    <w:p>
-      <w:pPr>
-        <w:spacing w:before="240" w:after="240" w:line="240" w:lineRule="auto"/>
-        <w:jc w:val="both"/>
-        <w:rPr>
-          <w:sz w:val="20"/>
-          <w:szCs w:val="20"/>
-        </w:rPr>
-      </w:pPr>
     </w:p>
     <w:p>
       <w:pPr>
@@ -5293,7 +5257,6 @@
           <w:sz w:val="20"/>
           <w:szCs w:val="20"/>
         </w:rPr>
-        <w:lastRenderedPageBreak/>
         <w:t>Considerando as definições do Art. 1º da Resolução Arpe 62/2009 e a legislação em vigor, seguem algumas recomendações:</w:t>
       </w:r>
     </w:p>
@@ -5446,6 +5409,7 @@
           <w:sz w:val="20"/>
           <w:szCs w:val="20"/>
         </w:rPr>
+        <w:lastRenderedPageBreak/>
         <w:t>8.</w:t>
       </w:r>
       <w:r>
@@ -6100,7 +6064,6 @@
           <w:sz w:val="20"/>
           <w:szCs w:val="20"/>
         </w:rPr>
-        <w:lastRenderedPageBreak/>
         <w:t xml:space="preserve">Por fim, considerando a importância dos </w:t>
       </w:r>
       <w:r>
@@ -6729,7 +6692,6 @@
           <w:sz w:val="20"/>
           <w:szCs w:val="20"/>
         </w:rPr>
-        <w:lastRenderedPageBreak/>
         <w:t>APÊNDICE 3 – CONDIÇÕES GERAIS</w:t>
       </w:r>
     </w:p>
@@ -6988,6 +6950,7 @@
                 <w:sz w:val="20"/>
                 <w:szCs w:val="20"/>
               </w:rPr>
+              <w:lastRenderedPageBreak/>
               <w:t>UNIDADE - X</w:t>
             </w:r>
           </w:p>
@@ -7340,112 +7303,112 @@
           <w:sz w:val="20"/>
           <w:szCs w:val="20"/>
         </w:rPr>
+        <w:t>ANEXO 1 – CADASTRO ESQUEMÁTICO DO SISTEMA FISCALIZADO</w:t>
+      </w:r>
+    </w:p>
+    <w:p>
+      <w:pPr>
+        <w:spacing w:before="240" w:after="240" w:line="240" w:lineRule="auto"/>
+        <w:jc w:val="center"/>
+        <w:rPr>
+          <w:sz w:val="20"/>
+          <w:szCs w:val="20"/>
+        </w:rPr>
+      </w:pPr>
+      <w:r>
+        <w:rPr>
+          <w:sz w:val="20"/>
+          <w:szCs w:val="20"/>
+        </w:rPr>
+        <w:t xml:space="preserve">Cadastro esquemático dos </w:t>
+      </w:r>
+      <w:r>
+        <w:rPr>
+          <w:color w:val="EE0000"/>
+          <w:sz w:val="20"/>
+          <w:szCs w:val="20"/>
+        </w:rPr>
+        <w:t>{{SAA ou SEE}}</w:t>
+      </w:r>
+      <w:r>
+        <w:rPr>
+          <w:color w:val="EE0000"/>
+          <w:sz w:val="20"/>
+          <w:szCs w:val="20"/>
+        </w:rPr>
+        <w:t xml:space="preserve"> </w:t>
+      </w:r>
+      <w:r>
+        <w:rPr>
+          <w:sz w:val="20"/>
+          <w:szCs w:val="20"/>
+        </w:rPr>
+        <w:t xml:space="preserve">de </w:t>
+      </w:r>
+      <w:r>
+        <w:rPr>
+          <w:color w:val="FF0000"/>
+          <w:sz w:val="20"/>
+          <w:szCs w:val="20"/>
+        </w:rPr>
+        <w:t>{{</w:t>
+      </w:r>
+      <w:proofErr w:type="spellStart"/>
+      <w:r>
+        <w:rPr>
+          <w:color w:val="FF0000"/>
+          <w:sz w:val="20"/>
+          <w:szCs w:val="20"/>
+        </w:rPr>
+        <w:t>Municipio</w:t>
+      </w:r>
+      <w:proofErr w:type="spellEnd"/>
+      <w:r>
+        <w:rPr>
+          <w:color w:val="FF0000"/>
+          <w:sz w:val="20"/>
+          <w:szCs w:val="20"/>
+        </w:rPr>
+        <w:t>}}</w:t>
+      </w:r>
+      <w:r>
+        <w:rPr>
+          <w:sz w:val="20"/>
+          <w:szCs w:val="20"/>
+        </w:rPr>
+        <w:t xml:space="preserve">, </w:t>
+      </w:r>
+      <w:r>
+        <w:rPr>
+          <w:b/>
+          <w:sz w:val="20"/>
+          <w:szCs w:val="20"/>
+        </w:rPr>
+        <w:t>Figura 1</w:t>
+      </w:r>
+      <w:r>
+        <w:rPr>
+          <w:sz w:val="20"/>
+          <w:szCs w:val="20"/>
+        </w:rPr>
+        <w:t>:</w:t>
+      </w:r>
+    </w:p>
+    <w:p>
+      <w:pPr>
+        <w:spacing w:before="240" w:after="240" w:line="240" w:lineRule="auto"/>
+        <w:rPr>
+          <w:sz w:val="20"/>
+          <w:szCs w:val="20"/>
+        </w:rPr>
+      </w:pPr>
+      <w:r>
+        <w:rPr>
+          <w:noProof/>
+          <w:sz w:val="20"/>
+          <w:szCs w:val="20"/>
+        </w:rPr>
         <w:lastRenderedPageBreak/>
-        <w:t>ANEXO 1 – CADASTRO ESQUEMÁTICO DO SISTEMA FISCALIZADO</w:t>
-      </w:r>
-    </w:p>
-    <w:p>
-      <w:pPr>
-        <w:spacing w:before="240" w:after="240" w:line="240" w:lineRule="auto"/>
-        <w:jc w:val="center"/>
-        <w:rPr>
-          <w:sz w:val="20"/>
-          <w:szCs w:val="20"/>
-        </w:rPr>
-      </w:pPr>
-      <w:r>
-        <w:rPr>
-          <w:sz w:val="20"/>
-          <w:szCs w:val="20"/>
-        </w:rPr>
-        <w:t xml:space="preserve">Cadastro esquemático dos </w:t>
-      </w:r>
-      <w:r>
-        <w:rPr>
-          <w:color w:val="EE0000"/>
-          <w:sz w:val="20"/>
-          <w:szCs w:val="20"/>
-        </w:rPr>
-        <w:t>{{SAA ou SEE}}</w:t>
-      </w:r>
-      <w:r>
-        <w:rPr>
-          <w:color w:val="EE0000"/>
-          <w:sz w:val="20"/>
-          <w:szCs w:val="20"/>
-        </w:rPr>
-        <w:t xml:space="preserve"> </w:t>
-      </w:r>
-      <w:r>
-        <w:rPr>
-          <w:sz w:val="20"/>
-          <w:szCs w:val="20"/>
-        </w:rPr>
-        <w:t xml:space="preserve">de </w:t>
-      </w:r>
-      <w:r>
-        <w:rPr>
-          <w:color w:val="FF0000"/>
-          <w:sz w:val="20"/>
-          <w:szCs w:val="20"/>
-        </w:rPr>
-        <w:t>{{</w:t>
-      </w:r>
-      <w:proofErr w:type="spellStart"/>
-      <w:r>
-        <w:rPr>
-          <w:color w:val="FF0000"/>
-          <w:sz w:val="20"/>
-          <w:szCs w:val="20"/>
-        </w:rPr>
-        <w:t>Municipio</w:t>
-      </w:r>
-      <w:proofErr w:type="spellEnd"/>
-      <w:r>
-        <w:rPr>
-          <w:color w:val="FF0000"/>
-          <w:sz w:val="20"/>
-          <w:szCs w:val="20"/>
-        </w:rPr>
-        <w:t>}}</w:t>
-      </w:r>
-      <w:r>
-        <w:rPr>
-          <w:sz w:val="20"/>
-          <w:szCs w:val="20"/>
-        </w:rPr>
-        <w:t xml:space="preserve">, </w:t>
-      </w:r>
-      <w:r>
-        <w:rPr>
-          <w:b/>
-          <w:sz w:val="20"/>
-          <w:szCs w:val="20"/>
-        </w:rPr>
-        <w:t>Figura 1</w:t>
-      </w:r>
-      <w:r>
-        <w:rPr>
-          <w:sz w:val="20"/>
-          <w:szCs w:val="20"/>
-        </w:rPr>
-        <w:t>:</w:t>
-      </w:r>
-    </w:p>
-    <w:p>
-      <w:pPr>
-        <w:spacing w:before="240" w:after="240" w:line="240" w:lineRule="auto"/>
-        <w:rPr>
-          <w:sz w:val="20"/>
-          <w:szCs w:val="20"/>
-        </w:rPr>
-      </w:pPr>
-      <w:r>
-        <w:rPr>
-          <w:noProof/>
-          <w:sz w:val="20"/>
-          <w:szCs w:val="20"/>
-        </w:rPr>
         <w:drawing>
           <wp:inline distT="114300" distB="114300" distL="114300" distR="114300" wp14:anchorId="54CEABEE" wp14:editId="17A6A6F9">
             <wp:extent cx="5731200" cy="4051300"/>
@@ -7825,41 +7788,41 @@
           <w:sz w:val="20"/>
           <w:szCs w:val="20"/>
         </w:rPr>
+        <w:t>Cícero Henrique Macêdo Soares</w:t>
+      </w:r>
+    </w:p>
+    <w:p>
+      <w:pPr>
+        <w:spacing w:before="240" w:after="240" w:line="240" w:lineRule="auto"/>
+        <w:jc w:val="center"/>
+        <w:rPr>
+          <w:sz w:val="20"/>
+          <w:szCs w:val="20"/>
+        </w:rPr>
+      </w:pPr>
+      <w:r>
+        <w:rPr>
+          <w:sz w:val="20"/>
+          <w:szCs w:val="20"/>
+        </w:rPr>
+        <w:t>Analista de Regulação</w:t>
+      </w:r>
+    </w:p>
+    <w:p>
+      <w:pPr>
+        <w:spacing w:before="240" w:after="240" w:line="240" w:lineRule="auto"/>
+        <w:jc w:val="center"/>
+        <w:rPr>
+          <w:sz w:val="20"/>
+          <w:szCs w:val="20"/>
+        </w:rPr>
+      </w:pPr>
+      <w:r>
+        <w:rPr>
+          <w:sz w:val="20"/>
+          <w:szCs w:val="20"/>
+        </w:rPr>
         <w:lastRenderedPageBreak/>
-        <w:t>Cícero Henrique Macêdo Soares</w:t>
-      </w:r>
-    </w:p>
-    <w:p>
-      <w:pPr>
-        <w:spacing w:before="240" w:after="240" w:line="240" w:lineRule="auto"/>
-        <w:jc w:val="center"/>
-        <w:rPr>
-          <w:sz w:val="20"/>
-          <w:szCs w:val="20"/>
-        </w:rPr>
-      </w:pPr>
-      <w:r>
-        <w:rPr>
-          <w:sz w:val="20"/>
-          <w:szCs w:val="20"/>
-        </w:rPr>
-        <w:t>Analista de Regulação</w:t>
-      </w:r>
-    </w:p>
-    <w:p>
-      <w:pPr>
-        <w:spacing w:before="240" w:after="240" w:line="240" w:lineRule="auto"/>
-        <w:jc w:val="center"/>
-        <w:rPr>
-          <w:sz w:val="20"/>
-          <w:szCs w:val="20"/>
-        </w:rPr>
-      </w:pPr>
-      <w:r>
-        <w:rPr>
-          <w:sz w:val="20"/>
-          <w:szCs w:val="20"/>
-        </w:rPr>
         <w:t>Matrícula 335-2</w:t>
       </w:r>
     </w:p>

</xml_diff>